<commit_message>
Do glm based on Cue.
</commit_message>
<xml_diff>
--- a/projects/GLM/lines commands.docx
+++ b/projects/GLM/lines commands.docx
@@ -302,7 +302,264 @@
         <w:t>Auditory_inRep</w:t>
       </w:r>
       <w:r>
-        <w:t>"  --task_Tag "Repeat" --glm_fea "Phonemic" --wordness "Word";</w:t>
+        <w:t>"  --task_Tag "Repeat" --glm_fea "Phonemic" --</w:t>
+      </w:r>
+      <w:proofErr w:type="spellStart"/>
+      <w:r>
+        <w:t>wordness</w:t>
+      </w:r>
+      <w:proofErr w:type="spellEnd"/>
+      <w:r>
+        <w:t xml:space="preserve"> "Word";</w:t>
+      </w:r>
+    </w:p>
+    <w:p/>
+    <w:p>
+      <w:proofErr w:type="gramStart"/>
+      <w:r>
+        <w:t>python .</w:t>
+      </w:r>
+      <w:proofErr w:type="gramEnd"/>
+      <w:r>
+        <w:t>\step1_glm_permute.py --event "</w:t>
+      </w:r>
+      <w:proofErr w:type="spellStart"/>
+      <w:r>
+        <w:t>Cue_inRep</w:t>
+      </w:r>
+      <w:proofErr w:type="spellEnd"/>
+      <w:proofErr w:type="gramStart"/>
+      <w:r>
+        <w:t>"  --</w:t>
+      </w:r>
+      <w:proofErr w:type="spellStart"/>
+      <w:proofErr w:type="gramEnd"/>
+      <w:r>
+        <w:t>task_Tag</w:t>
+      </w:r>
+      <w:proofErr w:type="spellEnd"/>
+      <w:r>
+        <w:t xml:space="preserve"> "Repeat" --</w:t>
+      </w:r>
+      <w:proofErr w:type="spellStart"/>
+      <w:r>
+        <w:t>glm_fea</w:t>
+      </w:r>
+      <w:proofErr w:type="spellEnd"/>
+      <w:r>
+        <w:t xml:space="preserve"> "Acoustic" --</w:t>
+      </w:r>
+      <w:proofErr w:type="spellStart"/>
+      <w:r>
+        <w:t>wordness</w:t>
+      </w:r>
+      <w:proofErr w:type="spellEnd"/>
+      <w:r>
+        <w:t xml:space="preserve"> "ALL</w:t>
+      </w:r>
+      <w:proofErr w:type="gramStart"/>
+      <w:r>
+        <w:t xml:space="preserve">"; </w:t>
+      </w:r>
+      <w:r>
+        <w:rPr>
+          <w:rFonts w:hint="eastAsia"/>
+        </w:rPr>
+        <w:t xml:space="preserve"> </w:t>
+      </w:r>
+      <w:r>
+        <w:t>python</w:t>
+      </w:r>
+      <w:proofErr w:type="gramEnd"/>
+      <w:r>
+        <w:t xml:space="preserve"> .\step2_time_cluster.py --event "</w:t>
+      </w:r>
+      <w:proofErr w:type="spellStart"/>
+      <w:r>
+        <w:t>Cue_inRep</w:t>
+      </w:r>
+      <w:proofErr w:type="spellEnd"/>
+      <w:r>
+        <w:t>"  --</w:t>
+      </w:r>
+      <w:proofErr w:type="spellStart"/>
+      <w:r>
+        <w:t>task_Tag</w:t>
+      </w:r>
+      <w:proofErr w:type="spellEnd"/>
+      <w:r>
+        <w:t xml:space="preserve"> "Repeat" --</w:t>
+      </w:r>
+      <w:proofErr w:type="spellStart"/>
+      <w:r>
+        <w:t>glm_fea</w:t>
+      </w:r>
+      <w:proofErr w:type="spellEnd"/>
+      <w:r>
+        <w:t xml:space="preserve"> "Acoustic" --</w:t>
+      </w:r>
+      <w:proofErr w:type="spellStart"/>
+      <w:r>
+        <w:t>wordness</w:t>
+      </w:r>
+      <w:proofErr w:type="spellEnd"/>
+      <w:r>
+        <w:t xml:space="preserve"> "ALL"; python .\step1_glm_permute.py --event "</w:t>
+      </w:r>
+      <w:proofErr w:type="spellStart"/>
+      <w:r>
+        <w:t>Cue_inRep</w:t>
+      </w:r>
+      <w:proofErr w:type="spellEnd"/>
+      <w:r>
+        <w:t>"  --</w:t>
+      </w:r>
+      <w:proofErr w:type="spellStart"/>
+      <w:r>
+        <w:t>task_Tag</w:t>
+      </w:r>
+      <w:proofErr w:type="spellEnd"/>
+      <w:r>
+        <w:t xml:space="preserve"> "Repeat" --</w:t>
+      </w:r>
+      <w:proofErr w:type="spellStart"/>
+      <w:r>
+        <w:t>glm_fea</w:t>
+      </w:r>
+      <w:proofErr w:type="spellEnd"/>
+      <w:r>
+        <w:t xml:space="preserve"> "Phonemic" --</w:t>
+      </w:r>
+      <w:proofErr w:type="spellStart"/>
+      <w:r>
+        <w:t>wordness</w:t>
+      </w:r>
+      <w:proofErr w:type="spellEnd"/>
+      <w:r>
+        <w:t xml:space="preserve"> "ALL";</w:t>
+      </w:r>
+      <w:r>
+        <w:rPr>
+          <w:rFonts w:hint="eastAsia"/>
+        </w:rPr>
+        <w:t xml:space="preserve"> </w:t>
+      </w:r>
+      <w:r>
+        <w:t>python .\step2_time_cluster.py --event "</w:t>
+      </w:r>
+      <w:proofErr w:type="spellStart"/>
+      <w:r>
+        <w:t>Cue_inRep</w:t>
+      </w:r>
+      <w:proofErr w:type="spellEnd"/>
+      <w:r>
+        <w:t>"  --</w:t>
+      </w:r>
+      <w:proofErr w:type="spellStart"/>
+      <w:r>
+        <w:t>task_Tag</w:t>
+      </w:r>
+      <w:proofErr w:type="spellEnd"/>
+      <w:r>
+        <w:t xml:space="preserve"> "Repeat" --</w:t>
+      </w:r>
+      <w:proofErr w:type="spellStart"/>
+      <w:r>
+        <w:t>glm_fea</w:t>
+      </w:r>
+      <w:proofErr w:type="spellEnd"/>
+      <w:r>
+        <w:t xml:space="preserve"> "Phonemic" --</w:t>
+      </w:r>
+      <w:proofErr w:type="spellStart"/>
+      <w:r>
+        <w:t>wordness</w:t>
+      </w:r>
+      <w:proofErr w:type="spellEnd"/>
+      <w:r>
+        <w:t xml:space="preserve"> "ALL"</w:t>
+      </w:r>
+      <w:r>
+        <w:rPr>
+          <w:rFonts w:hint="eastAsia"/>
+        </w:rPr>
+        <w:t xml:space="preserve">; </w:t>
+      </w:r>
+      <w:r>
+        <w:t>python .\step1_glm_permute.py --event "</w:t>
+      </w:r>
+      <w:proofErr w:type="spellStart"/>
+      <w:r>
+        <w:t>Cue_inRep</w:t>
+      </w:r>
+      <w:proofErr w:type="spellEnd"/>
+      <w:r>
+        <w:t>"  --</w:t>
+      </w:r>
+      <w:proofErr w:type="spellStart"/>
+      <w:r>
+        <w:t>task_Tag</w:t>
+      </w:r>
+      <w:proofErr w:type="spellEnd"/>
+      <w:r>
+        <w:t xml:space="preserve"> "Repeat" --</w:t>
+      </w:r>
+      <w:proofErr w:type="spellStart"/>
+      <w:r>
+        <w:t>glm_fea</w:t>
+      </w:r>
+      <w:proofErr w:type="spellEnd"/>
+      <w:r>
+        <w:t xml:space="preserve"> "Lexical" --</w:t>
+      </w:r>
+      <w:proofErr w:type="spellStart"/>
+      <w:r>
+        <w:t>wordness</w:t>
+      </w:r>
+      <w:proofErr w:type="spellEnd"/>
+      <w:r>
+        <w:t xml:space="preserve"> "ALL";</w:t>
+      </w:r>
+      <w:r>
+        <w:rPr>
+          <w:rFonts w:hint="eastAsia"/>
+        </w:rPr>
+        <w:t xml:space="preserve"> </w:t>
+      </w:r>
+      <w:r>
+        <w:t>python .\step2_time_cluster.py --event "</w:t>
+      </w:r>
+      <w:proofErr w:type="spellStart"/>
+      <w:r>
+        <w:t>Cue_inRep</w:t>
+      </w:r>
+      <w:proofErr w:type="spellEnd"/>
+      <w:r>
+        <w:t>"  --</w:t>
+      </w:r>
+      <w:proofErr w:type="spellStart"/>
+      <w:r>
+        <w:t>task_Tag</w:t>
+      </w:r>
+      <w:proofErr w:type="spellEnd"/>
+      <w:r>
+        <w:t xml:space="preserve"> "Repeat" --</w:t>
+      </w:r>
+      <w:proofErr w:type="spellStart"/>
+      <w:r>
+        <w:t>glm_fea</w:t>
+      </w:r>
+      <w:proofErr w:type="spellEnd"/>
+      <w:r>
+        <w:t xml:space="preserve"> "Lexical" --</w:t>
+      </w:r>
+      <w:proofErr w:type="spellStart"/>
+      <w:r>
+        <w:t>wordness</w:t>
+      </w:r>
+      <w:proofErr w:type="spellEnd"/>
+      <w:r>
+        <w:t xml:space="preserve"> "ALL"; </w:t>
       </w:r>
     </w:p>
     <w:p/>
@@ -766,7 +1023,7 @@
   <w:style w:type="paragraph" w:default="1" w:styleId="Normal">
     <w:name w:val="Normal"/>
     <w:qFormat/>
-    <w:rsid w:val="0006225D"/>
+    <w:rsid w:val="00D73562"/>
   </w:style>
   <w:style w:type="paragraph" w:styleId="Heading1">
     <w:name w:val="heading 1"/>

</xml_diff>

<commit_message>
Complete baseline correction glm: now we concatenate baseline ([-0.5s 0s] aligned to Cue) trials and epochs and do glms.
</commit_message>
<xml_diff>
--- a/projects/GLM/lines commands.docx
+++ b/projects/GLM/lines commands.docx
@@ -302,7 +302,23 @@
         <w:t>Auditory_inRep</w:t>
       </w:r>
       <w:r>
-        <w:t>"  --task_Tag "Repeat" --glm_fea "Phonemic" --</w:t>
+        <w:t>"  --</w:t>
+      </w:r>
+      <w:proofErr w:type="spellStart"/>
+      <w:r>
+        <w:t>task_Tag</w:t>
+      </w:r>
+      <w:proofErr w:type="spellEnd"/>
+      <w:r>
+        <w:t xml:space="preserve"> "Repeat" --</w:t>
+      </w:r>
+      <w:proofErr w:type="spellStart"/>
+      <w:r>
+        <w:t>glm_fea</w:t>
+      </w:r>
+      <w:proofErr w:type="spellEnd"/>
+      <w:r>
+        <w:t xml:space="preserve"> "Phonemic" --</w:t>
       </w:r>
       <w:proofErr w:type="spellStart"/>
       <w:r>
@@ -315,25 +331,24 @@
     </w:p>
     <w:p/>
     <w:p>
-      <w:proofErr w:type="gramStart"/>
-      <w:r>
-        <w:t>python .</w:t>
-      </w:r>
-      <w:proofErr w:type="gramEnd"/>
-      <w:r>
-        <w:t>\step1_glm_permute.py --event "</w:t>
+      <w:pPr>
+        <w:rPr>
+          <w:rFonts w:eastAsia="Yu Mincho"/>
+          <w:lang w:eastAsia="ja-JP"/>
+        </w:rPr>
+      </w:pPr>
+      <w:r>
+        <w:t>python .\step1_glm_permute.py --event "</w:t>
       </w:r>
       <w:proofErr w:type="spellStart"/>
       <w:r>
         <w:t>Cue_inRep</w:t>
       </w:r>
       <w:proofErr w:type="spellEnd"/>
-      <w:proofErr w:type="gramStart"/>
       <w:r>
         <w:t>"  --</w:t>
       </w:r>
       <w:proofErr w:type="spellStart"/>
-      <w:proofErr w:type="gramEnd"/>
       <w:r>
         <w:t>task_Tag</w:t>
       </w:r>
@@ -355,11 +370,7 @@
       </w:r>
       <w:proofErr w:type="spellEnd"/>
       <w:r>
-        <w:t xml:space="preserve"> "ALL</w:t>
-      </w:r>
-      <w:proofErr w:type="gramStart"/>
-      <w:r>
-        <w:t xml:space="preserve">"; </w:t>
+        <w:t xml:space="preserve"> "ALL"; </w:t>
       </w:r>
       <w:r>
         <w:rPr>
@@ -368,11 +379,7 @@
         <w:t xml:space="preserve"> </w:t>
       </w:r>
       <w:r>
-        <w:t>python</w:t>
-      </w:r>
-      <w:proofErr w:type="gramEnd"/>
-      <w:r>
-        <w:t xml:space="preserve"> .\step2_time_cluster.py --event "</w:t>
+        <w:t>python .\step2_time_cluster.py --event "</w:t>
       </w:r>
       <w:proofErr w:type="spellStart"/>
       <w:r>
@@ -561,6 +568,383 @@
       <w:r>
         <w:t xml:space="preserve"> "ALL"; </w:t>
       </w:r>
+    </w:p>
+    <w:p>
+      <w:pPr>
+        <w:rPr>
+          <w:rFonts w:eastAsia="Yu Mincho"/>
+          <w:lang w:eastAsia="ja-JP"/>
+        </w:rPr>
+      </w:pPr>
+    </w:p>
+    <w:p>
+      <w:pPr>
+        <w:rPr>
+          <w:rFonts w:eastAsia="Yu Mincho"/>
+          <w:lang w:eastAsia="ja-JP"/>
+        </w:rPr>
+      </w:pPr>
+      <w:proofErr w:type="gramStart"/>
+      <w:r>
+        <w:t>python .</w:t>
+      </w:r>
+      <w:proofErr w:type="gramEnd"/>
+      <w:r>
+        <w:t>\step1_glm_permute.py --event "</w:t>
+      </w:r>
+      <w:r>
+        <w:t xml:space="preserve"> </w:t>
+      </w:r>
+      <w:proofErr w:type="spellStart"/>
+      <w:r>
+        <w:t>Auditory_inRep</w:t>
+      </w:r>
+      <w:proofErr w:type="spellEnd"/>
+      <w:r>
+        <w:t xml:space="preserve"> </w:t>
+      </w:r>
+      <w:proofErr w:type="gramStart"/>
+      <w:r>
+        <w:t>"  --</w:t>
+      </w:r>
+      <w:proofErr w:type="spellStart"/>
+      <w:proofErr w:type="gramEnd"/>
+      <w:r>
+        <w:t>task_Tag</w:t>
+      </w:r>
+      <w:proofErr w:type="spellEnd"/>
+      <w:r>
+        <w:t xml:space="preserve"> "Repeat" --</w:t>
+      </w:r>
+      <w:proofErr w:type="spellStart"/>
+      <w:r>
+        <w:t>glm_fea</w:t>
+      </w:r>
+      <w:proofErr w:type="spellEnd"/>
+      <w:r>
+        <w:t xml:space="preserve"> "Acoustic" --</w:t>
+      </w:r>
+      <w:proofErr w:type="spellStart"/>
+      <w:r>
+        <w:t>wordness</w:t>
+      </w:r>
+      <w:proofErr w:type="spellEnd"/>
+      <w:r>
+        <w:t xml:space="preserve"> "ALL</w:t>
+      </w:r>
+      <w:proofErr w:type="gramStart"/>
+      <w:r>
+        <w:t>";</w:t>
+      </w:r>
+      <w:proofErr w:type="gramEnd"/>
+    </w:p>
+    <w:p>
+      <w:pPr>
+        <w:rPr>
+          <w:rFonts w:eastAsia="Yu Mincho"/>
+          <w:lang w:eastAsia="ja-JP"/>
+        </w:rPr>
+      </w:pPr>
+      <w:proofErr w:type="gramStart"/>
+      <w:r>
+        <w:t>python .</w:t>
+      </w:r>
+      <w:proofErr w:type="gramEnd"/>
+      <w:r>
+        <w:t>\step2_time_cluster.py --event "</w:t>
+      </w:r>
+      <w:r>
+        <w:t xml:space="preserve"> </w:t>
+      </w:r>
+      <w:proofErr w:type="spellStart"/>
+      <w:r>
+        <w:t>Auditory_inRep</w:t>
+      </w:r>
+      <w:proofErr w:type="spellEnd"/>
+      <w:r>
+        <w:t xml:space="preserve"> </w:t>
+      </w:r>
+      <w:proofErr w:type="gramStart"/>
+      <w:r>
+        <w:t>"  --</w:t>
+      </w:r>
+      <w:proofErr w:type="spellStart"/>
+      <w:proofErr w:type="gramEnd"/>
+      <w:r>
+        <w:t>task_Tag</w:t>
+      </w:r>
+      <w:proofErr w:type="spellEnd"/>
+      <w:r>
+        <w:t xml:space="preserve"> "Repeat" --</w:t>
+      </w:r>
+      <w:proofErr w:type="spellStart"/>
+      <w:r>
+        <w:t>glm_fea</w:t>
+      </w:r>
+      <w:proofErr w:type="spellEnd"/>
+      <w:r>
+        <w:t xml:space="preserve"> "Acoustic" --</w:t>
+      </w:r>
+      <w:proofErr w:type="spellStart"/>
+      <w:r>
+        <w:t>wordness</w:t>
+      </w:r>
+      <w:proofErr w:type="spellEnd"/>
+      <w:r>
+        <w:t xml:space="preserve"> "ALL</w:t>
+      </w:r>
+      <w:proofErr w:type="gramStart"/>
+      <w:r>
+        <w:t>";</w:t>
+      </w:r>
+      <w:proofErr w:type="gramEnd"/>
+    </w:p>
+    <w:p>
+      <w:proofErr w:type="gramStart"/>
+      <w:r>
+        <w:lastRenderedPageBreak/>
+        <w:t>python .</w:t>
+      </w:r>
+      <w:proofErr w:type="gramEnd"/>
+      <w:r>
+        <w:t>\step1_glm_permute.py --event "</w:t>
+      </w:r>
+      <w:proofErr w:type="spellStart"/>
+      <w:r>
+        <w:t>Auditory_inRep</w:t>
+      </w:r>
+      <w:proofErr w:type="spellEnd"/>
+      <w:proofErr w:type="gramStart"/>
+      <w:r>
+        <w:t>"  --</w:t>
+      </w:r>
+      <w:proofErr w:type="spellStart"/>
+      <w:proofErr w:type="gramEnd"/>
+      <w:r>
+        <w:t>task_Tag</w:t>
+      </w:r>
+      <w:proofErr w:type="spellEnd"/>
+      <w:r>
+        <w:t xml:space="preserve"> "Repeat" --</w:t>
+      </w:r>
+      <w:proofErr w:type="spellStart"/>
+      <w:r>
+        <w:t>glm_fea</w:t>
+      </w:r>
+      <w:proofErr w:type="spellEnd"/>
+      <w:r>
+        <w:t xml:space="preserve"> "</w:t>
+      </w:r>
+      <w:proofErr w:type="spellStart"/>
+      <w:r>
+        <w:t>BSL_correct</w:t>
+      </w:r>
+      <w:proofErr w:type="spellEnd"/>
+      <w:r>
+        <w:t>" --</w:t>
+      </w:r>
+      <w:proofErr w:type="spellStart"/>
+      <w:r>
+        <w:t>wordness</w:t>
+      </w:r>
+      <w:proofErr w:type="spellEnd"/>
+      <w:r>
+        <w:t xml:space="preserve"> "ALL";</w:t>
+      </w:r>
+      <w:r>
+        <w:rPr>
+          <w:rFonts w:eastAsia="Yu Mincho" w:hint="eastAsia"/>
+          <w:lang w:eastAsia="ja-JP"/>
+        </w:rPr>
+        <w:t xml:space="preserve"> </w:t>
+      </w:r>
+      <w:r>
+        <w:t>python .\step2_time_cluster.py --event "</w:t>
+      </w:r>
+      <w:proofErr w:type="spellStart"/>
+      <w:r>
+        <w:t>Auditory_inRep</w:t>
+      </w:r>
+      <w:proofErr w:type="spellEnd"/>
+      <w:r>
+        <w:t>"  --</w:t>
+      </w:r>
+      <w:proofErr w:type="spellStart"/>
+      <w:r>
+        <w:t>task_Tag</w:t>
+      </w:r>
+      <w:proofErr w:type="spellEnd"/>
+      <w:r>
+        <w:t xml:space="preserve"> "Repeat" --</w:t>
+      </w:r>
+      <w:proofErr w:type="spellStart"/>
+      <w:r>
+        <w:t>glm_fea</w:t>
+      </w:r>
+      <w:proofErr w:type="spellEnd"/>
+      <w:r>
+        <w:t xml:space="preserve"> "</w:t>
+      </w:r>
+      <w:proofErr w:type="spellStart"/>
+      <w:r>
+        <w:t>BSL_correct</w:t>
+      </w:r>
+      <w:proofErr w:type="spellEnd"/>
+      <w:r>
+        <w:t>" --</w:t>
+      </w:r>
+      <w:proofErr w:type="spellStart"/>
+      <w:r>
+        <w:t>wordness</w:t>
+      </w:r>
+      <w:proofErr w:type="spellEnd"/>
+      <w:r>
+        <w:t xml:space="preserve"> "ALL"</w:t>
+      </w:r>
+      <w:r>
+        <w:rPr>
+          <w:rFonts w:hint="eastAsia"/>
+        </w:rPr>
+        <w:t>;</w:t>
+      </w:r>
+    </w:p>
+    <w:p>
+      <w:pPr>
+        <w:rPr>
+          <w:rFonts w:eastAsia="Yu Mincho"/>
+          <w:lang w:eastAsia="ja-JP"/>
+        </w:rPr>
+      </w:pPr>
+      <w:proofErr w:type="gramStart"/>
+      <w:r>
+        <w:t>python .</w:t>
+      </w:r>
+      <w:proofErr w:type="gramEnd"/>
+      <w:r>
+        <w:t>\step1_glm_permute.py --event "</w:t>
+      </w:r>
+      <w:proofErr w:type="spellStart"/>
+      <w:r>
+        <w:t>Resp</w:t>
+      </w:r>
+      <w:r>
+        <w:t>_inRep</w:t>
+      </w:r>
+      <w:proofErr w:type="spellEnd"/>
+      <w:proofErr w:type="gramStart"/>
+      <w:r>
+        <w:t>"  --</w:t>
+      </w:r>
+      <w:proofErr w:type="spellStart"/>
+      <w:proofErr w:type="gramEnd"/>
+      <w:r>
+        <w:t>task_Tag</w:t>
+      </w:r>
+      <w:proofErr w:type="spellEnd"/>
+      <w:r>
+        <w:t xml:space="preserve"> "Repeat" --</w:t>
+      </w:r>
+      <w:proofErr w:type="spellStart"/>
+      <w:r>
+        <w:t>glm_fea</w:t>
+      </w:r>
+      <w:proofErr w:type="spellEnd"/>
+      <w:r>
+        <w:t xml:space="preserve"> "</w:t>
+      </w:r>
+      <w:proofErr w:type="spellStart"/>
+      <w:r>
+        <w:t>BSL_correct</w:t>
+      </w:r>
+      <w:proofErr w:type="spellEnd"/>
+      <w:r>
+        <w:t>" --</w:t>
+      </w:r>
+      <w:proofErr w:type="spellStart"/>
+      <w:r>
+        <w:t>wordness</w:t>
+      </w:r>
+      <w:proofErr w:type="spellEnd"/>
+      <w:r>
+        <w:t xml:space="preserve"> "</w:t>
+      </w:r>
+      <w:proofErr w:type="spellStart"/>
+      <w:r>
+        <w:t>ALL</w:t>
+      </w:r>
+      <w:proofErr w:type="gramStart"/>
+      <w:r>
+        <w:t>";python</w:t>
+      </w:r>
+      <w:proofErr w:type="spellEnd"/>
+      <w:proofErr w:type="gramEnd"/>
+      <w:r>
+        <w:t xml:space="preserve"> .\step2_time_cluster.py --event "</w:t>
+      </w:r>
+      <w:proofErr w:type="spellStart"/>
+      <w:r>
+        <w:t>Resp</w:t>
+      </w:r>
+      <w:r>
+        <w:t>_inRep</w:t>
+      </w:r>
+      <w:proofErr w:type="spellEnd"/>
+      <w:proofErr w:type="gramStart"/>
+      <w:r>
+        <w:t>"  --</w:t>
+      </w:r>
+      <w:proofErr w:type="spellStart"/>
+      <w:proofErr w:type="gramEnd"/>
+      <w:r>
+        <w:t>task_Tag</w:t>
+      </w:r>
+      <w:proofErr w:type="spellEnd"/>
+      <w:r>
+        <w:t xml:space="preserve"> "Repeat" --</w:t>
+      </w:r>
+      <w:proofErr w:type="spellStart"/>
+      <w:r>
+        <w:t>glm_fea</w:t>
+      </w:r>
+      <w:proofErr w:type="spellEnd"/>
+      <w:r>
+        <w:t xml:space="preserve"> "</w:t>
+      </w:r>
+      <w:proofErr w:type="spellStart"/>
+      <w:r>
+        <w:t>BSL_correct</w:t>
+      </w:r>
+      <w:proofErr w:type="spellEnd"/>
+      <w:r>
+        <w:t>" --</w:t>
+      </w:r>
+      <w:proofErr w:type="spellStart"/>
+      <w:r>
+        <w:t>wordness</w:t>
+      </w:r>
+      <w:proofErr w:type="spellEnd"/>
+      <w:r>
+        <w:t xml:space="preserve"> "ALL</w:t>
+      </w:r>
+      <w:proofErr w:type="gramStart"/>
+      <w:r>
+        <w:t>"</w:t>
+      </w:r>
+      <w:r>
+        <w:rPr>
+          <w:rFonts w:hint="eastAsia"/>
+        </w:rPr>
+        <w:t>;</w:t>
+      </w:r>
+      <w:proofErr w:type="gramEnd"/>
+    </w:p>
+    <w:p>
+      <w:pPr>
+        <w:rPr>
+          <w:rFonts w:eastAsia="Yu Mincho"/>
+          <w:lang w:eastAsia="ja-JP"/>
+        </w:rPr>
+      </w:pPr>
     </w:p>
     <w:p/>
     <w:sectPr>
@@ -1585,6 +1969,36 @@
     <w:uiPriority w:val="99"/>
     <w:rsid w:val="00CE315B"/>
   </w:style>
+  <w:style w:type="paragraph" w:styleId="HTMLPreformatted">
+    <w:name w:val="HTML Preformatted"/>
+    <w:basedOn w:val="Normal"/>
+    <w:link w:val="HTMLPreformattedChar"/>
+    <w:uiPriority w:val="99"/>
+    <w:semiHidden/>
+    <w:unhideWhenUsed/>
+    <w:rsid w:val="00F413BC"/>
+    <w:pPr>
+      <w:spacing w:after="0" w:line="240" w:lineRule="auto"/>
+    </w:pPr>
+    <w:rPr>
+      <w:rFonts w:ascii="Consolas" w:hAnsi="Consolas"/>
+      <w:sz w:val="20"/>
+      <w:szCs w:val="20"/>
+    </w:rPr>
+  </w:style>
+  <w:style w:type="character" w:customStyle="1" w:styleId="HTMLPreformattedChar">
+    <w:name w:val="HTML Preformatted Char"/>
+    <w:basedOn w:val="DefaultParagraphFont"/>
+    <w:link w:val="HTMLPreformatted"/>
+    <w:uiPriority w:val="99"/>
+    <w:semiHidden/>
+    <w:rsid w:val="00F413BC"/>
+    <w:rPr>
+      <w:rFonts w:ascii="Consolas" w:hAnsi="Consolas"/>
+      <w:sz w:val="20"/>
+      <w:szCs w:val="20"/>
+    </w:rPr>
+  </w:style>
 </w:styles>
 </file>
 

</xml_diff>

<commit_message>
Do the plotting: add Cue as baseline and do the time-resolved GLM contrast.
</commit_message>
<xml_diff>
--- a/projects/GLM/lines commands.docx
+++ b/projects/GLM/lines commands.docx
@@ -298,9 +298,11 @@
       <w:r>
         <w:t xml:space="preserve"> python .\step2_time_cluster.py --event "</w:t>
       </w:r>
-      <w:r>
-        <w:t>Auditory_inRep</w:t>
-      </w:r>
+      <w:proofErr w:type="spellStart"/>
+      <w:r>
+        <w:t>Auditory_inRep</w:t>
+      </w:r>
+      <w:proofErr w:type="spellEnd"/>
       <w:r>
         <w:t>"  --</w:t>
       </w:r>
@@ -807,86 +809,70 @@
         </w:rPr>
         <w:t>;</w:t>
       </w:r>
-    </w:p>
-    <w:p>
-      <w:pPr>
-        <w:rPr>
-          <w:rFonts w:eastAsia="Yu Mincho"/>
-          <w:lang w:eastAsia="ja-JP"/>
-        </w:rPr>
-      </w:pPr>
+      <w:r>
+        <w:t xml:space="preserve"> </w:t>
+      </w:r>
+      <w:r>
+        <w:t>python .\step1_glm_permute.py --event "</w:t>
+      </w:r>
+      <w:proofErr w:type="spellStart"/>
+      <w:r>
+        <w:t>Resp_inRep</w:t>
+      </w:r>
+      <w:proofErr w:type="spellEnd"/>
       <w:proofErr w:type="gramStart"/>
       <w:r>
-        <w:t>python .</w:t>
-      </w:r>
+        <w:t>"  --</w:t>
+      </w:r>
+      <w:proofErr w:type="spellStart"/>
       <w:proofErr w:type="gramEnd"/>
       <w:r>
-        <w:t>\step1_glm_permute.py --event "</w:t>
-      </w:r>
-      <w:proofErr w:type="spellStart"/>
-      <w:r>
-        <w:t>Resp</w:t>
-      </w:r>
-      <w:r>
-        <w:t>_inRep</w:t>
-      </w:r>
-      <w:proofErr w:type="spellEnd"/>
+        <w:t>task_Tag</w:t>
+      </w:r>
+      <w:proofErr w:type="spellEnd"/>
+      <w:r>
+        <w:t xml:space="preserve"> "Repeat" --</w:t>
+      </w:r>
+      <w:proofErr w:type="spellStart"/>
+      <w:r>
+        <w:t>glm_fea</w:t>
+      </w:r>
+      <w:proofErr w:type="spellEnd"/>
+      <w:r>
+        <w:t xml:space="preserve"> "</w:t>
+      </w:r>
+      <w:proofErr w:type="spellStart"/>
+      <w:r>
+        <w:t>BSL_correct</w:t>
+      </w:r>
+      <w:proofErr w:type="spellEnd"/>
+      <w:r>
+        <w:t>" --</w:t>
+      </w:r>
+      <w:proofErr w:type="spellStart"/>
+      <w:r>
+        <w:t>wordness</w:t>
+      </w:r>
+      <w:proofErr w:type="spellEnd"/>
+      <w:r>
+        <w:t xml:space="preserve"> "</w:t>
+      </w:r>
+      <w:proofErr w:type="spellStart"/>
+      <w:r>
+        <w:t>ALL</w:t>
+      </w:r>
       <w:proofErr w:type="gramStart"/>
       <w:r>
-        <w:t>"  --</w:t>
-      </w:r>
-      <w:proofErr w:type="spellStart"/>
+        <w:t>";python</w:t>
+      </w:r>
+      <w:proofErr w:type="spellEnd"/>
       <w:proofErr w:type="gramEnd"/>
       <w:r>
-        <w:t>task_Tag</w:t>
-      </w:r>
-      <w:proofErr w:type="spellEnd"/>
-      <w:r>
-        <w:t xml:space="preserve"> "Repeat" --</w:t>
-      </w:r>
-      <w:proofErr w:type="spellStart"/>
-      <w:r>
-        <w:t>glm_fea</w:t>
-      </w:r>
-      <w:proofErr w:type="spellEnd"/>
-      <w:r>
-        <w:t xml:space="preserve"> "</w:t>
-      </w:r>
-      <w:proofErr w:type="spellStart"/>
-      <w:r>
-        <w:t>BSL_correct</w:t>
-      </w:r>
-      <w:proofErr w:type="spellEnd"/>
-      <w:r>
-        <w:t>" --</w:t>
-      </w:r>
-      <w:proofErr w:type="spellStart"/>
-      <w:r>
-        <w:t>wordness</w:t>
-      </w:r>
-      <w:proofErr w:type="spellEnd"/>
-      <w:r>
-        <w:t xml:space="preserve"> "</w:t>
-      </w:r>
-      <w:proofErr w:type="spellStart"/>
-      <w:r>
-        <w:t>ALL</w:t>
-      </w:r>
-      <w:proofErr w:type="gramStart"/>
-      <w:r>
-        <w:t>";python</w:t>
-      </w:r>
-      <w:proofErr w:type="spellEnd"/>
-      <w:proofErr w:type="gramEnd"/>
-      <w:r>
         <w:t xml:space="preserve"> .\step2_time_cluster.py --event "</w:t>
       </w:r>
       <w:proofErr w:type="spellStart"/>
       <w:r>
-        <w:t>Resp</w:t>
-      </w:r>
-      <w:r>
-        <w:t>_inRep</w:t>
+        <w:t>Resp_inRep</w:t>
       </w:r>
       <w:proofErr w:type="spellEnd"/>
       <w:proofErr w:type="gramStart"/>

</xml_diff>

<commit_message>
Now run GLM full model
</commit_message>
<xml_diff>
--- a/projects/GLM/lines commands.docx
+++ b/projects/GLM/lines commands.docx
@@ -702,26 +702,19 @@
       <w:proofErr w:type="gramEnd"/>
     </w:p>
     <w:p>
-      <w:proofErr w:type="gramStart"/>
       <w:r>
         <w:lastRenderedPageBreak/>
-        <w:t>python .</w:t>
-      </w:r>
-      <w:proofErr w:type="gramEnd"/>
-      <w:r>
-        <w:t>\step1_glm_permute.py --event "</w:t>
-      </w:r>
-      <w:proofErr w:type="spellStart"/>
-      <w:r>
-        <w:t>Auditory_inRep</w:t>
-      </w:r>
-      <w:proofErr w:type="spellEnd"/>
-      <w:proofErr w:type="gramStart"/>
+        <w:t>python .\step1_glm_permute.py --event "</w:t>
+      </w:r>
+      <w:proofErr w:type="spellStart"/>
+      <w:r>
+        <w:t>Auditory_inRep</w:t>
+      </w:r>
+      <w:proofErr w:type="spellEnd"/>
       <w:r>
         <w:t>"  --</w:t>
       </w:r>
       <w:proofErr w:type="spellStart"/>
-      <w:proofErr w:type="gramEnd"/>
       <w:r>
         <w:t>task_Tag</w:t>
       </w:r>
@@ -820,12 +813,10 @@
         <w:t>Resp_inRep</w:t>
       </w:r>
       <w:proofErr w:type="spellEnd"/>
-      <w:proofErr w:type="gramStart"/>
       <w:r>
         <w:t>"  --</w:t>
       </w:r>
       <w:proofErr w:type="spellStart"/>
-      <w:proofErr w:type="gramEnd"/>
       <w:r>
         <w:t>task_Tag</w:t>
       </w:r>
@@ -859,14 +850,9 @@
       </w:r>
       <w:proofErr w:type="spellStart"/>
       <w:r>
-        <w:t>ALL</w:t>
-      </w:r>
-      <w:proofErr w:type="gramStart"/>
-      <w:r>
-        <w:t>";python</w:t>
-      </w:r>
-      <w:proofErr w:type="spellEnd"/>
-      <w:proofErr w:type="gramEnd"/>
+        <w:t>ALL";python</w:t>
+      </w:r>
+      <w:proofErr w:type="spellEnd"/>
       <w:r>
         <w:t xml:space="preserve"> .\step2_time_cluster.py --event "</w:t>
       </w:r>
@@ -875,12 +861,10 @@
         <w:t>Resp_inRep</w:t>
       </w:r>
       <w:proofErr w:type="spellEnd"/>
-      <w:proofErr w:type="gramStart"/>
       <w:r>
         <w:t>"  --</w:t>
       </w:r>
       <w:proofErr w:type="spellStart"/>
-      <w:proofErr w:type="gramEnd"/>
       <w:r>
         <w:t>task_Tag</w:t>
       </w:r>
@@ -910,11 +894,7 @@
       </w:r>
       <w:proofErr w:type="spellEnd"/>
       <w:r>
-        <w:t xml:space="preserve"> "ALL</w:t>
-      </w:r>
-      <w:proofErr w:type="gramStart"/>
-      <w:r>
-        <w:t>"</w:t>
+        <w:t xml:space="preserve"> "ALL"</w:t>
       </w:r>
       <w:r>
         <w:rPr>
@@ -922,8 +902,211 @@
         </w:rPr>
         <w:t>;</w:t>
       </w:r>
-      <w:proofErr w:type="gramEnd"/>
     </w:p>
+    <w:p/>
+    <w:p>
+      <w:r>
+        <w:t>python .\step1_glm_permute.py --event "</w:t>
+      </w:r>
+      <w:proofErr w:type="spellStart"/>
+      <w:r>
+        <w:t>Auditory_inRep</w:t>
+      </w:r>
+      <w:proofErr w:type="spellEnd"/>
+      <w:r>
+        <w:t>"  --</w:t>
+      </w:r>
+      <w:proofErr w:type="spellStart"/>
+      <w:r>
+        <w:t>task_Tag</w:t>
+      </w:r>
+      <w:proofErr w:type="spellEnd"/>
+      <w:r>
+        <w:t xml:space="preserve"> "Repeat" --</w:t>
+      </w:r>
+      <w:proofErr w:type="spellStart"/>
+      <w:r>
+        <w:t>glm_fea</w:t>
+      </w:r>
+      <w:proofErr w:type="spellEnd"/>
+      <w:r>
+        <w:t xml:space="preserve"> "</w:t>
+      </w:r>
+      <w:r>
+        <w:rPr>
+          <w:rFonts w:hint="eastAsia"/>
+        </w:rPr>
+        <w:t>Full</w:t>
+      </w:r>
+      <w:r>
+        <w:t>" --</w:t>
+      </w:r>
+      <w:proofErr w:type="spellStart"/>
+      <w:r>
+        <w:t>wordness</w:t>
+      </w:r>
+      <w:proofErr w:type="spellEnd"/>
+      <w:r>
+        <w:t xml:space="preserve"> "ALL";</w:t>
+      </w:r>
+      <w:r>
+        <w:rPr>
+          <w:rFonts w:eastAsia="Yu Mincho" w:hint="eastAsia"/>
+          <w:lang w:eastAsia="ja-JP"/>
+        </w:rPr>
+        <w:t xml:space="preserve"> </w:t>
+      </w:r>
+      <w:r>
+        <w:t>python .\step2_time_cluster.py --event "</w:t>
+      </w:r>
+      <w:proofErr w:type="spellStart"/>
+      <w:r>
+        <w:t>Auditory_inRep</w:t>
+      </w:r>
+      <w:proofErr w:type="spellEnd"/>
+      <w:r>
+        <w:t>"  --</w:t>
+      </w:r>
+      <w:proofErr w:type="spellStart"/>
+      <w:r>
+        <w:t>task_Tag</w:t>
+      </w:r>
+      <w:proofErr w:type="spellEnd"/>
+      <w:r>
+        <w:t xml:space="preserve"> "Repeat" --</w:t>
+      </w:r>
+      <w:proofErr w:type="spellStart"/>
+      <w:r>
+        <w:t>glm_fea</w:t>
+      </w:r>
+      <w:proofErr w:type="spellEnd"/>
+      <w:r>
+        <w:t xml:space="preserve"> "</w:t>
+      </w:r>
+      <w:r>
+        <w:rPr>
+          <w:rFonts w:hint="eastAsia"/>
+        </w:rPr>
+        <w:t>Full</w:t>
+      </w:r>
+      <w:r>
+        <w:t>" --</w:t>
+      </w:r>
+      <w:proofErr w:type="spellStart"/>
+      <w:r>
+        <w:t>wordness</w:t>
+      </w:r>
+      <w:proofErr w:type="spellEnd"/>
+      <w:r>
+        <w:t xml:space="preserve"> "ALL"</w:t>
+      </w:r>
+      <w:r>
+        <w:rPr>
+          <w:rFonts w:hint="eastAsia"/>
+        </w:rPr>
+        <w:t>;</w:t>
+      </w:r>
+      <w:r>
+        <w:t xml:space="preserve"> python .\step1_glm_permute.py --event "</w:t>
+      </w:r>
+      <w:proofErr w:type="spellStart"/>
+      <w:r>
+        <w:t>Resp_inRep</w:t>
+      </w:r>
+      <w:proofErr w:type="spellEnd"/>
+      <w:r>
+        <w:t>"  --</w:t>
+      </w:r>
+      <w:proofErr w:type="spellStart"/>
+      <w:r>
+        <w:t>task_Tag</w:t>
+      </w:r>
+      <w:proofErr w:type="spellEnd"/>
+      <w:r>
+        <w:t xml:space="preserve"> "Repeat" --</w:t>
+      </w:r>
+      <w:proofErr w:type="spellStart"/>
+      <w:r>
+        <w:t>glm_fea</w:t>
+      </w:r>
+      <w:proofErr w:type="spellEnd"/>
+      <w:r>
+        <w:t xml:space="preserve"> "</w:t>
+      </w:r>
+      <w:r>
+        <w:rPr>
+          <w:rFonts w:hint="eastAsia"/>
+        </w:rPr>
+        <w:t>Full</w:t>
+      </w:r>
+      <w:r>
+        <w:t>" --</w:t>
+      </w:r>
+      <w:proofErr w:type="spellStart"/>
+      <w:r>
+        <w:t>wordness</w:t>
+      </w:r>
+      <w:proofErr w:type="spellEnd"/>
+      <w:r>
+        <w:t xml:space="preserve"> "</w:t>
+      </w:r>
+      <w:proofErr w:type="spellStart"/>
+      <w:r>
+        <w:t>ALL";python</w:t>
+      </w:r>
+      <w:proofErr w:type="spellEnd"/>
+      <w:r>
+        <w:t xml:space="preserve"> .\step2_time_cluster.py --event "</w:t>
+      </w:r>
+      <w:proofErr w:type="spellStart"/>
+      <w:r>
+        <w:t>Resp_inRep</w:t>
+      </w:r>
+      <w:proofErr w:type="spellEnd"/>
+      <w:r>
+        <w:t>"  --</w:t>
+      </w:r>
+      <w:proofErr w:type="spellStart"/>
+      <w:r>
+        <w:t>task_Tag</w:t>
+      </w:r>
+      <w:proofErr w:type="spellEnd"/>
+      <w:r>
+        <w:t xml:space="preserve"> "Repeat" --</w:t>
+      </w:r>
+      <w:proofErr w:type="spellStart"/>
+      <w:r>
+        <w:t>glm_fea</w:t>
+      </w:r>
+      <w:proofErr w:type="spellEnd"/>
+      <w:r>
+        <w:t xml:space="preserve"> "</w:t>
+      </w:r>
+      <w:r>
+        <w:rPr>
+          <w:rFonts w:hint="eastAsia"/>
+        </w:rPr>
+        <w:t>Full</w:t>
+      </w:r>
+      <w:r>
+        <w:t>" --</w:t>
+      </w:r>
+      <w:proofErr w:type="spellStart"/>
+      <w:r>
+        <w:t>wordness</w:t>
+      </w:r>
+      <w:proofErr w:type="spellEnd"/>
+      <w:r>
+        <w:t xml:space="preserve"> "ALL"</w:t>
+      </w:r>
+      <w:r>
+        <w:rPr>
+          <w:rFonts w:hint="eastAsia"/>
+        </w:rPr>
+        <w:t>;</w:t>
+      </w:r>
+    </w:p>
+    <w:p/>
     <w:p>
       <w:pPr>
         <w:rPr>

</xml_diff>

<commit_message>
Updated GLM: now build full model but just permute in one specific feature and get the coef.
</commit_message>
<xml_diff>
--- a/projects/GLM/lines commands.docx
+++ b/projects/GLM/lines commands.docx
@@ -1106,6 +1106,204 @@
         <w:t>;</w:t>
       </w:r>
     </w:p>
+    <w:p/>
+    <w:p>
+      <w:r>
+        <w:t>python .\step1_glm_permute.py --event "</w:t>
+      </w:r>
+      <w:proofErr w:type="spellStart"/>
+      <w:r>
+        <w:t>Auditory_inRep</w:t>
+      </w:r>
+      <w:proofErr w:type="spellEnd"/>
+      <w:r>
+        <w:t>"  --</w:t>
+      </w:r>
+      <w:proofErr w:type="spellStart"/>
+      <w:r>
+        <w:t>task_Tag</w:t>
+      </w:r>
+      <w:proofErr w:type="spellEnd"/>
+      <w:r>
+        <w:t xml:space="preserve"> "Repeat" --</w:t>
+      </w:r>
+      <w:proofErr w:type="spellStart"/>
+      <w:r>
+        <w:t>glm_fea</w:t>
+      </w:r>
+      <w:proofErr w:type="spellEnd"/>
+      <w:r>
+        <w:t xml:space="preserve"> "</w:t>
+      </w:r>
+      <w:r>
+        <w:rPr>
+          <w:rFonts w:hint="eastAsia"/>
+        </w:rPr>
+        <w:t>Acoustic</w:t>
+      </w:r>
+      <w:r>
+        <w:t>" --</w:t>
+      </w:r>
+      <w:proofErr w:type="spellStart"/>
+      <w:r>
+        <w:t>wordness</w:t>
+      </w:r>
+      <w:proofErr w:type="spellEnd"/>
+      <w:r>
+        <w:t xml:space="preserve"> "ALL";</w:t>
+      </w:r>
+      <w:r>
+        <w:rPr>
+          <w:rFonts w:eastAsia="Yu Mincho" w:hint="eastAsia"/>
+          <w:lang w:eastAsia="ja-JP"/>
+        </w:rPr>
+        <w:t xml:space="preserve"> </w:t>
+      </w:r>
+      <w:r>
+        <w:t>python .\step2_time_cluster.py --event "</w:t>
+      </w:r>
+      <w:proofErr w:type="spellStart"/>
+      <w:r>
+        <w:t>Auditory_inRep</w:t>
+      </w:r>
+      <w:proofErr w:type="spellEnd"/>
+      <w:r>
+        <w:t>"  --</w:t>
+      </w:r>
+      <w:proofErr w:type="spellStart"/>
+      <w:r>
+        <w:t>task_Tag</w:t>
+      </w:r>
+      <w:proofErr w:type="spellEnd"/>
+      <w:r>
+        <w:t xml:space="preserve"> "Repeat" --</w:t>
+      </w:r>
+      <w:proofErr w:type="spellStart"/>
+      <w:r>
+        <w:t>glm_fea</w:t>
+      </w:r>
+      <w:proofErr w:type="spellEnd"/>
+      <w:r>
+        <w:t xml:space="preserve"> "</w:t>
+      </w:r>
+      <w:r>
+        <w:t>Acoustic</w:t>
+      </w:r>
+      <w:r>
+        <w:t>" --</w:t>
+      </w:r>
+      <w:proofErr w:type="spellStart"/>
+      <w:r>
+        <w:t>wordness</w:t>
+      </w:r>
+      <w:proofErr w:type="spellEnd"/>
+      <w:r>
+        <w:t xml:space="preserve"> "ALL"</w:t>
+      </w:r>
+      <w:r>
+        <w:rPr>
+          <w:rFonts w:hint="eastAsia"/>
+        </w:rPr>
+        <w:t>;</w:t>
+      </w:r>
+      <w:r>
+        <w:t xml:space="preserve"> python .\step1_glm_permute.py --event "</w:t>
+      </w:r>
+      <w:proofErr w:type="spellStart"/>
+      <w:r>
+        <w:t>Resp_inRep</w:t>
+      </w:r>
+      <w:proofErr w:type="spellEnd"/>
+      <w:r>
+        <w:t>"  --</w:t>
+      </w:r>
+      <w:proofErr w:type="spellStart"/>
+      <w:r>
+        <w:t>task_Tag</w:t>
+      </w:r>
+      <w:proofErr w:type="spellEnd"/>
+      <w:r>
+        <w:t xml:space="preserve"> "Repeat" --</w:t>
+      </w:r>
+      <w:proofErr w:type="spellStart"/>
+      <w:r>
+        <w:t>glm_fea</w:t>
+      </w:r>
+      <w:proofErr w:type="spellEnd"/>
+      <w:r>
+        <w:t xml:space="preserve"> "</w:t>
+      </w:r>
+      <w:r>
+        <w:rPr>
+          <w:rFonts w:hint="eastAsia"/>
+        </w:rPr>
+        <w:t>Acoustic</w:t>
+      </w:r>
+      <w:r>
+        <w:t>" --</w:t>
+      </w:r>
+      <w:proofErr w:type="spellStart"/>
+      <w:r>
+        <w:t>wordness</w:t>
+      </w:r>
+      <w:proofErr w:type="spellEnd"/>
+      <w:r>
+        <w:t xml:space="preserve"> "</w:t>
+      </w:r>
+      <w:proofErr w:type="spellStart"/>
+      <w:r>
+        <w:t>ALL";python</w:t>
+      </w:r>
+      <w:proofErr w:type="spellEnd"/>
+      <w:r>
+        <w:t xml:space="preserve"> .\step2_time_cluster.py --event "</w:t>
+      </w:r>
+      <w:proofErr w:type="spellStart"/>
+      <w:r>
+        <w:t>Resp_inRep</w:t>
+      </w:r>
+      <w:proofErr w:type="spellEnd"/>
+      <w:r>
+        <w:t>"  --</w:t>
+      </w:r>
+      <w:proofErr w:type="spellStart"/>
+      <w:r>
+        <w:t>task_Tag</w:t>
+      </w:r>
+      <w:proofErr w:type="spellEnd"/>
+      <w:r>
+        <w:t xml:space="preserve"> "Repeat" --</w:t>
+      </w:r>
+      <w:proofErr w:type="spellStart"/>
+      <w:r>
+        <w:t>glm_fea</w:t>
+      </w:r>
+      <w:proofErr w:type="spellEnd"/>
+      <w:r>
+        <w:t xml:space="preserve"> "</w:t>
+      </w:r>
+      <w:r>
+        <w:t>Acoustic</w:t>
+      </w:r>
+      <w:r>
+        <w:t>" --</w:t>
+      </w:r>
+      <w:proofErr w:type="spellStart"/>
+      <w:r>
+        <w:t>wordness</w:t>
+      </w:r>
+      <w:proofErr w:type="spellEnd"/>
+      <w:r>
+        <w:t xml:space="preserve"> "ALL"</w:t>
+      </w:r>
+      <w:r>
+        <w:rPr>
+          <w:rFonts w:hint="eastAsia"/>
+        </w:rPr>
+        <w:t>;</w:t>
+      </w:r>
+    </w:p>
+    <w:p/>
     <w:p/>
     <w:p>
       <w:pPr>

</xml_diff>

<commit_message>
Updated GLM: now build simple model and just permute in one specific feature and get the coef.
</commit_message>
<xml_diff>
--- a/projects/GLM/lines commands.docx
+++ b/projects/GLM/lines commands.docx
@@ -1108,18 +1108,25 @@
     </w:p>
     <w:p/>
     <w:p>
-      <w:r>
-        <w:t>python .\step1_glm_permute.py --event "</w:t>
-      </w:r>
-      <w:proofErr w:type="spellStart"/>
-      <w:r>
-        <w:t>Auditory_inRep</w:t>
-      </w:r>
-      <w:proofErr w:type="spellEnd"/>
+      <w:proofErr w:type="gramStart"/>
+      <w:r>
+        <w:t>python .</w:t>
+      </w:r>
+      <w:proofErr w:type="gramEnd"/>
+      <w:r>
+        <w:t>\step1_glm_permute.py --event "</w:t>
+      </w:r>
+      <w:proofErr w:type="spellStart"/>
+      <w:r>
+        <w:t>Auditory_inRep</w:t>
+      </w:r>
+      <w:proofErr w:type="spellEnd"/>
+      <w:proofErr w:type="gramStart"/>
       <w:r>
         <w:t>"  --</w:t>
       </w:r>
       <w:proofErr w:type="spellStart"/>
+      <w:proofErr w:type="gramEnd"/>
       <w:r>
         <w:t>task_Tag</w:t>
       </w:r>
@@ -1207,7 +1214,13 @@
         <w:t>;</w:t>
       </w:r>
       <w:r>
-        <w:t xml:space="preserve"> python .\step1_glm_permute.py --event "</w:t>
+        <w:rPr>
+          <w:rFonts w:hint="eastAsia"/>
+        </w:rPr>
+        <w:t xml:space="preserve"> </w:t>
+      </w:r>
+      <w:r>
+        <w:t>python .\step1_glm_permute.py --event "</w:t>
       </w:r>
       <w:proofErr w:type="spellStart"/>
       <w:r>
@@ -1248,15 +1261,175 @@
       </w:r>
       <w:proofErr w:type="spellEnd"/>
       <w:r>
+        <w:t xml:space="preserve"> "ALL"</w:t>
+      </w:r>
+      <w:r>
+        <w:rPr>
+          <w:rFonts w:hint="eastAsia"/>
+        </w:rPr>
+        <w:t xml:space="preserve">; </w:t>
+      </w:r>
+      <w:r>
+        <w:t>python .\step2_time_cluster.py --event "</w:t>
+      </w:r>
+      <w:proofErr w:type="spellStart"/>
+      <w:r>
+        <w:t>Resp_inRep</w:t>
+      </w:r>
+      <w:proofErr w:type="spellEnd"/>
+      <w:r>
+        <w:t>"  --</w:t>
+      </w:r>
+      <w:proofErr w:type="spellStart"/>
+      <w:r>
+        <w:t>task_Tag</w:t>
+      </w:r>
+      <w:proofErr w:type="spellEnd"/>
+      <w:r>
+        <w:t xml:space="preserve"> "Repeat" --</w:t>
+      </w:r>
+      <w:proofErr w:type="spellStart"/>
+      <w:r>
+        <w:t>glm_fea</w:t>
+      </w:r>
+      <w:proofErr w:type="spellEnd"/>
+      <w:r>
         <w:t xml:space="preserve"> "</w:t>
       </w:r>
-      <w:proofErr w:type="spellStart"/>
-      <w:r>
-        <w:t>ALL";python</w:t>
-      </w:r>
-      <w:proofErr w:type="spellEnd"/>
-      <w:r>
-        <w:t xml:space="preserve"> .\step2_time_cluster.py --event "</w:t>
+      <w:r>
+        <w:t>Acoustic</w:t>
+      </w:r>
+      <w:r>
+        <w:t>" --</w:t>
+      </w:r>
+      <w:proofErr w:type="spellStart"/>
+      <w:r>
+        <w:t>wordness</w:t>
+      </w:r>
+      <w:proofErr w:type="spellEnd"/>
+      <w:r>
+        <w:t xml:space="preserve"> "ALL"</w:t>
+      </w:r>
+      <w:r>
+        <w:rPr>
+          <w:rFonts w:hint="eastAsia"/>
+        </w:rPr>
+        <w:t>;</w:t>
+      </w:r>
+      <w:r>
+        <w:rPr>
+          <w:rFonts w:hint="eastAsia"/>
+        </w:rPr>
+        <w:t xml:space="preserve"> </w:t>
+      </w:r>
+      <w:r>
+        <w:t>python .\step1_glm_permute.py --event "</w:t>
+      </w:r>
+      <w:proofErr w:type="spellStart"/>
+      <w:r>
+        <w:t>Auditory_inRep</w:t>
+      </w:r>
+      <w:proofErr w:type="spellEnd"/>
+      <w:r>
+        <w:t>"  --</w:t>
+      </w:r>
+      <w:proofErr w:type="spellStart"/>
+      <w:r>
+        <w:t>task_Tag</w:t>
+      </w:r>
+      <w:proofErr w:type="spellEnd"/>
+      <w:r>
+        <w:t xml:space="preserve"> "Repeat" --</w:t>
+      </w:r>
+      <w:proofErr w:type="spellStart"/>
+      <w:r>
+        <w:t>glm_fea</w:t>
+      </w:r>
+      <w:proofErr w:type="spellEnd"/>
+      <w:r>
+        <w:t xml:space="preserve"> "</w:t>
+      </w:r>
+      <w:r>
+        <w:rPr>
+          <w:rFonts w:hint="eastAsia"/>
+        </w:rPr>
+        <w:t>Phonemic</w:t>
+      </w:r>
+      <w:r>
+        <w:t>" --</w:t>
+      </w:r>
+      <w:proofErr w:type="spellStart"/>
+      <w:r>
+        <w:t>wordness</w:t>
+      </w:r>
+      <w:proofErr w:type="spellEnd"/>
+      <w:r>
+        <w:t xml:space="preserve"> "ALL";</w:t>
+      </w:r>
+      <w:r>
+        <w:rPr>
+          <w:rFonts w:hint="eastAsia"/>
+        </w:rPr>
+        <w:t xml:space="preserve"> </w:t>
+      </w:r>
+      <w:r>
+        <w:t>python .\step2_time_cluster.py --event "</w:t>
+      </w:r>
+      <w:proofErr w:type="spellStart"/>
+      <w:r>
+        <w:t>Auditory_inRep</w:t>
+      </w:r>
+      <w:proofErr w:type="spellEnd"/>
+      <w:r>
+        <w:t>"  --</w:t>
+      </w:r>
+      <w:proofErr w:type="spellStart"/>
+      <w:r>
+        <w:t>task_Tag</w:t>
+      </w:r>
+      <w:proofErr w:type="spellEnd"/>
+      <w:r>
+        <w:t xml:space="preserve"> "Repeat" --</w:t>
+      </w:r>
+      <w:proofErr w:type="spellStart"/>
+      <w:r>
+        <w:t>glm_fea</w:t>
+      </w:r>
+      <w:proofErr w:type="spellEnd"/>
+      <w:r>
+        <w:t xml:space="preserve"> "</w:t>
+      </w:r>
+      <w:r>
+        <w:rPr>
+          <w:rFonts w:hint="eastAsia"/>
+        </w:rPr>
+        <w:t>Phonemic</w:t>
+      </w:r>
+      <w:r>
+        <w:t>" --</w:t>
+      </w:r>
+      <w:proofErr w:type="spellStart"/>
+      <w:r>
+        <w:t>wordness</w:t>
+      </w:r>
+      <w:proofErr w:type="spellEnd"/>
+      <w:r>
+        <w:t xml:space="preserve"> "ALL"</w:t>
+      </w:r>
+      <w:r>
+        <w:rPr>
+          <w:rFonts w:hint="eastAsia"/>
+        </w:rPr>
+        <w:t>;</w:t>
+      </w:r>
+      <w:r>
+        <w:rPr>
+          <w:rFonts w:hint="eastAsia"/>
+        </w:rPr>
+        <w:t xml:space="preserve"> </w:t>
+      </w:r>
+      <w:r>
+        <w:t>python .\step1_glm_permute.py --event "</w:t>
       </w:r>
       <w:proofErr w:type="spellStart"/>
       <w:r>
@@ -1283,7 +1456,10 @@
         <w:t xml:space="preserve"> "</w:t>
       </w:r>
       <w:r>
-        <w:t>Acoustic</w:t>
+        <w:rPr>
+          <w:rFonts w:hint="eastAsia"/>
+        </w:rPr>
+        <w:t>Phonemic</w:t>
       </w:r>
       <w:r>
         <w:t>" --</w:t>
@@ -1294,6 +1470,56 @@
       </w:r>
       <w:proofErr w:type="spellEnd"/>
       <w:r>
+        <w:t xml:space="preserve"> "ALL";</w:t>
+      </w:r>
+      <w:r>
+        <w:rPr>
+          <w:rFonts w:hint="eastAsia"/>
+        </w:rPr>
+        <w:t xml:space="preserve"> </w:t>
+      </w:r>
+      <w:r>
+        <w:t>python .\step2_time_cluster.py --event "</w:t>
+      </w:r>
+      <w:proofErr w:type="spellStart"/>
+      <w:r>
+        <w:t>Resp_inRep</w:t>
+      </w:r>
+      <w:proofErr w:type="spellEnd"/>
+      <w:r>
+        <w:t>"  --</w:t>
+      </w:r>
+      <w:proofErr w:type="spellStart"/>
+      <w:r>
+        <w:t>task_Tag</w:t>
+      </w:r>
+      <w:proofErr w:type="spellEnd"/>
+      <w:r>
+        <w:t xml:space="preserve"> "Repeat" --</w:t>
+      </w:r>
+      <w:proofErr w:type="spellStart"/>
+      <w:r>
+        <w:t>glm_fea</w:t>
+      </w:r>
+      <w:proofErr w:type="spellEnd"/>
+      <w:r>
+        <w:t xml:space="preserve"> "</w:t>
+      </w:r>
+      <w:r>
+        <w:rPr>
+          <w:rFonts w:hint="eastAsia"/>
+        </w:rPr>
+        <w:t>Phonemic</w:t>
+      </w:r>
+      <w:r>
+        <w:t>" --</w:t>
+      </w:r>
+      <w:proofErr w:type="spellStart"/>
+      <w:r>
+        <w:t>wordness</w:t>
+      </w:r>
+      <w:proofErr w:type="spellEnd"/>
+      <w:r>
         <w:t xml:space="preserve"> "ALL"</w:t>
       </w:r>
       <w:r>
@@ -1302,7 +1528,220 @@
         </w:rPr>
         <w:t>;</w:t>
       </w:r>
+      <w:r>
+        <w:rPr>
+          <w:rFonts w:hint="eastAsia"/>
+        </w:rPr>
+        <w:t xml:space="preserve"> </w:t>
+      </w:r>
+      <w:r>
+        <w:t>python .\step1_glm_permute.py --event "</w:t>
+      </w:r>
+      <w:proofErr w:type="spellStart"/>
+      <w:r>
+        <w:t>Auditory_inRep</w:t>
+      </w:r>
+      <w:proofErr w:type="spellEnd"/>
+      <w:r>
+        <w:t>"  --</w:t>
+      </w:r>
+      <w:proofErr w:type="spellStart"/>
+      <w:r>
+        <w:t>task_Tag</w:t>
+      </w:r>
+      <w:proofErr w:type="spellEnd"/>
+      <w:r>
+        <w:t xml:space="preserve"> "Repeat" --</w:t>
+      </w:r>
+      <w:proofErr w:type="spellStart"/>
+      <w:r>
+        <w:t>glm_fea</w:t>
+      </w:r>
+      <w:proofErr w:type="spellEnd"/>
+      <w:r>
+        <w:t xml:space="preserve"> "</w:t>
+      </w:r>
+      <w:r>
+        <w:rPr>
+          <w:rFonts w:hint="eastAsia"/>
+        </w:rPr>
+        <w:t>Lexical</w:t>
+      </w:r>
+      <w:r>
+        <w:t>" --</w:t>
+      </w:r>
+      <w:proofErr w:type="spellStart"/>
+      <w:r>
+        <w:t>wordness</w:t>
+      </w:r>
+      <w:proofErr w:type="spellEnd"/>
+      <w:r>
+        <w:t xml:space="preserve"> "ALL";</w:t>
+      </w:r>
+      <w:r>
+        <w:rPr>
+          <w:rFonts w:hint="eastAsia"/>
+        </w:rPr>
+        <w:t xml:space="preserve"> </w:t>
+      </w:r>
+      <w:r>
+        <w:t>python .\step2_time_cluster.py --event "</w:t>
+      </w:r>
+      <w:proofErr w:type="spellStart"/>
+      <w:r>
+        <w:t>Auditory_inRep</w:t>
+      </w:r>
+      <w:proofErr w:type="spellEnd"/>
+      <w:r>
+        <w:t>"  --</w:t>
+      </w:r>
+      <w:proofErr w:type="spellStart"/>
+      <w:r>
+        <w:t>task_Tag</w:t>
+      </w:r>
+      <w:proofErr w:type="spellEnd"/>
+      <w:r>
+        <w:t xml:space="preserve"> "Repeat" --</w:t>
+      </w:r>
+      <w:proofErr w:type="spellStart"/>
+      <w:r>
+        <w:t>glm_fea</w:t>
+      </w:r>
+      <w:proofErr w:type="spellEnd"/>
+      <w:r>
+        <w:t xml:space="preserve"> "</w:t>
+      </w:r>
+      <w:r>
+        <w:rPr>
+          <w:rFonts w:hint="eastAsia"/>
+        </w:rPr>
+        <w:t>Lexical</w:t>
+      </w:r>
+      <w:r>
+        <w:t>" --</w:t>
+      </w:r>
+      <w:proofErr w:type="spellStart"/>
+      <w:r>
+        <w:t>wordness</w:t>
+      </w:r>
+      <w:proofErr w:type="spellEnd"/>
+      <w:r>
+        <w:t xml:space="preserve"> "ALL"</w:t>
+      </w:r>
+      <w:r>
+        <w:rPr>
+          <w:rFonts w:hint="eastAsia"/>
+        </w:rPr>
+        <w:t>;</w:t>
+      </w:r>
+      <w:r>
+        <w:rPr>
+          <w:rFonts w:hint="eastAsia"/>
+        </w:rPr>
+        <w:t xml:space="preserve"> </w:t>
+      </w:r>
+      <w:r>
+        <w:t>python .\step1_glm_permute.py --event "</w:t>
+      </w:r>
+      <w:proofErr w:type="spellStart"/>
+      <w:r>
+        <w:t>Resp_inRep</w:t>
+      </w:r>
+      <w:proofErr w:type="spellEnd"/>
+      <w:r>
+        <w:t>"  --</w:t>
+      </w:r>
+      <w:proofErr w:type="spellStart"/>
+      <w:r>
+        <w:t>task_Tag</w:t>
+      </w:r>
+      <w:proofErr w:type="spellEnd"/>
+      <w:r>
+        <w:t xml:space="preserve"> "Repeat" --</w:t>
+      </w:r>
+      <w:proofErr w:type="spellStart"/>
+      <w:r>
+        <w:t>glm_fea</w:t>
+      </w:r>
+      <w:proofErr w:type="spellEnd"/>
+      <w:r>
+        <w:t xml:space="preserve"> "</w:t>
+      </w:r>
+      <w:r>
+        <w:rPr>
+          <w:rFonts w:hint="eastAsia"/>
+        </w:rPr>
+        <w:t>Lexical</w:t>
+      </w:r>
+      <w:r>
+        <w:t>" --</w:t>
+      </w:r>
+      <w:proofErr w:type="spellStart"/>
+      <w:r>
+        <w:t>wordness</w:t>
+      </w:r>
+      <w:proofErr w:type="spellEnd"/>
+      <w:r>
+        <w:t xml:space="preserve"> "ALL"</w:t>
+      </w:r>
+      <w:r>
+        <w:rPr>
+          <w:rFonts w:hint="eastAsia"/>
+        </w:rPr>
+        <w:t xml:space="preserve">; </w:t>
+      </w:r>
+      <w:r>
+        <w:t>python .\step2_time_cluster.py --event "</w:t>
+      </w:r>
+      <w:proofErr w:type="spellStart"/>
+      <w:r>
+        <w:t>Resp_inRep</w:t>
+      </w:r>
+      <w:proofErr w:type="spellEnd"/>
+      <w:r>
+        <w:t>"  --</w:t>
+      </w:r>
+      <w:proofErr w:type="spellStart"/>
+      <w:r>
+        <w:t>task_Tag</w:t>
+      </w:r>
+      <w:proofErr w:type="spellEnd"/>
+      <w:r>
+        <w:t xml:space="preserve"> "Repeat" --</w:t>
+      </w:r>
+      <w:proofErr w:type="spellStart"/>
+      <w:r>
+        <w:t>glm_fea</w:t>
+      </w:r>
+      <w:proofErr w:type="spellEnd"/>
+      <w:r>
+        <w:t xml:space="preserve"> "</w:t>
+      </w:r>
+      <w:r>
+        <w:rPr>
+          <w:rFonts w:hint="eastAsia"/>
+        </w:rPr>
+        <w:t>Lexical</w:t>
+      </w:r>
+      <w:r>
+        <w:t>" --</w:t>
+      </w:r>
+      <w:proofErr w:type="spellStart"/>
+      <w:r>
+        <w:t>wordness</w:t>
+      </w:r>
+      <w:proofErr w:type="spellEnd"/>
+      <w:r>
+        <w:t xml:space="preserve"> "ALL"</w:t>
+      </w:r>
+      <w:r>
+        <w:rPr>
+          <w:rFonts w:hint="eastAsia"/>
+        </w:rPr>
+        <w:t>;</w:t>
+      </w:r>
     </w:p>
+    <w:p/>
     <w:p/>
     <w:p/>
     <w:p>
@@ -1774,7 +2213,7 @@
   <w:style w:type="paragraph" w:default="1" w:styleId="Normal">
     <w:name w:val="Normal"/>
     <w:qFormat/>
-    <w:rsid w:val="00D73562"/>
+    <w:rsid w:val="00D76695"/>
   </w:style>
   <w:style w:type="paragraph" w:styleId="Heading1">
     <w:name w:val="heading 1"/>

</xml_diff>

<commit_message>
GLM: now do simple models (Acoustic, Phonemic, and Lexical) using Ridge regression + cross-validation, and get the sum|beta| of the features. Time-cluster masks for high-gamma contrast to baseline (tstats) were used to select GLM traces. In the future we may apply stats by using baseline glm contrast (e.g., epoch glm vs. before cue onset baseline, ttest, and time cluster permutation, shuffle electrodes.)
</commit_message>
<xml_diff>
--- a/projects/GLM/lines commands.docx
+++ b/projects/GLM/lines commands.docx
@@ -12,16 +12,7 @@
       </w:r>
       <w:proofErr w:type="spellEnd"/>
       <w:r>
-        <w:t xml:space="preserve"> output is </w:t>
-      </w:r>
-      <w:r>
-        <w:t>beta</w:t>
-      </w:r>
-      <w:r>
-        <w:t xml:space="preserve">, </w:t>
-      </w:r>
-      <w:r>
-        <w:t>get original significance, but also do time cluster correction</w:t>
+        <w:t xml:space="preserve"> output is beta, get original significance, but also do time cluster correction</w:t>
       </w:r>
     </w:p>
     <w:p>
@@ -35,7 +26,13 @@
       </w:r>
       <w:proofErr w:type="spellStart"/>
       <w:r>
-        <w:t>Auditory_inRep</w:t>
+        <w:rPr>
+          <w:rFonts w:hint="eastAsia"/>
+        </w:rPr>
+        <w:t>Cue</w:t>
+      </w:r>
+      <w:r>
+        <w:t>_inRep</w:t>
       </w:r>
       <w:proofErr w:type="spellEnd"/>
       <w:proofErr w:type="gramStart"/>
@@ -94,7 +91,7 @@
         <w:t xml:space="preserve"> </w:t>
       </w:r>
       <w:r>
-        <w:t>"r2</w:t>
+        <w:t>"beta</w:t>
       </w:r>
       <w:proofErr w:type="gramStart"/>
       <w:r>
@@ -110,6 +107,11 @@
       </w:r>
     </w:p>
     <w:p>
+      <w:pPr>
+        <w:rPr>
+          <w:rFonts w:hint="eastAsia"/>
+        </w:rPr>
+      </w:pPr>
       <w:proofErr w:type="gramStart"/>
       <w:r>
         <w:t>python .</w:t>
@@ -120,7 +122,13 @@
       </w:r>
       <w:proofErr w:type="spellStart"/>
       <w:r>
-        <w:t>Auditory_inRep</w:t>
+        <w:rPr>
+          <w:rFonts w:hint="eastAsia"/>
+        </w:rPr>
+        <w:t>Cue</w:t>
+      </w:r>
+      <w:r>
+        <w:t>_inRep</w:t>
       </w:r>
       <w:proofErr w:type="spellEnd"/>
       <w:proofErr w:type="gramStart"/>
@@ -156,27 +164,7 @@
       </w:r>
       <w:proofErr w:type="spellEnd"/>
       <w:r>
-        <w:t xml:space="preserve"> "ALL" </w:t>
-      </w:r>
-      <w:r>
-        <w:rPr>
-          <w:rFonts w:hint="eastAsia"/>
-        </w:rPr>
-        <w:t>--</w:t>
-      </w:r>
-      <w:proofErr w:type="spellStart"/>
-      <w:r>
-        <w:t>glm_out</w:t>
-      </w:r>
-      <w:proofErr w:type="spellEnd"/>
-      <w:r>
-        <w:rPr>
-          <w:rFonts w:hint="eastAsia"/>
-        </w:rPr>
-        <w:t xml:space="preserve"> </w:t>
-      </w:r>
-      <w:r>
-        <w:t>"r2</w:t>
+        <w:t xml:space="preserve"> "ALL</w:t>
       </w:r>
       <w:proofErr w:type="gramStart"/>
       <w:r>
@@ -197,6 +185,11 @@
       </w:r>
     </w:p>
     <w:p>
+      <w:pPr>
+        <w:rPr>
+          <w:rFonts w:hint="eastAsia"/>
+        </w:rPr>
+      </w:pPr>
       <w:proofErr w:type="gramStart"/>
       <w:r>
         <w:t>python .</w:t>
@@ -207,7 +200,7 @@
       </w:r>
       <w:proofErr w:type="spellStart"/>
       <w:r>
-        <w:t>Resp_inRep</w:t>
+        <w:t>Auditory_inRep</w:t>
       </w:r>
       <w:proofErr w:type="spellEnd"/>
       <w:proofErr w:type="gramStart"/>
@@ -246,13 +239,13 @@
       </w:r>
       <w:proofErr w:type="spellEnd"/>
       <w:r>
-        <w:t xml:space="preserve"> "ALL" </w:t>
-      </w:r>
-      <w:r>
-        <w:rPr>
-          <w:rFonts w:hint="eastAsia"/>
-        </w:rPr>
-        <w:t>--</w:t>
+        <w:t xml:space="preserve"> "ALL"</w:t>
+      </w:r>
+      <w:r>
+        <w:rPr>
+          <w:rFonts w:hint="eastAsia"/>
+        </w:rPr>
+        <w:t xml:space="preserve"> --</w:t>
       </w:r>
       <w:proofErr w:type="spellStart"/>
       <w:r>
@@ -266,22 +259,17 @@
         <w:t xml:space="preserve"> </w:t>
       </w:r>
       <w:r>
-        <w:t>"r2</w:t>
-      </w:r>
-      <w:proofErr w:type="gramStart"/>
-      <w:r>
-        <w:t>"</w:t>
-      </w:r>
-      <w:r>
-        <w:rPr>
-          <w:rFonts w:hint="eastAsia"/>
-        </w:rPr>
-        <w:t>;</w:t>
-      </w:r>
-      <w:proofErr w:type="gramEnd"/>
-      <w:r>
-        <w:rPr>
-          <w:rFonts w:hint="eastAsia"/>
+        <w:t>"beta</w:t>
+      </w:r>
+      <w:proofErr w:type="gramStart"/>
+      <w:r>
+        <w:t>";</w:t>
+      </w:r>
+      <w:proofErr w:type="gramEnd"/>
+      <w:r>
+        <w:rPr>
+          <w:rFonts w:eastAsia="Yu Mincho" w:hint="eastAsia"/>
+          <w:lang w:eastAsia="ja-JP"/>
         </w:rPr>
         <w:t xml:space="preserve"> </w:t>
       </w:r>
@@ -297,6 +285,73 @@
       </w:r>
       <w:proofErr w:type="spellStart"/>
       <w:r>
+        <w:t>Auditory_inRep</w:t>
+      </w:r>
+      <w:proofErr w:type="spellEnd"/>
+      <w:proofErr w:type="gramStart"/>
+      <w:r>
+        <w:t>"  --</w:t>
+      </w:r>
+      <w:proofErr w:type="spellStart"/>
+      <w:proofErr w:type="gramEnd"/>
+      <w:r>
+        <w:t>task_Tag</w:t>
+      </w:r>
+      <w:proofErr w:type="spellEnd"/>
+      <w:r>
+        <w:t xml:space="preserve"> "Repeat" --</w:t>
+      </w:r>
+      <w:proofErr w:type="spellStart"/>
+      <w:r>
+        <w:t>glm_fea</w:t>
+      </w:r>
+      <w:proofErr w:type="spellEnd"/>
+      <w:r>
+        <w:t xml:space="preserve"> "</w:t>
+      </w:r>
+      <w:r>
+        <w:t>Acoustic</w:t>
+      </w:r>
+      <w:r>
+        <w:t>" --</w:t>
+      </w:r>
+      <w:proofErr w:type="spellStart"/>
+      <w:r>
+        <w:t>wordness</w:t>
+      </w:r>
+      <w:proofErr w:type="spellEnd"/>
+      <w:r>
+        <w:t xml:space="preserve"> "ALL</w:t>
+      </w:r>
+      <w:proofErr w:type="gramStart"/>
+      <w:r>
+        <w:t>"</w:t>
+      </w:r>
+      <w:r>
+        <w:rPr>
+          <w:rFonts w:hint="eastAsia"/>
+        </w:rPr>
+        <w:t>;</w:t>
+      </w:r>
+      <w:proofErr w:type="gramEnd"/>
+      <w:r>
+        <w:rPr>
+          <w:rFonts w:hint="eastAsia"/>
+        </w:rPr>
+        <w:t xml:space="preserve"> </w:t>
+      </w:r>
+    </w:p>
+    <w:p>
+      <w:proofErr w:type="gramStart"/>
+      <w:r>
+        <w:t>python .</w:t>
+      </w:r>
+      <w:proofErr w:type="gramEnd"/>
+      <w:r>
+        <w:t>\step1_glm_permute.py --event "</w:t>
+      </w:r>
+      <w:proofErr w:type="spellStart"/>
+      <w:r>
         <w:t>Resp_inRep</w:t>
       </w:r>
       <w:proofErr w:type="spellEnd"/>
@@ -322,6 +377,9 @@
         <w:t xml:space="preserve"> "</w:t>
       </w:r>
       <w:r>
+        <w:rPr>
+          <w:rFonts w:hint="eastAsia"/>
+        </w:rPr>
         <w:t>Acoustic</w:t>
       </w:r>
       <w:r>
@@ -353,7 +411,1018 @@
         <w:t xml:space="preserve"> </w:t>
       </w:r>
       <w:r>
-        <w:t>"r2</w:t>
+        <w:t>"</w:t>
+      </w:r>
+      <w:r>
+        <w:t>beta</w:t>
+      </w:r>
+      <w:proofErr w:type="gramStart"/>
+      <w:r>
+        <w:t>"</w:t>
+      </w:r>
+      <w:r>
+        <w:rPr>
+          <w:rFonts w:hint="eastAsia"/>
+        </w:rPr>
+        <w:t>;</w:t>
+      </w:r>
+      <w:proofErr w:type="gramEnd"/>
+      <w:r>
+        <w:rPr>
+          <w:rFonts w:hint="eastAsia"/>
+        </w:rPr>
+        <w:t xml:space="preserve"> </w:t>
+      </w:r>
+    </w:p>
+    <w:p>
+      <w:proofErr w:type="gramStart"/>
+      <w:r>
+        <w:t>python .</w:t>
+      </w:r>
+      <w:proofErr w:type="gramEnd"/>
+      <w:r>
+        <w:t>\step2_time_cluster.py --event "</w:t>
+      </w:r>
+      <w:proofErr w:type="spellStart"/>
+      <w:r>
+        <w:t>Resp_inRep</w:t>
+      </w:r>
+      <w:proofErr w:type="spellEnd"/>
+      <w:proofErr w:type="gramStart"/>
+      <w:r>
+        <w:t>"  --</w:t>
+      </w:r>
+      <w:proofErr w:type="spellStart"/>
+      <w:proofErr w:type="gramEnd"/>
+      <w:r>
+        <w:t>task_Tag</w:t>
+      </w:r>
+      <w:proofErr w:type="spellEnd"/>
+      <w:r>
+        <w:t xml:space="preserve"> "Repeat" --</w:t>
+      </w:r>
+      <w:proofErr w:type="spellStart"/>
+      <w:r>
+        <w:t>glm_fea</w:t>
+      </w:r>
+      <w:proofErr w:type="spellEnd"/>
+      <w:r>
+        <w:t xml:space="preserve"> "</w:t>
+      </w:r>
+      <w:r>
+        <w:t>Acoustic</w:t>
+      </w:r>
+      <w:r>
+        <w:t>" --</w:t>
+      </w:r>
+      <w:proofErr w:type="spellStart"/>
+      <w:r>
+        <w:t>wordness</w:t>
+      </w:r>
+      <w:proofErr w:type="spellEnd"/>
+      <w:r>
+        <w:t xml:space="preserve"> "ALL</w:t>
+      </w:r>
+      <w:proofErr w:type="gramStart"/>
+      <w:r>
+        <w:t>"</w:t>
+      </w:r>
+      <w:r>
+        <w:rPr>
+          <w:rFonts w:hint="eastAsia"/>
+        </w:rPr>
+        <w:t>;</w:t>
+      </w:r>
+      <w:proofErr w:type="gramEnd"/>
+    </w:p>
+    <w:p>
+      <w:proofErr w:type="gramStart"/>
+      <w:r>
+        <w:t>python .</w:t>
+      </w:r>
+      <w:proofErr w:type="gramEnd"/>
+      <w:r>
+        <w:t>\step1_glm_permute.py --event "</w:t>
+      </w:r>
+      <w:proofErr w:type="spellStart"/>
+      <w:r>
+        <w:rPr>
+          <w:rFonts w:hint="eastAsia"/>
+        </w:rPr>
+        <w:t>Cue</w:t>
+      </w:r>
+      <w:r>
+        <w:t>_inRep</w:t>
+      </w:r>
+      <w:proofErr w:type="spellEnd"/>
+      <w:proofErr w:type="gramStart"/>
+      <w:r>
+        <w:t>"  --</w:t>
+      </w:r>
+      <w:proofErr w:type="spellStart"/>
+      <w:proofErr w:type="gramEnd"/>
+      <w:r>
+        <w:t>task_Tag</w:t>
+      </w:r>
+      <w:proofErr w:type="spellEnd"/>
+      <w:r>
+        <w:t xml:space="preserve"> "Repeat" --</w:t>
+      </w:r>
+      <w:proofErr w:type="spellStart"/>
+      <w:r>
+        <w:t>glm_fea</w:t>
+      </w:r>
+      <w:proofErr w:type="spellEnd"/>
+      <w:r>
+        <w:t xml:space="preserve"> "Phonemic" --</w:t>
+      </w:r>
+      <w:proofErr w:type="spellStart"/>
+      <w:r>
+        <w:t>wordness</w:t>
+      </w:r>
+      <w:proofErr w:type="spellEnd"/>
+      <w:r>
+        <w:t xml:space="preserve"> "ALL"</w:t>
+      </w:r>
+      <w:r>
+        <w:rPr>
+          <w:rFonts w:hint="eastAsia"/>
+        </w:rPr>
+        <w:t xml:space="preserve"> --</w:t>
+      </w:r>
+      <w:proofErr w:type="spellStart"/>
+      <w:r>
+        <w:t>glm_out</w:t>
+      </w:r>
+      <w:proofErr w:type="spellEnd"/>
+      <w:r>
+        <w:rPr>
+          <w:rFonts w:hint="eastAsia"/>
+        </w:rPr>
+        <w:t xml:space="preserve"> </w:t>
+      </w:r>
+      <w:r>
+        <w:t>"beta</w:t>
+      </w:r>
+      <w:proofErr w:type="gramStart"/>
+      <w:r>
+        <w:t>";</w:t>
+      </w:r>
+      <w:proofErr w:type="gramEnd"/>
+      <w:r>
+        <w:rPr>
+          <w:rFonts w:eastAsia="Yu Mincho" w:hint="eastAsia"/>
+          <w:lang w:eastAsia="ja-JP"/>
+        </w:rPr>
+        <w:t xml:space="preserve"> </w:t>
+      </w:r>
+    </w:p>
+    <w:p>
+      <w:pPr>
+        <w:rPr>
+          <w:rFonts w:hint="eastAsia"/>
+        </w:rPr>
+      </w:pPr>
+      <w:proofErr w:type="gramStart"/>
+      <w:r>
+        <w:t>python .</w:t>
+      </w:r>
+      <w:proofErr w:type="gramEnd"/>
+      <w:r>
+        <w:t>\step2_time_cluster.py --event "</w:t>
+      </w:r>
+      <w:proofErr w:type="spellStart"/>
+      <w:r>
+        <w:rPr>
+          <w:rFonts w:hint="eastAsia"/>
+        </w:rPr>
+        <w:t>Cue</w:t>
+      </w:r>
+      <w:r>
+        <w:t>_inRep</w:t>
+      </w:r>
+      <w:proofErr w:type="spellEnd"/>
+      <w:proofErr w:type="gramStart"/>
+      <w:r>
+        <w:t>"  --</w:t>
+      </w:r>
+      <w:proofErr w:type="spellStart"/>
+      <w:proofErr w:type="gramEnd"/>
+      <w:r>
+        <w:t>task_Tag</w:t>
+      </w:r>
+      <w:proofErr w:type="spellEnd"/>
+      <w:r>
+        <w:t xml:space="preserve"> "Repeat" --</w:t>
+      </w:r>
+      <w:proofErr w:type="spellStart"/>
+      <w:r>
+        <w:t>glm_fea</w:t>
+      </w:r>
+      <w:proofErr w:type="spellEnd"/>
+      <w:r>
+        <w:t xml:space="preserve"> "</w:t>
+      </w:r>
+      <w:r>
+        <w:t>Phonemic</w:t>
+      </w:r>
+      <w:r>
+        <w:t>" --</w:t>
+      </w:r>
+      <w:proofErr w:type="spellStart"/>
+      <w:r>
+        <w:t>wordness</w:t>
+      </w:r>
+      <w:proofErr w:type="spellEnd"/>
+      <w:r>
+        <w:t xml:space="preserve"> "ALL</w:t>
+      </w:r>
+      <w:proofErr w:type="gramStart"/>
+      <w:r>
+        <w:t>"</w:t>
+      </w:r>
+      <w:r>
+        <w:rPr>
+          <w:rFonts w:hint="eastAsia"/>
+        </w:rPr>
+        <w:t>;</w:t>
+      </w:r>
+      <w:proofErr w:type="gramEnd"/>
+      <w:r>
+        <w:rPr>
+          <w:rFonts w:hint="eastAsia"/>
+        </w:rPr>
+        <w:t xml:space="preserve"> </w:t>
+      </w:r>
+    </w:p>
+    <w:p>
+      <w:proofErr w:type="gramStart"/>
+      <w:r>
+        <w:t>python .</w:t>
+      </w:r>
+      <w:proofErr w:type="gramEnd"/>
+      <w:r>
+        <w:t>\step1_glm_permute.py --event "</w:t>
+      </w:r>
+      <w:proofErr w:type="spellStart"/>
+      <w:r>
+        <w:t>Auditory_inRep</w:t>
+      </w:r>
+      <w:proofErr w:type="spellEnd"/>
+      <w:proofErr w:type="gramStart"/>
+      <w:r>
+        <w:t>"  --</w:t>
+      </w:r>
+      <w:proofErr w:type="spellStart"/>
+      <w:proofErr w:type="gramEnd"/>
+      <w:r>
+        <w:t>task_Tag</w:t>
+      </w:r>
+      <w:proofErr w:type="spellEnd"/>
+      <w:r>
+        <w:t xml:space="preserve"> "Repeat" --</w:t>
+      </w:r>
+      <w:proofErr w:type="spellStart"/>
+      <w:r>
+        <w:t>glm_fea</w:t>
+      </w:r>
+      <w:proofErr w:type="spellEnd"/>
+      <w:r>
+        <w:t xml:space="preserve"> "</w:t>
+      </w:r>
+      <w:bookmarkStart w:id="0" w:name="_Hlk198559591"/>
+      <w:r>
+        <w:t>Phonemic</w:t>
+      </w:r>
+      <w:bookmarkEnd w:id="0"/>
+      <w:r>
+        <w:t>" --</w:t>
+      </w:r>
+      <w:proofErr w:type="spellStart"/>
+      <w:r>
+        <w:t>wordness</w:t>
+      </w:r>
+      <w:proofErr w:type="spellEnd"/>
+      <w:r>
+        <w:t xml:space="preserve"> "ALL"</w:t>
+      </w:r>
+      <w:r>
+        <w:rPr>
+          <w:rFonts w:hint="eastAsia"/>
+        </w:rPr>
+        <w:t xml:space="preserve"> --</w:t>
+      </w:r>
+      <w:proofErr w:type="spellStart"/>
+      <w:r>
+        <w:t>glm_out</w:t>
+      </w:r>
+      <w:proofErr w:type="spellEnd"/>
+      <w:r>
+        <w:rPr>
+          <w:rFonts w:hint="eastAsia"/>
+        </w:rPr>
+        <w:t xml:space="preserve"> </w:t>
+      </w:r>
+      <w:r>
+        <w:t>"beta</w:t>
+      </w:r>
+      <w:proofErr w:type="gramStart"/>
+      <w:r>
+        <w:t>";</w:t>
+      </w:r>
+      <w:proofErr w:type="gramEnd"/>
+      <w:r>
+        <w:rPr>
+          <w:rFonts w:eastAsia="Yu Mincho" w:hint="eastAsia"/>
+          <w:lang w:eastAsia="ja-JP"/>
+        </w:rPr>
+        <w:t xml:space="preserve"> </w:t>
+      </w:r>
+    </w:p>
+    <w:p>
+      <w:proofErr w:type="gramStart"/>
+      <w:r>
+        <w:t>python .</w:t>
+      </w:r>
+      <w:proofErr w:type="gramEnd"/>
+      <w:r>
+        <w:t>\step2_time_cluster.py --event "</w:t>
+      </w:r>
+      <w:proofErr w:type="spellStart"/>
+      <w:r>
+        <w:t>Auditory_inRep</w:t>
+      </w:r>
+      <w:proofErr w:type="spellEnd"/>
+      <w:proofErr w:type="gramStart"/>
+      <w:r>
+        <w:t>"  --</w:t>
+      </w:r>
+      <w:proofErr w:type="spellStart"/>
+      <w:proofErr w:type="gramEnd"/>
+      <w:r>
+        <w:t>task_Tag</w:t>
+      </w:r>
+      <w:proofErr w:type="spellEnd"/>
+      <w:r>
+        <w:t xml:space="preserve"> "Repeat" --</w:t>
+      </w:r>
+      <w:proofErr w:type="spellStart"/>
+      <w:r>
+        <w:t>glm_fea</w:t>
+      </w:r>
+      <w:proofErr w:type="spellEnd"/>
+      <w:r>
+        <w:t xml:space="preserve"> "</w:t>
+      </w:r>
+      <w:r>
+        <w:t>Phonemic</w:t>
+      </w:r>
+      <w:r>
+        <w:t>" --</w:t>
+      </w:r>
+      <w:proofErr w:type="spellStart"/>
+      <w:r>
+        <w:t>wordness</w:t>
+      </w:r>
+      <w:proofErr w:type="spellEnd"/>
+      <w:r>
+        <w:t xml:space="preserve"> "ALL</w:t>
+      </w:r>
+      <w:proofErr w:type="gramStart"/>
+      <w:r>
+        <w:t>"</w:t>
+      </w:r>
+      <w:r>
+        <w:rPr>
+          <w:rFonts w:hint="eastAsia"/>
+        </w:rPr>
+        <w:t>;</w:t>
+      </w:r>
+      <w:proofErr w:type="gramEnd"/>
+      <w:r>
+        <w:rPr>
+          <w:rFonts w:hint="eastAsia"/>
+        </w:rPr>
+        <w:t xml:space="preserve"> </w:t>
+      </w:r>
+    </w:p>
+    <w:p>
+      <w:proofErr w:type="gramStart"/>
+      <w:r>
+        <w:t>python .</w:t>
+      </w:r>
+      <w:proofErr w:type="gramEnd"/>
+      <w:r>
+        <w:t>\step1_glm_permute.py --event "</w:t>
+      </w:r>
+      <w:proofErr w:type="spellStart"/>
+      <w:r>
+        <w:t>Resp_inRep</w:t>
+      </w:r>
+      <w:proofErr w:type="spellEnd"/>
+      <w:proofErr w:type="gramStart"/>
+      <w:r>
+        <w:t>"  --</w:t>
+      </w:r>
+      <w:proofErr w:type="spellStart"/>
+      <w:proofErr w:type="gramEnd"/>
+      <w:r>
+        <w:t>task_Tag</w:t>
+      </w:r>
+      <w:proofErr w:type="spellEnd"/>
+      <w:r>
+        <w:t xml:space="preserve"> "Repeat" --</w:t>
+      </w:r>
+      <w:proofErr w:type="spellStart"/>
+      <w:r>
+        <w:t>glm_fea</w:t>
+      </w:r>
+      <w:proofErr w:type="spellEnd"/>
+      <w:r>
+        <w:t xml:space="preserve"> "</w:t>
+      </w:r>
+      <w:r>
+        <w:t>Phonemic</w:t>
+      </w:r>
+      <w:r>
+        <w:t>" --</w:t>
+      </w:r>
+      <w:proofErr w:type="spellStart"/>
+      <w:r>
+        <w:t>wordness</w:t>
+      </w:r>
+      <w:proofErr w:type="spellEnd"/>
+      <w:r>
+        <w:t xml:space="preserve"> "ALL" </w:t>
+      </w:r>
+      <w:r>
+        <w:rPr>
+          <w:rFonts w:hint="eastAsia"/>
+        </w:rPr>
+        <w:t>--</w:t>
+      </w:r>
+      <w:proofErr w:type="spellStart"/>
+      <w:r>
+        <w:t>glm_out</w:t>
+      </w:r>
+      <w:proofErr w:type="spellEnd"/>
+      <w:r>
+        <w:rPr>
+          <w:rFonts w:hint="eastAsia"/>
+        </w:rPr>
+        <w:t xml:space="preserve"> </w:t>
+      </w:r>
+      <w:r>
+        <w:t>"beta</w:t>
+      </w:r>
+      <w:proofErr w:type="gramStart"/>
+      <w:r>
+        <w:t>"</w:t>
+      </w:r>
+      <w:r>
+        <w:rPr>
+          <w:rFonts w:hint="eastAsia"/>
+        </w:rPr>
+        <w:t>;</w:t>
+      </w:r>
+      <w:proofErr w:type="gramEnd"/>
+      <w:r>
+        <w:rPr>
+          <w:rFonts w:hint="eastAsia"/>
+        </w:rPr>
+        <w:t xml:space="preserve"> </w:t>
+      </w:r>
+    </w:p>
+    <w:p>
+      <w:proofErr w:type="gramStart"/>
+      <w:r>
+        <w:t>python .</w:t>
+      </w:r>
+      <w:proofErr w:type="gramEnd"/>
+      <w:r>
+        <w:t>\step2_time_cluster.py --event "</w:t>
+      </w:r>
+      <w:proofErr w:type="spellStart"/>
+      <w:r>
+        <w:t>Resp_inRep</w:t>
+      </w:r>
+      <w:proofErr w:type="spellEnd"/>
+      <w:proofErr w:type="gramStart"/>
+      <w:r>
+        <w:t>"  --</w:t>
+      </w:r>
+      <w:proofErr w:type="spellStart"/>
+      <w:proofErr w:type="gramEnd"/>
+      <w:r>
+        <w:t>task_Tag</w:t>
+      </w:r>
+      <w:proofErr w:type="spellEnd"/>
+      <w:r>
+        <w:t xml:space="preserve"> "Repeat" --</w:t>
+      </w:r>
+      <w:proofErr w:type="spellStart"/>
+      <w:r>
+        <w:t>glm_fea</w:t>
+      </w:r>
+      <w:proofErr w:type="spellEnd"/>
+      <w:r>
+        <w:t xml:space="preserve"> "</w:t>
+      </w:r>
+      <w:r>
+        <w:t xml:space="preserve"> Phonemic </w:t>
+      </w:r>
+      <w:r>
+        <w:t>" --</w:t>
+      </w:r>
+      <w:proofErr w:type="spellStart"/>
+      <w:r>
+        <w:t>wordness</w:t>
+      </w:r>
+      <w:proofErr w:type="spellEnd"/>
+      <w:r>
+        <w:t xml:space="preserve"> "ALL</w:t>
+      </w:r>
+      <w:proofErr w:type="gramStart"/>
+      <w:r>
+        <w:t>"</w:t>
+      </w:r>
+      <w:r>
+        <w:rPr>
+          <w:rFonts w:hint="eastAsia"/>
+        </w:rPr>
+        <w:t>;</w:t>
+      </w:r>
+      <w:proofErr w:type="gramEnd"/>
+    </w:p>
+    <w:p>
+      <w:proofErr w:type="gramStart"/>
+      <w:r>
+        <w:t>python .</w:t>
+      </w:r>
+      <w:proofErr w:type="gramEnd"/>
+      <w:r>
+        <w:t>\step1_glm_permute.py --event "</w:t>
+      </w:r>
+      <w:proofErr w:type="spellStart"/>
+      <w:r>
+        <w:rPr>
+          <w:rFonts w:hint="eastAsia"/>
+        </w:rPr>
+        <w:t>Cue</w:t>
+      </w:r>
+      <w:r>
+        <w:t>_inRep</w:t>
+      </w:r>
+      <w:proofErr w:type="spellEnd"/>
+      <w:proofErr w:type="gramStart"/>
+      <w:r>
+        <w:t>"  --</w:t>
+      </w:r>
+      <w:proofErr w:type="spellStart"/>
+      <w:proofErr w:type="gramEnd"/>
+      <w:r>
+        <w:t>task_Tag</w:t>
+      </w:r>
+      <w:proofErr w:type="spellEnd"/>
+      <w:r>
+        <w:t xml:space="preserve"> "Repeat" --</w:t>
+      </w:r>
+      <w:proofErr w:type="spellStart"/>
+      <w:r>
+        <w:t>glm_fea</w:t>
+      </w:r>
+      <w:proofErr w:type="spellEnd"/>
+      <w:r>
+        <w:t xml:space="preserve"> "</w:t>
+      </w:r>
+      <w:r>
+        <w:rPr>
+          <w:rFonts w:hint="eastAsia"/>
+        </w:rPr>
+        <w:t>Lexical</w:t>
+      </w:r>
+      <w:r>
+        <w:t>" --</w:t>
+      </w:r>
+      <w:proofErr w:type="spellStart"/>
+      <w:r>
+        <w:t>wordness</w:t>
+      </w:r>
+      <w:proofErr w:type="spellEnd"/>
+      <w:r>
+        <w:t xml:space="preserve"> "ALL"</w:t>
+      </w:r>
+      <w:r>
+        <w:rPr>
+          <w:rFonts w:hint="eastAsia"/>
+        </w:rPr>
+        <w:t xml:space="preserve"> --</w:t>
+      </w:r>
+      <w:proofErr w:type="spellStart"/>
+      <w:r>
+        <w:t>glm_out</w:t>
+      </w:r>
+      <w:proofErr w:type="spellEnd"/>
+      <w:r>
+        <w:rPr>
+          <w:rFonts w:hint="eastAsia"/>
+        </w:rPr>
+        <w:t xml:space="preserve"> </w:t>
+      </w:r>
+      <w:r>
+        <w:t>"beta</w:t>
+      </w:r>
+      <w:proofErr w:type="gramStart"/>
+      <w:r>
+        <w:t>";</w:t>
+      </w:r>
+      <w:proofErr w:type="gramEnd"/>
+      <w:r>
+        <w:rPr>
+          <w:rFonts w:eastAsia="Yu Mincho" w:hint="eastAsia"/>
+          <w:lang w:eastAsia="ja-JP"/>
+        </w:rPr>
+        <w:t xml:space="preserve"> </w:t>
+      </w:r>
+    </w:p>
+    <w:p>
+      <w:pPr>
+        <w:rPr>
+          <w:rFonts w:hint="eastAsia"/>
+        </w:rPr>
+      </w:pPr>
+      <w:proofErr w:type="gramStart"/>
+      <w:r>
+        <w:t>python .</w:t>
+      </w:r>
+      <w:proofErr w:type="gramEnd"/>
+      <w:r>
+        <w:t>\step2_time_cluster.py --event "</w:t>
+      </w:r>
+      <w:proofErr w:type="spellStart"/>
+      <w:r>
+        <w:rPr>
+          <w:rFonts w:hint="eastAsia"/>
+        </w:rPr>
+        <w:t>Cue</w:t>
+      </w:r>
+      <w:r>
+        <w:t>_inRep</w:t>
+      </w:r>
+      <w:proofErr w:type="spellEnd"/>
+      <w:proofErr w:type="gramStart"/>
+      <w:r>
+        <w:t>"  --</w:t>
+      </w:r>
+      <w:proofErr w:type="spellStart"/>
+      <w:proofErr w:type="gramEnd"/>
+      <w:r>
+        <w:t>task_Tag</w:t>
+      </w:r>
+      <w:proofErr w:type="spellEnd"/>
+      <w:r>
+        <w:t xml:space="preserve"> "Repeat" --</w:t>
+      </w:r>
+      <w:proofErr w:type="spellStart"/>
+      <w:r>
+        <w:t>glm_fea</w:t>
+      </w:r>
+      <w:proofErr w:type="spellEnd"/>
+      <w:r>
+        <w:t xml:space="preserve"> "</w:t>
+      </w:r>
+      <w:r>
+        <w:rPr>
+          <w:rFonts w:hint="eastAsia"/>
+        </w:rPr>
+        <w:t>Lexical</w:t>
+      </w:r>
+      <w:r>
+        <w:t>" --</w:t>
+      </w:r>
+      <w:proofErr w:type="spellStart"/>
+      <w:r>
+        <w:t>wordness</w:t>
+      </w:r>
+      <w:proofErr w:type="spellEnd"/>
+      <w:r>
+        <w:t xml:space="preserve"> "ALL</w:t>
+      </w:r>
+      <w:proofErr w:type="gramStart"/>
+      <w:r>
+        <w:t>"</w:t>
+      </w:r>
+      <w:r>
+        <w:rPr>
+          <w:rFonts w:hint="eastAsia"/>
+        </w:rPr>
+        <w:t>;</w:t>
+      </w:r>
+      <w:proofErr w:type="gramEnd"/>
+      <w:r>
+        <w:rPr>
+          <w:rFonts w:hint="eastAsia"/>
+        </w:rPr>
+        <w:t xml:space="preserve"> </w:t>
+      </w:r>
+    </w:p>
+    <w:p>
+      <w:proofErr w:type="gramStart"/>
+      <w:r>
+        <w:t>python .</w:t>
+      </w:r>
+      <w:proofErr w:type="gramEnd"/>
+      <w:r>
+        <w:t>\step1_glm_permute.py --event "</w:t>
+      </w:r>
+      <w:proofErr w:type="spellStart"/>
+      <w:r>
+        <w:t>Auditory_inRep</w:t>
+      </w:r>
+      <w:proofErr w:type="spellEnd"/>
+      <w:proofErr w:type="gramStart"/>
+      <w:r>
+        <w:t>"  --</w:t>
+      </w:r>
+      <w:proofErr w:type="spellStart"/>
+      <w:proofErr w:type="gramEnd"/>
+      <w:r>
+        <w:t>task_Tag</w:t>
+      </w:r>
+      <w:proofErr w:type="spellEnd"/>
+      <w:r>
+        <w:t xml:space="preserve"> "Repeat" --</w:t>
+      </w:r>
+      <w:proofErr w:type="spellStart"/>
+      <w:r>
+        <w:t>glm_fea</w:t>
+      </w:r>
+      <w:proofErr w:type="spellEnd"/>
+      <w:r>
+        <w:t xml:space="preserve"> "</w:t>
+      </w:r>
+      <w:r>
+        <w:rPr>
+          <w:rFonts w:hint="eastAsia"/>
+        </w:rPr>
+        <w:t>Lexical</w:t>
+      </w:r>
+      <w:r>
+        <w:t>" --</w:t>
+      </w:r>
+      <w:proofErr w:type="spellStart"/>
+      <w:r>
+        <w:t>wordness</w:t>
+      </w:r>
+      <w:proofErr w:type="spellEnd"/>
+      <w:r>
+        <w:t xml:space="preserve"> "ALL"</w:t>
+      </w:r>
+      <w:r>
+        <w:rPr>
+          <w:rFonts w:hint="eastAsia"/>
+        </w:rPr>
+        <w:t xml:space="preserve"> --</w:t>
+      </w:r>
+      <w:proofErr w:type="spellStart"/>
+      <w:r>
+        <w:t>glm_out</w:t>
+      </w:r>
+      <w:proofErr w:type="spellEnd"/>
+      <w:r>
+        <w:rPr>
+          <w:rFonts w:hint="eastAsia"/>
+        </w:rPr>
+        <w:t xml:space="preserve"> </w:t>
+      </w:r>
+      <w:r>
+        <w:t>"beta</w:t>
+      </w:r>
+      <w:proofErr w:type="gramStart"/>
+      <w:r>
+        <w:t>";</w:t>
+      </w:r>
+      <w:proofErr w:type="gramEnd"/>
+      <w:r>
+        <w:rPr>
+          <w:rFonts w:eastAsia="Yu Mincho" w:hint="eastAsia"/>
+          <w:lang w:eastAsia="ja-JP"/>
+        </w:rPr>
+        <w:t xml:space="preserve"> </w:t>
+      </w:r>
+    </w:p>
+    <w:p>
+      <w:proofErr w:type="gramStart"/>
+      <w:r>
+        <w:lastRenderedPageBreak/>
+        <w:t>python .</w:t>
+      </w:r>
+      <w:proofErr w:type="gramEnd"/>
+      <w:r>
+        <w:t>\step2_time_cluster.py --event "</w:t>
+      </w:r>
+      <w:proofErr w:type="spellStart"/>
+      <w:r>
+        <w:t>Auditory_inRep</w:t>
+      </w:r>
+      <w:proofErr w:type="spellEnd"/>
+      <w:proofErr w:type="gramStart"/>
+      <w:r>
+        <w:t>"  --</w:t>
+      </w:r>
+      <w:proofErr w:type="spellStart"/>
+      <w:proofErr w:type="gramEnd"/>
+      <w:r>
+        <w:t>task_Tag</w:t>
+      </w:r>
+      <w:proofErr w:type="spellEnd"/>
+      <w:r>
+        <w:t xml:space="preserve"> "Repeat" --</w:t>
+      </w:r>
+      <w:proofErr w:type="spellStart"/>
+      <w:r>
+        <w:t>glm_fea</w:t>
+      </w:r>
+      <w:proofErr w:type="spellEnd"/>
+      <w:r>
+        <w:t xml:space="preserve"> "</w:t>
+      </w:r>
+      <w:r>
+        <w:rPr>
+          <w:rFonts w:hint="eastAsia"/>
+        </w:rPr>
+        <w:t>Lexical</w:t>
+      </w:r>
+      <w:r>
+        <w:t>" --</w:t>
+      </w:r>
+      <w:proofErr w:type="spellStart"/>
+      <w:r>
+        <w:t>wordness</w:t>
+      </w:r>
+      <w:proofErr w:type="spellEnd"/>
+      <w:r>
+        <w:t xml:space="preserve"> "ALL</w:t>
+      </w:r>
+      <w:proofErr w:type="gramStart"/>
+      <w:r>
+        <w:t>"</w:t>
+      </w:r>
+      <w:r>
+        <w:rPr>
+          <w:rFonts w:hint="eastAsia"/>
+        </w:rPr>
+        <w:t>;</w:t>
+      </w:r>
+      <w:proofErr w:type="gramEnd"/>
+      <w:r>
+        <w:rPr>
+          <w:rFonts w:hint="eastAsia"/>
+        </w:rPr>
+        <w:t xml:space="preserve"> </w:t>
+      </w:r>
+    </w:p>
+    <w:p>
+      <w:proofErr w:type="gramStart"/>
+      <w:r>
+        <w:t>python .</w:t>
+      </w:r>
+      <w:proofErr w:type="gramEnd"/>
+      <w:r>
+        <w:t>\step1_glm_permute.py --event "</w:t>
+      </w:r>
+      <w:proofErr w:type="spellStart"/>
+      <w:r>
+        <w:t>Resp_inRep</w:t>
+      </w:r>
+      <w:proofErr w:type="spellEnd"/>
+      <w:proofErr w:type="gramStart"/>
+      <w:r>
+        <w:t>"  --</w:t>
+      </w:r>
+      <w:proofErr w:type="spellStart"/>
+      <w:proofErr w:type="gramEnd"/>
+      <w:r>
+        <w:t>task_Tag</w:t>
+      </w:r>
+      <w:proofErr w:type="spellEnd"/>
+      <w:r>
+        <w:t xml:space="preserve"> "Repeat" --</w:t>
+      </w:r>
+      <w:proofErr w:type="spellStart"/>
+      <w:r>
+        <w:t>glm_fea</w:t>
+      </w:r>
+      <w:proofErr w:type="spellEnd"/>
+      <w:r>
+        <w:t xml:space="preserve"> "</w:t>
+      </w:r>
+      <w:r>
+        <w:rPr>
+          <w:rFonts w:hint="eastAsia"/>
+        </w:rPr>
+        <w:t>Lexical</w:t>
+      </w:r>
+      <w:r>
+        <w:t>" --</w:t>
+      </w:r>
+      <w:proofErr w:type="spellStart"/>
+      <w:r>
+        <w:t>wordness</w:t>
+      </w:r>
+      <w:proofErr w:type="spellEnd"/>
+      <w:r>
+        <w:t xml:space="preserve"> "ALL" </w:t>
+      </w:r>
+      <w:r>
+        <w:rPr>
+          <w:rFonts w:hint="eastAsia"/>
+        </w:rPr>
+        <w:t>--</w:t>
+      </w:r>
+      <w:proofErr w:type="spellStart"/>
+      <w:r>
+        <w:t>glm_out</w:t>
+      </w:r>
+      <w:proofErr w:type="spellEnd"/>
+      <w:r>
+        <w:rPr>
+          <w:rFonts w:hint="eastAsia"/>
+        </w:rPr>
+        <w:t xml:space="preserve"> </w:t>
+      </w:r>
+      <w:r>
+        <w:t>"beta</w:t>
+      </w:r>
+      <w:proofErr w:type="gramStart"/>
+      <w:r>
+        <w:t>"</w:t>
+      </w:r>
+      <w:r>
+        <w:rPr>
+          <w:rFonts w:hint="eastAsia"/>
+        </w:rPr>
+        <w:t>;</w:t>
+      </w:r>
+      <w:proofErr w:type="gramEnd"/>
+      <w:r>
+        <w:rPr>
+          <w:rFonts w:hint="eastAsia"/>
+        </w:rPr>
+        <w:t xml:space="preserve"> </w:t>
+      </w:r>
+    </w:p>
+    <w:p>
+      <w:proofErr w:type="gramStart"/>
+      <w:r>
+        <w:t>python .</w:t>
+      </w:r>
+      <w:proofErr w:type="gramEnd"/>
+      <w:r>
+        <w:t>\step2_time_cluster.py --event "</w:t>
+      </w:r>
+      <w:proofErr w:type="spellStart"/>
+      <w:r>
+        <w:t>Resp_inRep</w:t>
+      </w:r>
+      <w:proofErr w:type="spellEnd"/>
+      <w:proofErr w:type="gramStart"/>
+      <w:r>
+        <w:t>"  --</w:t>
+      </w:r>
+      <w:proofErr w:type="spellStart"/>
+      <w:proofErr w:type="gramEnd"/>
+      <w:r>
+        <w:t>task_Tag</w:t>
+      </w:r>
+      <w:proofErr w:type="spellEnd"/>
+      <w:r>
+        <w:t xml:space="preserve"> "Repeat" --</w:t>
+      </w:r>
+      <w:proofErr w:type="spellStart"/>
+      <w:r>
+        <w:t>glm_fea</w:t>
+      </w:r>
+      <w:proofErr w:type="spellEnd"/>
+      <w:r>
+        <w:t xml:space="preserve"> "</w:t>
+      </w:r>
+      <w:r>
+        <w:rPr>
+          <w:rFonts w:hint="eastAsia"/>
+        </w:rPr>
+        <w:t>Lexical</w:t>
+      </w:r>
+      <w:r>
+        <w:t>" --</w:t>
+      </w:r>
+      <w:proofErr w:type="spellStart"/>
+      <w:r>
+        <w:t>wordness</w:t>
+      </w:r>
+      <w:proofErr w:type="spellEnd"/>
+      <w:r>
+        <w:t xml:space="preserve"> "ALL</w:t>
       </w:r>
       <w:proofErr w:type="gramStart"/>
       <w:r>
@@ -370,6 +1439,15 @@
     <w:p/>
     <w:p>
       <w:r>
+        <w:rPr>
+          <w:rFonts w:hint="eastAsia"/>
+        </w:rPr>
+        <w:t>1</w:t>
+      </w:r>
+    </w:p>
+    <w:p/>
+    <w:p>
+      <w:r>
         <w:t xml:space="preserve"># When </w:t>
       </w:r>
       <w:proofErr w:type="spellStart"/>
@@ -451,10 +1529,7 @@
         <w:t xml:space="preserve"> </w:t>
       </w:r>
       <w:r>
-        <w:t>"</w:t>
-      </w:r>
-      <w:r>
-        <w:t>r2</w:t>
+        <w:t>"r2</w:t>
       </w:r>
       <w:proofErr w:type="gramStart"/>
       <w:r>
@@ -604,13 +1679,7 @@
       </w:r>
       <w:proofErr w:type="spellEnd"/>
       <w:r>
-        <w:t xml:space="preserve"> "</w:t>
-      </w:r>
-      <w:r>
-        <w:t>Phonemic</w:t>
-      </w:r>
-      <w:r>
-        <w:t>" --</w:t>
+        <w:t xml:space="preserve"> "Phonemic" --</w:t>
       </w:r>
       <w:proofErr w:type="spellStart"/>
       <w:r>
@@ -686,17 +1755,11 @@
       </w:r>
       <w:proofErr w:type="spellEnd"/>
       <w:r>
-        <w:t xml:space="preserve"> "</w:t>
-      </w:r>
-      <w:r>
-        <w:t>Phonemic</w:t>
-      </w:r>
-      <w:r>
-        <w:t>" --wordnes</w:t>
-      </w:r>
-      <w:proofErr w:type="spellStart"/>
-      <w:r>
-        <w:t>s</w:t>
+        <w:t xml:space="preserve"> "Phonemic" --</w:t>
+      </w:r>
+      <w:proofErr w:type="spellStart"/>
+      <w:r>
+        <w:t>wordness</w:t>
       </w:r>
       <w:proofErr w:type="spellEnd"/>
       <w:r>
@@ -776,13 +1839,7 @@
       </w:r>
       <w:proofErr w:type="spellEnd"/>
       <w:r>
-        <w:t xml:space="preserve"> "</w:t>
-      </w:r>
-      <w:r>
-        <w:t>Lexical</w:t>
-      </w:r>
-      <w:r>
-        <w:t>" --</w:t>
+        <w:t xml:space="preserve"> "Lexical" --</w:t>
       </w:r>
       <w:proofErr w:type="spellStart"/>
       <w:r>
@@ -858,13 +1915,7 @@
       </w:r>
       <w:proofErr w:type="spellEnd"/>
       <w:r>
-        <w:t xml:space="preserve"> "</w:t>
-      </w:r>
-      <w:r>
-        <w:t>Lexical</w:t>
-      </w:r>
-      <w:r>
-        <w:t>" --</w:t>
+        <w:t xml:space="preserve"> "Lexical" --</w:t>
       </w:r>
       <w:proofErr w:type="spellStart"/>
       <w:r>
@@ -1373,7 +2424,7 @@
   <w:style w:type="paragraph" w:default="1" w:styleId="Normal">
     <w:name w:val="Normal"/>
     <w:qFormat/>
-    <w:rsid w:val="00D76695"/>
+    <w:rsid w:val="00B85A07"/>
   </w:style>
   <w:style w:type="paragraph" w:styleId="Heading1">
     <w:name w:val="heading 1"/>
@@ -1577,6 +2628,7 @@
   <w:style w:type="character" w:default="1" w:styleId="DefaultParagraphFont">
     <w:name w:val="Default Paragraph Font"/>
     <w:uiPriority w:val="1"/>
+    <w:semiHidden/>
     <w:unhideWhenUsed/>
   </w:style>
   <w:style w:type="table" w:default="1" w:styleId="TableNormal">

</xml_diff>

<commit_message>
Completed integrating glm traces and hg electrodes. Seleted HG Auditory, Sensory-motor, and Motor electrodes, and ran time-resolved tstats for GLM traces against pre-Cue-onset [-0.5s 0s] baseline (averaged baseline glm traces). FDR correction was then applied. Greg thought the stats method made sense but this approach is not enought informative. We can know that Auditory electrodes are doing the three things but nothing more. [[Noted that I found more Acoustic and Phonemic representations in Motor Delay electrodes, but Greg thought it is strange to find Acoustic representations in Motor]]
</commit_message>
<xml_diff>
--- a/projects/GLM/lines commands.docx
+++ b/projects/GLM/lines commands.docx
@@ -107,11 +107,6 @@
       </w:r>
     </w:p>
     <w:p>
-      <w:pPr>
-        <w:rPr>
-          <w:rFonts w:hint="eastAsia"/>
-        </w:rPr>
-      </w:pPr>
       <w:proofErr w:type="gramStart"/>
       <w:r>
         <w:t>python .</w:t>
@@ -185,11 +180,6 @@
       </w:r>
     </w:p>
     <w:p>
-      <w:pPr>
-        <w:rPr>
-          <w:rFonts w:hint="eastAsia"/>
-        </w:rPr>
-      </w:pPr>
       <w:proofErr w:type="gramStart"/>
       <w:r>
         <w:t>python .</w:t>
@@ -578,11 +568,6 @@
       </w:r>
     </w:p>
     <w:p>
-      <w:pPr>
-        <w:rPr>
-          <w:rFonts w:hint="eastAsia"/>
-        </w:rPr>
-      </w:pPr>
       <w:proofErr w:type="gramStart"/>
       <w:r>
         <w:t>python .</w:t>
@@ -1046,11 +1031,6 @@
       </w:r>
     </w:p>
     <w:p>
-      <w:pPr>
-        <w:rPr>
-          <w:rFonts w:hint="eastAsia"/>
-        </w:rPr>
-      </w:pPr>
       <w:proofErr w:type="gramStart"/>
       <w:r>
         <w:t>python .</w:t>
@@ -1444,6 +1424,731 @@
         </w:rPr>
         <w:t>1</w:t>
       </w:r>
+    </w:p>
+    <w:p/>
+    <w:p>
+      <w:r>
+        <w:rPr>
+          <w:rFonts w:hint="eastAsia"/>
+        </w:rPr>
+        <w:t># FDR correction</w:t>
+      </w:r>
+    </w:p>
+    <w:p>
+      <w:r>
+        <w:t xml:space="preserve"># When </w:t>
+      </w:r>
+      <w:proofErr w:type="spellStart"/>
+      <w:r>
+        <w:t>glm</w:t>
+      </w:r>
+      <w:proofErr w:type="spellEnd"/>
+      <w:r>
+        <w:t xml:space="preserve"> output is beta, get original significance, but also do time cluster correction</w:t>
+      </w:r>
+    </w:p>
+    <w:p>
+      <w:proofErr w:type="gramStart"/>
+      <w:r>
+        <w:t>python .</w:t>
+      </w:r>
+      <w:proofErr w:type="gramEnd"/>
+      <w:r>
+        <w:t>\step2_</w:t>
+      </w:r>
+      <w:r>
+        <w:rPr>
+          <w:rFonts w:hint="eastAsia"/>
+        </w:rPr>
+        <w:t>glm_fdr</w:t>
+      </w:r>
+      <w:r>
+        <w:t>.py --event "</w:t>
+      </w:r>
+      <w:proofErr w:type="spellStart"/>
+      <w:r>
+        <w:rPr>
+          <w:rFonts w:hint="eastAsia"/>
+        </w:rPr>
+        <w:t>Cue</w:t>
+      </w:r>
+      <w:r>
+        <w:t>_inRep</w:t>
+      </w:r>
+      <w:proofErr w:type="spellEnd"/>
+      <w:proofErr w:type="gramStart"/>
+      <w:r>
+        <w:t>"  --</w:t>
+      </w:r>
+      <w:proofErr w:type="spellStart"/>
+      <w:proofErr w:type="gramEnd"/>
+      <w:r>
+        <w:t>task_Tag</w:t>
+      </w:r>
+      <w:proofErr w:type="spellEnd"/>
+      <w:r>
+        <w:t xml:space="preserve"> "Repeat" --</w:t>
+      </w:r>
+      <w:proofErr w:type="spellStart"/>
+      <w:r>
+        <w:t>glm_fea</w:t>
+      </w:r>
+      <w:proofErr w:type="spellEnd"/>
+      <w:r>
+        <w:t xml:space="preserve"> "</w:t>
+      </w:r>
+      <w:r>
+        <w:t>Acoustic</w:t>
+      </w:r>
+      <w:r>
+        <w:t>" --</w:t>
+      </w:r>
+      <w:proofErr w:type="spellStart"/>
+      <w:r>
+        <w:t>wordness</w:t>
+      </w:r>
+      <w:proofErr w:type="spellEnd"/>
+      <w:r>
+        <w:t xml:space="preserve"> "ALL</w:t>
+      </w:r>
+      <w:proofErr w:type="gramStart"/>
+      <w:r>
+        <w:t>"</w:t>
+      </w:r>
+      <w:r>
+        <w:rPr>
+          <w:rFonts w:hint="eastAsia"/>
+        </w:rPr>
+        <w:t>;</w:t>
+      </w:r>
+      <w:proofErr w:type="gramEnd"/>
+      <w:r>
+        <w:rPr>
+          <w:rFonts w:hint="eastAsia"/>
+        </w:rPr>
+        <w:t xml:space="preserve"> </w:t>
+      </w:r>
+    </w:p>
+    <w:p>
+      <w:proofErr w:type="gramStart"/>
+      <w:r>
+        <w:t>python .</w:t>
+      </w:r>
+      <w:proofErr w:type="gramEnd"/>
+      <w:r>
+        <w:t>\step2_</w:t>
+      </w:r>
+      <w:r>
+        <w:rPr>
+          <w:rFonts w:hint="eastAsia"/>
+        </w:rPr>
+        <w:t>glm_fdr</w:t>
+      </w:r>
+      <w:r>
+        <w:t>.py --event "</w:t>
+      </w:r>
+      <w:proofErr w:type="spellStart"/>
+      <w:r>
+        <w:t>Auditory_inRep</w:t>
+      </w:r>
+      <w:proofErr w:type="spellEnd"/>
+      <w:proofErr w:type="gramStart"/>
+      <w:r>
+        <w:t>"  --</w:t>
+      </w:r>
+      <w:proofErr w:type="spellStart"/>
+      <w:proofErr w:type="gramEnd"/>
+      <w:r>
+        <w:t>task_Tag</w:t>
+      </w:r>
+      <w:proofErr w:type="spellEnd"/>
+      <w:r>
+        <w:t xml:space="preserve"> "Repeat" --</w:t>
+      </w:r>
+      <w:proofErr w:type="spellStart"/>
+      <w:r>
+        <w:t>glm_fea</w:t>
+      </w:r>
+      <w:proofErr w:type="spellEnd"/>
+      <w:r>
+        <w:t xml:space="preserve"> "</w:t>
+      </w:r>
+      <w:r>
+        <w:t>Acoustic</w:t>
+      </w:r>
+      <w:r>
+        <w:t>" --</w:t>
+      </w:r>
+      <w:proofErr w:type="spellStart"/>
+      <w:r>
+        <w:t>wordness</w:t>
+      </w:r>
+      <w:proofErr w:type="spellEnd"/>
+      <w:r>
+        <w:t xml:space="preserve"> "ALL</w:t>
+      </w:r>
+      <w:proofErr w:type="gramStart"/>
+      <w:r>
+        <w:t>"</w:t>
+      </w:r>
+      <w:r>
+        <w:rPr>
+          <w:rFonts w:hint="eastAsia"/>
+        </w:rPr>
+        <w:t>;</w:t>
+      </w:r>
+      <w:proofErr w:type="gramEnd"/>
+      <w:r>
+        <w:rPr>
+          <w:rFonts w:hint="eastAsia"/>
+        </w:rPr>
+        <w:t xml:space="preserve"> </w:t>
+      </w:r>
+    </w:p>
+    <w:p>
+      <w:proofErr w:type="gramStart"/>
+      <w:r>
+        <w:t>python .</w:t>
+      </w:r>
+      <w:proofErr w:type="gramEnd"/>
+      <w:r>
+        <w:t>\step2_</w:t>
+      </w:r>
+      <w:r>
+        <w:rPr>
+          <w:rFonts w:hint="eastAsia"/>
+        </w:rPr>
+        <w:t>glm_fdr</w:t>
+      </w:r>
+      <w:r>
+        <w:t>.py --event "</w:t>
+      </w:r>
+      <w:proofErr w:type="spellStart"/>
+      <w:r>
+        <w:t>Resp_inRep</w:t>
+      </w:r>
+      <w:proofErr w:type="spellEnd"/>
+      <w:proofErr w:type="gramStart"/>
+      <w:r>
+        <w:t>"  --</w:t>
+      </w:r>
+      <w:proofErr w:type="spellStart"/>
+      <w:proofErr w:type="gramEnd"/>
+      <w:r>
+        <w:t>task_Tag</w:t>
+      </w:r>
+      <w:proofErr w:type="spellEnd"/>
+      <w:r>
+        <w:t xml:space="preserve"> "Repeat" --</w:t>
+      </w:r>
+      <w:proofErr w:type="spellStart"/>
+      <w:r>
+        <w:t>glm_fea</w:t>
+      </w:r>
+      <w:proofErr w:type="spellEnd"/>
+      <w:r>
+        <w:t xml:space="preserve"> "</w:t>
+      </w:r>
+      <w:r>
+        <w:t>Acoustic</w:t>
+      </w:r>
+      <w:r>
+        <w:t>" --</w:t>
+      </w:r>
+      <w:proofErr w:type="spellStart"/>
+      <w:r>
+        <w:t>wordness</w:t>
+      </w:r>
+      <w:proofErr w:type="spellEnd"/>
+      <w:r>
+        <w:t xml:space="preserve"> "ALL</w:t>
+      </w:r>
+      <w:proofErr w:type="gramStart"/>
+      <w:r>
+        <w:t>"</w:t>
+      </w:r>
+      <w:r>
+        <w:rPr>
+          <w:rFonts w:hint="eastAsia"/>
+        </w:rPr>
+        <w:t>;</w:t>
+      </w:r>
+      <w:proofErr w:type="gramEnd"/>
+    </w:p>
+    <w:p>
+      <w:proofErr w:type="gramStart"/>
+      <w:r>
+        <w:t>python .</w:t>
+      </w:r>
+      <w:proofErr w:type="gramEnd"/>
+      <w:r>
+        <w:t>\step2_</w:t>
+      </w:r>
+      <w:r>
+        <w:rPr>
+          <w:rFonts w:hint="eastAsia"/>
+        </w:rPr>
+        <w:t>glm_fdr</w:t>
+      </w:r>
+      <w:r>
+        <w:t>.py --event "</w:t>
+      </w:r>
+      <w:proofErr w:type="spellStart"/>
+      <w:r>
+        <w:rPr>
+          <w:rFonts w:hint="eastAsia"/>
+        </w:rPr>
+        <w:t>Cue</w:t>
+      </w:r>
+      <w:r>
+        <w:t>_inRep</w:t>
+      </w:r>
+      <w:proofErr w:type="spellEnd"/>
+      <w:proofErr w:type="gramStart"/>
+      <w:r>
+        <w:t>"  --</w:t>
+      </w:r>
+      <w:proofErr w:type="spellStart"/>
+      <w:proofErr w:type="gramEnd"/>
+      <w:r>
+        <w:t>task_Tag</w:t>
+      </w:r>
+      <w:proofErr w:type="spellEnd"/>
+      <w:r>
+        <w:t xml:space="preserve"> "Repeat" --</w:t>
+      </w:r>
+      <w:proofErr w:type="spellStart"/>
+      <w:r>
+        <w:t>glm_fea</w:t>
+      </w:r>
+      <w:proofErr w:type="spellEnd"/>
+      <w:r>
+        <w:t xml:space="preserve"> "</w:t>
+      </w:r>
+      <w:r>
+        <w:t>Phonemic</w:t>
+      </w:r>
+      <w:r>
+        <w:t>" --</w:t>
+      </w:r>
+      <w:proofErr w:type="spellStart"/>
+      <w:r>
+        <w:t>wordness</w:t>
+      </w:r>
+      <w:proofErr w:type="spellEnd"/>
+      <w:r>
+        <w:t xml:space="preserve"> "ALL</w:t>
+      </w:r>
+      <w:proofErr w:type="gramStart"/>
+      <w:r>
+        <w:t>"</w:t>
+      </w:r>
+      <w:r>
+        <w:rPr>
+          <w:rFonts w:hint="eastAsia"/>
+        </w:rPr>
+        <w:t>;</w:t>
+      </w:r>
+      <w:proofErr w:type="gramEnd"/>
+      <w:r>
+        <w:rPr>
+          <w:rFonts w:hint="eastAsia"/>
+        </w:rPr>
+        <w:t xml:space="preserve"> </w:t>
+      </w:r>
+    </w:p>
+    <w:p>
+      <w:proofErr w:type="gramStart"/>
+      <w:r>
+        <w:t>python .</w:t>
+      </w:r>
+      <w:proofErr w:type="gramEnd"/>
+      <w:r>
+        <w:t>\step2_</w:t>
+      </w:r>
+      <w:r>
+        <w:rPr>
+          <w:rFonts w:hint="eastAsia"/>
+        </w:rPr>
+        <w:t>glm_fdr</w:t>
+      </w:r>
+      <w:r>
+        <w:t>.py --event "</w:t>
+      </w:r>
+      <w:proofErr w:type="spellStart"/>
+      <w:r>
+        <w:t>Auditory_inRep</w:t>
+      </w:r>
+      <w:proofErr w:type="spellEnd"/>
+      <w:proofErr w:type="gramStart"/>
+      <w:r>
+        <w:t>"  --</w:t>
+      </w:r>
+      <w:proofErr w:type="spellStart"/>
+      <w:proofErr w:type="gramEnd"/>
+      <w:r>
+        <w:t>task_Tag</w:t>
+      </w:r>
+      <w:proofErr w:type="spellEnd"/>
+      <w:r>
+        <w:t xml:space="preserve"> "Repeat" --</w:t>
+      </w:r>
+      <w:proofErr w:type="spellStart"/>
+      <w:r>
+        <w:t>glm_fea</w:t>
+      </w:r>
+      <w:proofErr w:type="spellEnd"/>
+      <w:r>
+        <w:t xml:space="preserve"> "</w:t>
+      </w:r>
+      <w:r>
+        <w:t>Phonemic</w:t>
+      </w:r>
+      <w:r>
+        <w:t>" --</w:t>
+      </w:r>
+      <w:proofErr w:type="spellStart"/>
+      <w:r>
+        <w:t>wordness</w:t>
+      </w:r>
+      <w:proofErr w:type="spellEnd"/>
+      <w:r>
+        <w:t xml:space="preserve"> "ALL</w:t>
+      </w:r>
+      <w:proofErr w:type="gramStart"/>
+      <w:r>
+        <w:t>"</w:t>
+      </w:r>
+      <w:r>
+        <w:rPr>
+          <w:rFonts w:hint="eastAsia"/>
+        </w:rPr>
+        <w:t>;</w:t>
+      </w:r>
+      <w:proofErr w:type="gramEnd"/>
+      <w:r>
+        <w:rPr>
+          <w:rFonts w:hint="eastAsia"/>
+        </w:rPr>
+        <w:t xml:space="preserve"> </w:t>
+      </w:r>
+    </w:p>
+    <w:p>
+      <w:proofErr w:type="gramStart"/>
+      <w:r>
+        <w:t>python .</w:t>
+      </w:r>
+      <w:proofErr w:type="gramEnd"/>
+      <w:r>
+        <w:t>\</w:t>
+      </w:r>
+      <w:r>
+        <w:t>step2_</w:t>
+      </w:r>
+      <w:r>
+        <w:rPr>
+          <w:rFonts w:hint="eastAsia"/>
+        </w:rPr>
+        <w:t>glm_fdr</w:t>
+      </w:r>
+      <w:r>
+        <w:t>.py --event "</w:t>
+      </w:r>
+      <w:proofErr w:type="spellStart"/>
+      <w:r>
+        <w:t>Resp_inRep</w:t>
+      </w:r>
+      <w:proofErr w:type="spellEnd"/>
+      <w:proofErr w:type="gramStart"/>
+      <w:r>
+        <w:t>"  --</w:t>
+      </w:r>
+      <w:proofErr w:type="spellStart"/>
+      <w:proofErr w:type="gramEnd"/>
+      <w:r>
+        <w:t>task_Tag</w:t>
+      </w:r>
+      <w:proofErr w:type="spellEnd"/>
+      <w:r>
+        <w:t xml:space="preserve"> "Repeat" --</w:t>
+      </w:r>
+      <w:proofErr w:type="spellStart"/>
+      <w:r>
+        <w:t>glm_fea</w:t>
+      </w:r>
+      <w:proofErr w:type="spellEnd"/>
+      <w:r>
+        <w:t xml:space="preserve"> "</w:t>
+      </w:r>
+      <w:r>
+        <w:t>Phonemic</w:t>
+      </w:r>
+      <w:r>
+        <w:t>" --</w:t>
+      </w:r>
+      <w:proofErr w:type="spellStart"/>
+      <w:r>
+        <w:t>wordness</w:t>
+      </w:r>
+      <w:proofErr w:type="spellEnd"/>
+      <w:r>
+        <w:t xml:space="preserve"> "ALL</w:t>
+      </w:r>
+      <w:proofErr w:type="gramStart"/>
+      <w:r>
+        <w:t>"</w:t>
+      </w:r>
+      <w:r>
+        <w:rPr>
+          <w:rFonts w:hint="eastAsia"/>
+        </w:rPr>
+        <w:t>;</w:t>
+      </w:r>
+      <w:proofErr w:type="gramEnd"/>
+    </w:p>
+    <w:p>
+      <w:proofErr w:type="gramStart"/>
+      <w:r>
+        <w:t>python .</w:t>
+      </w:r>
+      <w:proofErr w:type="gramEnd"/>
+      <w:r>
+        <w:t>\step2_</w:t>
+      </w:r>
+      <w:r>
+        <w:rPr>
+          <w:rFonts w:hint="eastAsia"/>
+        </w:rPr>
+        <w:t>glm_fdr</w:t>
+      </w:r>
+      <w:r>
+        <w:t>.py --event "</w:t>
+      </w:r>
+      <w:proofErr w:type="spellStart"/>
+      <w:r>
+        <w:rPr>
+          <w:rFonts w:hint="eastAsia"/>
+        </w:rPr>
+        <w:t>Cue</w:t>
+      </w:r>
+      <w:r>
+        <w:t>_inRep</w:t>
+      </w:r>
+      <w:proofErr w:type="spellEnd"/>
+      <w:proofErr w:type="gramStart"/>
+      <w:r>
+        <w:t>"  --</w:t>
+      </w:r>
+      <w:proofErr w:type="spellStart"/>
+      <w:proofErr w:type="gramEnd"/>
+      <w:r>
+        <w:t>task_Tag</w:t>
+      </w:r>
+      <w:proofErr w:type="spellEnd"/>
+      <w:r>
+        <w:t xml:space="preserve"> "Repeat" --</w:t>
+      </w:r>
+      <w:proofErr w:type="spellStart"/>
+      <w:r>
+        <w:t>glm_fea</w:t>
+      </w:r>
+      <w:proofErr w:type="spellEnd"/>
+      <w:r>
+        <w:t xml:space="preserve"> "</w:t>
+      </w:r>
+      <w:r>
+        <w:rPr>
+          <w:rFonts w:hint="eastAsia"/>
+        </w:rPr>
+        <w:t>Lexical</w:t>
+      </w:r>
+      <w:r>
+        <w:t>" --</w:t>
+      </w:r>
+      <w:proofErr w:type="spellStart"/>
+      <w:r>
+        <w:t>wordness</w:t>
+      </w:r>
+      <w:proofErr w:type="spellEnd"/>
+      <w:r>
+        <w:t xml:space="preserve"> "ALL</w:t>
+      </w:r>
+      <w:proofErr w:type="gramStart"/>
+      <w:r>
+        <w:t>"</w:t>
+      </w:r>
+      <w:r>
+        <w:rPr>
+          <w:rFonts w:hint="eastAsia"/>
+        </w:rPr>
+        <w:t>;</w:t>
+      </w:r>
+      <w:proofErr w:type="gramEnd"/>
+      <w:r>
+        <w:rPr>
+          <w:rFonts w:hint="eastAsia"/>
+        </w:rPr>
+        <w:t xml:space="preserve"> </w:t>
+      </w:r>
+    </w:p>
+    <w:p>
+      <w:proofErr w:type="gramStart"/>
+      <w:r>
+        <w:t>python .</w:t>
+      </w:r>
+      <w:proofErr w:type="gramEnd"/>
+      <w:r>
+        <w:t>\step2_</w:t>
+      </w:r>
+      <w:r>
+        <w:rPr>
+          <w:rFonts w:hint="eastAsia"/>
+        </w:rPr>
+        <w:t>glm_fdr</w:t>
+      </w:r>
+      <w:r>
+        <w:t>.py --event "</w:t>
+      </w:r>
+      <w:proofErr w:type="spellStart"/>
+      <w:r>
+        <w:t>Auditory_inRep</w:t>
+      </w:r>
+      <w:proofErr w:type="spellEnd"/>
+      <w:proofErr w:type="gramStart"/>
+      <w:r>
+        <w:t>"  --</w:t>
+      </w:r>
+      <w:proofErr w:type="spellStart"/>
+      <w:proofErr w:type="gramEnd"/>
+      <w:r>
+        <w:t>task_Tag</w:t>
+      </w:r>
+      <w:proofErr w:type="spellEnd"/>
+      <w:r>
+        <w:t xml:space="preserve"> "Repeat" --</w:t>
+      </w:r>
+      <w:proofErr w:type="spellStart"/>
+      <w:r>
+        <w:t>glm_fea</w:t>
+      </w:r>
+      <w:proofErr w:type="spellEnd"/>
+      <w:r>
+        <w:t xml:space="preserve"> "</w:t>
+      </w:r>
+      <w:r>
+        <w:rPr>
+          <w:rFonts w:hint="eastAsia"/>
+        </w:rPr>
+        <w:t>Lexical</w:t>
+      </w:r>
+      <w:r>
+        <w:t>" --</w:t>
+      </w:r>
+      <w:proofErr w:type="spellStart"/>
+      <w:r>
+        <w:t>wordness</w:t>
+      </w:r>
+      <w:proofErr w:type="spellEnd"/>
+      <w:r>
+        <w:t xml:space="preserve"> "ALL</w:t>
+      </w:r>
+      <w:proofErr w:type="gramStart"/>
+      <w:r>
+        <w:t>"</w:t>
+      </w:r>
+      <w:r>
+        <w:rPr>
+          <w:rFonts w:hint="eastAsia"/>
+        </w:rPr>
+        <w:t>;</w:t>
+      </w:r>
+      <w:proofErr w:type="gramEnd"/>
+      <w:r>
+        <w:rPr>
+          <w:rFonts w:hint="eastAsia"/>
+        </w:rPr>
+        <w:t xml:space="preserve"> </w:t>
+      </w:r>
+    </w:p>
+    <w:p>
+      <w:proofErr w:type="gramStart"/>
+      <w:r>
+        <w:t>python .</w:t>
+      </w:r>
+      <w:proofErr w:type="gramEnd"/>
+      <w:r>
+        <w:t>\step2_</w:t>
+      </w:r>
+      <w:r>
+        <w:rPr>
+          <w:rFonts w:hint="eastAsia"/>
+        </w:rPr>
+        <w:t>glm_fdr</w:t>
+      </w:r>
+      <w:r>
+        <w:t>.py --event "</w:t>
+      </w:r>
+      <w:proofErr w:type="spellStart"/>
+      <w:r>
+        <w:t>Resp_inRep</w:t>
+      </w:r>
+      <w:proofErr w:type="spellEnd"/>
+      <w:proofErr w:type="gramStart"/>
+      <w:r>
+        <w:t>"  --</w:t>
+      </w:r>
+      <w:proofErr w:type="spellStart"/>
+      <w:proofErr w:type="gramEnd"/>
+      <w:r>
+        <w:t>task_Tag</w:t>
+      </w:r>
+      <w:proofErr w:type="spellEnd"/>
+      <w:r>
+        <w:t xml:space="preserve"> "Repeat" --</w:t>
+      </w:r>
+      <w:proofErr w:type="spellStart"/>
+      <w:r>
+        <w:t>glm_fea</w:t>
+      </w:r>
+      <w:proofErr w:type="spellEnd"/>
+      <w:r>
+        <w:t xml:space="preserve"> "</w:t>
+      </w:r>
+      <w:r>
+        <w:rPr>
+          <w:rFonts w:hint="eastAsia"/>
+        </w:rPr>
+        <w:t>Lexical</w:t>
+      </w:r>
+      <w:r>
+        <w:t>" --</w:t>
+      </w:r>
+      <w:proofErr w:type="spellStart"/>
+      <w:r>
+        <w:t>wordness</w:t>
+      </w:r>
+      <w:proofErr w:type="spellEnd"/>
+      <w:r>
+        <w:t xml:space="preserve"> "ALL</w:t>
+      </w:r>
+      <w:proofErr w:type="gramStart"/>
+      <w:r>
+        <w:t>"</w:t>
+      </w:r>
+      <w:r>
+        <w:rPr>
+          <w:rFonts w:hint="eastAsia"/>
+        </w:rPr>
+        <w:t>;</w:t>
+      </w:r>
+      <w:proofErr w:type="gramEnd"/>
+    </w:p>
+    <w:p>
+      <w:pPr>
+        <w:rPr>
+          <w:rFonts w:hint="eastAsia"/>
+        </w:rPr>
+      </w:pPr>
     </w:p>
     <w:p/>
     <w:p>
@@ -2424,7 +3129,7 @@
   <w:style w:type="paragraph" w:default="1" w:styleId="Normal">
     <w:name w:val="Normal"/>
     <w:qFormat/>
-    <w:rsid w:val="00B85A07"/>
+    <w:rsid w:val="0052207B"/>
   </w:style>
   <w:style w:type="paragraph" w:styleId="Heading1">
     <w:name w:val="heading 1"/>

</xml_diff>

<commit_message>
Completed ridge regression fine-tuning. (1) extend the range of alpha list, (2) fix the alpha value for each electrode, and dont CV new alphas in permutation, (3) set seeds for permutation shuffling.
</commit_message>
<xml_diff>
--- a/projects/GLM/lines commands.docx
+++ b/projects/GLM/lines commands.docx
@@ -914,7 +914,7 @@
         <w:t xml:space="preserve"> "</w:t>
       </w:r>
       <w:r>
-        <w:t xml:space="preserve"> Phonemic </w:t>
+        <w:t>Phonemic</w:t>
       </w:r>
       <w:r>
         <w:t>" --</w:t>
@@ -2143,13 +2143,7 @@
       </w:r>
       <w:proofErr w:type="gramEnd"/>
     </w:p>
-    <w:p>
-      <w:pPr>
-        <w:rPr>
-          <w:rFonts w:hint="eastAsia"/>
-        </w:rPr>
-      </w:pPr>
-    </w:p>
+    <w:p/>
     <w:p/>
     <w:p>
       <w:r>

</xml_diff>

<commit_message>
Comparing Word vs. Nonword and Nonword vs. Word using GLM.
</commit_message>
<xml_diff>
--- a/projects/GLM/lines commands.docx
+++ b/projects/GLM/lines commands.docx
@@ -4,15 +4,10 @@
   <w:body>
     <w:p>
       <w:r>
-        <w:t xml:space="preserve"># When </w:t>
-      </w:r>
-      <w:proofErr w:type="spellStart"/>
-      <w:r>
-        <w:t>glm</w:t>
-      </w:r>
-      <w:proofErr w:type="spellEnd"/>
-      <w:r>
-        <w:t xml:space="preserve"> output is beta, get original significance, but also do time cluster correction</w:t>
+        <w:rPr>
+          <w:rFonts w:hint="eastAsia"/>
+        </w:rPr>
+        <w:t># Word vs. Nonword, and Nonword vs. Word</w:t>
       </w:r>
     </w:p>
     <w:p>
@@ -26,13 +21,7 @@
       </w:r>
       <w:proofErr w:type="spellStart"/>
       <w:r>
-        <w:rPr>
-          <w:rFonts w:hint="eastAsia"/>
-        </w:rPr>
-        <w:t>Cue</w:t>
-      </w:r>
-      <w:r>
-        <w:t>_inRep</w:t>
+        <w:t>Auditory_inRep</w:t>
       </w:r>
       <w:proofErr w:type="spellEnd"/>
       <w:proofErr w:type="gramStart"/>
@@ -56,12 +45,14 @@
       <w:r>
         <w:t xml:space="preserve"> "</w:t>
       </w:r>
-      <w:r>
-        <w:rPr>
-          <w:rFonts w:hint="eastAsia"/>
-        </w:rPr>
-        <w:t>Acoustic</w:t>
-      </w:r>
+      <w:bookmarkStart w:id="0" w:name="_Hlk200965047"/>
+      <w:r>
+        <w:rPr>
+          <w:rFonts w:hint="eastAsia"/>
+        </w:rPr>
+        <w:t>Word</w:t>
+      </w:r>
+      <w:bookmarkEnd w:id="0"/>
       <w:r>
         <w:t>" --</w:t>
       </w:r>
@@ -117,6 +108,246 @@
       </w:r>
       <w:proofErr w:type="spellStart"/>
       <w:r>
+        <w:t>Auditory_inRep</w:t>
+      </w:r>
+      <w:proofErr w:type="spellEnd"/>
+      <w:proofErr w:type="gramStart"/>
+      <w:r>
+        <w:t>"  --</w:t>
+      </w:r>
+      <w:proofErr w:type="spellStart"/>
+      <w:proofErr w:type="gramEnd"/>
+      <w:r>
+        <w:t>task_Tag</w:t>
+      </w:r>
+      <w:proofErr w:type="spellEnd"/>
+      <w:r>
+        <w:t xml:space="preserve"> "Repeat" --</w:t>
+      </w:r>
+      <w:proofErr w:type="spellStart"/>
+      <w:r>
+        <w:t>glm_fea</w:t>
+      </w:r>
+      <w:proofErr w:type="spellEnd"/>
+      <w:r>
+        <w:t xml:space="preserve"> "</w:t>
+      </w:r>
+      <w:r>
+        <w:t>Word</w:t>
+      </w:r>
+      <w:r>
+        <w:t>" --</w:t>
+      </w:r>
+      <w:proofErr w:type="spellStart"/>
+      <w:r>
+        <w:t>wordness</w:t>
+      </w:r>
+      <w:proofErr w:type="spellEnd"/>
+      <w:r>
+        <w:t xml:space="preserve"> "ALL</w:t>
+      </w:r>
+      <w:proofErr w:type="gramStart"/>
+      <w:r>
+        <w:t>"</w:t>
+      </w:r>
+      <w:r>
+        <w:rPr>
+          <w:rFonts w:hint="eastAsia"/>
+        </w:rPr>
+        <w:t>;</w:t>
+      </w:r>
+      <w:proofErr w:type="gramEnd"/>
+      <w:r>
+        <w:rPr>
+          <w:rFonts w:hint="eastAsia"/>
+        </w:rPr>
+        <w:t xml:space="preserve"> </w:t>
+      </w:r>
+    </w:p>
+    <w:p>
+      <w:proofErr w:type="gramStart"/>
+      <w:r>
+        <w:t>python .</w:t>
+      </w:r>
+      <w:proofErr w:type="gramEnd"/>
+      <w:r>
+        <w:t>\step1_glm_permute.py --event "</w:t>
+      </w:r>
+      <w:proofErr w:type="spellStart"/>
+      <w:r>
+        <w:t>Resp_inRep</w:t>
+      </w:r>
+      <w:proofErr w:type="spellEnd"/>
+      <w:proofErr w:type="gramStart"/>
+      <w:r>
+        <w:t>"  --</w:t>
+      </w:r>
+      <w:proofErr w:type="spellStart"/>
+      <w:proofErr w:type="gramEnd"/>
+      <w:r>
+        <w:t>task_Tag</w:t>
+      </w:r>
+      <w:proofErr w:type="spellEnd"/>
+      <w:r>
+        <w:t xml:space="preserve"> "Repeat" --</w:t>
+      </w:r>
+      <w:proofErr w:type="spellStart"/>
+      <w:r>
+        <w:t>glm_fea</w:t>
+      </w:r>
+      <w:proofErr w:type="spellEnd"/>
+      <w:r>
+        <w:t xml:space="preserve"> "</w:t>
+      </w:r>
+      <w:r>
+        <w:rPr>
+          <w:rFonts w:hint="eastAsia"/>
+        </w:rPr>
+        <w:t>Nonw</w:t>
+      </w:r>
+      <w:r>
+        <w:t>ord</w:t>
+      </w:r>
+      <w:r>
+        <w:t>" --</w:t>
+      </w:r>
+      <w:proofErr w:type="spellStart"/>
+      <w:r>
+        <w:t>wordness</w:t>
+      </w:r>
+      <w:proofErr w:type="spellEnd"/>
+      <w:r>
+        <w:t xml:space="preserve"> "ALL" </w:t>
+      </w:r>
+      <w:r>
+        <w:rPr>
+          <w:rFonts w:hint="eastAsia"/>
+        </w:rPr>
+        <w:t>--</w:t>
+      </w:r>
+      <w:proofErr w:type="spellStart"/>
+      <w:r>
+        <w:t>glm_out</w:t>
+      </w:r>
+      <w:proofErr w:type="spellEnd"/>
+      <w:r>
+        <w:rPr>
+          <w:rFonts w:hint="eastAsia"/>
+        </w:rPr>
+        <w:t xml:space="preserve"> </w:t>
+      </w:r>
+      <w:r>
+        <w:t>"beta</w:t>
+      </w:r>
+      <w:proofErr w:type="gramStart"/>
+      <w:r>
+        <w:t>"</w:t>
+      </w:r>
+      <w:r>
+        <w:rPr>
+          <w:rFonts w:hint="eastAsia"/>
+        </w:rPr>
+        <w:t>;</w:t>
+      </w:r>
+      <w:proofErr w:type="gramEnd"/>
+      <w:r>
+        <w:rPr>
+          <w:rFonts w:hint="eastAsia"/>
+        </w:rPr>
+        <w:t xml:space="preserve"> </w:t>
+      </w:r>
+    </w:p>
+    <w:p>
+      <w:pPr>
+        <w:rPr>
+          <w:rFonts w:hint="eastAsia"/>
+        </w:rPr>
+      </w:pPr>
+      <w:proofErr w:type="gramStart"/>
+      <w:r>
+        <w:t>python .</w:t>
+      </w:r>
+      <w:proofErr w:type="gramEnd"/>
+      <w:r>
+        <w:t>\step2_time_cluster.py --event "</w:t>
+      </w:r>
+      <w:proofErr w:type="spellStart"/>
+      <w:r>
+        <w:t>Resp_inRep</w:t>
+      </w:r>
+      <w:proofErr w:type="spellEnd"/>
+      <w:proofErr w:type="gramStart"/>
+      <w:r>
+        <w:t>"  --</w:t>
+      </w:r>
+      <w:proofErr w:type="spellStart"/>
+      <w:proofErr w:type="gramEnd"/>
+      <w:r>
+        <w:t>task_Tag</w:t>
+      </w:r>
+      <w:proofErr w:type="spellEnd"/>
+      <w:r>
+        <w:t xml:space="preserve"> "Repeat" --</w:t>
+      </w:r>
+      <w:proofErr w:type="spellStart"/>
+      <w:r>
+        <w:t>glm_fea</w:t>
+      </w:r>
+      <w:proofErr w:type="spellEnd"/>
+      <w:r>
+        <w:t xml:space="preserve"> "</w:t>
+      </w:r>
+      <w:r>
+        <w:t>Nonword</w:t>
+      </w:r>
+      <w:r>
+        <w:t>" --</w:t>
+      </w:r>
+      <w:proofErr w:type="spellStart"/>
+      <w:r>
+        <w:t>wordness</w:t>
+      </w:r>
+      <w:proofErr w:type="spellEnd"/>
+      <w:r>
+        <w:t xml:space="preserve"> "ALL</w:t>
+      </w:r>
+      <w:proofErr w:type="gramStart"/>
+      <w:r>
+        <w:t>"</w:t>
+      </w:r>
+      <w:r>
+        <w:rPr>
+          <w:rFonts w:hint="eastAsia"/>
+        </w:rPr>
+        <w:t>;</w:t>
+      </w:r>
+      <w:proofErr w:type="gramEnd"/>
+    </w:p>
+    <w:p/>
+    <w:p>
+      <w:r>
+        <w:t xml:space="preserve"># When </w:t>
+      </w:r>
+      <w:proofErr w:type="spellStart"/>
+      <w:r>
+        <w:t>glm</w:t>
+      </w:r>
+      <w:proofErr w:type="spellEnd"/>
+      <w:r>
+        <w:t xml:space="preserve"> output is beta, get original significance, but also do time cluster correction</w:t>
+      </w:r>
+    </w:p>
+    <w:p>
+      <w:proofErr w:type="gramStart"/>
+      <w:r>
+        <w:t>python .</w:t>
+      </w:r>
+      <w:proofErr w:type="gramEnd"/>
+      <w:r>
+        <w:t>\step1_glm_permute.py --event "</w:t>
+      </w:r>
+      <w:proofErr w:type="spellStart"/>
+      <w:r>
         <w:rPr>
           <w:rFonts w:hint="eastAsia"/>
         </w:rPr>
@@ -124,73 +355,6 @@
       </w:r>
       <w:r>
         <w:t>_inRep</w:t>
-      </w:r>
-      <w:proofErr w:type="spellEnd"/>
-      <w:proofErr w:type="gramStart"/>
-      <w:r>
-        <w:t>"  --</w:t>
-      </w:r>
-      <w:proofErr w:type="spellStart"/>
-      <w:proofErr w:type="gramEnd"/>
-      <w:r>
-        <w:t>task_Tag</w:t>
-      </w:r>
-      <w:proofErr w:type="spellEnd"/>
-      <w:r>
-        <w:t xml:space="preserve"> "Repeat" --</w:t>
-      </w:r>
-      <w:proofErr w:type="spellStart"/>
-      <w:r>
-        <w:t>glm_fea</w:t>
-      </w:r>
-      <w:proofErr w:type="spellEnd"/>
-      <w:r>
-        <w:t xml:space="preserve"> "</w:t>
-      </w:r>
-      <w:r>
-        <w:t>Acoustic</w:t>
-      </w:r>
-      <w:r>
-        <w:t>" --</w:t>
-      </w:r>
-      <w:proofErr w:type="spellStart"/>
-      <w:r>
-        <w:t>wordness</w:t>
-      </w:r>
-      <w:proofErr w:type="spellEnd"/>
-      <w:r>
-        <w:t xml:space="preserve"> "ALL</w:t>
-      </w:r>
-      <w:proofErr w:type="gramStart"/>
-      <w:r>
-        <w:t>"</w:t>
-      </w:r>
-      <w:r>
-        <w:rPr>
-          <w:rFonts w:hint="eastAsia"/>
-        </w:rPr>
-        <w:t>;</w:t>
-      </w:r>
-      <w:proofErr w:type="gramEnd"/>
-      <w:r>
-        <w:rPr>
-          <w:rFonts w:hint="eastAsia"/>
-        </w:rPr>
-        <w:t xml:space="preserve"> </w:t>
-      </w:r>
-    </w:p>
-    <w:p>
-      <w:proofErr w:type="gramStart"/>
-      <w:r>
-        <w:t>python .</w:t>
-      </w:r>
-      <w:proofErr w:type="gramEnd"/>
-      <w:r>
-        <w:t>\step1_glm_permute.py --event "</w:t>
-      </w:r>
-      <w:proofErr w:type="spellStart"/>
-      <w:r>
-        <w:t>Auditory_inRep</w:t>
       </w:r>
       <w:proofErr w:type="spellEnd"/>
       <w:proofErr w:type="gramStart"/>
@@ -275,6 +439,79 @@
       </w:r>
       <w:proofErr w:type="spellStart"/>
       <w:r>
+        <w:rPr>
+          <w:rFonts w:hint="eastAsia"/>
+        </w:rPr>
+        <w:t>Cue</w:t>
+      </w:r>
+      <w:r>
+        <w:t>_inRep</w:t>
+      </w:r>
+      <w:proofErr w:type="spellEnd"/>
+      <w:proofErr w:type="gramStart"/>
+      <w:r>
+        <w:t>"  --</w:t>
+      </w:r>
+      <w:proofErr w:type="spellStart"/>
+      <w:proofErr w:type="gramEnd"/>
+      <w:r>
+        <w:t>task_Tag</w:t>
+      </w:r>
+      <w:proofErr w:type="spellEnd"/>
+      <w:r>
+        <w:t xml:space="preserve"> "Repeat" --</w:t>
+      </w:r>
+      <w:proofErr w:type="spellStart"/>
+      <w:r>
+        <w:t>glm_fea</w:t>
+      </w:r>
+      <w:proofErr w:type="spellEnd"/>
+      <w:r>
+        <w:t xml:space="preserve"> "</w:t>
+      </w:r>
+      <w:r>
+        <w:t>Acoustic</w:t>
+      </w:r>
+      <w:r>
+        <w:t>" --</w:t>
+      </w:r>
+      <w:proofErr w:type="spellStart"/>
+      <w:r>
+        <w:t>wordness</w:t>
+      </w:r>
+      <w:proofErr w:type="spellEnd"/>
+      <w:r>
+        <w:t xml:space="preserve"> "ALL</w:t>
+      </w:r>
+      <w:proofErr w:type="gramStart"/>
+      <w:r>
+        <w:t>"</w:t>
+      </w:r>
+      <w:r>
+        <w:rPr>
+          <w:rFonts w:hint="eastAsia"/>
+        </w:rPr>
+        <w:t>;</w:t>
+      </w:r>
+      <w:proofErr w:type="gramEnd"/>
+      <w:r>
+        <w:rPr>
+          <w:rFonts w:hint="eastAsia"/>
+        </w:rPr>
+        <w:t xml:space="preserve"> </w:t>
+      </w:r>
+    </w:p>
+    <w:p>
+      <w:proofErr w:type="gramStart"/>
+      <w:r>
+        <w:t>python .</w:t>
+      </w:r>
+      <w:proofErr w:type="gramEnd"/>
+      <w:r>
+        <w:t>\step1_glm_permute.py --event "</w:t>
+      </w:r>
+      <w:proofErr w:type="spellStart"/>
+      <w:r>
         <w:t>Auditory_inRep</w:t>
       </w:r>
       <w:proofErr w:type="spellEnd"/>
@@ -300,231 +537,13 @@
         <w:t xml:space="preserve"> "</w:t>
       </w:r>
       <w:r>
+        <w:rPr>
+          <w:rFonts w:hint="eastAsia"/>
+        </w:rPr>
         <w:t>Acoustic</w:t>
       </w:r>
       <w:r>
         <w:t>" --</w:t>
-      </w:r>
-      <w:proofErr w:type="spellStart"/>
-      <w:r>
-        <w:t>wordness</w:t>
-      </w:r>
-      <w:proofErr w:type="spellEnd"/>
-      <w:r>
-        <w:t xml:space="preserve"> "ALL</w:t>
-      </w:r>
-      <w:proofErr w:type="gramStart"/>
-      <w:r>
-        <w:t>"</w:t>
-      </w:r>
-      <w:r>
-        <w:rPr>
-          <w:rFonts w:hint="eastAsia"/>
-        </w:rPr>
-        <w:t>;</w:t>
-      </w:r>
-      <w:proofErr w:type="gramEnd"/>
-      <w:r>
-        <w:rPr>
-          <w:rFonts w:hint="eastAsia"/>
-        </w:rPr>
-        <w:t xml:space="preserve"> </w:t>
-      </w:r>
-    </w:p>
-    <w:p>
-      <w:proofErr w:type="gramStart"/>
-      <w:r>
-        <w:t>python .</w:t>
-      </w:r>
-      <w:proofErr w:type="gramEnd"/>
-      <w:r>
-        <w:t>\step1_glm_permute.py --event "</w:t>
-      </w:r>
-      <w:proofErr w:type="spellStart"/>
-      <w:r>
-        <w:t>Resp_inRep</w:t>
-      </w:r>
-      <w:proofErr w:type="spellEnd"/>
-      <w:proofErr w:type="gramStart"/>
-      <w:r>
-        <w:t>"  --</w:t>
-      </w:r>
-      <w:proofErr w:type="spellStart"/>
-      <w:proofErr w:type="gramEnd"/>
-      <w:r>
-        <w:t>task_Tag</w:t>
-      </w:r>
-      <w:proofErr w:type="spellEnd"/>
-      <w:r>
-        <w:t xml:space="preserve"> "Repeat" --</w:t>
-      </w:r>
-      <w:proofErr w:type="spellStart"/>
-      <w:r>
-        <w:t>glm_fea</w:t>
-      </w:r>
-      <w:proofErr w:type="spellEnd"/>
-      <w:r>
-        <w:t xml:space="preserve"> "</w:t>
-      </w:r>
-      <w:r>
-        <w:rPr>
-          <w:rFonts w:hint="eastAsia"/>
-        </w:rPr>
-        <w:t>Acoustic</w:t>
-      </w:r>
-      <w:r>
-        <w:t>" --</w:t>
-      </w:r>
-      <w:proofErr w:type="spellStart"/>
-      <w:r>
-        <w:t>wordness</w:t>
-      </w:r>
-      <w:proofErr w:type="spellEnd"/>
-      <w:r>
-        <w:t xml:space="preserve"> "ALL" </w:t>
-      </w:r>
-      <w:r>
-        <w:rPr>
-          <w:rFonts w:hint="eastAsia"/>
-        </w:rPr>
-        <w:t>--</w:t>
-      </w:r>
-      <w:proofErr w:type="spellStart"/>
-      <w:r>
-        <w:t>glm_out</w:t>
-      </w:r>
-      <w:proofErr w:type="spellEnd"/>
-      <w:r>
-        <w:rPr>
-          <w:rFonts w:hint="eastAsia"/>
-        </w:rPr>
-        <w:t xml:space="preserve"> </w:t>
-      </w:r>
-      <w:r>
-        <w:t>"</w:t>
-      </w:r>
-      <w:r>
-        <w:t>beta</w:t>
-      </w:r>
-      <w:proofErr w:type="gramStart"/>
-      <w:r>
-        <w:t>"</w:t>
-      </w:r>
-      <w:r>
-        <w:rPr>
-          <w:rFonts w:hint="eastAsia"/>
-        </w:rPr>
-        <w:t>;</w:t>
-      </w:r>
-      <w:proofErr w:type="gramEnd"/>
-      <w:r>
-        <w:rPr>
-          <w:rFonts w:hint="eastAsia"/>
-        </w:rPr>
-        <w:t xml:space="preserve"> </w:t>
-      </w:r>
-    </w:p>
-    <w:p>
-      <w:proofErr w:type="gramStart"/>
-      <w:r>
-        <w:t>python .</w:t>
-      </w:r>
-      <w:proofErr w:type="gramEnd"/>
-      <w:r>
-        <w:t>\step2_time_cluster.py --event "</w:t>
-      </w:r>
-      <w:proofErr w:type="spellStart"/>
-      <w:r>
-        <w:t>Resp_inRep</w:t>
-      </w:r>
-      <w:proofErr w:type="spellEnd"/>
-      <w:proofErr w:type="gramStart"/>
-      <w:r>
-        <w:t>"  --</w:t>
-      </w:r>
-      <w:proofErr w:type="spellStart"/>
-      <w:proofErr w:type="gramEnd"/>
-      <w:r>
-        <w:t>task_Tag</w:t>
-      </w:r>
-      <w:proofErr w:type="spellEnd"/>
-      <w:r>
-        <w:t xml:space="preserve"> "Repeat" --</w:t>
-      </w:r>
-      <w:proofErr w:type="spellStart"/>
-      <w:r>
-        <w:t>glm_fea</w:t>
-      </w:r>
-      <w:proofErr w:type="spellEnd"/>
-      <w:r>
-        <w:t xml:space="preserve"> "</w:t>
-      </w:r>
-      <w:r>
-        <w:t>Acoustic</w:t>
-      </w:r>
-      <w:r>
-        <w:t>" --</w:t>
-      </w:r>
-      <w:proofErr w:type="spellStart"/>
-      <w:r>
-        <w:t>wordness</w:t>
-      </w:r>
-      <w:proofErr w:type="spellEnd"/>
-      <w:r>
-        <w:t xml:space="preserve"> "ALL</w:t>
-      </w:r>
-      <w:proofErr w:type="gramStart"/>
-      <w:r>
-        <w:t>"</w:t>
-      </w:r>
-      <w:r>
-        <w:rPr>
-          <w:rFonts w:hint="eastAsia"/>
-        </w:rPr>
-        <w:t>;</w:t>
-      </w:r>
-      <w:proofErr w:type="gramEnd"/>
-    </w:p>
-    <w:p>
-      <w:proofErr w:type="gramStart"/>
-      <w:r>
-        <w:t>python .</w:t>
-      </w:r>
-      <w:proofErr w:type="gramEnd"/>
-      <w:r>
-        <w:t>\step1_glm_permute.py --event "</w:t>
-      </w:r>
-      <w:proofErr w:type="spellStart"/>
-      <w:r>
-        <w:rPr>
-          <w:rFonts w:hint="eastAsia"/>
-        </w:rPr>
-        <w:t>Cue</w:t>
-      </w:r>
-      <w:r>
-        <w:t>_inRep</w:t>
-      </w:r>
-      <w:proofErr w:type="spellEnd"/>
-      <w:proofErr w:type="gramStart"/>
-      <w:r>
-        <w:t>"  --</w:t>
-      </w:r>
-      <w:proofErr w:type="spellStart"/>
-      <w:proofErr w:type="gramEnd"/>
-      <w:r>
-        <w:t>task_Tag</w:t>
-      </w:r>
-      <w:proofErr w:type="spellEnd"/>
-      <w:r>
-        <w:t xml:space="preserve"> "Repeat" --</w:t>
-      </w:r>
-      <w:proofErr w:type="spellStart"/>
-      <w:r>
-        <w:t>glm_fea</w:t>
-      </w:r>
-      <w:proofErr w:type="spellEnd"/>
-      <w:r>
-        <w:t xml:space="preserve"> "Phonemic" --</w:t>
       </w:r>
       <w:proofErr w:type="spellStart"/>
       <w:r>
@@ -578,6 +597,227 @@
       </w:r>
       <w:proofErr w:type="spellStart"/>
       <w:r>
+        <w:t>Auditory_inRep</w:t>
+      </w:r>
+      <w:proofErr w:type="spellEnd"/>
+      <w:proofErr w:type="gramStart"/>
+      <w:r>
+        <w:t>"  --</w:t>
+      </w:r>
+      <w:proofErr w:type="spellStart"/>
+      <w:proofErr w:type="gramEnd"/>
+      <w:r>
+        <w:t>task_Tag</w:t>
+      </w:r>
+      <w:proofErr w:type="spellEnd"/>
+      <w:r>
+        <w:t xml:space="preserve"> "Repeat" --</w:t>
+      </w:r>
+      <w:proofErr w:type="spellStart"/>
+      <w:r>
+        <w:t>glm_fea</w:t>
+      </w:r>
+      <w:proofErr w:type="spellEnd"/>
+      <w:r>
+        <w:t xml:space="preserve"> "</w:t>
+      </w:r>
+      <w:r>
+        <w:t>Acoustic</w:t>
+      </w:r>
+      <w:r>
+        <w:t>" --</w:t>
+      </w:r>
+      <w:proofErr w:type="spellStart"/>
+      <w:r>
+        <w:t>wordness</w:t>
+      </w:r>
+      <w:proofErr w:type="spellEnd"/>
+      <w:r>
+        <w:t xml:space="preserve"> "ALL</w:t>
+      </w:r>
+      <w:proofErr w:type="gramStart"/>
+      <w:r>
+        <w:t>"</w:t>
+      </w:r>
+      <w:r>
+        <w:rPr>
+          <w:rFonts w:hint="eastAsia"/>
+        </w:rPr>
+        <w:t>;</w:t>
+      </w:r>
+      <w:proofErr w:type="gramEnd"/>
+      <w:r>
+        <w:rPr>
+          <w:rFonts w:hint="eastAsia"/>
+        </w:rPr>
+        <w:t xml:space="preserve"> </w:t>
+      </w:r>
+    </w:p>
+    <w:p>
+      <w:proofErr w:type="gramStart"/>
+      <w:r>
+        <w:t>python .</w:t>
+      </w:r>
+      <w:proofErr w:type="gramEnd"/>
+      <w:r>
+        <w:t>\step1_glm_permute.py --event "</w:t>
+      </w:r>
+      <w:proofErr w:type="spellStart"/>
+      <w:r>
+        <w:t>Resp_inRep</w:t>
+      </w:r>
+      <w:proofErr w:type="spellEnd"/>
+      <w:proofErr w:type="gramStart"/>
+      <w:r>
+        <w:t>"  --</w:t>
+      </w:r>
+      <w:proofErr w:type="spellStart"/>
+      <w:proofErr w:type="gramEnd"/>
+      <w:r>
+        <w:t>task_Tag</w:t>
+      </w:r>
+      <w:proofErr w:type="spellEnd"/>
+      <w:r>
+        <w:t xml:space="preserve"> "Repeat" --</w:t>
+      </w:r>
+      <w:proofErr w:type="spellStart"/>
+      <w:r>
+        <w:t>glm_fea</w:t>
+      </w:r>
+      <w:proofErr w:type="spellEnd"/>
+      <w:r>
+        <w:t xml:space="preserve"> "</w:t>
+      </w:r>
+      <w:r>
+        <w:rPr>
+          <w:rFonts w:hint="eastAsia"/>
+        </w:rPr>
+        <w:t>Acoustic</w:t>
+      </w:r>
+      <w:r>
+        <w:t>" --</w:t>
+      </w:r>
+      <w:proofErr w:type="spellStart"/>
+      <w:r>
+        <w:t>wordness</w:t>
+      </w:r>
+      <w:proofErr w:type="spellEnd"/>
+      <w:r>
+        <w:t xml:space="preserve"> "ALL" </w:t>
+      </w:r>
+      <w:r>
+        <w:rPr>
+          <w:rFonts w:hint="eastAsia"/>
+        </w:rPr>
+        <w:t>--</w:t>
+      </w:r>
+      <w:proofErr w:type="spellStart"/>
+      <w:r>
+        <w:t>glm_out</w:t>
+      </w:r>
+      <w:proofErr w:type="spellEnd"/>
+      <w:r>
+        <w:rPr>
+          <w:rFonts w:hint="eastAsia"/>
+        </w:rPr>
+        <w:t xml:space="preserve"> </w:t>
+      </w:r>
+      <w:r>
+        <w:t>"</w:t>
+      </w:r>
+      <w:r>
+        <w:t>beta</w:t>
+      </w:r>
+      <w:proofErr w:type="gramStart"/>
+      <w:r>
+        <w:t>"</w:t>
+      </w:r>
+      <w:r>
+        <w:rPr>
+          <w:rFonts w:hint="eastAsia"/>
+        </w:rPr>
+        <w:t>;</w:t>
+      </w:r>
+      <w:proofErr w:type="gramEnd"/>
+      <w:r>
+        <w:rPr>
+          <w:rFonts w:hint="eastAsia"/>
+        </w:rPr>
+        <w:t xml:space="preserve"> </w:t>
+      </w:r>
+    </w:p>
+    <w:p>
+      <w:proofErr w:type="gramStart"/>
+      <w:r>
+        <w:t>python .</w:t>
+      </w:r>
+      <w:proofErr w:type="gramEnd"/>
+      <w:r>
+        <w:t>\step2_time_cluster.py --event "</w:t>
+      </w:r>
+      <w:proofErr w:type="spellStart"/>
+      <w:r>
+        <w:t>Resp_inRep</w:t>
+      </w:r>
+      <w:proofErr w:type="spellEnd"/>
+      <w:proofErr w:type="gramStart"/>
+      <w:r>
+        <w:t>"  --</w:t>
+      </w:r>
+      <w:proofErr w:type="spellStart"/>
+      <w:proofErr w:type="gramEnd"/>
+      <w:r>
+        <w:t>task_Tag</w:t>
+      </w:r>
+      <w:proofErr w:type="spellEnd"/>
+      <w:r>
+        <w:t xml:space="preserve"> "Repeat" --</w:t>
+      </w:r>
+      <w:proofErr w:type="spellStart"/>
+      <w:r>
+        <w:t>glm_fea</w:t>
+      </w:r>
+      <w:proofErr w:type="spellEnd"/>
+      <w:r>
+        <w:t xml:space="preserve"> "</w:t>
+      </w:r>
+      <w:r>
+        <w:t>Acoustic</w:t>
+      </w:r>
+      <w:r>
+        <w:t>" --</w:t>
+      </w:r>
+      <w:proofErr w:type="spellStart"/>
+      <w:r>
+        <w:t>wordness</w:t>
+      </w:r>
+      <w:proofErr w:type="spellEnd"/>
+      <w:r>
+        <w:t xml:space="preserve"> "ALL</w:t>
+      </w:r>
+      <w:proofErr w:type="gramStart"/>
+      <w:r>
+        <w:t>"</w:t>
+      </w:r>
+      <w:r>
+        <w:rPr>
+          <w:rFonts w:hint="eastAsia"/>
+        </w:rPr>
+        <w:t>;</w:t>
+      </w:r>
+      <w:proofErr w:type="gramEnd"/>
+    </w:p>
+    <w:p>
+      <w:proofErr w:type="gramStart"/>
+      <w:r>
+        <w:t>python .</w:t>
+      </w:r>
+      <w:proofErr w:type="gramEnd"/>
+      <w:r>
+        <w:t>\step1_glm_permute.py --event "</w:t>
+      </w:r>
+      <w:proofErr w:type="spellStart"/>
+      <w:r>
         <w:rPr>
           <w:rFonts w:hint="eastAsia"/>
         </w:rPr>
@@ -606,82 +846,7 @@
       </w:r>
       <w:proofErr w:type="spellEnd"/>
       <w:r>
-        <w:t xml:space="preserve"> "</w:t>
-      </w:r>
-      <w:r>
-        <w:t>Phonemic</w:t>
-      </w:r>
-      <w:r>
-        <w:t>" --</w:t>
-      </w:r>
-      <w:proofErr w:type="spellStart"/>
-      <w:r>
-        <w:t>wordness</w:t>
-      </w:r>
-      <w:proofErr w:type="spellEnd"/>
-      <w:r>
-        <w:t xml:space="preserve"> "ALL</w:t>
-      </w:r>
-      <w:proofErr w:type="gramStart"/>
-      <w:r>
-        <w:t>"</w:t>
-      </w:r>
-      <w:r>
-        <w:rPr>
-          <w:rFonts w:hint="eastAsia"/>
-        </w:rPr>
-        <w:t>;</w:t>
-      </w:r>
-      <w:proofErr w:type="gramEnd"/>
-      <w:r>
-        <w:rPr>
-          <w:rFonts w:hint="eastAsia"/>
-        </w:rPr>
-        <w:t xml:space="preserve"> </w:t>
-      </w:r>
-    </w:p>
-    <w:p>
-      <w:proofErr w:type="gramStart"/>
-      <w:r>
-        <w:t>python .</w:t>
-      </w:r>
-      <w:proofErr w:type="gramEnd"/>
-      <w:r>
-        <w:t>\step1_glm_permute.py --event "</w:t>
-      </w:r>
-      <w:proofErr w:type="spellStart"/>
-      <w:r>
-        <w:t>Auditory_inRep</w:t>
-      </w:r>
-      <w:proofErr w:type="spellEnd"/>
-      <w:proofErr w:type="gramStart"/>
-      <w:r>
-        <w:t>"  --</w:t>
-      </w:r>
-      <w:proofErr w:type="spellStart"/>
-      <w:proofErr w:type="gramEnd"/>
-      <w:r>
-        <w:t>task_Tag</w:t>
-      </w:r>
-      <w:proofErr w:type="spellEnd"/>
-      <w:r>
-        <w:t xml:space="preserve"> "Repeat" --</w:t>
-      </w:r>
-      <w:proofErr w:type="spellStart"/>
-      <w:r>
-        <w:t>glm_fea</w:t>
-      </w:r>
-      <w:proofErr w:type="spellEnd"/>
-      <w:r>
-        <w:t xml:space="preserve"> "</w:t>
-      </w:r>
-      <w:bookmarkStart w:id="0" w:name="_Hlk198559591"/>
-      <w:r>
-        <w:t>Phonemic</w:t>
-      </w:r>
-      <w:bookmarkEnd w:id="0"/>
-      <w:r>
-        <w:t>" --</w:t>
+        <w:t xml:space="preserve"> "Phonemic" --</w:t>
       </w:r>
       <w:proofErr w:type="spellStart"/>
       <w:r>
@@ -735,6 +900,79 @@
       </w:r>
       <w:proofErr w:type="spellStart"/>
       <w:r>
+        <w:rPr>
+          <w:rFonts w:hint="eastAsia"/>
+        </w:rPr>
+        <w:t>Cue</w:t>
+      </w:r>
+      <w:r>
+        <w:t>_inRep</w:t>
+      </w:r>
+      <w:proofErr w:type="spellEnd"/>
+      <w:proofErr w:type="gramStart"/>
+      <w:r>
+        <w:t>"  --</w:t>
+      </w:r>
+      <w:proofErr w:type="spellStart"/>
+      <w:proofErr w:type="gramEnd"/>
+      <w:r>
+        <w:t>task_Tag</w:t>
+      </w:r>
+      <w:proofErr w:type="spellEnd"/>
+      <w:r>
+        <w:t xml:space="preserve"> "Repeat" --</w:t>
+      </w:r>
+      <w:proofErr w:type="spellStart"/>
+      <w:r>
+        <w:t>glm_fea</w:t>
+      </w:r>
+      <w:proofErr w:type="spellEnd"/>
+      <w:r>
+        <w:t xml:space="preserve"> "</w:t>
+      </w:r>
+      <w:r>
+        <w:t>Phonemic</w:t>
+      </w:r>
+      <w:r>
+        <w:t>" --</w:t>
+      </w:r>
+      <w:proofErr w:type="spellStart"/>
+      <w:r>
+        <w:t>wordness</w:t>
+      </w:r>
+      <w:proofErr w:type="spellEnd"/>
+      <w:r>
+        <w:t xml:space="preserve"> "ALL</w:t>
+      </w:r>
+      <w:proofErr w:type="gramStart"/>
+      <w:r>
+        <w:t>"</w:t>
+      </w:r>
+      <w:r>
+        <w:rPr>
+          <w:rFonts w:hint="eastAsia"/>
+        </w:rPr>
+        <w:t>;</w:t>
+      </w:r>
+      <w:proofErr w:type="gramEnd"/>
+      <w:r>
+        <w:rPr>
+          <w:rFonts w:hint="eastAsia"/>
+        </w:rPr>
+        <w:t xml:space="preserve"> </w:t>
+      </w:r>
+    </w:p>
+    <w:p>
+      <w:proofErr w:type="gramStart"/>
+      <w:r>
+        <w:t>python .</w:t>
+      </w:r>
+      <w:proofErr w:type="gramEnd"/>
+      <w:r>
+        <w:t>\step1_glm_permute.py --event "</w:t>
+      </w:r>
+      <w:proofErr w:type="spellStart"/>
+      <w:r>
         <w:t>Auditory_inRep</w:t>
       </w:r>
       <w:proofErr w:type="spellEnd"/>
@@ -759,233 +997,11 @@
       <w:r>
         <w:t xml:space="preserve"> "</w:t>
       </w:r>
+      <w:bookmarkStart w:id="1" w:name="_Hlk198559591"/>
       <w:r>
         <w:t>Phonemic</w:t>
       </w:r>
-      <w:r>
-        <w:t>" --</w:t>
-      </w:r>
-      <w:proofErr w:type="spellStart"/>
-      <w:r>
-        <w:t>wordness</w:t>
-      </w:r>
-      <w:proofErr w:type="spellEnd"/>
-      <w:r>
-        <w:t xml:space="preserve"> "ALL</w:t>
-      </w:r>
-      <w:proofErr w:type="gramStart"/>
-      <w:r>
-        <w:t>"</w:t>
-      </w:r>
-      <w:r>
-        <w:rPr>
-          <w:rFonts w:hint="eastAsia"/>
-        </w:rPr>
-        <w:t>;</w:t>
-      </w:r>
-      <w:proofErr w:type="gramEnd"/>
-      <w:r>
-        <w:rPr>
-          <w:rFonts w:hint="eastAsia"/>
-        </w:rPr>
-        <w:t xml:space="preserve"> </w:t>
-      </w:r>
-    </w:p>
-    <w:p>
-      <w:proofErr w:type="gramStart"/>
-      <w:r>
-        <w:t>python .</w:t>
-      </w:r>
-      <w:proofErr w:type="gramEnd"/>
-      <w:r>
-        <w:t>\step1_glm_permute.py --event "</w:t>
-      </w:r>
-      <w:proofErr w:type="spellStart"/>
-      <w:r>
-        <w:t>Resp_inRep</w:t>
-      </w:r>
-      <w:proofErr w:type="spellEnd"/>
-      <w:proofErr w:type="gramStart"/>
-      <w:r>
-        <w:t>"  --</w:t>
-      </w:r>
-      <w:proofErr w:type="spellStart"/>
-      <w:proofErr w:type="gramEnd"/>
-      <w:r>
-        <w:t>task_Tag</w:t>
-      </w:r>
-      <w:proofErr w:type="spellEnd"/>
-      <w:r>
-        <w:t xml:space="preserve"> "Repeat" --</w:t>
-      </w:r>
-      <w:proofErr w:type="spellStart"/>
-      <w:r>
-        <w:t>glm_fea</w:t>
-      </w:r>
-      <w:proofErr w:type="spellEnd"/>
-      <w:r>
-        <w:t xml:space="preserve"> "</w:t>
-      </w:r>
-      <w:r>
-        <w:t>Phonemic</w:t>
-      </w:r>
-      <w:r>
-        <w:t>" --</w:t>
-      </w:r>
-      <w:proofErr w:type="spellStart"/>
-      <w:r>
-        <w:t>wordness</w:t>
-      </w:r>
-      <w:proofErr w:type="spellEnd"/>
-      <w:r>
-        <w:t xml:space="preserve"> "ALL" </w:t>
-      </w:r>
-      <w:r>
-        <w:rPr>
-          <w:rFonts w:hint="eastAsia"/>
-        </w:rPr>
-        <w:t>--</w:t>
-      </w:r>
-      <w:proofErr w:type="spellStart"/>
-      <w:r>
-        <w:t>glm_out</w:t>
-      </w:r>
-      <w:proofErr w:type="spellEnd"/>
-      <w:r>
-        <w:rPr>
-          <w:rFonts w:hint="eastAsia"/>
-        </w:rPr>
-        <w:t xml:space="preserve"> </w:t>
-      </w:r>
-      <w:r>
-        <w:t>"beta</w:t>
-      </w:r>
-      <w:proofErr w:type="gramStart"/>
-      <w:r>
-        <w:t>"</w:t>
-      </w:r>
-      <w:r>
-        <w:rPr>
-          <w:rFonts w:hint="eastAsia"/>
-        </w:rPr>
-        <w:t>;</w:t>
-      </w:r>
-      <w:proofErr w:type="gramEnd"/>
-      <w:r>
-        <w:rPr>
-          <w:rFonts w:hint="eastAsia"/>
-        </w:rPr>
-        <w:t xml:space="preserve"> </w:t>
-      </w:r>
-    </w:p>
-    <w:p>
-      <w:proofErr w:type="gramStart"/>
-      <w:r>
-        <w:t>python .</w:t>
-      </w:r>
-      <w:proofErr w:type="gramEnd"/>
-      <w:r>
-        <w:t>\step2_time_cluster.py --event "</w:t>
-      </w:r>
-      <w:proofErr w:type="spellStart"/>
-      <w:r>
-        <w:t>Resp_inRep</w:t>
-      </w:r>
-      <w:proofErr w:type="spellEnd"/>
-      <w:proofErr w:type="gramStart"/>
-      <w:r>
-        <w:t>"  --</w:t>
-      </w:r>
-      <w:proofErr w:type="spellStart"/>
-      <w:proofErr w:type="gramEnd"/>
-      <w:r>
-        <w:t>task_Tag</w:t>
-      </w:r>
-      <w:proofErr w:type="spellEnd"/>
-      <w:r>
-        <w:t xml:space="preserve"> "Repeat" --</w:t>
-      </w:r>
-      <w:proofErr w:type="spellStart"/>
-      <w:r>
-        <w:t>glm_fea</w:t>
-      </w:r>
-      <w:proofErr w:type="spellEnd"/>
-      <w:r>
-        <w:t xml:space="preserve"> "</w:t>
-      </w:r>
-      <w:r>
-        <w:t>Phonemic</w:t>
-      </w:r>
-      <w:r>
-        <w:t>" --</w:t>
-      </w:r>
-      <w:proofErr w:type="spellStart"/>
-      <w:r>
-        <w:t>wordness</w:t>
-      </w:r>
-      <w:proofErr w:type="spellEnd"/>
-      <w:r>
-        <w:t xml:space="preserve"> "ALL</w:t>
-      </w:r>
-      <w:proofErr w:type="gramStart"/>
-      <w:r>
-        <w:t>"</w:t>
-      </w:r>
-      <w:r>
-        <w:rPr>
-          <w:rFonts w:hint="eastAsia"/>
-        </w:rPr>
-        <w:t>;</w:t>
-      </w:r>
-      <w:proofErr w:type="gramEnd"/>
-    </w:p>
-    <w:p>
-      <w:proofErr w:type="gramStart"/>
-      <w:r>
-        <w:t>python .</w:t>
-      </w:r>
-      <w:proofErr w:type="gramEnd"/>
-      <w:r>
-        <w:t>\step1_glm_permute.py --event "</w:t>
-      </w:r>
-      <w:proofErr w:type="spellStart"/>
-      <w:r>
-        <w:rPr>
-          <w:rFonts w:hint="eastAsia"/>
-        </w:rPr>
-        <w:t>Cue</w:t>
-      </w:r>
-      <w:r>
-        <w:t>_inRep</w:t>
-      </w:r>
-      <w:proofErr w:type="spellEnd"/>
-      <w:proofErr w:type="gramStart"/>
-      <w:r>
-        <w:t>"  --</w:t>
-      </w:r>
-      <w:proofErr w:type="spellStart"/>
-      <w:proofErr w:type="gramEnd"/>
-      <w:r>
-        <w:t>task_Tag</w:t>
-      </w:r>
-      <w:proofErr w:type="spellEnd"/>
-      <w:r>
-        <w:t xml:space="preserve"> "Repeat" --</w:t>
-      </w:r>
-      <w:proofErr w:type="spellStart"/>
-      <w:r>
-        <w:t>glm_fea</w:t>
-      </w:r>
-      <w:proofErr w:type="spellEnd"/>
-      <w:r>
-        <w:t xml:space="preserve"> "</w:t>
-      </w:r>
-      <w:r>
-        <w:rPr>
-          <w:rFonts w:hint="eastAsia"/>
-        </w:rPr>
-        <w:t>Lexical</w:t>
-      </w:r>
+      <w:bookmarkEnd w:id="1"/>
       <w:r>
         <w:t>" --</w:t>
       </w:r>
@@ -1033,6 +1049,7 @@
     <w:p>
       <w:proofErr w:type="gramStart"/>
       <w:r>
+        <w:lastRenderedPageBreak/>
         <w:t>python .</w:t>
       </w:r>
       <w:proofErr w:type="gramEnd"/>
@@ -1041,6 +1058,221 @@
       </w:r>
       <w:proofErr w:type="spellStart"/>
       <w:r>
+        <w:t>Auditory_inRep</w:t>
+      </w:r>
+      <w:proofErr w:type="spellEnd"/>
+      <w:proofErr w:type="gramStart"/>
+      <w:r>
+        <w:t>"  --</w:t>
+      </w:r>
+      <w:proofErr w:type="spellStart"/>
+      <w:proofErr w:type="gramEnd"/>
+      <w:r>
+        <w:t>task_Tag</w:t>
+      </w:r>
+      <w:proofErr w:type="spellEnd"/>
+      <w:r>
+        <w:t xml:space="preserve"> "Repeat" --</w:t>
+      </w:r>
+      <w:proofErr w:type="spellStart"/>
+      <w:r>
+        <w:t>glm_fea</w:t>
+      </w:r>
+      <w:proofErr w:type="spellEnd"/>
+      <w:r>
+        <w:t xml:space="preserve"> "</w:t>
+      </w:r>
+      <w:r>
+        <w:t>Phonemic</w:t>
+      </w:r>
+      <w:r>
+        <w:t>" --</w:t>
+      </w:r>
+      <w:proofErr w:type="spellStart"/>
+      <w:r>
+        <w:t>wordness</w:t>
+      </w:r>
+      <w:proofErr w:type="spellEnd"/>
+      <w:r>
+        <w:t xml:space="preserve"> "ALL</w:t>
+      </w:r>
+      <w:proofErr w:type="gramStart"/>
+      <w:r>
+        <w:t>"</w:t>
+      </w:r>
+      <w:r>
+        <w:rPr>
+          <w:rFonts w:hint="eastAsia"/>
+        </w:rPr>
+        <w:t>;</w:t>
+      </w:r>
+      <w:proofErr w:type="gramEnd"/>
+      <w:r>
+        <w:rPr>
+          <w:rFonts w:hint="eastAsia"/>
+        </w:rPr>
+        <w:t xml:space="preserve"> </w:t>
+      </w:r>
+    </w:p>
+    <w:p>
+      <w:proofErr w:type="gramStart"/>
+      <w:r>
+        <w:t>python .</w:t>
+      </w:r>
+      <w:proofErr w:type="gramEnd"/>
+      <w:r>
+        <w:t>\step1_glm_permute.py --event "</w:t>
+      </w:r>
+      <w:proofErr w:type="spellStart"/>
+      <w:r>
+        <w:t>Resp_inRep</w:t>
+      </w:r>
+      <w:proofErr w:type="spellEnd"/>
+      <w:proofErr w:type="gramStart"/>
+      <w:r>
+        <w:t>"  --</w:t>
+      </w:r>
+      <w:proofErr w:type="spellStart"/>
+      <w:proofErr w:type="gramEnd"/>
+      <w:r>
+        <w:t>task_Tag</w:t>
+      </w:r>
+      <w:proofErr w:type="spellEnd"/>
+      <w:r>
+        <w:t xml:space="preserve"> "Repeat" --</w:t>
+      </w:r>
+      <w:proofErr w:type="spellStart"/>
+      <w:r>
+        <w:t>glm_fea</w:t>
+      </w:r>
+      <w:proofErr w:type="spellEnd"/>
+      <w:r>
+        <w:t xml:space="preserve"> "</w:t>
+      </w:r>
+      <w:r>
+        <w:t>Phonemic</w:t>
+      </w:r>
+      <w:r>
+        <w:t>" --</w:t>
+      </w:r>
+      <w:proofErr w:type="spellStart"/>
+      <w:r>
+        <w:t>wordness</w:t>
+      </w:r>
+      <w:proofErr w:type="spellEnd"/>
+      <w:r>
+        <w:t xml:space="preserve"> "ALL" </w:t>
+      </w:r>
+      <w:r>
+        <w:rPr>
+          <w:rFonts w:hint="eastAsia"/>
+        </w:rPr>
+        <w:t>--</w:t>
+      </w:r>
+      <w:proofErr w:type="spellStart"/>
+      <w:r>
+        <w:t>glm_out</w:t>
+      </w:r>
+      <w:proofErr w:type="spellEnd"/>
+      <w:r>
+        <w:rPr>
+          <w:rFonts w:hint="eastAsia"/>
+        </w:rPr>
+        <w:t xml:space="preserve"> </w:t>
+      </w:r>
+      <w:r>
+        <w:t>"beta</w:t>
+      </w:r>
+      <w:proofErr w:type="gramStart"/>
+      <w:r>
+        <w:t>"</w:t>
+      </w:r>
+      <w:r>
+        <w:rPr>
+          <w:rFonts w:hint="eastAsia"/>
+        </w:rPr>
+        <w:t>;</w:t>
+      </w:r>
+      <w:proofErr w:type="gramEnd"/>
+      <w:r>
+        <w:rPr>
+          <w:rFonts w:hint="eastAsia"/>
+        </w:rPr>
+        <w:t xml:space="preserve"> </w:t>
+      </w:r>
+    </w:p>
+    <w:p>
+      <w:proofErr w:type="gramStart"/>
+      <w:r>
+        <w:t>python .</w:t>
+      </w:r>
+      <w:proofErr w:type="gramEnd"/>
+      <w:r>
+        <w:t>\step2_time_cluster.py --event "</w:t>
+      </w:r>
+      <w:proofErr w:type="spellStart"/>
+      <w:r>
+        <w:t>Resp_inRep</w:t>
+      </w:r>
+      <w:proofErr w:type="spellEnd"/>
+      <w:proofErr w:type="gramStart"/>
+      <w:r>
+        <w:t>"  --</w:t>
+      </w:r>
+      <w:proofErr w:type="spellStart"/>
+      <w:proofErr w:type="gramEnd"/>
+      <w:r>
+        <w:t>task_Tag</w:t>
+      </w:r>
+      <w:proofErr w:type="spellEnd"/>
+      <w:r>
+        <w:t xml:space="preserve"> "Repeat" --</w:t>
+      </w:r>
+      <w:proofErr w:type="spellStart"/>
+      <w:r>
+        <w:t>glm_fea</w:t>
+      </w:r>
+      <w:proofErr w:type="spellEnd"/>
+      <w:r>
+        <w:t xml:space="preserve"> "</w:t>
+      </w:r>
+      <w:r>
+        <w:t>Phonemic</w:t>
+      </w:r>
+      <w:r>
+        <w:t>" --</w:t>
+      </w:r>
+      <w:proofErr w:type="spellStart"/>
+      <w:r>
+        <w:t>wordness</w:t>
+      </w:r>
+      <w:proofErr w:type="spellEnd"/>
+      <w:r>
+        <w:t xml:space="preserve"> "ALL</w:t>
+      </w:r>
+      <w:proofErr w:type="gramStart"/>
+      <w:r>
+        <w:t>"</w:t>
+      </w:r>
+      <w:r>
+        <w:rPr>
+          <w:rFonts w:hint="eastAsia"/>
+        </w:rPr>
+        <w:t>;</w:t>
+      </w:r>
+      <w:proofErr w:type="gramEnd"/>
+    </w:p>
+    <w:p>
+      <w:proofErr w:type="gramStart"/>
+      <w:r>
+        <w:t>python .</w:t>
+      </w:r>
+      <w:proofErr w:type="gramEnd"/>
+      <w:r>
+        <w:t>\step1_glm_permute.py --event "</w:t>
+      </w:r>
+      <w:proofErr w:type="spellStart"/>
+      <w:r>
         <w:rPr>
           <w:rFonts w:hint="eastAsia"/>
         </w:rPr>
@@ -1048,76 +1280,6 @@
       </w:r>
       <w:r>
         <w:t>_inRep</w:t>
-      </w:r>
-      <w:proofErr w:type="spellEnd"/>
-      <w:proofErr w:type="gramStart"/>
-      <w:r>
-        <w:t>"  --</w:t>
-      </w:r>
-      <w:proofErr w:type="spellStart"/>
-      <w:proofErr w:type="gramEnd"/>
-      <w:r>
-        <w:t>task_Tag</w:t>
-      </w:r>
-      <w:proofErr w:type="spellEnd"/>
-      <w:r>
-        <w:t xml:space="preserve"> "Repeat" --</w:t>
-      </w:r>
-      <w:proofErr w:type="spellStart"/>
-      <w:r>
-        <w:t>glm_fea</w:t>
-      </w:r>
-      <w:proofErr w:type="spellEnd"/>
-      <w:r>
-        <w:t xml:space="preserve"> "</w:t>
-      </w:r>
-      <w:r>
-        <w:rPr>
-          <w:rFonts w:hint="eastAsia"/>
-        </w:rPr>
-        <w:t>Lexical</w:t>
-      </w:r>
-      <w:r>
-        <w:t>" --</w:t>
-      </w:r>
-      <w:proofErr w:type="spellStart"/>
-      <w:r>
-        <w:t>wordness</w:t>
-      </w:r>
-      <w:proofErr w:type="spellEnd"/>
-      <w:r>
-        <w:t xml:space="preserve"> "ALL</w:t>
-      </w:r>
-      <w:proofErr w:type="gramStart"/>
-      <w:r>
-        <w:t>"</w:t>
-      </w:r>
-      <w:r>
-        <w:rPr>
-          <w:rFonts w:hint="eastAsia"/>
-        </w:rPr>
-        <w:t>;</w:t>
-      </w:r>
-      <w:proofErr w:type="gramEnd"/>
-      <w:r>
-        <w:rPr>
-          <w:rFonts w:hint="eastAsia"/>
-        </w:rPr>
-        <w:t xml:space="preserve"> </w:t>
-      </w:r>
-    </w:p>
-    <w:p>
-      <w:proofErr w:type="gramStart"/>
-      <w:r>
-        <w:t>python .</w:t>
-      </w:r>
-      <w:proofErr w:type="gramEnd"/>
-      <w:r>
-        <w:t>\step1_glm_permute.py --event "</w:t>
-      </w:r>
-      <w:proofErr w:type="spellStart"/>
-      <w:r>
-        <w:t>Auditory_inRep</w:t>
       </w:r>
       <w:proofErr w:type="spellEnd"/>
       <w:proofErr w:type="gramStart"/>
@@ -1194,490 +1356,651 @@
     <w:p>
       <w:proofErr w:type="gramStart"/>
       <w:r>
+        <w:t>python .</w:t>
+      </w:r>
+      <w:proofErr w:type="gramEnd"/>
+      <w:r>
+        <w:t>\step2_time_cluster.py --event "</w:t>
+      </w:r>
+      <w:proofErr w:type="spellStart"/>
+      <w:r>
+        <w:rPr>
+          <w:rFonts w:hint="eastAsia"/>
+        </w:rPr>
+        <w:t>Cue</w:t>
+      </w:r>
+      <w:r>
+        <w:t>_inRep</w:t>
+      </w:r>
+      <w:proofErr w:type="spellEnd"/>
+      <w:proofErr w:type="gramStart"/>
+      <w:r>
+        <w:t>"  --</w:t>
+      </w:r>
+      <w:proofErr w:type="spellStart"/>
+      <w:proofErr w:type="gramEnd"/>
+      <w:r>
+        <w:t>task_Tag</w:t>
+      </w:r>
+      <w:proofErr w:type="spellEnd"/>
+      <w:r>
+        <w:t xml:space="preserve"> "Repeat" --</w:t>
+      </w:r>
+      <w:proofErr w:type="spellStart"/>
+      <w:r>
+        <w:t>glm_fea</w:t>
+      </w:r>
+      <w:proofErr w:type="spellEnd"/>
+      <w:r>
+        <w:t xml:space="preserve"> "</w:t>
+      </w:r>
+      <w:r>
+        <w:rPr>
+          <w:rFonts w:hint="eastAsia"/>
+        </w:rPr>
+        <w:t>Lexical</w:t>
+      </w:r>
+      <w:r>
+        <w:t>" --</w:t>
+      </w:r>
+      <w:proofErr w:type="spellStart"/>
+      <w:r>
+        <w:t>wordness</w:t>
+      </w:r>
+      <w:proofErr w:type="spellEnd"/>
+      <w:r>
+        <w:t xml:space="preserve"> "ALL</w:t>
+      </w:r>
+      <w:proofErr w:type="gramStart"/>
+      <w:r>
+        <w:t>"</w:t>
+      </w:r>
+      <w:r>
+        <w:rPr>
+          <w:rFonts w:hint="eastAsia"/>
+        </w:rPr>
+        <w:t>;</w:t>
+      </w:r>
+      <w:proofErr w:type="gramEnd"/>
+      <w:r>
+        <w:rPr>
+          <w:rFonts w:hint="eastAsia"/>
+        </w:rPr>
+        <w:t xml:space="preserve"> </w:t>
+      </w:r>
+    </w:p>
+    <w:p>
+      <w:proofErr w:type="gramStart"/>
+      <w:r>
+        <w:t>python .</w:t>
+      </w:r>
+      <w:proofErr w:type="gramEnd"/>
+      <w:r>
+        <w:t>\step1_glm_permute.py --event "</w:t>
+      </w:r>
+      <w:proofErr w:type="spellStart"/>
+      <w:r>
+        <w:t>Auditory_inRep</w:t>
+      </w:r>
+      <w:proofErr w:type="spellEnd"/>
+      <w:proofErr w:type="gramStart"/>
+      <w:r>
+        <w:t>"  --</w:t>
+      </w:r>
+      <w:proofErr w:type="spellStart"/>
+      <w:proofErr w:type="gramEnd"/>
+      <w:r>
+        <w:t>task_Tag</w:t>
+      </w:r>
+      <w:proofErr w:type="spellEnd"/>
+      <w:r>
+        <w:t xml:space="preserve"> "Repeat" --</w:t>
+      </w:r>
+      <w:proofErr w:type="spellStart"/>
+      <w:r>
+        <w:t>glm_fea</w:t>
+      </w:r>
+      <w:proofErr w:type="spellEnd"/>
+      <w:r>
+        <w:t xml:space="preserve"> "</w:t>
+      </w:r>
+      <w:r>
+        <w:rPr>
+          <w:rFonts w:hint="eastAsia"/>
+        </w:rPr>
+        <w:t>Lexical</w:t>
+      </w:r>
+      <w:r>
+        <w:t>" --</w:t>
+      </w:r>
+      <w:proofErr w:type="spellStart"/>
+      <w:r>
+        <w:t>wordness</w:t>
+      </w:r>
+      <w:proofErr w:type="spellEnd"/>
+      <w:r>
+        <w:t xml:space="preserve"> "ALL"</w:t>
+      </w:r>
+      <w:r>
+        <w:rPr>
+          <w:rFonts w:hint="eastAsia"/>
+        </w:rPr>
+        <w:t xml:space="preserve"> --</w:t>
+      </w:r>
+      <w:proofErr w:type="spellStart"/>
+      <w:r>
+        <w:t>glm_out</w:t>
+      </w:r>
+      <w:proofErr w:type="spellEnd"/>
+      <w:r>
+        <w:rPr>
+          <w:rFonts w:hint="eastAsia"/>
+        </w:rPr>
+        <w:t xml:space="preserve"> </w:t>
+      </w:r>
+      <w:r>
+        <w:t>"beta</w:t>
+      </w:r>
+      <w:proofErr w:type="gramStart"/>
+      <w:r>
+        <w:t>";</w:t>
+      </w:r>
+      <w:proofErr w:type="gramEnd"/>
+      <w:r>
+        <w:rPr>
+          <w:rFonts w:eastAsia="Yu Mincho" w:hint="eastAsia"/>
+          <w:lang w:eastAsia="ja-JP"/>
+        </w:rPr>
+        <w:t xml:space="preserve"> </w:t>
+      </w:r>
+    </w:p>
+    <w:p>
+      <w:proofErr w:type="gramStart"/>
+      <w:r>
+        <w:t>python .</w:t>
+      </w:r>
+      <w:proofErr w:type="gramEnd"/>
+      <w:r>
+        <w:t>\step2_time_cluster.py --event "</w:t>
+      </w:r>
+      <w:proofErr w:type="spellStart"/>
+      <w:r>
+        <w:t>Auditory_inRep</w:t>
+      </w:r>
+      <w:proofErr w:type="spellEnd"/>
+      <w:proofErr w:type="gramStart"/>
+      <w:r>
+        <w:t>"  --</w:t>
+      </w:r>
+      <w:proofErr w:type="spellStart"/>
+      <w:proofErr w:type="gramEnd"/>
+      <w:r>
+        <w:t>task_Tag</w:t>
+      </w:r>
+      <w:proofErr w:type="spellEnd"/>
+      <w:r>
+        <w:t xml:space="preserve"> "Repeat" --</w:t>
+      </w:r>
+      <w:proofErr w:type="spellStart"/>
+      <w:r>
+        <w:t>glm_fea</w:t>
+      </w:r>
+      <w:proofErr w:type="spellEnd"/>
+      <w:r>
+        <w:t xml:space="preserve"> "</w:t>
+      </w:r>
+      <w:r>
+        <w:rPr>
+          <w:rFonts w:hint="eastAsia"/>
+        </w:rPr>
+        <w:t>Lexical</w:t>
+      </w:r>
+      <w:r>
+        <w:t>" --</w:t>
+      </w:r>
+      <w:proofErr w:type="spellStart"/>
+      <w:r>
+        <w:t>wordness</w:t>
+      </w:r>
+      <w:proofErr w:type="spellEnd"/>
+      <w:r>
+        <w:t xml:space="preserve"> "ALL</w:t>
+      </w:r>
+      <w:proofErr w:type="gramStart"/>
+      <w:r>
+        <w:t>"</w:t>
+      </w:r>
+      <w:r>
+        <w:rPr>
+          <w:rFonts w:hint="eastAsia"/>
+        </w:rPr>
+        <w:t>;</w:t>
+      </w:r>
+      <w:proofErr w:type="gramEnd"/>
+      <w:r>
+        <w:rPr>
+          <w:rFonts w:hint="eastAsia"/>
+        </w:rPr>
+        <w:t xml:space="preserve"> </w:t>
+      </w:r>
+    </w:p>
+    <w:p>
+      <w:proofErr w:type="gramStart"/>
+      <w:r>
+        <w:t>python .</w:t>
+      </w:r>
+      <w:proofErr w:type="gramEnd"/>
+      <w:r>
+        <w:t>\step1_glm_permute.py --event "</w:t>
+      </w:r>
+      <w:proofErr w:type="spellStart"/>
+      <w:r>
+        <w:t>Resp_inRep</w:t>
+      </w:r>
+      <w:proofErr w:type="spellEnd"/>
+      <w:proofErr w:type="gramStart"/>
+      <w:r>
+        <w:t>"  --</w:t>
+      </w:r>
+      <w:proofErr w:type="spellStart"/>
+      <w:proofErr w:type="gramEnd"/>
+      <w:r>
+        <w:t>task_Tag</w:t>
+      </w:r>
+      <w:proofErr w:type="spellEnd"/>
+      <w:r>
+        <w:t xml:space="preserve"> "Repeat" --</w:t>
+      </w:r>
+      <w:proofErr w:type="spellStart"/>
+      <w:r>
+        <w:t>glm_fea</w:t>
+      </w:r>
+      <w:proofErr w:type="spellEnd"/>
+      <w:r>
+        <w:t xml:space="preserve"> "</w:t>
+      </w:r>
+      <w:r>
+        <w:rPr>
+          <w:rFonts w:hint="eastAsia"/>
+        </w:rPr>
+        <w:t>Lexical</w:t>
+      </w:r>
+      <w:r>
+        <w:t>" --</w:t>
+      </w:r>
+      <w:proofErr w:type="spellStart"/>
+      <w:r>
+        <w:t>wordness</w:t>
+      </w:r>
+      <w:proofErr w:type="spellEnd"/>
+      <w:r>
+        <w:t xml:space="preserve"> "ALL" </w:t>
+      </w:r>
+      <w:r>
+        <w:rPr>
+          <w:rFonts w:hint="eastAsia"/>
+        </w:rPr>
+        <w:t>--</w:t>
+      </w:r>
+      <w:proofErr w:type="spellStart"/>
+      <w:r>
+        <w:t>glm_out</w:t>
+      </w:r>
+      <w:proofErr w:type="spellEnd"/>
+      <w:r>
+        <w:rPr>
+          <w:rFonts w:hint="eastAsia"/>
+        </w:rPr>
+        <w:t xml:space="preserve"> </w:t>
+      </w:r>
+      <w:r>
+        <w:t>"beta</w:t>
+      </w:r>
+      <w:proofErr w:type="gramStart"/>
+      <w:r>
+        <w:t>"</w:t>
+      </w:r>
+      <w:r>
+        <w:rPr>
+          <w:rFonts w:hint="eastAsia"/>
+        </w:rPr>
+        <w:t>;</w:t>
+      </w:r>
+      <w:proofErr w:type="gramEnd"/>
+      <w:r>
+        <w:rPr>
+          <w:rFonts w:hint="eastAsia"/>
+        </w:rPr>
+        <w:t xml:space="preserve"> </w:t>
+      </w:r>
+    </w:p>
+    <w:p>
+      <w:proofErr w:type="gramStart"/>
+      <w:r>
+        <w:t>python .</w:t>
+      </w:r>
+      <w:proofErr w:type="gramEnd"/>
+      <w:r>
+        <w:t>\step2_time_cluster.py --event "</w:t>
+      </w:r>
+      <w:proofErr w:type="spellStart"/>
+      <w:r>
+        <w:t>Resp_inRep</w:t>
+      </w:r>
+      <w:proofErr w:type="spellEnd"/>
+      <w:proofErr w:type="gramStart"/>
+      <w:r>
+        <w:t>"  --</w:t>
+      </w:r>
+      <w:proofErr w:type="spellStart"/>
+      <w:proofErr w:type="gramEnd"/>
+      <w:r>
+        <w:t>task_Tag</w:t>
+      </w:r>
+      <w:proofErr w:type="spellEnd"/>
+      <w:r>
+        <w:t xml:space="preserve"> "Repeat" --</w:t>
+      </w:r>
+      <w:proofErr w:type="spellStart"/>
+      <w:r>
+        <w:t>glm_fea</w:t>
+      </w:r>
+      <w:proofErr w:type="spellEnd"/>
+      <w:r>
+        <w:t xml:space="preserve"> "</w:t>
+      </w:r>
+      <w:r>
+        <w:rPr>
+          <w:rFonts w:hint="eastAsia"/>
+        </w:rPr>
+        <w:t>Lexical</w:t>
+      </w:r>
+      <w:r>
+        <w:t>" --</w:t>
+      </w:r>
+      <w:proofErr w:type="spellStart"/>
+      <w:r>
+        <w:t>wordness</w:t>
+      </w:r>
+      <w:proofErr w:type="spellEnd"/>
+      <w:r>
+        <w:t xml:space="preserve"> "ALL</w:t>
+      </w:r>
+      <w:proofErr w:type="gramStart"/>
+      <w:r>
+        <w:t>"</w:t>
+      </w:r>
+      <w:r>
+        <w:rPr>
+          <w:rFonts w:hint="eastAsia"/>
+        </w:rPr>
+        <w:t>;</w:t>
+      </w:r>
+      <w:proofErr w:type="gramEnd"/>
+    </w:p>
+    <w:p/>
+    <w:p>
+      <w:r>
+        <w:rPr>
+          <w:rFonts w:hint="eastAsia"/>
+        </w:rPr>
+        <w:t>1</w:t>
+      </w:r>
+    </w:p>
+    <w:p/>
+    <w:p>
+      <w:r>
+        <w:rPr>
+          <w:rFonts w:hint="eastAsia"/>
+        </w:rPr>
+        <w:t># FDR correction</w:t>
+      </w:r>
+    </w:p>
+    <w:p>
+      <w:r>
+        <w:t xml:space="preserve"># When </w:t>
+      </w:r>
+      <w:proofErr w:type="spellStart"/>
+      <w:r>
+        <w:t>glm</w:t>
+      </w:r>
+      <w:proofErr w:type="spellEnd"/>
+      <w:r>
+        <w:t xml:space="preserve"> output is beta, get original significance, but also do time cluster correction</w:t>
+      </w:r>
+    </w:p>
+    <w:p>
+      <w:proofErr w:type="gramStart"/>
+      <w:r>
+        <w:t>python .</w:t>
+      </w:r>
+      <w:proofErr w:type="gramEnd"/>
+      <w:r>
+        <w:t>\step2_</w:t>
+      </w:r>
+      <w:r>
+        <w:rPr>
+          <w:rFonts w:hint="eastAsia"/>
+        </w:rPr>
+        <w:t>glm_fdr</w:t>
+      </w:r>
+      <w:r>
+        <w:t>.py --event "</w:t>
+      </w:r>
+      <w:proofErr w:type="spellStart"/>
+      <w:r>
+        <w:rPr>
+          <w:rFonts w:hint="eastAsia"/>
+        </w:rPr>
+        <w:t>Cue</w:t>
+      </w:r>
+      <w:r>
+        <w:t>_inRep</w:t>
+      </w:r>
+      <w:proofErr w:type="spellEnd"/>
+      <w:proofErr w:type="gramStart"/>
+      <w:r>
+        <w:t>"  --</w:t>
+      </w:r>
+      <w:proofErr w:type="spellStart"/>
+      <w:proofErr w:type="gramEnd"/>
+      <w:r>
+        <w:t>task_Tag</w:t>
+      </w:r>
+      <w:proofErr w:type="spellEnd"/>
+      <w:r>
+        <w:t xml:space="preserve"> "Repeat" --</w:t>
+      </w:r>
+      <w:proofErr w:type="spellStart"/>
+      <w:r>
+        <w:t>glm_fea</w:t>
+      </w:r>
+      <w:proofErr w:type="spellEnd"/>
+      <w:r>
+        <w:t xml:space="preserve"> "</w:t>
+      </w:r>
+      <w:r>
+        <w:t>Acoustic</w:t>
+      </w:r>
+      <w:r>
+        <w:t>" --</w:t>
+      </w:r>
+      <w:proofErr w:type="spellStart"/>
+      <w:r>
+        <w:t>wordness</w:t>
+      </w:r>
+      <w:proofErr w:type="spellEnd"/>
+      <w:r>
+        <w:t xml:space="preserve"> "ALL</w:t>
+      </w:r>
+      <w:proofErr w:type="gramStart"/>
+      <w:r>
+        <w:t>"</w:t>
+      </w:r>
+      <w:r>
+        <w:rPr>
+          <w:rFonts w:hint="eastAsia"/>
+        </w:rPr>
+        <w:t>;</w:t>
+      </w:r>
+      <w:proofErr w:type="gramEnd"/>
+      <w:r>
+        <w:rPr>
+          <w:rFonts w:hint="eastAsia"/>
+        </w:rPr>
+        <w:t xml:space="preserve"> </w:t>
+      </w:r>
+    </w:p>
+    <w:p>
+      <w:proofErr w:type="gramStart"/>
+      <w:r>
+        <w:t>python .</w:t>
+      </w:r>
+      <w:proofErr w:type="gramEnd"/>
+      <w:r>
+        <w:t>\step2_</w:t>
+      </w:r>
+      <w:r>
+        <w:rPr>
+          <w:rFonts w:hint="eastAsia"/>
+        </w:rPr>
+        <w:t>glm_fdr</w:t>
+      </w:r>
+      <w:r>
+        <w:t>.py --event "</w:t>
+      </w:r>
+      <w:proofErr w:type="spellStart"/>
+      <w:r>
+        <w:t>Auditory_inRep</w:t>
+      </w:r>
+      <w:proofErr w:type="spellEnd"/>
+      <w:proofErr w:type="gramStart"/>
+      <w:r>
+        <w:t>"  --</w:t>
+      </w:r>
+      <w:proofErr w:type="spellStart"/>
+      <w:proofErr w:type="gramEnd"/>
+      <w:r>
+        <w:t>task_Tag</w:t>
+      </w:r>
+      <w:proofErr w:type="spellEnd"/>
+      <w:r>
+        <w:t xml:space="preserve"> "Repeat" --</w:t>
+      </w:r>
+      <w:proofErr w:type="spellStart"/>
+      <w:r>
+        <w:t>glm_fea</w:t>
+      </w:r>
+      <w:proofErr w:type="spellEnd"/>
+      <w:r>
+        <w:t xml:space="preserve"> "</w:t>
+      </w:r>
+      <w:r>
+        <w:t>Acoustic</w:t>
+      </w:r>
+      <w:r>
+        <w:t>" --</w:t>
+      </w:r>
+      <w:proofErr w:type="spellStart"/>
+      <w:r>
+        <w:t>wordness</w:t>
+      </w:r>
+      <w:proofErr w:type="spellEnd"/>
+      <w:r>
+        <w:t xml:space="preserve"> "ALL</w:t>
+      </w:r>
+      <w:proofErr w:type="gramStart"/>
+      <w:r>
+        <w:t>"</w:t>
+      </w:r>
+      <w:r>
+        <w:rPr>
+          <w:rFonts w:hint="eastAsia"/>
+        </w:rPr>
+        <w:t>;</w:t>
+      </w:r>
+      <w:proofErr w:type="gramEnd"/>
+      <w:r>
+        <w:rPr>
+          <w:rFonts w:hint="eastAsia"/>
+        </w:rPr>
+        <w:t xml:space="preserve"> </w:t>
+      </w:r>
+    </w:p>
+    <w:p>
+      <w:proofErr w:type="gramStart"/>
+      <w:r>
+        <w:t>python .</w:t>
+      </w:r>
+      <w:proofErr w:type="gramEnd"/>
+      <w:r>
+        <w:t>\step2_</w:t>
+      </w:r>
+      <w:r>
+        <w:rPr>
+          <w:rFonts w:hint="eastAsia"/>
+        </w:rPr>
+        <w:t>glm_fdr</w:t>
+      </w:r>
+      <w:r>
+        <w:t>.py --event "</w:t>
+      </w:r>
+      <w:proofErr w:type="spellStart"/>
+      <w:r>
+        <w:t>Resp_inRep</w:t>
+      </w:r>
+      <w:proofErr w:type="spellEnd"/>
+      <w:proofErr w:type="gramStart"/>
+      <w:r>
+        <w:t>"  --</w:t>
+      </w:r>
+      <w:proofErr w:type="spellStart"/>
+      <w:proofErr w:type="gramEnd"/>
+      <w:r>
+        <w:t>task_Tag</w:t>
+      </w:r>
+      <w:proofErr w:type="spellEnd"/>
+      <w:r>
+        <w:t xml:space="preserve"> "Repeat" --</w:t>
+      </w:r>
+      <w:proofErr w:type="spellStart"/>
+      <w:r>
+        <w:t>glm_fea</w:t>
+      </w:r>
+      <w:proofErr w:type="spellEnd"/>
+      <w:r>
+        <w:t xml:space="preserve"> "</w:t>
+      </w:r>
+      <w:r>
+        <w:t>Acoustic</w:t>
+      </w:r>
+      <w:r>
+        <w:t>" --</w:t>
+      </w:r>
+      <w:proofErr w:type="spellStart"/>
+      <w:r>
+        <w:t>wordness</w:t>
+      </w:r>
+      <w:proofErr w:type="spellEnd"/>
+      <w:r>
+        <w:t xml:space="preserve"> "ALL</w:t>
+      </w:r>
+      <w:proofErr w:type="gramStart"/>
+      <w:r>
+        <w:t>"</w:t>
+      </w:r>
+      <w:r>
+        <w:rPr>
+          <w:rFonts w:hint="eastAsia"/>
+        </w:rPr>
+        <w:t>;</w:t>
+      </w:r>
+      <w:proofErr w:type="gramEnd"/>
+    </w:p>
+    <w:p>
+      <w:proofErr w:type="gramStart"/>
+      <w:r>
         <w:lastRenderedPageBreak/>
-        <w:t>python .</w:t>
-      </w:r>
-      <w:proofErr w:type="gramEnd"/>
-      <w:r>
-        <w:t>\step2_time_cluster.py --event "</w:t>
-      </w:r>
-      <w:proofErr w:type="spellStart"/>
-      <w:r>
-        <w:t>Auditory_inRep</w:t>
-      </w:r>
-      <w:proofErr w:type="spellEnd"/>
-      <w:proofErr w:type="gramStart"/>
-      <w:r>
-        <w:t>"  --</w:t>
-      </w:r>
-      <w:proofErr w:type="spellStart"/>
-      <w:proofErr w:type="gramEnd"/>
-      <w:r>
-        <w:t>task_Tag</w:t>
-      </w:r>
-      <w:proofErr w:type="spellEnd"/>
-      <w:r>
-        <w:t xml:space="preserve"> "Repeat" --</w:t>
-      </w:r>
-      <w:proofErr w:type="spellStart"/>
-      <w:r>
-        <w:t>glm_fea</w:t>
-      </w:r>
-      <w:proofErr w:type="spellEnd"/>
-      <w:r>
-        <w:t xml:space="preserve"> "</w:t>
-      </w:r>
-      <w:r>
-        <w:rPr>
-          <w:rFonts w:hint="eastAsia"/>
-        </w:rPr>
-        <w:t>Lexical</w:t>
-      </w:r>
-      <w:r>
-        <w:t>" --</w:t>
-      </w:r>
-      <w:proofErr w:type="spellStart"/>
-      <w:r>
-        <w:t>wordness</w:t>
-      </w:r>
-      <w:proofErr w:type="spellEnd"/>
-      <w:r>
-        <w:t xml:space="preserve"> "ALL</w:t>
-      </w:r>
-      <w:proofErr w:type="gramStart"/>
-      <w:r>
-        <w:t>"</w:t>
-      </w:r>
-      <w:r>
-        <w:rPr>
-          <w:rFonts w:hint="eastAsia"/>
-        </w:rPr>
-        <w:t>;</w:t>
-      </w:r>
-      <w:proofErr w:type="gramEnd"/>
-      <w:r>
-        <w:rPr>
-          <w:rFonts w:hint="eastAsia"/>
-        </w:rPr>
-        <w:t xml:space="preserve"> </w:t>
-      </w:r>
-    </w:p>
-    <w:p>
-      <w:proofErr w:type="gramStart"/>
-      <w:r>
-        <w:t>python .</w:t>
-      </w:r>
-      <w:proofErr w:type="gramEnd"/>
-      <w:r>
-        <w:t>\step1_glm_permute.py --event "</w:t>
-      </w:r>
-      <w:proofErr w:type="spellStart"/>
-      <w:r>
-        <w:t>Resp_inRep</w:t>
-      </w:r>
-      <w:proofErr w:type="spellEnd"/>
-      <w:proofErr w:type="gramStart"/>
-      <w:r>
-        <w:t>"  --</w:t>
-      </w:r>
-      <w:proofErr w:type="spellStart"/>
-      <w:proofErr w:type="gramEnd"/>
-      <w:r>
-        <w:t>task_Tag</w:t>
-      </w:r>
-      <w:proofErr w:type="spellEnd"/>
-      <w:r>
-        <w:t xml:space="preserve"> "Repeat" --</w:t>
-      </w:r>
-      <w:proofErr w:type="spellStart"/>
-      <w:r>
-        <w:t>glm_fea</w:t>
-      </w:r>
-      <w:proofErr w:type="spellEnd"/>
-      <w:r>
-        <w:t xml:space="preserve"> "</w:t>
-      </w:r>
-      <w:r>
-        <w:rPr>
-          <w:rFonts w:hint="eastAsia"/>
-        </w:rPr>
-        <w:t>Lexical</w:t>
-      </w:r>
-      <w:r>
-        <w:t>" --</w:t>
-      </w:r>
-      <w:proofErr w:type="spellStart"/>
-      <w:r>
-        <w:t>wordness</w:t>
-      </w:r>
-      <w:proofErr w:type="spellEnd"/>
-      <w:r>
-        <w:t xml:space="preserve"> "ALL" </w:t>
-      </w:r>
-      <w:r>
-        <w:rPr>
-          <w:rFonts w:hint="eastAsia"/>
-        </w:rPr>
-        <w:t>--</w:t>
-      </w:r>
-      <w:proofErr w:type="spellStart"/>
-      <w:r>
-        <w:t>glm_out</w:t>
-      </w:r>
-      <w:proofErr w:type="spellEnd"/>
-      <w:r>
-        <w:rPr>
-          <w:rFonts w:hint="eastAsia"/>
-        </w:rPr>
-        <w:t xml:space="preserve"> </w:t>
-      </w:r>
-      <w:r>
-        <w:t>"beta</w:t>
-      </w:r>
-      <w:proofErr w:type="gramStart"/>
-      <w:r>
-        <w:t>"</w:t>
-      </w:r>
-      <w:r>
-        <w:rPr>
-          <w:rFonts w:hint="eastAsia"/>
-        </w:rPr>
-        <w:t>;</w:t>
-      </w:r>
-      <w:proofErr w:type="gramEnd"/>
-      <w:r>
-        <w:rPr>
-          <w:rFonts w:hint="eastAsia"/>
-        </w:rPr>
-        <w:t xml:space="preserve"> </w:t>
-      </w:r>
-    </w:p>
-    <w:p>
-      <w:proofErr w:type="gramStart"/>
-      <w:r>
-        <w:t>python .</w:t>
-      </w:r>
-      <w:proofErr w:type="gramEnd"/>
-      <w:r>
-        <w:t>\step2_time_cluster.py --event "</w:t>
-      </w:r>
-      <w:proofErr w:type="spellStart"/>
-      <w:r>
-        <w:t>Resp_inRep</w:t>
-      </w:r>
-      <w:proofErr w:type="spellEnd"/>
-      <w:proofErr w:type="gramStart"/>
-      <w:r>
-        <w:t>"  --</w:t>
-      </w:r>
-      <w:proofErr w:type="spellStart"/>
-      <w:proofErr w:type="gramEnd"/>
-      <w:r>
-        <w:t>task_Tag</w:t>
-      </w:r>
-      <w:proofErr w:type="spellEnd"/>
-      <w:r>
-        <w:t xml:space="preserve"> "Repeat" --</w:t>
-      </w:r>
-      <w:proofErr w:type="spellStart"/>
-      <w:r>
-        <w:t>glm_fea</w:t>
-      </w:r>
-      <w:proofErr w:type="spellEnd"/>
-      <w:r>
-        <w:t xml:space="preserve"> "</w:t>
-      </w:r>
-      <w:r>
-        <w:rPr>
-          <w:rFonts w:hint="eastAsia"/>
-        </w:rPr>
-        <w:t>Lexical</w:t>
-      </w:r>
-      <w:r>
-        <w:t>" --</w:t>
-      </w:r>
-      <w:proofErr w:type="spellStart"/>
-      <w:r>
-        <w:t>wordness</w:t>
-      </w:r>
-      <w:proofErr w:type="spellEnd"/>
-      <w:r>
-        <w:t xml:space="preserve"> "ALL</w:t>
-      </w:r>
-      <w:proofErr w:type="gramStart"/>
-      <w:r>
-        <w:t>"</w:t>
-      </w:r>
-      <w:r>
-        <w:rPr>
-          <w:rFonts w:hint="eastAsia"/>
-        </w:rPr>
-        <w:t>;</w:t>
-      </w:r>
-      <w:proofErr w:type="gramEnd"/>
-    </w:p>
-    <w:p/>
-    <w:p>
-      <w:r>
-        <w:rPr>
-          <w:rFonts w:hint="eastAsia"/>
-        </w:rPr>
-        <w:t>1</w:t>
-      </w:r>
-    </w:p>
-    <w:p/>
-    <w:p>
-      <w:r>
-        <w:rPr>
-          <w:rFonts w:hint="eastAsia"/>
-        </w:rPr>
-        <w:t># FDR correction</w:t>
-      </w:r>
-    </w:p>
-    <w:p>
-      <w:r>
-        <w:t xml:space="preserve"># When </w:t>
-      </w:r>
-      <w:proofErr w:type="spellStart"/>
-      <w:r>
-        <w:t>glm</w:t>
-      </w:r>
-      <w:proofErr w:type="spellEnd"/>
-      <w:r>
-        <w:t xml:space="preserve"> output is beta, get original significance, but also do time cluster correction</w:t>
-      </w:r>
-    </w:p>
-    <w:p>
-      <w:proofErr w:type="gramStart"/>
-      <w:r>
-        <w:t>python .</w:t>
-      </w:r>
-      <w:proofErr w:type="gramEnd"/>
-      <w:r>
-        <w:t>\step2_</w:t>
-      </w:r>
-      <w:r>
-        <w:rPr>
-          <w:rFonts w:hint="eastAsia"/>
-        </w:rPr>
-        <w:t>glm_fdr</w:t>
-      </w:r>
-      <w:r>
-        <w:t>.py --event "</w:t>
-      </w:r>
-      <w:proofErr w:type="spellStart"/>
-      <w:r>
-        <w:rPr>
-          <w:rFonts w:hint="eastAsia"/>
-        </w:rPr>
-        <w:t>Cue</w:t>
-      </w:r>
-      <w:r>
-        <w:t>_inRep</w:t>
-      </w:r>
-      <w:proofErr w:type="spellEnd"/>
-      <w:proofErr w:type="gramStart"/>
-      <w:r>
-        <w:t>"  --</w:t>
-      </w:r>
-      <w:proofErr w:type="spellStart"/>
-      <w:proofErr w:type="gramEnd"/>
-      <w:r>
-        <w:t>task_Tag</w:t>
-      </w:r>
-      <w:proofErr w:type="spellEnd"/>
-      <w:r>
-        <w:t xml:space="preserve"> "Repeat" --</w:t>
-      </w:r>
-      <w:proofErr w:type="spellStart"/>
-      <w:r>
-        <w:t>glm_fea</w:t>
-      </w:r>
-      <w:proofErr w:type="spellEnd"/>
-      <w:r>
-        <w:t xml:space="preserve"> "</w:t>
-      </w:r>
-      <w:r>
-        <w:t>Acoustic</w:t>
-      </w:r>
-      <w:r>
-        <w:t>" --</w:t>
-      </w:r>
-      <w:proofErr w:type="spellStart"/>
-      <w:r>
-        <w:t>wordness</w:t>
-      </w:r>
-      <w:proofErr w:type="spellEnd"/>
-      <w:r>
-        <w:t xml:space="preserve"> "ALL</w:t>
-      </w:r>
-      <w:proofErr w:type="gramStart"/>
-      <w:r>
-        <w:t>"</w:t>
-      </w:r>
-      <w:r>
-        <w:rPr>
-          <w:rFonts w:hint="eastAsia"/>
-        </w:rPr>
-        <w:t>;</w:t>
-      </w:r>
-      <w:proofErr w:type="gramEnd"/>
-      <w:r>
-        <w:rPr>
-          <w:rFonts w:hint="eastAsia"/>
-        </w:rPr>
-        <w:t xml:space="preserve"> </w:t>
-      </w:r>
-    </w:p>
-    <w:p>
-      <w:proofErr w:type="gramStart"/>
-      <w:r>
-        <w:t>python .</w:t>
-      </w:r>
-      <w:proofErr w:type="gramEnd"/>
-      <w:r>
-        <w:t>\step2_</w:t>
-      </w:r>
-      <w:r>
-        <w:rPr>
-          <w:rFonts w:hint="eastAsia"/>
-        </w:rPr>
-        <w:t>glm_fdr</w:t>
-      </w:r>
-      <w:r>
-        <w:t>.py --event "</w:t>
-      </w:r>
-      <w:proofErr w:type="spellStart"/>
-      <w:r>
-        <w:t>Auditory_inRep</w:t>
-      </w:r>
-      <w:proofErr w:type="spellEnd"/>
-      <w:proofErr w:type="gramStart"/>
-      <w:r>
-        <w:t>"  --</w:t>
-      </w:r>
-      <w:proofErr w:type="spellStart"/>
-      <w:proofErr w:type="gramEnd"/>
-      <w:r>
-        <w:t>task_Tag</w:t>
-      </w:r>
-      <w:proofErr w:type="spellEnd"/>
-      <w:r>
-        <w:t xml:space="preserve"> "Repeat" --</w:t>
-      </w:r>
-      <w:proofErr w:type="spellStart"/>
-      <w:r>
-        <w:t>glm_fea</w:t>
-      </w:r>
-      <w:proofErr w:type="spellEnd"/>
-      <w:r>
-        <w:t xml:space="preserve"> "</w:t>
-      </w:r>
-      <w:r>
-        <w:t>Acoustic</w:t>
-      </w:r>
-      <w:r>
-        <w:t>" --</w:t>
-      </w:r>
-      <w:proofErr w:type="spellStart"/>
-      <w:r>
-        <w:t>wordness</w:t>
-      </w:r>
-      <w:proofErr w:type="spellEnd"/>
-      <w:r>
-        <w:t xml:space="preserve"> "ALL</w:t>
-      </w:r>
-      <w:proofErr w:type="gramStart"/>
-      <w:r>
-        <w:t>"</w:t>
-      </w:r>
-      <w:r>
-        <w:rPr>
-          <w:rFonts w:hint="eastAsia"/>
-        </w:rPr>
-        <w:t>;</w:t>
-      </w:r>
-      <w:proofErr w:type="gramEnd"/>
-      <w:r>
-        <w:rPr>
-          <w:rFonts w:hint="eastAsia"/>
-        </w:rPr>
-        <w:t xml:space="preserve"> </w:t>
-      </w:r>
-    </w:p>
-    <w:p>
-      <w:proofErr w:type="gramStart"/>
-      <w:r>
-        <w:t>python .</w:t>
-      </w:r>
-      <w:proofErr w:type="gramEnd"/>
-      <w:r>
-        <w:t>\step2_</w:t>
-      </w:r>
-      <w:r>
-        <w:rPr>
-          <w:rFonts w:hint="eastAsia"/>
-        </w:rPr>
-        <w:t>glm_fdr</w:t>
-      </w:r>
-      <w:r>
-        <w:t>.py --event "</w:t>
-      </w:r>
-      <w:proofErr w:type="spellStart"/>
-      <w:r>
-        <w:t>Resp_inRep</w:t>
-      </w:r>
-      <w:proofErr w:type="spellEnd"/>
-      <w:proofErr w:type="gramStart"/>
-      <w:r>
-        <w:t>"  --</w:t>
-      </w:r>
-      <w:proofErr w:type="spellStart"/>
-      <w:proofErr w:type="gramEnd"/>
-      <w:r>
-        <w:t>task_Tag</w:t>
-      </w:r>
-      <w:proofErr w:type="spellEnd"/>
-      <w:r>
-        <w:t xml:space="preserve"> "Repeat" --</w:t>
-      </w:r>
-      <w:proofErr w:type="spellStart"/>
-      <w:r>
-        <w:t>glm_fea</w:t>
-      </w:r>
-      <w:proofErr w:type="spellEnd"/>
-      <w:r>
-        <w:t xml:space="preserve"> "</w:t>
-      </w:r>
-      <w:r>
-        <w:t>Acoustic</w:t>
-      </w:r>
-      <w:r>
-        <w:t>" --</w:t>
-      </w:r>
-      <w:proofErr w:type="spellStart"/>
-      <w:r>
-        <w:t>wordness</w:t>
-      </w:r>
-      <w:proofErr w:type="spellEnd"/>
-      <w:r>
-        <w:t xml:space="preserve"> "ALL</w:t>
-      </w:r>
-      <w:proofErr w:type="gramStart"/>
-      <w:r>
-        <w:t>"</w:t>
-      </w:r>
-      <w:r>
-        <w:rPr>
-          <w:rFonts w:hint="eastAsia"/>
-        </w:rPr>
-        <w:t>;</w:t>
-      </w:r>
-      <w:proofErr w:type="gramEnd"/>
-    </w:p>
-    <w:p>
-      <w:proofErr w:type="gramStart"/>
-      <w:r>
         <w:t>python .</w:t>
       </w:r>
       <w:proofErr w:type="gramEnd"/>
@@ -3123,7 +3446,7 @@
   <w:style w:type="paragraph" w:default="1" w:styleId="Normal">
     <w:name w:val="Normal"/>
     <w:qFormat/>
-    <w:rsid w:val="0052207B"/>
+    <w:rsid w:val="00260377"/>
   </w:style>
   <w:style w:type="paragraph" w:styleId="Heading1">
     <w:name w:val="heading 1"/>

</xml_diff>

<commit_message>
Updating GLM plotting scripts to plot Word vs. Nonword.
</commit_message>
<xml_diff>
--- a/projects/GLM/lines commands.docx
+++ b/projects/GLM/lines commands.docx
@@ -17,15 +17,33 @@
       </w:r>
       <w:proofErr w:type="gramEnd"/>
       <w:r>
-        <w:t>\step1_glm_permute.py --event "Auditory_inRep</w:t>
-      </w:r>
+        <w:t>\step1_glm_permute.py --event "</w:t>
+      </w:r>
+      <w:proofErr w:type="spellStart"/>
+      <w:r>
+        <w:t>Auditory_inRep</w:t>
+      </w:r>
+      <w:proofErr w:type="spellEnd"/>
       <w:proofErr w:type="gramStart"/>
       <w:r>
         <w:t>"  --</w:t>
       </w:r>
-      <w:proofErr w:type="gramEnd"/>
-      <w:r>
-        <w:t>task_Tag "Repeat" --glm_fea "</w:t>
+      <w:proofErr w:type="spellStart"/>
+      <w:proofErr w:type="gramEnd"/>
+      <w:r>
+        <w:t>task_Tag</w:t>
+      </w:r>
+      <w:proofErr w:type="spellEnd"/>
+      <w:r>
+        <w:t xml:space="preserve"> "Repeat" --</w:t>
+      </w:r>
+      <w:proofErr w:type="spellStart"/>
+      <w:r>
+        <w:t>glm_fea</w:t>
+      </w:r>
+      <w:proofErr w:type="spellEnd"/>
+      <w:r>
+        <w:t xml:space="preserve"> "</w:t>
       </w:r>
       <w:bookmarkStart w:id="0" w:name="_Hlk200965047"/>
       <w:r>
@@ -36,7 +54,15 @@
       </w:r>
       <w:bookmarkEnd w:id="0"/>
       <w:r>
-        <w:t>" --wordness "ALL"</w:t>
+        <w:t>" --</w:t>
+      </w:r>
+      <w:proofErr w:type="spellStart"/>
+      <w:r>
+        <w:t>wordness</w:t>
+      </w:r>
+      <w:proofErr w:type="spellEnd"/>
+      <w:r>
+        <w:t xml:space="preserve"> "ALL"</w:t>
       </w:r>
       <w:r>
         <w:rPr>
@@ -44,9 +70,11 @@
         </w:rPr>
         <w:t xml:space="preserve"> --</w:t>
       </w:r>
+      <w:proofErr w:type="spellStart"/>
       <w:r>
         <w:t>glm_out</w:t>
       </w:r>
+      <w:proofErr w:type="spellEnd"/>
       <w:r>
         <w:rPr>
           <w:rFonts w:hint="eastAsia"/>
@@ -76,21 +104,47 @@
       </w:r>
       <w:proofErr w:type="gramEnd"/>
       <w:r>
-        <w:t>\step2_time_cluster.py --event "Auditory_inRep</w:t>
-      </w:r>
+        <w:t>\step2_time_cluster.py --event "</w:t>
+      </w:r>
+      <w:proofErr w:type="spellStart"/>
+      <w:r>
+        <w:t>Auditory_inRep</w:t>
+      </w:r>
+      <w:proofErr w:type="spellEnd"/>
       <w:proofErr w:type="gramStart"/>
       <w:r>
         <w:t>"  --</w:t>
       </w:r>
-      <w:proofErr w:type="gramEnd"/>
-      <w:r>
-        <w:t>task_Tag "Repeat" --glm_fea "</w:t>
+      <w:proofErr w:type="spellStart"/>
+      <w:proofErr w:type="gramEnd"/>
+      <w:r>
+        <w:t>task_Tag</w:t>
+      </w:r>
+      <w:proofErr w:type="spellEnd"/>
+      <w:r>
+        <w:t xml:space="preserve"> "Repeat" --</w:t>
+      </w:r>
+      <w:proofErr w:type="spellStart"/>
+      <w:r>
+        <w:t>glm_fea</w:t>
+      </w:r>
+      <w:proofErr w:type="spellEnd"/>
+      <w:r>
+        <w:t xml:space="preserve"> "</w:t>
       </w:r>
       <w:r>
         <w:t>Word</w:t>
       </w:r>
       <w:r>
-        <w:t>" --wordness "ALL</w:t>
+        <w:t>" --</w:t>
+      </w:r>
+      <w:proofErr w:type="spellStart"/>
+      <w:r>
+        <w:t>wordness</w:t>
+      </w:r>
+      <w:proofErr w:type="spellEnd"/>
+      <w:r>
+        <w:t xml:space="preserve"> "ALL</w:t>
       </w:r>
       <w:proofErr w:type="gramStart"/>
       <w:r>
@@ -117,15 +171,33 @@
       </w:r>
       <w:proofErr w:type="gramEnd"/>
       <w:r>
-        <w:t>\step1_glm_permute.py --event "Resp_inRep</w:t>
-      </w:r>
+        <w:t>\step1_glm_permute.py --event "</w:t>
+      </w:r>
+      <w:proofErr w:type="spellStart"/>
+      <w:r>
+        <w:t>Resp_inRep</w:t>
+      </w:r>
+      <w:proofErr w:type="spellEnd"/>
       <w:proofErr w:type="gramStart"/>
       <w:r>
         <w:t>"  --</w:t>
       </w:r>
-      <w:proofErr w:type="gramEnd"/>
-      <w:r>
-        <w:t>task_Tag "Repeat" --glm_fea "</w:t>
+      <w:proofErr w:type="spellStart"/>
+      <w:proofErr w:type="gramEnd"/>
+      <w:r>
+        <w:t>task_Tag</w:t>
+      </w:r>
+      <w:proofErr w:type="spellEnd"/>
+      <w:r>
+        <w:t xml:space="preserve"> "Repeat" --</w:t>
+      </w:r>
+      <w:proofErr w:type="spellStart"/>
+      <w:r>
+        <w:t>glm_fea</w:t>
+      </w:r>
+      <w:proofErr w:type="spellEnd"/>
+      <w:r>
+        <w:t xml:space="preserve"> "</w:t>
       </w:r>
       <w:r>
         <w:rPr>
@@ -134,7 +206,15 @@
         <w:t>Word</w:t>
       </w:r>
       <w:r>
-        <w:t xml:space="preserve">" --wordness "ALL" </w:t>
+        <w:t>" --</w:t>
+      </w:r>
+      <w:proofErr w:type="spellStart"/>
+      <w:r>
+        <w:t>wordness</w:t>
+      </w:r>
+      <w:proofErr w:type="spellEnd"/>
+      <w:r>
+        <w:t xml:space="preserve"> "ALL" </w:t>
       </w:r>
       <w:r>
         <w:rPr>
@@ -142,9 +222,11 @@
         </w:rPr>
         <w:t>--</w:t>
       </w:r>
+      <w:proofErr w:type="spellStart"/>
       <w:r>
         <w:t>glm_out</w:t>
       </w:r>
+      <w:proofErr w:type="spellEnd"/>
       <w:r>
         <w:rPr>
           <w:rFonts w:hint="eastAsia"/>
@@ -179,15 +261,33 @@
       </w:r>
       <w:proofErr w:type="gramEnd"/>
       <w:r>
-        <w:t>\step2_time_cluster.py --event "Resp_inRep</w:t>
-      </w:r>
+        <w:t>\step2_time_cluster.py --event "</w:t>
+      </w:r>
+      <w:proofErr w:type="spellStart"/>
+      <w:r>
+        <w:t>Resp_inRep</w:t>
+      </w:r>
+      <w:proofErr w:type="spellEnd"/>
       <w:proofErr w:type="gramStart"/>
       <w:r>
         <w:t>"  --</w:t>
       </w:r>
-      <w:proofErr w:type="gramEnd"/>
-      <w:r>
-        <w:t>task_Tag "Repeat" --glm_fea "</w:t>
+      <w:proofErr w:type="spellStart"/>
+      <w:proofErr w:type="gramEnd"/>
+      <w:r>
+        <w:t>task_Tag</w:t>
+      </w:r>
+      <w:proofErr w:type="spellEnd"/>
+      <w:r>
+        <w:t xml:space="preserve"> "Repeat" --</w:t>
+      </w:r>
+      <w:proofErr w:type="spellStart"/>
+      <w:r>
+        <w:t>glm_fea</w:t>
+      </w:r>
+      <w:proofErr w:type="spellEnd"/>
+      <w:r>
+        <w:t xml:space="preserve"> "</w:t>
       </w:r>
       <w:r>
         <w:rPr>
@@ -196,7 +296,15 @@
         <w:t>Word</w:t>
       </w:r>
       <w:r>
-        <w:t>" --wordness "ALL</w:t>
+        <w:t>" --</w:t>
+      </w:r>
+      <w:proofErr w:type="spellStart"/>
+      <w:r>
+        <w:t>wordness</w:t>
+      </w:r>
+      <w:proofErr w:type="spellEnd"/>
+      <w:r>
+        <w:t xml:space="preserve"> "ALL</w:t>
       </w:r>
       <w:proofErr w:type="gramStart"/>
       <w:r>
@@ -210,12 +318,6 @@
       </w:r>
       <w:proofErr w:type="gramEnd"/>
     </w:p>
-    <w:p/>
-    <w:p>
-      <w:r>
-        <w:t># When glm output is beta, get original significance, but also do time cluster correction</w:t>
-      </w:r>
-    </w:p>
     <w:p>
       <w:proofErr w:type="gramStart"/>
       <w:r>
@@ -225,31 +327,48 @@
       <w:r>
         <w:t>\step1_glm_permute.py --event "</w:t>
       </w:r>
-      <w:r>
-        <w:rPr>
-          <w:rFonts w:hint="eastAsia"/>
-        </w:rPr>
-        <w:t>Cue</w:t>
-      </w:r>
-      <w:r>
-        <w:t>_inRep</w:t>
-      </w:r>
+      <w:proofErr w:type="spellStart"/>
+      <w:r>
+        <w:t>Auditory_inRep</w:t>
+      </w:r>
+      <w:proofErr w:type="spellEnd"/>
       <w:proofErr w:type="gramStart"/>
       <w:r>
         <w:t>"  --</w:t>
       </w:r>
-      <w:proofErr w:type="gramEnd"/>
-      <w:r>
-        <w:t>task_Tag "Repeat" --glm_fea "</w:t>
-      </w:r>
-      <w:r>
-        <w:rPr>
-          <w:rFonts w:hint="eastAsia"/>
-        </w:rPr>
-        <w:t>Acoustic</w:t>
-      </w:r>
-      <w:r>
-        <w:t>" --wordness "ALL"</w:t>
+      <w:proofErr w:type="spellStart"/>
+      <w:proofErr w:type="gramEnd"/>
+      <w:r>
+        <w:t>task_Tag</w:t>
+      </w:r>
+      <w:proofErr w:type="spellEnd"/>
+      <w:r>
+        <w:t xml:space="preserve"> "Repeat" --</w:t>
+      </w:r>
+      <w:proofErr w:type="spellStart"/>
+      <w:r>
+        <w:t>glm_fea</w:t>
+      </w:r>
+      <w:proofErr w:type="spellEnd"/>
+      <w:r>
+        <w:t xml:space="preserve"> "</w:t>
+      </w:r>
+      <w:r>
+        <w:rPr>
+          <w:rFonts w:hint="eastAsia"/>
+        </w:rPr>
+        <w:t>Nonword</w:t>
+      </w:r>
+      <w:r>
+        <w:t>" --</w:t>
+      </w:r>
+      <w:proofErr w:type="spellStart"/>
+      <w:r>
+        <w:t>wordness</w:t>
+      </w:r>
+      <w:proofErr w:type="spellEnd"/>
+      <w:r>
+        <w:t xml:space="preserve"> "ALL"</w:t>
       </w:r>
       <w:r>
         <w:rPr>
@@ -257,9 +376,11 @@
         </w:rPr>
         <w:t xml:space="preserve"> --</w:t>
       </w:r>
+      <w:proofErr w:type="spellStart"/>
       <w:r>
         <w:t>glm_out</w:t>
       </w:r>
+      <w:proofErr w:type="spellEnd"/>
       <w:r>
         <w:rPr>
           <w:rFonts w:hint="eastAsia"/>
@@ -291,28 +412,48 @@
       <w:r>
         <w:t>\step2_time_cluster.py --event "</w:t>
       </w:r>
-      <w:r>
-        <w:rPr>
-          <w:rFonts w:hint="eastAsia"/>
-        </w:rPr>
-        <w:t>Cue</w:t>
-      </w:r>
-      <w:r>
-        <w:t>_inRep</w:t>
-      </w:r>
+      <w:proofErr w:type="spellStart"/>
+      <w:r>
+        <w:t>Auditory_inRep</w:t>
+      </w:r>
+      <w:proofErr w:type="spellEnd"/>
       <w:proofErr w:type="gramStart"/>
       <w:r>
         <w:t>"  --</w:t>
       </w:r>
-      <w:proofErr w:type="gramEnd"/>
-      <w:r>
-        <w:t>task_Tag "Repeat" --glm_fea "</w:t>
-      </w:r>
-      <w:r>
-        <w:t>Acoustic</w:t>
-      </w:r>
-      <w:r>
-        <w:t>" --wordness "ALL</w:t>
+      <w:proofErr w:type="spellStart"/>
+      <w:proofErr w:type="gramEnd"/>
+      <w:r>
+        <w:t>task_Tag</w:t>
+      </w:r>
+      <w:proofErr w:type="spellEnd"/>
+      <w:r>
+        <w:t xml:space="preserve"> "Repeat" --</w:t>
+      </w:r>
+      <w:proofErr w:type="spellStart"/>
+      <w:r>
+        <w:t>glm_fea</w:t>
+      </w:r>
+      <w:proofErr w:type="spellEnd"/>
+      <w:r>
+        <w:t xml:space="preserve"> "</w:t>
+      </w:r>
+      <w:r>
+        <w:rPr>
+          <w:rFonts w:hint="eastAsia"/>
+        </w:rPr>
+        <w:t>Nonword</w:t>
+      </w:r>
+      <w:r>
+        <w:t>" --</w:t>
+      </w:r>
+      <w:proofErr w:type="spellStart"/>
+      <w:r>
+        <w:t>wordness</w:t>
+      </w:r>
+      <w:proofErr w:type="spellEnd"/>
+      <w:r>
+        <w:t xml:space="preserve"> "ALL</w:t>
       </w:r>
       <w:proofErr w:type="gramStart"/>
       <w:r>
@@ -339,24 +480,216 @@
       </w:r>
       <w:proofErr w:type="gramEnd"/>
       <w:r>
-        <w:t>\step1_glm_permute.py --event "Auditory_inRep</w:t>
-      </w:r>
+        <w:t>\step1_glm_permute.py --event "</w:t>
+      </w:r>
+      <w:proofErr w:type="spellStart"/>
+      <w:r>
+        <w:t>Resp_inRep</w:t>
+      </w:r>
+      <w:proofErr w:type="spellEnd"/>
       <w:proofErr w:type="gramStart"/>
       <w:r>
         <w:t>"  --</w:t>
       </w:r>
-      <w:proofErr w:type="gramEnd"/>
-      <w:r>
-        <w:t>task_Tag "Repeat" --glm_fea "</w:t>
-      </w:r>
-      <w:r>
-        <w:rPr>
-          <w:rFonts w:hint="eastAsia"/>
-        </w:rPr>
-        <w:t>Acoustic</w:t>
-      </w:r>
-      <w:r>
-        <w:t>" --wordness "ALL"</w:t>
+      <w:proofErr w:type="spellStart"/>
+      <w:proofErr w:type="gramEnd"/>
+      <w:r>
+        <w:t>task_Tag</w:t>
+      </w:r>
+      <w:proofErr w:type="spellEnd"/>
+      <w:r>
+        <w:t xml:space="preserve"> "Repeat" --</w:t>
+      </w:r>
+      <w:proofErr w:type="spellStart"/>
+      <w:r>
+        <w:t>glm_fea</w:t>
+      </w:r>
+      <w:proofErr w:type="spellEnd"/>
+      <w:r>
+        <w:t xml:space="preserve"> "</w:t>
+      </w:r>
+      <w:r>
+        <w:rPr>
+          <w:rFonts w:hint="eastAsia"/>
+        </w:rPr>
+        <w:t>Nonword</w:t>
+      </w:r>
+      <w:r>
+        <w:t>" --</w:t>
+      </w:r>
+      <w:proofErr w:type="spellStart"/>
+      <w:r>
+        <w:t>wordness</w:t>
+      </w:r>
+      <w:proofErr w:type="spellEnd"/>
+      <w:r>
+        <w:t xml:space="preserve"> "ALL" </w:t>
+      </w:r>
+      <w:r>
+        <w:rPr>
+          <w:rFonts w:hint="eastAsia"/>
+        </w:rPr>
+        <w:t>--</w:t>
+      </w:r>
+      <w:proofErr w:type="spellStart"/>
+      <w:r>
+        <w:t>glm_out</w:t>
+      </w:r>
+      <w:proofErr w:type="spellEnd"/>
+      <w:r>
+        <w:rPr>
+          <w:rFonts w:hint="eastAsia"/>
+        </w:rPr>
+        <w:t xml:space="preserve"> </w:t>
+      </w:r>
+      <w:r>
+        <w:t>"beta</w:t>
+      </w:r>
+      <w:proofErr w:type="gramStart"/>
+      <w:r>
+        <w:t>"</w:t>
+      </w:r>
+      <w:r>
+        <w:rPr>
+          <w:rFonts w:hint="eastAsia"/>
+        </w:rPr>
+        <w:t>;</w:t>
+      </w:r>
+      <w:proofErr w:type="gramEnd"/>
+      <w:r>
+        <w:rPr>
+          <w:rFonts w:hint="eastAsia"/>
+        </w:rPr>
+        <w:t xml:space="preserve"> </w:t>
+      </w:r>
+    </w:p>
+    <w:p>
+      <w:proofErr w:type="gramStart"/>
+      <w:r>
+        <w:t>python .</w:t>
+      </w:r>
+      <w:proofErr w:type="gramEnd"/>
+      <w:r>
+        <w:t>\step2_time_cluster.py --event "</w:t>
+      </w:r>
+      <w:proofErr w:type="spellStart"/>
+      <w:r>
+        <w:t>Resp_inRep</w:t>
+      </w:r>
+      <w:proofErr w:type="spellEnd"/>
+      <w:proofErr w:type="gramStart"/>
+      <w:r>
+        <w:t>"  --</w:t>
+      </w:r>
+      <w:proofErr w:type="spellStart"/>
+      <w:proofErr w:type="gramEnd"/>
+      <w:r>
+        <w:t>task_Tag</w:t>
+      </w:r>
+      <w:proofErr w:type="spellEnd"/>
+      <w:r>
+        <w:t xml:space="preserve"> "Repeat" --</w:t>
+      </w:r>
+      <w:proofErr w:type="spellStart"/>
+      <w:r>
+        <w:t>glm_fea</w:t>
+      </w:r>
+      <w:proofErr w:type="spellEnd"/>
+      <w:r>
+        <w:t xml:space="preserve"> "</w:t>
+      </w:r>
+      <w:r>
+        <w:rPr>
+          <w:rFonts w:hint="eastAsia"/>
+        </w:rPr>
+        <w:t>Nonword</w:t>
+      </w:r>
+      <w:r>
+        <w:t>" --</w:t>
+      </w:r>
+      <w:proofErr w:type="spellStart"/>
+      <w:r>
+        <w:t>wordness</w:t>
+      </w:r>
+      <w:proofErr w:type="spellEnd"/>
+      <w:r>
+        <w:t xml:space="preserve"> "ALL</w:t>
+      </w:r>
+      <w:proofErr w:type="gramStart"/>
+      <w:r>
+        <w:t>"</w:t>
+      </w:r>
+      <w:r>
+        <w:rPr>
+          <w:rFonts w:hint="eastAsia"/>
+        </w:rPr>
+        <w:t>;</w:t>
+      </w:r>
+      <w:proofErr w:type="gramEnd"/>
+    </w:p>
+    <w:p/>
+    <w:p>
+      <w:proofErr w:type="gramStart"/>
+      <w:r>
+        <w:t>python .</w:t>
+      </w:r>
+      <w:proofErr w:type="gramEnd"/>
+      <w:r>
+        <w:t>\step1_glm_permute.py --event "</w:t>
+      </w:r>
+      <w:proofErr w:type="spellStart"/>
+      <w:r>
+        <w:t>Auditory_inRep</w:t>
+      </w:r>
+      <w:proofErr w:type="spellEnd"/>
+      <w:proofErr w:type="gramStart"/>
+      <w:r>
+        <w:t>"  --</w:t>
+      </w:r>
+      <w:proofErr w:type="spellStart"/>
+      <w:proofErr w:type="gramEnd"/>
+      <w:r>
+        <w:t>task_Tag</w:t>
+      </w:r>
+      <w:proofErr w:type="spellEnd"/>
+      <w:r>
+        <w:t xml:space="preserve"> "</w:t>
+      </w:r>
+      <w:proofErr w:type="spellStart"/>
+      <w:r>
+        <w:rPr>
+          <w:rFonts w:hint="eastAsia"/>
+        </w:rPr>
+        <w:t>Yes_No</w:t>
+      </w:r>
+      <w:proofErr w:type="spellEnd"/>
+      <w:r>
+        <w:t>" --</w:t>
+      </w:r>
+      <w:proofErr w:type="spellStart"/>
+      <w:r>
+        <w:t>glm_fea</w:t>
+      </w:r>
+      <w:proofErr w:type="spellEnd"/>
+      <w:r>
+        <w:t xml:space="preserve"> "</w:t>
+      </w:r>
+      <w:r>
+        <w:rPr>
+          <w:rFonts w:hint="eastAsia"/>
+        </w:rPr>
+        <w:t>Word</w:t>
+      </w:r>
+      <w:r>
+        <w:t>" --</w:t>
+      </w:r>
+      <w:proofErr w:type="spellStart"/>
+      <w:r>
+        <w:t>wordness</w:t>
+      </w:r>
+      <w:proofErr w:type="spellEnd"/>
+      <w:r>
+        <w:t xml:space="preserve"> "ALL"</w:t>
       </w:r>
       <w:r>
         <w:rPr>
@@ -364,9 +697,11 @@
         </w:rPr>
         <w:t xml:space="preserve"> --</w:t>
       </w:r>
+      <w:proofErr w:type="spellStart"/>
       <w:r>
         <w:t>glm_out</w:t>
       </w:r>
+      <w:proofErr w:type="spellEnd"/>
       <w:r>
         <w:rPr>
           <w:rFonts w:hint="eastAsia"/>
@@ -396,21 +731,58 @@
       </w:r>
       <w:proofErr w:type="gramEnd"/>
       <w:r>
-        <w:t>\step2_time_cluster.py --event "Auditory_inRep</w:t>
-      </w:r>
+        <w:t>\step2_time_cluster.py --event "</w:t>
+      </w:r>
+      <w:proofErr w:type="spellStart"/>
+      <w:r>
+        <w:t>Auditory_inRep</w:t>
+      </w:r>
+      <w:proofErr w:type="spellEnd"/>
       <w:proofErr w:type="gramStart"/>
       <w:r>
         <w:t>"  --</w:t>
       </w:r>
-      <w:proofErr w:type="gramEnd"/>
-      <w:r>
-        <w:t>task_Tag "Repeat" --glm_fea "</w:t>
-      </w:r>
-      <w:r>
-        <w:t>Acoustic</w:t>
-      </w:r>
-      <w:r>
-        <w:t>" --wordness "ALL</w:t>
+      <w:proofErr w:type="spellStart"/>
+      <w:proofErr w:type="gramEnd"/>
+      <w:r>
+        <w:t>task_Tag</w:t>
+      </w:r>
+      <w:proofErr w:type="spellEnd"/>
+      <w:r>
+        <w:t xml:space="preserve"> "</w:t>
+      </w:r>
+      <w:proofErr w:type="spellStart"/>
+      <w:r>
+        <w:rPr>
+          <w:rFonts w:hint="eastAsia"/>
+        </w:rPr>
+        <w:t>Yes_No</w:t>
+      </w:r>
+      <w:proofErr w:type="spellEnd"/>
+      <w:r>
+        <w:t>" --</w:t>
+      </w:r>
+      <w:proofErr w:type="spellStart"/>
+      <w:r>
+        <w:t>glm_fea</w:t>
+      </w:r>
+      <w:proofErr w:type="spellEnd"/>
+      <w:r>
+        <w:t xml:space="preserve"> "</w:t>
+      </w:r>
+      <w:r>
+        <w:t>Word</w:t>
+      </w:r>
+      <w:r>
+        <w:t>" --</w:t>
+      </w:r>
+      <w:proofErr w:type="spellStart"/>
+      <w:r>
+        <w:t>wordness</w:t>
+      </w:r>
+      <w:proofErr w:type="spellEnd"/>
+      <w:r>
+        <w:t xml:space="preserve"> "ALL</w:t>
       </w:r>
       <w:proofErr w:type="gramStart"/>
       <w:r>
@@ -437,24 +809,61 @@
       </w:r>
       <w:proofErr w:type="gramEnd"/>
       <w:r>
-        <w:t>\step1_glm_permute.py --event "Resp_inRep</w:t>
-      </w:r>
+        <w:t>\step1_glm_permute.py --event "</w:t>
+      </w:r>
+      <w:proofErr w:type="spellStart"/>
+      <w:r>
+        <w:t>Resp_inRep</w:t>
+      </w:r>
+      <w:proofErr w:type="spellEnd"/>
       <w:proofErr w:type="gramStart"/>
       <w:r>
         <w:t>"  --</w:t>
       </w:r>
-      <w:proofErr w:type="gramEnd"/>
-      <w:r>
-        <w:t>task_Tag "Repeat" --glm_fea "</w:t>
-      </w:r>
-      <w:r>
-        <w:rPr>
-          <w:rFonts w:hint="eastAsia"/>
-        </w:rPr>
-        <w:t>Acoustic</w:t>
-      </w:r>
-      <w:r>
-        <w:t xml:space="preserve">" --wordness "ALL" </w:t>
+      <w:proofErr w:type="spellStart"/>
+      <w:proofErr w:type="gramEnd"/>
+      <w:r>
+        <w:t>task_Tag</w:t>
+      </w:r>
+      <w:proofErr w:type="spellEnd"/>
+      <w:r>
+        <w:t xml:space="preserve"> "</w:t>
+      </w:r>
+      <w:proofErr w:type="spellStart"/>
+      <w:r>
+        <w:rPr>
+          <w:rFonts w:hint="eastAsia"/>
+        </w:rPr>
+        <w:t>Yes_No</w:t>
+      </w:r>
+      <w:proofErr w:type="spellEnd"/>
+      <w:r>
+        <w:t>" --</w:t>
+      </w:r>
+      <w:proofErr w:type="spellStart"/>
+      <w:r>
+        <w:t>glm_fea</w:t>
+      </w:r>
+      <w:proofErr w:type="spellEnd"/>
+      <w:r>
+        <w:t xml:space="preserve"> "</w:t>
+      </w:r>
+      <w:r>
+        <w:rPr>
+          <w:rFonts w:hint="eastAsia"/>
+        </w:rPr>
+        <w:t>Word</w:t>
+      </w:r>
+      <w:r>
+        <w:t>" --</w:t>
+      </w:r>
+      <w:proofErr w:type="spellStart"/>
+      <w:r>
+        <w:t>wordness</w:t>
+      </w:r>
+      <w:proofErr w:type="spellEnd"/>
+      <w:r>
+        <w:t xml:space="preserve"> "ALL" </w:t>
       </w:r>
       <w:r>
         <w:rPr>
@@ -462,20 +871,100 @@
         </w:rPr>
         <w:t>--</w:t>
       </w:r>
+      <w:proofErr w:type="spellStart"/>
       <w:r>
         <w:t>glm_out</w:t>
       </w:r>
-      <w:r>
-        <w:rPr>
-          <w:rFonts w:hint="eastAsia"/>
-        </w:rPr>
-        <w:t xml:space="preserve"> </w:t>
-      </w:r>
+      <w:proofErr w:type="spellEnd"/>
+      <w:r>
+        <w:rPr>
+          <w:rFonts w:hint="eastAsia"/>
+        </w:rPr>
+        <w:t xml:space="preserve"> </w:t>
+      </w:r>
+      <w:r>
+        <w:t>"beta</w:t>
+      </w:r>
+      <w:proofErr w:type="gramStart"/>
       <w:r>
         <w:t>"</w:t>
       </w:r>
       <w:r>
-        <w:t>beta</w:t>
+        <w:rPr>
+          <w:rFonts w:hint="eastAsia"/>
+        </w:rPr>
+        <w:t>;</w:t>
+      </w:r>
+      <w:proofErr w:type="gramEnd"/>
+      <w:r>
+        <w:rPr>
+          <w:rFonts w:hint="eastAsia"/>
+        </w:rPr>
+        <w:t xml:space="preserve"> </w:t>
+      </w:r>
+    </w:p>
+    <w:p>
+      <w:proofErr w:type="gramStart"/>
+      <w:r>
+        <w:t>python .</w:t>
+      </w:r>
+      <w:proofErr w:type="gramEnd"/>
+      <w:r>
+        <w:t>\step2_time_cluster.py --event "</w:t>
+      </w:r>
+      <w:proofErr w:type="spellStart"/>
+      <w:r>
+        <w:t>Resp_inRep</w:t>
+      </w:r>
+      <w:proofErr w:type="spellEnd"/>
+      <w:proofErr w:type="gramStart"/>
+      <w:r>
+        <w:t>"  --</w:t>
+      </w:r>
+      <w:proofErr w:type="spellStart"/>
+      <w:proofErr w:type="gramEnd"/>
+      <w:r>
+        <w:t>task_Tag</w:t>
+      </w:r>
+      <w:proofErr w:type="spellEnd"/>
+      <w:r>
+        <w:t xml:space="preserve"> "</w:t>
+      </w:r>
+      <w:proofErr w:type="spellStart"/>
+      <w:r>
+        <w:rPr>
+          <w:rFonts w:hint="eastAsia"/>
+        </w:rPr>
+        <w:t>Yes_No</w:t>
+      </w:r>
+      <w:proofErr w:type="spellEnd"/>
+      <w:r>
+        <w:t>" --</w:t>
+      </w:r>
+      <w:proofErr w:type="spellStart"/>
+      <w:r>
+        <w:t>glm_fea</w:t>
+      </w:r>
+      <w:proofErr w:type="spellEnd"/>
+      <w:r>
+        <w:t xml:space="preserve"> "</w:t>
+      </w:r>
+      <w:r>
+        <w:rPr>
+          <w:rFonts w:hint="eastAsia"/>
+        </w:rPr>
+        <w:t>Word</w:t>
+      </w:r>
+      <w:r>
+        <w:t>" --</w:t>
+      </w:r>
+      <w:proofErr w:type="spellStart"/>
+      <w:r>
+        <w:t>wordness</w:t>
+      </w:r>
+      <w:proofErr w:type="spellEnd"/>
+      <w:r>
+        <w:t xml:space="preserve"> "ALL</w:t>
       </w:r>
       <w:proofErr w:type="gramStart"/>
       <w:r>
@@ -488,12 +977,6 @@
         <w:t>;</w:t>
       </w:r>
       <w:proofErr w:type="gramEnd"/>
-      <w:r>
-        <w:rPr>
-          <w:rFonts w:hint="eastAsia"/>
-        </w:rPr>
-        <w:t xml:space="preserve"> </w:t>
-      </w:r>
     </w:p>
     <w:p>
       <w:proofErr w:type="gramStart"/>
@@ -502,59 +985,61 @@
       </w:r>
       <w:proofErr w:type="gramEnd"/>
       <w:r>
-        <w:t>\step2_time_cluster.py --event "Resp_inRep</w:t>
-      </w:r>
+        <w:t>\step1_glm_permute.py --event "</w:t>
+      </w:r>
+      <w:proofErr w:type="spellStart"/>
+      <w:r>
+        <w:t>Auditory_inRep</w:t>
+      </w:r>
+      <w:proofErr w:type="spellEnd"/>
       <w:proofErr w:type="gramStart"/>
       <w:r>
         <w:t>"  --</w:t>
       </w:r>
-      <w:proofErr w:type="gramEnd"/>
-      <w:r>
-        <w:t>task_Tag "Repeat" --glm_fea "</w:t>
-      </w:r>
-      <w:r>
-        <w:t>Acoustic</w:t>
-      </w:r>
-      <w:r>
-        <w:t>" --wordness "ALL</w:t>
-      </w:r>
-      <w:proofErr w:type="gramStart"/>
-      <w:r>
-        <w:t>"</w:t>
-      </w:r>
-      <w:r>
-        <w:rPr>
-          <w:rFonts w:hint="eastAsia"/>
-        </w:rPr>
-        <w:t>;</w:t>
-      </w:r>
-      <w:proofErr w:type="gramEnd"/>
-    </w:p>
-    <w:p>
-      <w:proofErr w:type="gramStart"/>
-      <w:r>
-        <w:t>python .</w:t>
-      </w:r>
-      <w:proofErr w:type="gramEnd"/>
-      <w:r>
-        <w:t>\step1_glm_permute.py --event "</w:t>
-      </w:r>
-      <w:r>
-        <w:rPr>
-          <w:rFonts w:hint="eastAsia"/>
-        </w:rPr>
-        <w:t>Cue</w:t>
-      </w:r>
-      <w:r>
-        <w:t>_inRep</w:t>
-      </w:r>
-      <w:proofErr w:type="gramStart"/>
-      <w:r>
-        <w:t>"  --</w:t>
-      </w:r>
-      <w:proofErr w:type="gramEnd"/>
-      <w:r>
-        <w:t>task_Tag "Repeat" --glm_fea "Phonemic" --wordness "ALL"</w:t>
+      <w:proofErr w:type="spellStart"/>
+      <w:proofErr w:type="gramEnd"/>
+      <w:r>
+        <w:t>task_Tag</w:t>
+      </w:r>
+      <w:proofErr w:type="spellEnd"/>
+      <w:r>
+        <w:t xml:space="preserve"> "</w:t>
+      </w:r>
+      <w:proofErr w:type="spellStart"/>
+      <w:r>
+        <w:rPr>
+          <w:rFonts w:hint="eastAsia"/>
+        </w:rPr>
+        <w:t>Yes_No</w:t>
+      </w:r>
+      <w:proofErr w:type="spellEnd"/>
+      <w:r>
+        <w:t>" --</w:t>
+      </w:r>
+      <w:proofErr w:type="spellStart"/>
+      <w:r>
+        <w:t>glm_fea</w:t>
+      </w:r>
+      <w:proofErr w:type="spellEnd"/>
+      <w:r>
+        <w:t xml:space="preserve"> "</w:t>
+      </w:r>
+      <w:r>
+        <w:rPr>
+          <w:rFonts w:hint="eastAsia"/>
+        </w:rPr>
+        <w:t>Nonword</w:t>
+      </w:r>
+      <w:r>
+        <w:t>" --</w:t>
+      </w:r>
+      <w:proofErr w:type="spellStart"/>
+      <w:r>
+        <w:t>wordness</w:t>
+      </w:r>
+      <w:proofErr w:type="spellEnd"/>
+      <w:r>
+        <w:t xml:space="preserve"> "ALL"</w:t>
       </w:r>
       <w:r>
         <w:rPr>
@@ -562,9 +1047,11 @@
         </w:rPr>
         <w:t xml:space="preserve"> --</w:t>
       </w:r>
+      <w:proofErr w:type="spellStart"/>
       <w:r>
         <w:t>glm_out</w:t>
       </w:r>
+      <w:proofErr w:type="spellEnd"/>
       <w:r>
         <w:rPr>
           <w:rFonts w:hint="eastAsia"/>
@@ -596,6 +1083,298 @@
       <w:r>
         <w:t>\step2_time_cluster.py --event "</w:t>
       </w:r>
+      <w:proofErr w:type="spellStart"/>
+      <w:r>
+        <w:t>Auditory_inRep</w:t>
+      </w:r>
+      <w:proofErr w:type="spellEnd"/>
+      <w:proofErr w:type="gramStart"/>
+      <w:r>
+        <w:t>"  --</w:t>
+      </w:r>
+      <w:proofErr w:type="spellStart"/>
+      <w:proofErr w:type="gramEnd"/>
+      <w:r>
+        <w:t>task_Tag</w:t>
+      </w:r>
+      <w:proofErr w:type="spellEnd"/>
+      <w:r>
+        <w:t xml:space="preserve"> "</w:t>
+      </w:r>
+      <w:proofErr w:type="spellStart"/>
+      <w:r>
+        <w:rPr>
+          <w:rFonts w:hint="eastAsia"/>
+        </w:rPr>
+        <w:t>Yes_No</w:t>
+      </w:r>
+      <w:proofErr w:type="spellEnd"/>
+      <w:r>
+        <w:t>" --</w:t>
+      </w:r>
+      <w:proofErr w:type="spellStart"/>
+      <w:r>
+        <w:t>glm_fea</w:t>
+      </w:r>
+      <w:proofErr w:type="spellEnd"/>
+      <w:r>
+        <w:t xml:space="preserve"> "</w:t>
+      </w:r>
+      <w:r>
+        <w:rPr>
+          <w:rFonts w:hint="eastAsia"/>
+        </w:rPr>
+        <w:t xml:space="preserve"> </w:t>
+      </w:r>
+      <w:r>
+        <w:rPr>
+          <w:rFonts w:hint="eastAsia"/>
+        </w:rPr>
+        <w:t>Nonword</w:t>
+      </w:r>
+      <w:r>
+        <w:t xml:space="preserve"> " --</w:t>
+      </w:r>
+      <w:proofErr w:type="spellStart"/>
+      <w:r>
+        <w:t>wordness</w:t>
+      </w:r>
+      <w:proofErr w:type="spellEnd"/>
+      <w:r>
+        <w:t xml:space="preserve"> "ALL</w:t>
+      </w:r>
+      <w:proofErr w:type="gramStart"/>
+      <w:r>
+        <w:t>"</w:t>
+      </w:r>
+      <w:r>
+        <w:rPr>
+          <w:rFonts w:hint="eastAsia"/>
+        </w:rPr>
+        <w:t>;</w:t>
+      </w:r>
+      <w:proofErr w:type="gramEnd"/>
+      <w:r>
+        <w:rPr>
+          <w:rFonts w:hint="eastAsia"/>
+        </w:rPr>
+        <w:t xml:space="preserve"> </w:t>
+      </w:r>
+    </w:p>
+    <w:p>
+      <w:proofErr w:type="gramStart"/>
+      <w:r>
+        <w:lastRenderedPageBreak/>
+        <w:t>python .</w:t>
+      </w:r>
+      <w:proofErr w:type="gramEnd"/>
+      <w:r>
+        <w:t>\step1_glm_permute.py --event "</w:t>
+      </w:r>
+      <w:proofErr w:type="spellStart"/>
+      <w:r>
+        <w:t>Resp_inRep</w:t>
+      </w:r>
+      <w:proofErr w:type="spellEnd"/>
+      <w:proofErr w:type="gramStart"/>
+      <w:r>
+        <w:t>"  --</w:t>
+      </w:r>
+      <w:proofErr w:type="spellStart"/>
+      <w:proofErr w:type="gramEnd"/>
+      <w:r>
+        <w:t>task_Tag</w:t>
+      </w:r>
+      <w:proofErr w:type="spellEnd"/>
+      <w:r>
+        <w:t xml:space="preserve"> "</w:t>
+      </w:r>
+      <w:proofErr w:type="spellStart"/>
+      <w:r>
+        <w:rPr>
+          <w:rFonts w:hint="eastAsia"/>
+        </w:rPr>
+        <w:t>Yes_No</w:t>
+      </w:r>
+      <w:proofErr w:type="spellEnd"/>
+      <w:r>
+        <w:t>" --</w:t>
+      </w:r>
+      <w:proofErr w:type="spellStart"/>
+      <w:r>
+        <w:t>glm_fea</w:t>
+      </w:r>
+      <w:proofErr w:type="spellEnd"/>
+      <w:r>
+        <w:t xml:space="preserve"> "</w:t>
+      </w:r>
+      <w:r>
+        <w:rPr>
+          <w:rFonts w:hint="eastAsia"/>
+        </w:rPr>
+        <w:t xml:space="preserve"> </w:t>
+      </w:r>
+      <w:r>
+        <w:rPr>
+          <w:rFonts w:hint="eastAsia"/>
+        </w:rPr>
+        <w:t>Nonword</w:t>
+      </w:r>
+      <w:r>
+        <w:t xml:space="preserve"> " --</w:t>
+      </w:r>
+      <w:proofErr w:type="spellStart"/>
+      <w:r>
+        <w:t>wordness</w:t>
+      </w:r>
+      <w:proofErr w:type="spellEnd"/>
+      <w:r>
+        <w:t xml:space="preserve"> "ALL" </w:t>
+      </w:r>
+      <w:r>
+        <w:rPr>
+          <w:rFonts w:hint="eastAsia"/>
+        </w:rPr>
+        <w:t>--</w:t>
+      </w:r>
+      <w:proofErr w:type="spellStart"/>
+      <w:r>
+        <w:t>glm_out</w:t>
+      </w:r>
+      <w:proofErr w:type="spellEnd"/>
+      <w:r>
+        <w:rPr>
+          <w:rFonts w:hint="eastAsia"/>
+        </w:rPr>
+        <w:t xml:space="preserve"> </w:t>
+      </w:r>
+      <w:r>
+        <w:t>"beta</w:t>
+      </w:r>
+      <w:proofErr w:type="gramStart"/>
+      <w:r>
+        <w:t>"</w:t>
+      </w:r>
+      <w:r>
+        <w:rPr>
+          <w:rFonts w:hint="eastAsia"/>
+        </w:rPr>
+        <w:t>;</w:t>
+      </w:r>
+      <w:proofErr w:type="gramEnd"/>
+      <w:r>
+        <w:rPr>
+          <w:rFonts w:hint="eastAsia"/>
+        </w:rPr>
+        <w:t xml:space="preserve"> </w:t>
+      </w:r>
+    </w:p>
+    <w:p>
+      <w:proofErr w:type="gramStart"/>
+      <w:r>
+        <w:t>python .</w:t>
+      </w:r>
+      <w:proofErr w:type="gramEnd"/>
+      <w:r>
+        <w:t>\step2_time_cluster.py --event "</w:t>
+      </w:r>
+      <w:proofErr w:type="spellStart"/>
+      <w:r>
+        <w:t>Resp_inRep</w:t>
+      </w:r>
+      <w:proofErr w:type="spellEnd"/>
+      <w:proofErr w:type="gramStart"/>
+      <w:r>
+        <w:t>"  --</w:t>
+      </w:r>
+      <w:proofErr w:type="spellStart"/>
+      <w:proofErr w:type="gramEnd"/>
+      <w:r>
+        <w:t>task_Tag</w:t>
+      </w:r>
+      <w:proofErr w:type="spellEnd"/>
+      <w:r>
+        <w:t xml:space="preserve"> "</w:t>
+      </w:r>
+      <w:proofErr w:type="spellStart"/>
+      <w:r>
+        <w:rPr>
+          <w:rFonts w:hint="eastAsia"/>
+        </w:rPr>
+        <w:t>Yes_No</w:t>
+      </w:r>
+      <w:proofErr w:type="spellEnd"/>
+      <w:r>
+        <w:t>" --</w:t>
+      </w:r>
+      <w:proofErr w:type="spellStart"/>
+      <w:r>
+        <w:t>glm_fea</w:t>
+      </w:r>
+      <w:proofErr w:type="spellEnd"/>
+      <w:r>
+        <w:t xml:space="preserve"> "</w:t>
+      </w:r>
+      <w:r>
+        <w:rPr>
+          <w:rFonts w:hint="eastAsia"/>
+        </w:rPr>
+        <w:t xml:space="preserve"> </w:t>
+      </w:r>
+      <w:r>
+        <w:rPr>
+          <w:rFonts w:hint="eastAsia"/>
+        </w:rPr>
+        <w:t>Nonword</w:t>
+      </w:r>
+      <w:r>
+        <w:t xml:space="preserve"> " --</w:t>
+      </w:r>
+      <w:proofErr w:type="spellStart"/>
+      <w:r>
+        <w:t>wordness</w:t>
+      </w:r>
+      <w:proofErr w:type="spellEnd"/>
+      <w:r>
+        <w:t xml:space="preserve"> "ALL</w:t>
+      </w:r>
+      <w:proofErr w:type="gramStart"/>
+      <w:r>
+        <w:t>"</w:t>
+      </w:r>
+      <w:r>
+        <w:rPr>
+          <w:rFonts w:hint="eastAsia"/>
+        </w:rPr>
+        <w:t>;</w:t>
+      </w:r>
+      <w:proofErr w:type="gramEnd"/>
+    </w:p>
+    <w:p/>
+    <w:p/>
+    <w:p>
+      <w:r>
+        <w:t xml:space="preserve"># When </w:t>
+      </w:r>
+      <w:proofErr w:type="spellStart"/>
+      <w:r>
+        <w:t>glm</w:t>
+      </w:r>
+      <w:proofErr w:type="spellEnd"/>
+      <w:r>
+        <w:t xml:space="preserve"> output is beta, get original significance, but also do time cluster correction</w:t>
+      </w:r>
+    </w:p>
+    <w:p>
+      <w:proofErr w:type="gramStart"/>
+      <w:r>
+        <w:t>python .</w:t>
+      </w:r>
+      <w:proofErr w:type="gramEnd"/>
+      <w:r>
+        <w:t>\step1_glm_permute.py --event "</w:t>
+      </w:r>
+      <w:proofErr w:type="spellStart"/>
       <w:r>
         <w:rPr>
           <w:rFonts w:hint="eastAsia"/>
@@ -605,62 +1384,44 @@
       <w:r>
         <w:t>_inRep</w:t>
       </w:r>
+      <w:proofErr w:type="spellEnd"/>
       <w:proofErr w:type="gramStart"/>
       <w:r>
         <w:t>"  --</w:t>
       </w:r>
-      <w:proofErr w:type="gramEnd"/>
-      <w:r>
-        <w:t>task_Tag "Repeat" --glm_fea "</w:t>
-      </w:r>
-      <w:r>
-        <w:t>Phonemic</w:t>
-      </w:r>
-      <w:r>
-        <w:t>" --wordness "ALL</w:t>
-      </w:r>
-      <w:proofErr w:type="gramStart"/>
-      <w:r>
-        <w:t>"</w:t>
-      </w:r>
-      <w:r>
-        <w:rPr>
-          <w:rFonts w:hint="eastAsia"/>
-        </w:rPr>
-        <w:t>;</w:t>
-      </w:r>
-      <w:proofErr w:type="gramEnd"/>
-      <w:r>
-        <w:rPr>
-          <w:rFonts w:hint="eastAsia"/>
-        </w:rPr>
-        <w:t xml:space="preserve"> </w:t>
-      </w:r>
-    </w:p>
-    <w:p>
-      <w:proofErr w:type="gramStart"/>
-      <w:r>
-        <w:t>python .</w:t>
-      </w:r>
-      <w:proofErr w:type="gramEnd"/>
-      <w:r>
-        <w:t>\step1_glm_permute.py --event "Auditory_inRep</w:t>
-      </w:r>
-      <w:proofErr w:type="gramStart"/>
-      <w:r>
-        <w:t>"  --</w:t>
-      </w:r>
-      <w:proofErr w:type="gramEnd"/>
-      <w:r>
-        <w:t>task_Tag "Repeat" --glm_fea "</w:t>
-      </w:r>
-      <w:bookmarkStart w:id="1" w:name="_Hlk198559591"/>
-      <w:r>
-        <w:t>Phonemic</w:t>
-      </w:r>
-      <w:bookmarkEnd w:id="1"/>
-      <w:r>
-        <w:t>" --wordness "ALL"</w:t>
+      <w:proofErr w:type="spellStart"/>
+      <w:proofErr w:type="gramEnd"/>
+      <w:r>
+        <w:t>task_Tag</w:t>
+      </w:r>
+      <w:proofErr w:type="spellEnd"/>
+      <w:r>
+        <w:t xml:space="preserve"> "Repeat" --</w:t>
+      </w:r>
+      <w:proofErr w:type="spellStart"/>
+      <w:r>
+        <w:t>glm_fea</w:t>
+      </w:r>
+      <w:proofErr w:type="spellEnd"/>
+      <w:r>
+        <w:t xml:space="preserve"> "</w:t>
+      </w:r>
+      <w:r>
+        <w:rPr>
+          <w:rFonts w:hint="eastAsia"/>
+        </w:rPr>
+        <w:t>Acoustic</w:t>
+      </w:r>
+      <w:r>
+        <w:t>" --</w:t>
+      </w:r>
+      <w:proofErr w:type="spellStart"/>
+      <w:r>
+        <w:t>wordness</w:t>
+      </w:r>
+      <w:proofErr w:type="spellEnd"/>
+      <w:r>
+        <w:t xml:space="preserve"> "ALL"</w:t>
       </w:r>
       <w:r>
         <w:rPr>
@@ -668,9 +1429,11 @@
         </w:rPr>
         <w:t xml:space="preserve"> --</w:t>
       </w:r>
+      <w:proofErr w:type="spellStart"/>
       <w:r>
         <w:t>glm_out</w:t>
       </w:r>
+      <w:proofErr w:type="spellEnd"/>
       <w:r>
         <w:rPr>
           <w:rFonts w:hint="eastAsia"/>
@@ -696,26 +1459,824 @@
     <w:p>
       <w:proofErr w:type="gramStart"/>
       <w:r>
+        <w:t>python .</w:t>
+      </w:r>
+      <w:proofErr w:type="gramEnd"/>
+      <w:r>
+        <w:t>\step2_time_cluster.py --event "</w:t>
+      </w:r>
+      <w:proofErr w:type="spellStart"/>
+      <w:r>
+        <w:rPr>
+          <w:rFonts w:hint="eastAsia"/>
+        </w:rPr>
+        <w:t>Cue</w:t>
+      </w:r>
+      <w:r>
+        <w:t>_inRep</w:t>
+      </w:r>
+      <w:proofErr w:type="spellEnd"/>
+      <w:proofErr w:type="gramStart"/>
+      <w:r>
+        <w:t>"  --</w:t>
+      </w:r>
+      <w:proofErr w:type="spellStart"/>
+      <w:proofErr w:type="gramEnd"/>
+      <w:r>
+        <w:t>task_Tag</w:t>
+      </w:r>
+      <w:proofErr w:type="spellEnd"/>
+      <w:r>
+        <w:t xml:space="preserve"> "Repeat" --</w:t>
+      </w:r>
+      <w:proofErr w:type="spellStart"/>
+      <w:r>
+        <w:t>glm_fea</w:t>
+      </w:r>
+      <w:proofErr w:type="spellEnd"/>
+      <w:r>
+        <w:t xml:space="preserve"> "</w:t>
+      </w:r>
+      <w:r>
+        <w:t>Acoustic</w:t>
+      </w:r>
+      <w:r>
+        <w:t>" --</w:t>
+      </w:r>
+      <w:proofErr w:type="spellStart"/>
+      <w:r>
+        <w:t>wordness</w:t>
+      </w:r>
+      <w:proofErr w:type="spellEnd"/>
+      <w:r>
+        <w:t xml:space="preserve"> "ALL</w:t>
+      </w:r>
+      <w:proofErr w:type="gramStart"/>
+      <w:r>
+        <w:t>"</w:t>
+      </w:r>
+      <w:r>
+        <w:rPr>
+          <w:rFonts w:hint="eastAsia"/>
+        </w:rPr>
+        <w:t>;</w:t>
+      </w:r>
+      <w:proofErr w:type="gramEnd"/>
+      <w:r>
+        <w:rPr>
+          <w:rFonts w:hint="eastAsia"/>
+        </w:rPr>
+        <w:t xml:space="preserve"> </w:t>
+      </w:r>
+    </w:p>
+    <w:p>
+      <w:proofErr w:type="gramStart"/>
+      <w:r>
+        <w:t>python .</w:t>
+      </w:r>
+      <w:proofErr w:type="gramEnd"/>
+      <w:r>
+        <w:t>\step1_glm_permute.py --event "</w:t>
+      </w:r>
+      <w:proofErr w:type="spellStart"/>
+      <w:r>
+        <w:t>Auditory_inRep</w:t>
+      </w:r>
+      <w:proofErr w:type="spellEnd"/>
+      <w:proofErr w:type="gramStart"/>
+      <w:r>
+        <w:t>"  --</w:t>
+      </w:r>
+      <w:proofErr w:type="spellStart"/>
+      <w:proofErr w:type="gramEnd"/>
+      <w:r>
+        <w:t>task_Tag</w:t>
+      </w:r>
+      <w:proofErr w:type="spellEnd"/>
+      <w:r>
+        <w:t xml:space="preserve"> "Repeat" --</w:t>
+      </w:r>
+      <w:proofErr w:type="spellStart"/>
+      <w:r>
+        <w:t>glm_fea</w:t>
+      </w:r>
+      <w:proofErr w:type="spellEnd"/>
+      <w:r>
+        <w:t xml:space="preserve"> "</w:t>
+      </w:r>
+      <w:r>
+        <w:rPr>
+          <w:rFonts w:hint="eastAsia"/>
+        </w:rPr>
+        <w:t>Acoustic</w:t>
+      </w:r>
+      <w:r>
+        <w:t>" --</w:t>
+      </w:r>
+      <w:proofErr w:type="spellStart"/>
+      <w:r>
+        <w:t>wordness</w:t>
+      </w:r>
+      <w:proofErr w:type="spellEnd"/>
+      <w:r>
+        <w:t xml:space="preserve"> "ALL"</w:t>
+      </w:r>
+      <w:r>
+        <w:rPr>
+          <w:rFonts w:hint="eastAsia"/>
+        </w:rPr>
+        <w:t xml:space="preserve"> --</w:t>
+      </w:r>
+      <w:proofErr w:type="spellStart"/>
+      <w:r>
+        <w:t>glm_out</w:t>
+      </w:r>
+      <w:proofErr w:type="spellEnd"/>
+      <w:r>
+        <w:rPr>
+          <w:rFonts w:hint="eastAsia"/>
+        </w:rPr>
+        <w:t xml:space="preserve"> </w:t>
+      </w:r>
+      <w:r>
+        <w:t>"beta</w:t>
+      </w:r>
+      <w:proofErr w:type="gramStart"/>
+      <w:r>
+        <w:t>";</w:t>
+      </w:r>
+      <w:proofErr w:type="gramEnd"/>
+      <w:r>
+        <w:rPr>
+          <w:rFonts w:eastAsia="Yu Mincho" w:hint="eastAsia"/>
+          <w:lang w:eastAsia="ja-JP"/>
+        </w:rPr>
+        <w:t xml:space="preserve"> </w:t>
+      </w:r>
+    </w:p>
+    <w:p>
+      <w:proofErr w:type="gramStart"/>
+      <w:r>
+        <w:t>python .</w:t>
+      </w:r>
+      <w:proofErr w:type="gramEnd"/>
+      <w:r>
+        <w:t>\step2_time_cluster.py --event "</w:t>
+      </w:r>
+      <w:proofErr w:type="spellStart"/>
+      <w:r>
+        <w:t>Auditory_inRep</w:t>
+      </w:r>
+      <w:proofErr w:type="spellEnd"/>
+      <w:proofErr w:type="gramStart"/>
+      <w:r>
+        <w:t>"  --</w:t>
+      </w:r>
+      <w:proofErr w:type="spellStart"/>
+      <w:proofErr w:type="gramEnd"/>
+      <w:r>
+        <w:t>task_Tag</w:t>
+      </w:r>
+      <w:proofErr w:type="spellEnd"/>
+      <w:r>
+        <w:t xml:space="preserve"> "Repeat" --</w:t>
+      </w:r>
+      <w:proofErr w:type="spellStart"/>
+      <w:r>
+        <w:t>glm_fea</w:t>
+      </w:r>
+      <w:proofErr w:type="spellEnd"/>
+      <w:r>
+        <w:t xml:space="preserve"> "</w:t>
+      </w:r>
+      <w:r>
+        <w:t>Acoustic</w:t>
+      </w:r>
+      <w:r>
+        <w:t>" --</w:t>
+      </w:r>
+      <w:proofErr w:type="spellStart"/>
+      <w:r>
+        <w:t>wordness</w:t>
+      </w:r>
+      <w:proofErr w:type="spellEnd"/>
+      <w:r>
+        <w:t xml:space="preserve"> "ALL</w:t>
+      </w:r>
+      <w:proofErr w:type="gramStart"/>
+      <w:r>
+        <w:t>"</w:t>
+      </w:r>
+      <w:r>
+        <w:rPr>
+          <w:rFonts w:hint="eastAsia"/>
+        </w:rPr>
+        <w:t>;</w:t>
+      </w:r>
+      <w:proofErr w:type="gramEnd"/>
+      <w:r>
+        <w:rPr>
+          <w:rFonts w:hint="eastAsia"/>
+        </w:rPr>
+        <w:t xml:space="preserve"> </w:t>
+      </w:r>
+    </w:p>
+    <w:p>
+      <w:proofErr w:type="gramStart"/>
+      <w:r>
+        <w:t>python .</w:t>
+      </w:r>
+      <w:proofErr w:type="gramEnd"/>
+      <w:r>
+        <w:t>\step1_glm_permute.py --event "</w:t>
+      </w:r>
+      <w:proofErr w:type="spellStart"/>
+      <w:r>
+        <w:t>Resp_inRep</w:t>
+      </w:r>
+      <w:proofErr w:type="spellEnd"/>
+      <w:proofErr w:type="gramStart"/>
+      <w:r>
+        <w:t>"  --</w:t>
+      </w:r>
+      <w:proofErr w:type="spellStart"/>
+      <w:proofErr w:type="gramEnd"/>
+      <w:r>
+        <w:t>task_Tag</w:t>
+      </w:r>
+      <w:proofErr w:type="spellEnd"/>
+      <w:r>
+        <w:t xml:space="preserve"> "Repeat" --</w:t>
+      </w:r>
+      <w:proofErr w:type="spellStart"/>
+      <w:r>
+        <w:t>glm_fea</w:t>
+      </w:r>
+      <w:proofErr w:type="spellEnd"/>
+      <w:r>
+        <w:t xml:space="preserve"> "</w:t>
+      </w:r>
+      <w:r>
+        <w:rPr>
+          <w:rFonts w:hint="eastAsia"/>
+        </w:rPr>
+        <w:t>Acoustic</w:t>
+      </w:r>
+      <w:r>
+        <w:t>" --</w:t>
+      </w:r>
+      <w:proofErr w:type="spellStart"/>
+      <w:r>
+        <w:t>wordness</w:t>
+      </w:r>
+      <w:proofErr w:type="spellEnd"/>
+      <w:r>
+        <w:t xml:space="preserve"> "ALL" </w:t>
+      </w:r>
+      <w:r>
+        <w:rPr>
+          <w:rFonts w:hint="eastAsia"/>
+        </w:rPr>
+        <w:t>--</w:t>
+      </w:r>
+      <w:proofErr w:type="spellStart"/>
+      <w:r>
+        <w:t>glm_out</w:t>
+      </w:r>
+      <w:proofErr w:type="spellEnd"/>
+      <w:r>
+        <w:rPr>
+          <w:rFonts w:hint="eastAsia"/>
+        </w:rPr>
+        <w:t xml:space="preserve"> </w:t>
+      </w:r>
+      <w:r>
+        <w:t>"</w:t>
+      </w:r>
+      <w:r>
+        <w:t>beta</w:t>
+      </w:r>
+      <w:proofErr w:type="gramStart"/>
+      <w:r>
+        <w:t>"</w:t>
+      </w:r>
+      <w:r>
+        <w:rPr>
+          <w:rFonts w:hint="eastAsia"/>
+        </w:rPr>
+        <w:t>;</w:t>
+      </w:r>
+      <w:proofErr w:type="gramEnd"/>
+      <w:r>
+        <w:rPr>
+          <w:rFonts w:hint="eastAsia"/>
+        </w:rPr>
+        <w:t xml:space="preserve"> </w:t>
+      </w:r>
+    </w:p>
+    <w:p>
+      <w:proofErr w:type="gramStart"/>
+      <w:r>
+        <w:t>python .</w:t>
+      </w:r>
+      <w:proofErr w:type="gramEnd"/>
+      <w:r>
+        <w:t>\step2_time_cluster.py --event "</w:t>
+      </w:r>
+      <w:proofErr w:type="spellStart"/>
+      <w:r>
+        <w:t>Resp_inRep</w:t>
+      </w:r>
+      <w:proofErr w:type="spellEnd"/>
+      <w:proofErr w:type="gramStart"/>
+      <w:r>
+        <w:t>"  --</w:t>
+      </w:r>
+      <w:proofErr w:type="spellStart"/>
+      <w:proofErr w:type="gramEnd"/>
+      <w:r>
+        <w:t>task_Tag</w:t>
+      </w:r>
+      <w:proofErr w:type="spellEnd"/>
+      <w:r>
+        <w:t xml:space="preserve"> "Repeat" --</w:t>
+      </w:r>
+      <w:proofErr w:type="spellStart"/>
+      <w:r>
+        <w:t>glm_fea</w:t>
+      </w:r>
+      <w:proofErr w:type="spellEnd"/>
+      <w:r>
+        <w:t xml:space="preserve"> "</w:t>
+      </w:r>
+      <w:r>
+        <w:t>Acoustic</w:t>
+      </w:r>
+      <w:r>
+        <w:t>" --</w:t>
+      </w:r>
+      <w:proofErr w:type="spellStart"/>
+      <w:r>
+        <w:t>wordness</w:t>
+      </w:r>
+      <w:proofErr w:type="spellEnd"/>
+      <w:r>
+        <w:t xml:space="preserve"> "ALL</w:t>
+      </w:r>
+      <w:proofErr w:type="gramStart"/>
+      <w:r>
+        <w:t>"</w:t>
+      </w:r>
+      <w:r>
+        <w:rPr>
+          <w:rFonts w:hint="eastAsia"/>
+        </w:rPr>
+        <w:t>;</w:t>
+      </w:r>
+      <w:proofErr w:type="gramEnd"/>
+    </w:p>
+    <w:p>
+      <w:proofErr w:type="gramStart"/>
+      <w:r>
+        <w:t>python .</w:t>
+      </w:r>
+      <w:proofErr w:type="gramEnd"/>
+      <w:r>
+        <w:t>\step1_glm_permute.py --event "</w:t>
+      </w:r>
+      <w:proofErr w:type="spellStart"/>
+      <w:r>
+        <w:rPr>
+          <w:rFonts w:hint="eastAsia"/>
+        </w:rPr>
+        <w:t>Cue</w:t>
+      </w:r>
+      <w:r>
+        <w:t>_inRep</w:t>
+      </w:r>
+      <w:proofErr w:type="spellEnd"/>
+      <w:proofErr w:type="gramStart"/>
+      <w:r>
+        <w:t>"  --</w:t>
+      </w:r>
+      <w:proofErr w:type="spellStart"/>
+      <w:proofErr w:type="gramEnd"/>
+      <w:r>
+        <w:t>task_Tag</w:t>
+      </w:r>
+      <w:proofErr w:type="spellEnd"/>
+      <w:r>
+        <w:t xml:space="preserve"> "Repeat" --</w:t>
+      </w:r>
+      <w:proofErr w:type="spellStart"/>
+      <w:r>
+        <w:t>glm_fea</w:t>
+      </w:r>
+      <w:proofErr w:type="spellEnd"/>
+      <w:r>
+        <w:t xml:space="preserve"> "Phonemic" --</w:t>
+      </w:r>
+      <w:proofErr w:type="spellStart"/>
+      <w:r>
+        <w:t>wordness</w:t>
+      </w:r>
+      <w:proofErr w:type="spellEnd"/>
+      <w:r>
+        <w:t xml:space="preserve"> "ALL"</w:t>
+      </w:r>
+      <w:r>
+        <w:rPr>
+          <w:rFonts w:hint="eastAsia"/>
+        </w:rPr>
+        <w:t xml:space="preserve"> --</w:t>
+      </w:r>
+      <w:proofErr w:type="spellStart"/>
+      <w:r>
+        <w:t>glm_out</w:t>
+      </w:r>
+      <w:proofErr w:type="spellEnd"/>
+      <w:r>
+        <w:rPr>
+          <w:rFonts w:hint="eastAsia"/>
+        </w:rPr>
+        <w:t xml:space="preserve"> </w:t>
+      </w:r>
+      <w:r>
+        <w:t>"beta</w:t>
+      </w:r>
+      <w:proofErr w:type="gramStart"/>
+      <w:r>
+        <w:t>";</w:t>
+      </w:r>
+      <w:proofErr w:type="gramEnd"/>
+      <w:r>
+        <w:rPr>
+          <w:rFonts w:eastAsia="Yu Mincho" w:hint="eastAsia"/>
+          <w:lang w:eastAsia="ja-JP"/>
+        </w:rPr>
+        <w:t xml:space="preserve"> </w:t>
+      </w:r>
+    </w:p>
+    <w:p>
+      <w:proofErr w:type="gramStart"/>
+      <w:r>
+        <w:t>python .</w:t>
+      </w:r>
+      <w:proofErr w:type="gramEnd"/>
+      <w:r>
+        <w:t>\step2_time_cluster.py --event "</w:t>
+      </w:r>
+      <w:proofErr w:type="spellStart"/>
+      <w:r>
+        <w:rPr>
+          <w:rFonts w:hint="eastAsia"/>
+        </w:rPr>
+        <w:t>Cue</w:t>
+      </w:r>
+      <w:r>
+        <w:t>_inRep</w:t>
+      </w:r>
+      <w:proofErr w:type="spellEnd"/>
+      <w:proofErr w:type="gramStart"/>
+      <w:r>
+        <w:t>"  --</w:t>
+      </w:r>
+      <w:proofErr w:type="spellStart"/>
+      <w:proofErr w:type="gramEnd"/>
+      <w:r>
+        <w:t>task_Tag</w:t>
+      </w:r>
+      <w:proofErr w:type="spellEnd"/>
+      <w:r>
+        <w:t xml:space="preserve"> "Repeat" --</w:t>
+      </w:r>
+      <w:proofErr w:type="spellStart"/>
+      <w:r>
+        <w:t>glm_fea</w:t>
+      </w:r>
+      <w:proofErr w:type="spellEnd"/>
+      <w:r>
+        <w:t xml:space="preserve"> "</w:t>
+      </w:r>
+      <w:r>
+        <w:t>Phonemic</w:t>
+      </w:r>
+      <w:r>
+        <w:t>" --</w:t>
+      </w:r>
+      <w:proofErr w:type="spellStart"/>
+      <w:r>
+        <w:t>wordness</w:t>
+      </w:r>
+      <w:proofErr w:type="spellEnd"/>
+      <w:r>
+        <w:t xml:space="preserve"> "ALL</w:t>
+      </w:r>
+      <w:proofErr w:type="gramStart"/>
+      <w:r>
+        <w:t>"</w:t>
+      </w:r>
+      <w:r>
+        <w:rPr>
+          <w:rFonts w:hint="eastAsia"/>
+        </w:rPr>
+        <w:t>;</w:t>
+      </w:r>
+      <w:proofErr w:type="gramEnd"/>
+      <w:r>
+        <w:rPr>
+          <w:rFonts w:hint="eastAsia"/>
+        </w:rPr>
+        <w:t xml:space="preserve"> </w:t>
+      </w:r>
+    </w:p>
+    <w:p>
+      <w:proofErr w:type="gramStart"/>
+      <w:r>
+        <w:t>python .</w:t>
+      </w:r>
+      <w:proofErr w:type="gramEnd"/>
+      <w:r>
+        <w:t>\step1_glm_permute.py --event "</w:t>
+      </w:r>
+      <w:proofErr w:type="spellStart"/>
+      <w:r>
+        <w:t>Auditory_inRep</w:t>
+      </w:r>
+      <w:proofErr w:type="spellEnd"/>
+      <w:proofErr w:type="gramStart"/>
+      <w:r>
+        <w:t>"  --</w:t>
+      </w:r>
+      <w:proofErr w:type="spellStart"/>
+      <w:proofErr w:type="gramEnd"/>
+      <w:r>
+        <w:t>task_Tag</w:t>
+      </w:r>
+      <w:proofErr w:type="spellEnd"/>
+      <w:r>
+        <w:t xml:space="preserve"> "Repeat" --</w:t>
+      </w:r>
+      <w:proofErr w:type="spellStart"/>
+      <w:r>
+        <w:t>glm_fea</w:t>
+      </w:r>
+      <w:proofErr w:type="spellEnd"/>
+      <w:r>
+        <w:t xml:space="preserve"> "</w:t>
+      </w:r>
+      <w:bookmarkStart w:id="1" w:name="_Hlk198559591"/>
+      <w:r>
+        <w:t>Phonemic</w:t>
+      </w:r>
+      <w:bookmarkEnd w:id="1"/>
+      <w:r>
+        <w:t>" --</w:t>
+      </w:r>
+      <w:proofErr w:type="spellStart"/>
+      <w:r>
+        <w:t>wordness</w:t>
+      </w:r>
+      <w:proofErr w:type="spellEnd"/>
+      <w:r>
+        <w:t xml:space="preserve"> "ALL"</w:t>
+      </w:r>
+      <w:r>
+        <w:rPr>
+          <w:rFonts w:hint="eastAsia"/>
+        </w:rPr>
+        <w:t xml:space="preserve"> --</w:t>
+      </w:r>
+      <w:proofErr w:type="spellStart"/>
+      <w:r>
+        <w:t>glm_out</w:t>
+      </w:r>
+      <w:proofErr w:type="spellEnd"/>
+      <w:r>
+        <w:rPr>
+          <w:rFonts w:hint="eastAsia"/>
+        </w:rPr>
+        <w:t xml:space="preserve"> </w:t>
+      </w:r>
+      <w:r>
+        <w:t>"beta</w:t>
+      </w:r>
+      <w:proofErr w:type="gramStart"/>
+      <w:r>
+        <w:t>";</w:t>
+      </w:r>
+      <w:proofErr w:type="gramEnd"/>
+      <w:r>
+        <w:rPr>
+          <w:rFonts w:eastAsia="Yu Mincho" w:hint="eastAsia"/>
+          <w:lang w:eastAsia="ja-JP"/>
+        </w:rPr>
+        <w:t xml:space="preserve"> </w:t>
+      </w:r>
+    </w:p>
+    <w:p>
+      <w:proofErr w:type="gramStart"/>
+      <w:r>
+        <w:t>python .</w:t>
+      </w:r>
+      <w:proofErr w:type="gramEnd"/>
+      <w:r>
+        <w:t>\step2_time_cluster.py --event "</w:t>
+      </w:r>
+      <w:proofErr w:type="spellStart"/>
+      <w:r>
+        <w:t>Auditory_inRep</w:t>
+      </w:r>
+      <w:proofErr w:type="spellEnd"/>
+      <w:proofErr w:type="gramStart"/>
+      <w:r>
+        <w:t>"  --</w:t>
+      </w:r>
+      <w:proofErr w:type="spellStart"/>
+      <w:proofErr w:type="gramEnd"/>
+      <w:r>
+        <w:t>task_Tag</w:t>
+      </w:r>
+      <w:proofErr w:type="spellEnd"/>
+      <w:r>
+        <w:t xml:space="preserve"> "Repeat" --</w:t>
+      </w:r>
+      <w:proofErr w:type="spellStart"/>
+      <w:r>
+        <w:t>glm_fea</w:t>
+      </w:r>
+      <w:proofErr w:type="spellEnd"/>
+      <w:r>
+        <w:t xml:space="preserve"> "</w:t>
+      </w:r>
+      <w:r>
+        <w:t>Phonemic</w:t>
+      </w:r>
+      <w:r>
+        <w:t>" --</w:t>
+      </w:r>
+      <w:proofErr w:type="spellStart"/>
+      <w:r>
+        <w:t>wordness</w:t>
+      </w:r>
+      <w:proofErr w:type="spellEnd"/>
+      <w:r>
+        <w:t xml:space="preserve"> "ALL</w:t>
+      </w:r>
+      <w:proofErr w:type="gramStart"/>
+      <w:r>
+        <w:t>"</w:t>
+      </w:r>
+      <w:r>
+        <w:rPr>
+          <w:rFonts w:hint="eastAsia"/>
+        </w:rPr>
+        <w:t>;</w:t>
+      </w:r>
+      <w:proofErr w:type="gramEnd"/>
+      <w:r>
+        <w:rPr>
+          <w:rFonts w:hint="eastAsia"/>
+        </w:rPr>
+        <w:t xml:space="preserve"> </w:t>
+      </w:r>
+    </w:p>
+    <w:p>
+      <w:proofErr w:type="gramStart"/>
+      <w:r>
+        <w:t>python .</w:t>
+      </w:r>
+      <w:proofErr w:type="gramEnd"/>
+      <w:r>
+        <w:t>\step1_glm_permute.py --event "</w:t>
+      </w:r>
+      <w:proofErr w:type="spellStart"/>
+      <w:r>
+        <w:t>Resp_inRep</w:t>
+      </w:r>
+      <w:proofErr w:type="spellEnd"/>
+      <w:proofErr w:type="gramStart"/>
+      <w:r>
+        <w:t>"  --</w:t>
+      </w:r>
+      <w:proofErr w:type="spellStart"/>
+      <w:proofErr w:type="gramEnd"/>
+      <w:r>
+        <w:t>task_Tag</w:t>
+      </w:r>
+      <w:proofErr w:type="spellEnd"/>
+      <w:r>
+        <w:t xml:space="preserve"> "Repeat" --</w:t>
+      </w:r>
+      <w:proofErr w:type="spellStart"/>
+      <w:r>
+        <w:t>glm_fea</w:t>
+      </w:r>
+      <w:proofErr w:type="spellEnd"/>
+      <w:r>
+        <w:t xml:space="preserve"> "</w:t>
+      </w:r>
+      <w:r>
+        <w:t>Phonemic</w:t>
+      </w:r>
+      <w:r>
+        <w:t>" --</w:t>
+      </w:r>
+      <w:proofErr w:type="spellStart"/>
+      <w:r>
+        <w:t>wordness</w:t>
+      </w:r>
+      <w:proofErr w:type="spellEnd"/>
+      <w:r>
+        <w:t xml:space="preserve"> "ALL" </w:t>
+      </w:r>
+      <w:r>
+        <w:rPr>
+          <w:rFonts w:hint="eastAsia"/>
+        </w:rPr>
+        <w:t>--</w:t>
+      </w:r>
+      <w:proofErr w:type="spellStart"/>
+      <w:r>
+        <w:t>glm_out</w:t>
+      </w:r>
+      <w:proofErr w:type="spellEnd"/>
+      <w:r>
+        <w:rPr>
+          <w:rFonts w:hint="eastAsia"/>
+        </w:rPr>
+        <w:t xml:space="preserve"> </w:t>
+      </w:r>
+      <w:r>
+        <w:t>"beta</w:t>
+      </w:r>
+      <w:proofErr w:type="gramStart"/>
+      <w:r>
+        <w:t>"</w:t>
+      </w:r>
+      <w:r>
+        <w:rPr>
+          <w:rFonts w:hint="eastAsia"/>
+        </w:rPr>
+        <w:t>;</w:t>
+      </w:r>
+      <w:proofErr w:type="gramEnd"/>
+      <w:r>
+        <w:rPr>
+          <w:rFonts w:hint="eastAsia"/>
+        </w:rPr>
+        <w:t xml:space="preserve"> </w:t>
+      </w:r>
+    </w:p>
+    <w:p>
+      <w:proofErr w:type="gramStart"/>
+      <w:r>
         <w:lastRenderedPageBreak/>
         <w:t>python .</w:t>
       </w:r>
       <w:proofErr w:type="gramEnd"/>
       <w:r>
-        <w:t>\step2_time_cluster.py --event "Auditory_inRep</w:t>
-      </w:r>
+        <w:t>\step2_time_cluster.py --event "</w:t>
+      </w:r>
+      <w:proofErr w:type="spellStart"/>
+      <w:r>
+        <w:t>Resp_inRep</w:t>
+      </w:r>
+      <w:proofErr w:type="spellEnd"/>
       <w:proofErr w:type="gramStart"/>
       <w:r>
         <w:t>"  --</w:t>
       </w:r>
-      <w:proofErr w:type="gramEnd"/>
-      <w:r>
-        <w:t>task_Tag "Repeat" --glm_fea "</w:t>
+      <w:proofErr w:type="spellStart"/>
+      <w:proofErr w:type="gramEnd"/>
+      <w:r>
+        <w:t>task_Tag</w:t>
+      </w:r>
+      <w:proofErr w:type="spellEnd"/>
+      <w:r>
+        <w:t xml:space="preserve"> "Repeat" --</w:t>
+      </w:r>
+      <w:proofErr w:type="spellStart"/>
+      <w:r>
+        <w:t>glm_fea</w:t>
+      </w:r>
+      <w:proofErr w:type="spellEnd"/>
+      <w:r>
+        <w:t xml:space="preserve"> "</w:t>
       </w:r>
       <w:r>
         <w:t>Phonemic</w:t>
       </w:r>
       <w:r>
-        <w:t>" --wordness "ALL</w:t>
+        <w:t>" --</w:t>
+      </w:r>
+      <w:proofErr w:type="spellStart"/>
+      <w:r>
+        <w:t>wordness</w:t>
+      </w:r>
+      <w:proofErr w:type="spellEnd"/>
+      <w:r>
+        <w:t xml:space="preserve"> "ALL</w:t>
       </w:r>
       <w:proofErr w:type="gramStart"/>
       <w:r>
@@ -728,12 +2289,6 @@
         <w:t>;</w:t>
       </w:r>
       <w:proofErr w:type="gramEnd"/>
-      <w:r>
-        <w:rPr>
-          <w:rFonts w:hint="eastAsia"/>
-        </w:rPr>
-        <w:t xml:space="preserve"> </w:t>
-      </w:r>
     </w:p>
     <w:p>
       <w:proofErr w:type="gramStart"/>
@@ -742,137 +2297,68 @@
       </w:r>
       <w:proofErr w:type="gramEnd"/>
       <w:r>
-        <w:t>\step1_glm_permute.py --event "Resp_inRep</w:t>
-      </w:r>
+        <w:t>\step1_glm_permute.py --event "</w:t>
+      </w:r>
+      <w:proofErr w:type="spellStart"/>
+      <w:r>
+        <w:rPr>
+          <w:rFonts w:hint="eastAsia"/>
+        </w:rPr>
+        <w:t>Cue</w:t>
+      </w:r>
+      <w:r>
+        <w:t>_inRep</w:t>
+      </w:r>
+      <w:proofErr w:type="spellEnd"/>
       <w:proofErr w:type="gramStart"/>
       <w:r>
         <w:t>"  --</w:t>
       </w:r>
-      <w:proofErr w:type="gramEnd"/>
-      <w:r>
-        <w:t>task_Tag "Repeat" --glm_fea "</w:t>
-      </w:r>
-      <w:r>
-        <w:t>Phonemic</w:t>
-      </w:r>
-      <w:r>
-        <w:t xml:space="preserve">" --wordness "ALL" </w:t>
-      </w:r>
-      <w:r>
-        <w:rPr>
-          <w:rFonts w:hint="eastAsia"/>
-        </w:rPr>
-        <w:t>--</w:t>
-      </w:r>
+      <w:proofErr w:type="spellStart"/>
+      <w:proofErr w:type="gramEnd"/>
+      <w:r>
+        <w:t>task_Tag</w:t>
+      </w:r>
+      <w:proofErr w:type="spellEnd"/>
+      <w:r>
+        <w:t xml:space="preserve"> "Repeat" --</w:t>
+      </w:r>
+      <w:proofErr w:type="spellStart"/>
+      <w:r>
+        <w:t>glm_fea</w:t>
+      </w:r>
+      <w:proofErr w:type="spellEnd"/>
+      <w:r>
+        <w:t xml:space="preserve"> "</w:t>
+      </w:r>
+      <w:r>
+        <w:rPr>
+          <w:rFonts w:hint="eastAsia"/>
+        </w:rPr>
+        <w:t>Lexical</w:t>
+      </w:r>
+      <w:r>
+        <w:t>" --</w:t>
+      </w:r>
+      <w:proofErr w:type="spellStart"/>
+      <w:r>
+        <w:t>wordness</w:t>
+      </w:r>
+      <w:proofErr w:type="spellEnd"/>
+      <w:r>
+        <w:t xml:space="preserve"> "ALL"</w:t>
+      </w:r>
+      <w:r>
+        <w:rPr>
+          <w:rFonts w:hint="eastAsia"/>
+        </w:rPr>
+        <w:t xml:space="preserve"> --</w:t>
+      </w:r>
+      <w:proofErr w:type="spellStart"/>
       <w:r>
         <w:t>glm_out</w:t>
       </w:r>
-      <w:r>
-        <w:rPr>
-          <w:rFonts w:hint="eastAsia"/>
-        </w:rPr>
-        <w:t xml:space="preserve"> </w:t>
-      </w:r>
-      <w:r>
-        <w:t>"beta</w:t>
-      </w:r>
-      <w:proofErr w:type="gramStart"/>
-      <w:r>
-        <w:t>"</w:t>
-      </w:r>
-      <w:r>
-        <w:rPr>
-          <w:rFonts w:hint="eastAsia"/>
-        </w:rPr>
-        <w:t>;</w:t>
-      </w:r>
-      <w:proofErr w:type="gramEnd"/>
-      <w:r>
-        <w:rPr>
-          <w:rFonts w:hint="eastAsia"/>
-        </w:rPr>
-        <w:t xml:space="preserve"> </w:t>
-      </w:r>
-    </w:p>
-    <w:p>
-      <w:proofErr w:type="gramStart"/>
-      <w:r>
-        <w:t>python .</w:t>
-      </w:r>
-      <w:proofErr w:type="gramEnd"/>
-      <w:r>
-        <w:t>\step2_time_cluster.py --event "Resp_inRep</w:t>
-      </w:r>
-      <w:proofErr w:type="gramStart"/>
-      <w:r>
-        <w:t>"  --</w:t>
-      </w:r>
-      <w:proofErr w:type="gramEnd"/>
-      <w:r>
-        <w:t>task_Tag "Repeat" --glm_fea "</w:t>
-      </w:r>
-      <w:r>
-        <w:t>Phonemic</w:t>
-      </w:r>
-      <w:r>
-        <w:t>" --wordness "ALL</w:t>
-      </w:r>
-      <w:proofErr w:type="gramStart"/>
-      <w:r>
-        <w:t>"</w:t>
-      </w:r>
-      <w:r>
-        <w:rPr>
-          <w:rFonts w:hint="eastAsia"/>
-        </w:rPr>
-        <w:t>;</w:t>
-      </w:r>
-      <w:proofErr w:type="gramEnd"/>
-    </w:p>
-    <w:p>
-      <w:proofErr w:type="gramStart"/>
-      <w:r>
-        <w:t>python .</w:t>
-      </w:r>
-      <w:proofErr w:type="gramEnd"/>
-      <w:r>
-        <w:t>\step1_glm_permute.py --event "</w:t>
-      </w:r>
-      <w:r>
-        <w:rPr>
-          <w:rFonts w:hint="eastAsia"/>
-        </w:rPr>
-        <w:t>Cue</w:t>
-      </w:r>
-      <w:r>
-        <w:t>_inRep</w:t>
-      </w:r>
-      <w:proofErr w:type="gramStart"/>
-      <w:r>
-        <w:t>"  --</w:t>
-      </w:r>
-      <w:proofErr w:type="gramEnd"/>
-      <w:r>
-        <w:t>task_Tag "Repeat" --glm_fea "</w:t>
-      </w:r>
-      <w:r>
-        <w:rPr>
-          <w:rFonts w:hint="eastAsia"/>
-        </w:rPr>
-        <w:t>Lexical</w:t>
-      </w:r>
-      <w:r>
-        <w:t>" --wordness "ALL"</w:t>
-      </w:r>
-      <w:r>
-        <w:rPr>
-          <w:rFonts w:hint="eastAsia"/>
-        </w:rPr>
-        <w:t xml:space="preserve"> --</w:t>
-      </w:r>
-      <w:r>
-        <w:t>glm_out</w:t>
-      </w:r>
+      <w:proofErr w:type="spellEnd"/>
       <w:r>
         <w:rPr>
           <w:rFonts w:hint="eastAsia"/>
@@ -904,6 +2390,7 @@
       <w:r>
         <w:t>\step2_time_cluster.py --event "</w:t>
       </w:r>
+      <w:proofErr w:type="spellStart"/>
       <w:r>
         <w:rPr>
           <w:rFonts w:hint="eastAsia"/>
@@ -913,13 +2400,27 @@
       <w:r>
         <w:t>_inRep</w:t>
       </w:r>
+      <w:proofErr w:type="spellEnd"/>
       <w:proofErr w:type="gramStart"/>
       <w:r>
         <w:t>"  --</w:t>
       </w:r>
-      <w:proofErr w:type="gramEnd"/>
-      <w:r>
-        <w:t>task_Tag "Repeat" --glm_fea "</w:t>
+      <w:proofErr w:type="spellStart"/>
+      <w:proofErr w:type="gramEnd"/>
+      <w:r>
+        <w:t>task_Tag</w:t>
+      </w:r>
+      <w:proofErr w:type="spellEnd"/>
+      <w:r>
+        <w:t xml:space="preserve"> "Repeat" --</w:t>
+      </w:r>
+      <w:proofErr w:type="spellStart"/>
+      <w:r>
+        <w:t>glm_fea</w:t>
+      </w:r>
+      <w:proofErr w:type="spellEnd"/>
+      <w:r>
+        <w:t xml:space="preserve"> "</w:t>
       </w:r>
       <w:r>
         <w:rPr>
@@ -928,7 +2429,15 @@
         <w:t>Lexical</w:t>
       </w:r>
       <w:r>
-        <w:t>" --wordness "ALL</w:t>
+        <w:t>" --</w:t>
+      </w:r>
+      <w:proofErr w:type="spellStart"/>
+      <w:r>
+        <w:t>wordness</w:t>
+      </w:r>
+      <w:proofErr w:type="spellEnd"/>
+      <w:r>
+        <w:t xml:space="preserve"> "ALL</w:t>
       </w:r>
       <w:proofErr w:type="gramStart"/>
       <w:r>
@@ -955,15 +2464,33 @@
       </w:r>
       <w:proofErr w:type="gramEnd"/>
       <w:r>
-        <w:t>\step1_glm_permute.py --event "Auditory_inRep</w:t>
-      </w:r>
+        <w:t>\step1_glm_permute.py --event "</w:t>
+      </w:r>
+      <w:proofErr w:type="spellStart"/>
+      <w:r>
+        <w:t>Auditory_inRep</w:t>
+      </w:r>
+      <w:proofErr w:type="spellEnd"/>
       <w:proofErr w:type="gramStart"/>
       <w:r>
         <w:t>"  --</w:t>
       </w:r>
-      <w:proofErr w:type="gramEnd"/>
-      <w:r>
-        <w:t>task_Tag "Repeat" --glm_fea "</w:t>
+      <w:proofErr w:type="spellStart"/>
+      <w:proofErr w:type="gramEnd"/>
+      <w:r>
+        <w:t>task_Tag</w:t>
+      </w:r>
+      <w:proofErr w:type="spellEnd"/>
+      <w:r>
+        <w:t xml:space="preserve"> "Repeat" --</w:t>
+      </w:r>
+      <w:proofErr w:type="spellStart"/>
+      <w:r>
+        <w:t>glm_fea</w:t>
+      </w:r>
+      <w:proofErr w:type="spellEnd"/>
+      <w:r>
+        <w:t xml:space="preserve"> "</w:t>
       </w:r>
       <w:r>
         <w:rPr>
@@ -972,7 +2499,15 @@
         <w:t>Lexical</w:t>
       </w:r>
       <w:r>
-        <w:t>" --wordness "ALL"</w:t>
+        <w:t>" --</w:t>
+      </w:r>
+      <w:proofErr w:type="spellStart"/>
+      <w:r>
+        <w:t>wordness</w:t>
+      </w:r>
+      <w:proofErr w:type="spellEnd"/>
+      <w:r>
+        <w:t xml:space="preserve"> "ALL"</w:t>
       </w:r>
       <w:r>
         <w:rPr>
@@ -980,9 +2515,11 @@
         </w:rPr>
         <w:t xml:space="preserve"> --</w:t>
       </w:r>
+      <w:proofErr w:type="spellStart"/>
       <w:r>
         <w:t>glm_out</w:t>
       </w:r>
+      <w:proofErr w:type="spellEnd"/>
       <w:r>
         <w:rPr>
           <w:rFonts w:hint="eastAsia"/>
@@ -1012,15 +2549,33 @@
       </w:r>
       <w:proofErr w:type="gramEnd"/>
       <w:r>
-        <w:t>\step2_time_cluster.py --event "Auditory_inRep</w:t>
-      </w:r>
+        <w:t>\step2_time_cluster.py --event "</w:t>
+      </w:r>
+      <w:proofErr w:type="spellStart"/>
+      <w:r>
+        <w:t>Auditory_inRep</w:t>
+      </w:r>
+      <w:proofErr w:type="spellEnd"/>
       <w:proofErr w:type="gramStart"/>
       <w:r>
         <w:t>"  --</w:t>
       </w:r>
-      <w:proofErr w:type="gramEnd"/>
-      <w:r>
-        <w:t>task_Tag "Repeat" --glm_fea "</w:t>
+      <w:proofErr w:type="spellStart"/>
+      <w:proofErr w:type="gramEnd"/>
+      <w:r>
+        <w:t>task_Tag</w:t>
+      </w:r>
+      <w:proofErr w:type="spellEnd"/>
+      <w:r>
+        <w:t xml:space="preserve"> "Repeat" --</w:t>
+      </w:r>
+      <w:proofErr w:type="spellStart"/>
+      <w:r>
+        <w:t>glm_fea</w:t>
+      </w:r>
+      <w:proofErr w:type="spellEnd"/>
+      <w:r>
+        <w:t xml:space="preserve"> "</w:t>
       </w:r>
       <w:r>
         <w:rPr>
@@ -1029,7 +2584,15 @@
         <w:t>Lexical</w:t>
       </w:r>
       <w:r>
-        <w:t>" --wordness "ALL</w:t>
+        <w:t>" --</w:t>
+      </w:r>
+      <w:proofErr w:type="spellStart"/>
+      <w:r>
+        <w:t>wordness</w:t>
+      </w:r>
+      <w:proofErr w:type="spellEnd"/>
+      <w:r>
+        <w:t xml:space="preserve"> "ALL</w:t>
       </w:r>
       <w:proofErr w:type="gramStart"/>
       <w:r>
@@ -1056,15 +2619,33 @@
       </w:r>
       <w:proofErr w:type="gramEnd"/>
       <w:r>
-        <w:t>\step1_glm_permute.py --event "Resp_inRep</w:t>
-      </w:r>
+        <w:t>\step1_glm_permute.py --event "</w:t>
+      </w:r>
+      <w:proofErr w:type="spellStart"/>
+      <w:r>
+        <w:t>Resp_inRep</w:t>
+      </w:r>
+      <w:proofErr w:type="spellEnd"/>
       <w:proofErr w:type="gramStart"/>
       <w:r>
         <w:t>"  --</w:t>
       </w:r>
-      <w:proofErr w:type="gramEnd"/>
-      <w:r>
-        <w:t>task_Tag "Repeat" --glm_fea "</w:t>
+      <w:proofErr w:type="spellStart"/>
+      <w:proofErr w:type="gramEnd"/>
+      <w:r>
+        <w:t>task_Tag</w:t>
+      </w:r>
+      <w:proofErr w:type="spellEnd"/>
+      <w:r>
+        <w:t xml:space="preserve"> "Repeat" --</w:t>
+      </w:r>
+      <w:proofErr w:type="spellStart"/>
+      <w:r>
+        <w:t>glm_fea</w:t>
+      </w:r>
+      <w:proofErr w:type="spellEnd"/>
+      <w:r>
+        <w:t xml:space="preserve"> "</w:t>
       </w:r>
       <w:r>
         <w:rPr>
@@ -1073,7 +2654,15 @@
         <w:t>Lexical</w:t>
       </w:r>
       <w:r>
-        <w:t xml:space="preserve">" --wordness "ALL" </w:t>
+        <w:t>" --</w:t>
+      </w:r>
+      <w:proofErr w:type="spellStart"/>
+      <w:r>
+        <w:t>wordness</w:t>
+      </w:r>
+      <w:proofErr w:type="spellEnd"/>
+      <w:r>
+        <w:t xml:space="preserve"> "ALL" </w:t>
       </w:r>
       <w:r>
         <w:rPr>
@@ -1081,9 +2670,11 @@
         </w:rPr>
         <w:t>--</w:t>
       </w:r>
+      <w:proofErr w:type="spellStart"/>
       <w:r>
         <w:t>glm_out</w:t>
       </w:r>
+      <w:proofErr w:type="spellEnd"/>
       <w:r>
         <w:rPr>
           <w:rFonts w:hint="eastAsia"/>
@@ -1118,15 +2709,33 @@
       </w:r>
       <w:proofErr w:type="gramEnd"/>
       <w:r>
-        <w:t>\step2_time_cluster.py --event "Resp_inRep</w:t>
-      </w:r>
+        <w:t>\step2_time_cluster.py --event "</w:t>
+      </w:r>
+      <w:proofErr w:type="spellStart"/>
+      <w:r>
+        <w:t>Resp_inRep</w:t>
+      </w:r>
+      <w:proofErr w:type="spellEnd"/>
       <w:proofErr w:type="gramStart"/>
       <w:r>
         <w:t>"  --</w:t>
       </w:r>
-      <w:proofErr w:type="gramEnd"/>
-      <w:r>
-        <w:t>task_Tag "Repeat" --glm_fea "</w:t>
+      <w:proofErr w:type="spellStart"/>
+      <w:proofErr w:type="gramEnd"/>
+      <w:r>
+        <w:t>task_Tag</w:t>
+      </w:r>
+      <w:proofErr w:type="spellEnd"/>
+      <w:r>
+        <w:t xml:space="preserve"> "Repeat" --</w:t>
+      </w:r>
+      <w:proofErr w:type="spellStart"/>
+      <w:r>
+        <w:t>glm_fea</w:t>
+      </w:r>
+      <w:proofErr w:type="spellEnd"/>
+      <w:r>
+        <w:t xml:space="preserve"> "</w:t>
       </w:r>
       <w:r>
         <w:rPr>
@@ -1135,7 +2744,15 @@
         <w:t>Lexical</w:t>
       </w:r>
       <w:r>
-        <w:t>" --wordness "ALL</w:t>
+        <w:t>" --</w:t>
+      </w:r>
+      <w:proofErr w:type="spellStart"/>
+      <w:r>
+        <w:t>wordness</w:t>
+      </w:r>
+      <w:proofErr w:type="spellEnd"/>
+      <w:r>
+        <w:t xml:space="preserve"> "ALL</w:t>
       </w:r>
       <w:proofErr w:type="gramStart"/>
       <w:r>
@@ -1169,7 +2786,15 @@
     </w:p>
     <w:p>
       <w:r>
-        <w:t># When glm output is beta, get original significance, but also do time cluster correction</w:t>
+        <w:t xml:space="preserve"># When </w:t>
+      </w:r>
+      <w:proofErr w:type="spellStart"/>
+      <w:r>
+        <w:t>glm</w:t>
+      </w:r>
+      <w:proofErr w:type="spellEnd"/>
+      <w:r>
+        <w:t xml:space="preserve"> output is beta, get original significance, but also do time cluster correction</w:t>
       </w:r>
     </w:p>
     <w:p>
@@ -1190,6 +2815,7 @@
       <w:r>
         <w:t>.py --event "</w:t>
       </w:r>
+      <w:proofErr w:type="spellStart"/>
       <w:r>
         <w:rPr>
           <w:rFonts w:hint="eastAsia"/>
@@ -1199,19 +2825,41 @@
       <w:r>
         <w:t>_inRep</w:t>
       </w:r>
+      <w:proofErr w:type="spellEnd"/>
       <w:proofErr w:type="gramStart"/>
       <w:r>
         <w:t>"  --</w:t>
       </w:r>
-      <w:proofErr w:type="gramEnd"/>
-      <w:r>
-        <w:t>task_Tag "Repeat" --glm_fea "</w:t>
+      <w:proofErr w:type="spellStart"/>
+      <w:proofErr w:type="gramEnd"/>
+      <w:r>
+        <w:t>task_Tag</w:t>
+      </w:r>
+      <w:proofErr w:type="spellEnd"/>
+      <w:r>
+        <w:t xml:space="preserve"> "Repeat" --</w:t>
+      </w:r>
+      <w:proofErr w:type="spellStart"/>
+      <w:r>
+        <w:t>glm_fea</w:t>
+      </w:r>
+      <w:proofErr w:type="spellEnd"/>
+      <w:r>
+        <w:t xml:space="preserve"> "</w:t>
       </w:r>
       <w:r>
         <w:t>Acoustic</w:t>
       </w:r>
       <w:r>
-        <w:t>" --wordness "ALL</w:t>
+        <w:t>" --</w:t>
+      </w:r>
+      <w:proofErr w:type="spellStart"/>
+      <w:r>
+        <w:t>wordness</w:t>
+      </w:r>
+      <w:proofErr w:type="spellEnd"/>
+      <w:r>
+        <w:t xml:space="preserve"> "ALL</w:t>
       </w:r>
       <w:proofErr w:type="gramStart"/>
       <w:r>
@@ -1247,21 +2895,47 @@
         <w:t>glm_fdr</w:t>
       </w:r>
       <w:r>
-        <w:t>.py --event "Auditory_inRep</w:t>
-      </w:r>
+        <w:t>.py --event "</w:t>
+      </w:r>
+      <w:proofErr w:type="spellStart"/>
+      <w:r>
+        <w:t>Auditory_inRep</w:t>
+      </w:r>
+      <w:proofErr w:type="spellEnd"/>
       <w:proofErr w:type="gramStart"/>
       <w:r>
         <w:t>"  --</w:t>
       </w:r>
-      <w:proofErr w:type="gramEnd"/>
-      <w:r>
-        <w:t>task_Tag "Repeat" --glm_fea "</w:t>
+      <w:proofErr w:type="spellStart"/>
+      <w:proofErr w:type="gramEnd"/>
+      <w:r>
+        <w:t>task_Tag</w:t>
+      </w:r>
+      <w:proofErr w:type="spellEnd"/>
+      <w:r>
+        <w:t xml:space="preserve"> "Repeat" --</w:t>
+      </w:r>
+      <w:proofErr w:type="spellStart"/>
+      <w:r>
+        <w:t>glm_fea</w:t>
+      </w:r>
+      <w:proofErr w:type="spellEnd"/>
+      <w:r>
+        <w:t xml:space="preserve"> "</w:t>
       </w:r>
       <w:r>
         <w:t>Acoustic</w:t>
       </w:r>
       <w:r>
-        <w:t>" --wordness "ALL</w:t>
+        <w:t>" --</w:t>
+      </w:r>
+      <w:proofErr w:type="spellStart"/>
+      <w:r>
+        <w:t>wordness</w:t>
+      </w:r>
+      <w:proofErr w:type="spellEnd"/>
+      <w:r>
+        <w:t xml:space="preserve"> "ALL</w:t>
       </w:r>
       <w:proofErr w:type="gramStart"/>
       <w:r>
@@ -1297,21 +2971,47 @@
         <w:t>glm_fdr</w:t>
       </w:r>
       <w:r>
-        <w:t>.py --event "Resp_inRep</w:t>
-      </w:r>
+        <w:t>.py --event "</w:t>
+      </w:r>
+      <w:proofErr w:type="spellStart"/>
+      <w:r>
+        <w:t>Resp_inRep</w:t>
+      </w:r>
+      <w:proofErr w:type="spellEnd"/>
       <w:proofErr w:type="gramStart"/>
       <w:r>
         <w:t>"  --</w:t>
       </w:r>
-      <w:proofErr w:type="gramEnd"/>
-      <w:r>
-        <w:t>task_Tag "Repeat" --glm_fea "</w:t>
+      <w:proofErr w:type="spellStart"/>
+      <w:proofErr w:type="gramEnd"/>
+      <w:r>
+        <w:t>task_Tag</w:t>
+      </w:r>
+      <w:proofErr w:type="spellEnd"/>
+      <w:r>
+        <w:t xml:space="preserve"> "Repeat" --</w:t>
+      </w:r>
+      <w:proofErr w:type="spellStart"/>
+      <w:r>
+        <w:t>glm_fea</w:t>
+      </w:r>
+      <w:proofErr w:type="spellEnd"/>
+      <w:r>
+        <w:t xml:space="preserve"> "</w:t>
       </w:r>
       <w:r>
         <w:t>Acoustic</w:t>
       </w:r>
       <w:r>
-        <w:t>" --wordness "ALL</w:t>
+        <w:t>" --</w:t>
+      </w:r>
+      <w:proofErr w:type="spellStart"/>
+      <w:r>
+        <w:t>wordness</w:t>
+      </w:r>
+      <w:proofErr w:type="spellEnd"/>
+      <w:r>
+        <w:t xml:space="preserve"> "ALL</w:t>
       </w:r>
       <w:proofErr w:type="gramStart"/>
       <w:r>
@@ -1324,6 +3024,164 @@
         <w:t>;</w:t>
       </w:r>
       <w:proofErr w:type="gramEnd"/>
+    </w:p>
+    <w:p>
+      <w:proofErr w:type="gramStart"/>
+      <w:r>
+        <w:t>python .</w:t>
+      </w:r>
+      <w:proofErr w:type="gramEnd"/>
+      <w:r>
+        <w:t>\step2_</w:t>
+      </w:r>
+      <w:r>
+        <w:rPr>
+          <w:rFonts w:hint="eastAsia"/>
+        </w:rPr>
+        <w:t>glm_fdr</w:t>
+      </w:r>
+      <w:r>
+        <w:t>.py --event "</w:t>
+      </w:r>
+      <w:proofErr w:type="spellStart"/>
+      <w:r>
+        <w:rPr>
+          <w:rFonts w:hint="eastAsia"/>
+        </w:rPr>
+        <w:t>Cue</w:t>
+      </w:r>
+      <w:r>
+        <w:t>_inRep</w:t>
+      </w:r>
+      <w:proofErr w:type="spellEnd"/>
+      <w:proofErr w:type="gramStart"/>
+      <w:r>
+        <w:t>"  --</w:t>
+      </w:r>
+      <w:proofErr w:type="spellStart"/>
+      <w:proofErr w:type="gramEnd"/>
+      <w:r>
+        <w:t>task_Tag</w:t>
+      </w:r>
+      <w:proofErr w:type="spellEnd"/>
+      <w:r>
+        <w:t xml:space="preserve"> "Repeat" --</w:t>
+      </w:r>
+      <w:proofErr w:type="spellStart"/>
+      <w:r>
+        <w:t>glm_fea</w:t>
+      </w:r>
+      <w:proofErr w:type="spellEnd"/>
+      <w:r>
+        <w:t xml:space="preserve"> "</w:t>
+      </w:r>
+      <w:r>
+        <w:t>Phonemic</w:t>
+      </w:r>
+      <w:r>
+        <w:t>" --</w:t>
+      </w:r>
+      <w:proofErr w:type="spellStart"/>
+      <w:r>
+        <w:t>wordness</w:t>
+      </w:r>
+      <w:proofErr w:type="spellEnd"/>
+      <w:r>
+        <w:t xml:space="preserve"> "ALL</w:t>
+      </w:r>
+      <w:proofErr w:type="gramStart"/>
+      <w:r>
+        <w:t>"</w:t>
+      </w:r>
+      <w:r>
+        <w:rPr>
+          <w:rFonts w:hint="eastAsia"/>
+        </w:rPr>
+        <w:t>;</w:t>
+      </w:r>
+      <w:proofErr w:type="gramEnd"/>
+      <w:r>
+        <w:rPr>
+          <w:rFonts w:hint="eastAsia"/>
+        </w:rPr>
+        <w:t xml:space="preserve"> </w:t>
+      </w:r>
+    </w:p>
+    <w:p>
+      <w:proofErr w:type="gramStart"/>
+      <w:r>
+        <w:t>python .</w:t>
+      </w:r>
+      <w:proofErr w:type="gramEnd"/>
+      <w:r>
+        <w:t>\step2_</w:t>
+      </w:r>
+      <w:r>
+        <w:rPr>
+          <w:rFonts w:hint="eastAsia"/>
+        </w:rPr>
+        <w:t>glm_fdr</w:t>
+      </w:r>
+      <w:r>
+        <w:t>.py --event "</w:t>
+      </w:r>
+      <w:proofErr w:type="spellStart"/>
+      <w:r>
+        <w:t>Auditory_inRep</w:t>
+      </w:r>
+      <w:proofErr w:type="spellEnd"/>
+      <w:proofErr w:type="gramStart"/>
+      <w:r>
+        <w:t>"  --</w:t>
+      </w:r>
+      <w:proofErr w:type="spellStart"/>
+      <w:proofErr w:type="gramEnd"/>
+      <w:r>
+        <w:t>task_Tag</w:t>
+      </w:r>
+      <w:proofErr w:type="spellEnd"/>
+      <w:r>
+        <w:t xml:space="preserve"> "Repeat" --</w:t>
+      </w:r>
+      <w:proofErr w:type="spellStart"/>
+      <w:r>
+        <w:t>glm_fea</w:t>
+      </w:r>
+      <w:proofErr w:type="spellEnd"/>
+      <w:r>
+        <w:t xml:space="preserve"> "</w:t>
+      </w:r>
+      <w:r>
+        <w:t>Phonemic</w:t>
+      </w:r>
+      <w:r>
+        <w:t>" --</w:t>
+      </w:r>
+      <w:proofErr w:type="spellStart"/>
+      <w:r>
+        <w:t>wordness</w:t>
+      </w:r>
+      <w:proofErr w:type="spellEnd"/>
+      <w:r>
+        <w:t xml:space="preserve"> "ALL</w:t>
+      </w:r>
+      <w:proofErr w:type="gramStart"/>
+      <w:r>
+        <w:t>"</w:t>
+      </w:r>
+      <w:r>
+        <w:rPr>
+          <w:rFonts w:hint="eastAsia"/>
+        </w:rPr>
+        <w:t>;</w:t>
+      </w:r>
+      <w:proofErr w:type="gramEnd"/>
+      <w:r>
+        <w:rPr>
+          <w:rFonts w:hint="eastAsia"/>
+        </w:rPr>
+        <w:t xml:space="preserve"> </w:t>
+      </w:r>
     </w:p>
     <w:p>
       <w:proofErr w:type="gramStart"/>
@@ -1333,6 +3191,79 @@
       </w:r>
       <w:proofErr w:type="gramEnd"/>
       <w:r>
+        <w:t>\</w:t>
+      </w:r>
+      <w:r>
+        <w:t>step2_</w:t>
+      </w:r>
+      <w:r>
+        <w:rPr>
+          <w:rFonts w:hint="eastAsia"/>
+        </w:rPr>
+        <w:t>glm_fdr</w:t>
+      </w:r>
+      <w:r>
+        <w:t>.py --event "</w:t>
+      </w:r>
+      <w:proofErr w:type="spellStart"/>
+      <w:r>
+        <w:t>Resp_inRep</w:t>
+      </w:r>
+      <w:proofErr w:type="spellEnd"/>
+      <w:proofErr w:type="gramStart"/>
+      <w:r>
+        <w:t>"  --</w:t>
+      </w:r>
+      <w:proofErr w:type="spellStart"/>
+      <w:proofErr w:type="gramEnd"/>
+      <w:r>
+        <w:t>task_Tag</w:t>
+      </w:r>
+      <w:proofErr w:type="spellEnd"/>
+      <w:r>
+        <w:t xml:space="preserve"> "Repeat" --</w:t>
+      </w:r>
+      <w:proofErr w:type="spellStart"/>
+      <w:r>
+        <w:t>glm_fea</w:t>
+      </w:r>
+      <w:proofErr w:type="spellEnd"/>
+      <w:r>
+        <w:t xml:space="preserve"> "</w:t>
+      </w:r>
+      <w:r>
+        <w:t>Phonemic</w:t>
+      </w:r>
+      <w:r>
+        <w:t>" --</w:t>
+      </w:r>
+      <w:proofErr w:type="spellStart"/>
+      <w:r>
+        <w:t>wordness</w:t>
+      </w:r>
+      <w:proofErr w:type="spellEnd"/>
+      <w:r>
+        <w:t xml:space="preserve"> "ALL</w:t>
+      </w:r>
+      <w:proofErr w:type="gramStart"/>
+      <w:r>
+        <w:t>"</w:t>
+      </w:r>
+      <w:r>
+        <w:rPr>
+          <w:rFonts w:hint="eastAsia"/>
+        </w:rPr>
+        <w:t>;</w:t>
+      </w:r>
+      <w:proofErr w:type="gramEnd"/>
+    </w:p>
+    <w:p>
+      <w:proofErr w:type="gramStart"/>
+      <w:r>
+        <w:t>python .</w:t>
+      </w:r>
+      <w:proofErr w:type="gramEnd"/>
+      <w:r>
         <w:t>\step2_</w:t>
       </w:r>
       <w:r>
@@ -1344,6 +3275,7 @@
       <w:r>
         <w:t>.py --event "</w:t>
       </w:r>
+      <w:proofErr w:type="spellStart"/>
       <w:r>
         <w:rPr>
           <w:rFonts w:hint="eastAsia"/>
@@ -1353,19 +3285,44 @@
       <w:r>
         <w:t>_inRep</w:t>
       </w:r>
+      <w:proofErr w:type="spellEnd"/>
       <w:proofErr w:type="gramStart"/>
       <w:r>
         <w:t>"  --</w:t>
       </w:r>
-      <w:proofErr w:type="gramEnd"/>
-      <w:r>
-        <w:t>task_Tag "Repeat" --glm_fea "</w:t>
-      </w:r>
-      <w:r>
-        <w:t>Phonemic</w:t>
-      </w:r>
-      <w:r>
-        <w:t>" --wordness "ALL</w:t>
+      <w:proofErr w:type="spellStart"/>
+      <w:proofErr w:type="gramEnd"/>
+      <w:r>
+        <w:t>task_Tag</w:t>
+      </w:r>
+      <w:proofErr w:type="spellEnd"/>
+      <w:r>
+        <w:t xml:space="preserve"> "Repeat" --</w:t>
+      </w:r>
+      <w:proofErr w:type="spellStart"/>
+      <w:r>
+        <w:t>glm_fea</w:t>
+      </w:r>
+      <w:proofErr w:type="spellEnd"/>
+      <w:r>
+        <w:t xml:space="preserve"> "</w:t>
+      </w:r>
+      <w:r>
+        <w:rPr>
+          <w:rFonts w:hint="eastAsia"/>
+        </w:rPr>
+        <w:t>Lexical</w:t>
+      </w:r>
+      <w:r>
+        <w:t>" --</w:t>
+      </w:r>
+      <w:proofErr w:type="spellStart"/>
+      <w:r>
+        <w:t>wordness</w:t>
+      </w:r>
+      <w:proofErr w:type="spellEnd"/>
+      <w:r>
+        <w:t xml:space="preserve"> "ALL</w:t>
       </w:r>
       <w:proofErr w:type="gramStart"/>
       <w:r>
@@ -1401,21 +3358,50 @@
         <w:t>glm_fdr</w:t>
       </w:r>
       <w:r>
-        <w:t>.py --event "Auditory_inRep</w:t>
-      </w:r>
+        <w:t>.py --event "</w:t>
+      </w:r>
+      <w:proofErr w:type="spellStart"/>
+      <w:r>
+        <w:t>Auditory_inRep</w:t>
+      </w:r>
+      <w:proofErr w:type="spellEnd"/>
       <w:proofErr w:type="gramStart"/>
       <w:r>
         <w:t>"  --</w:t>
       </w:r>
-      <w:proofErr w:type="gramEnd"/>
-      <w:r>
-        <w:t>task_Tag "Repeat" --glm_fea "</w:t>
-      </w:r>
-      <w:r>
-        <w:t>Phonemic</w:t>
-      </w:r>
-      <w:r>
-        <w:t>" --wordness "ALL</w:t>
+      <w:proofErr w:type="spellStart"/>
+      <w:proofErr w:type="gramEnd"/>
+      <w:r>
+        <w:t>task_Tag</w:t>
+      </w:r>
+      <w:proofErr w:type="spellEnd"/>
+      <w:r>
+        <w:t xml:space="preserve"> "Repeat" --</w:t>
+      </w:r>
+      <w:proofErr w:type="spellStart"/>
+      <w:r>
+        <w:t>glm_fea</w:t>
+      </w:r>
+      <w:proofErr w:type="spellEnd"/>
+      <w:r>
+        <w:t xml:space="preserve"> "</w:t>
+      </w:r>
+      <w:r>
+        <w:rPr>
+          <w:rFonts w:hint="eastAsia"/>
+        </w:rPr>
+        <w:t>Lexical</w:t>
+      </w:r>
+      <w:r>
+        <w:t>" --</w:t>
+      </w:r>
+      <w:proofErr w:type="spellStart"/>
+      <w:r>
+        <w:t>wordness</w:t>
+      </w:r>
+      <w:proofErr w:type="spellEnd"/>
+      <w:r>
+        <w:t xml:space="preserve"> "ALL</w:t>
       </w:r>
       <w:proofErr w:type="gramStart"/>
       <w:r>
@@ -1442,10 +3428,7 @@
       </w:r>
       <w:proofErr w:type="gramEnd"/>
       <w:r>
-        <w:t>\</w:t>
-      </w:r>
-      <w:r>
-        <w:t>step2_</w:t>
+        <w:t>\step2_</w:t>
       </w:r>
       <w:r>
         <w:rPr>
@@ -1454,68 +3437,33 @@
         <w:t>glm_fdr</w:t>
       </w:r>
       <w:r>
-        <w:t>.py --event "Resp_inRep</w:t>
-      </w:r>
+        <w:t>.py --event "</w:t>
+      </w:r>
+      <w:proofErr w:type="spellStart"/>
+      <w:r>
+        <w:t>Resp_inRep</w:t>
+      </w:r>
+      <w:proofErr w:type="spellEnd"/>
       <w:proofErr w:type="gramStart"/>
       <w:r>
         <w:t>"  --</w:t>
       </w:r>
-      <w:proofErr w:type="gramEnd"/>
-      <w:r>
-        <w:t>task_Tag "Repeat" --glm_fea "</w:t>
-      </w:r>
-      <w:r>
-        <w:t>Phonemic</w:t>
-      </w:r>
-      <w:r>
-        <w:t>" --wordness "ALL</w:t>
-      </w:r>
-      <w:proofErr w:type="gramStart"/>
-      <w:r>
-        <w:t>"</w:t>
-      </w:r>
-      <w:r>
-        <w:rPr>
-          <w:rFonts w:hint="eastAsia"/>
-        </w:rPr>
-        <w:t>;</w:t>
-      </w:r>
-      <w:proofErr w:type="gramEnd"/>
-    </w:p>
-    <w:p>
-      <w:proofErr w:type="gramStart"/>
-      <w:r>
-        <w:t>python .</w:t>
-      </w:r>
-      <w:proofErr w:type="gramEnd"/>
-      <w:r>
-        <w:t>\step2_</w:t>
-      </w:r>
-      <w:r>
-        <w:rPr>
-          <w:rFonts w:hint="eastAsia"/>
-        </w:rPr>
-        <w:t>glm_fdr</w:t>
-      </w:r>
-      <w:r>
-        <w:t>.py --event "</w:t>
-      </w:r>
-      <w:r>
-        <w:rPr>
-          <w:rFonts w:hint="eastAsia"/>
-        </w:rPr>
-        <w:t>Cue</w:t>
-      </w:r>
-      <w:r>
-        <w:t>_inRep</w:t>
-      </w:r>
-      <w:proofErr w:type="gramStart"/>
-      <w:r>
-        <w:t>"  --</w:t>
-      </w:r>
-      <w:proofErr w:type="gramEnd"/>
-      <w:r>
-        <w:t>task_Tag "Repeat" --glm_fea "</w:t>
+      <w:proofErr w:type="spellStart"/>
+      <w:proofErr w:type="gramEnd"/>
+      <w:r>
+        <w:t>task_Tag</w:t>
+      </w:r>
+      <w:proofErr w:type="spellEnd"/>
+      <w:r>
+        <w:t xml:space="preserve"> "Repeat" --</w:t>
+      </w:r>
+      <w:proofErr w:type="spellStart"/>
+      <w:r>
+        <w:t>glm_fea</w:t>
+      </w:r>
+      <w:proofErr w:type="spellEnd"/>
+      <w:r>
+        <w:t xml:space="preserve"> "</w:t>
       </w:r>
       <w:r>
         <w:rPr>
@@ -1524,113 +3472,15 @@
         <w:t>Lexical</w:t>
       </w:r>
       <w:r>
-        <w:t>" --wordness "ALL</w:t>
-      </w:r>
-      <w:proofErr w:type="gramStart"/>
-      <w:r>
-        <w:t>"</w:t>
-      </w:r>
-      <w:r>
-        <w:rPr>
-          <w:rFonts w:hint="eastAsia"/>
-        </w:rPr>
-        <w:t>;</w:t>
-      </w:r>
-      <w:proofErr w:type="gramEnd"/>
-      <w:r>
-        <w:rPr>
-          <w:rFonts w:hint="eastAsia"/>
-        </w:rPr>
-        <w:t xml:space="preserve"> </w:t>
-      </w:r>
-    </w:p>
-    <w:p>
-      <w:proofErr w:type="gramStart"/>
-      <w:r>
-        <w:t>python .</w:t>
-      </w:r>
-      <w:proofErr w:type="gramEnd"/>
-      <w:r>
-        <w:t>\step2_</w:t>
-      </w:r>
-      <w:r>
-        <w:rPr>
-          <w:rFonts w:hint="eastAsia"/>
-        </w:rPr>
-        <w:t>glm_fdr</w:t>
-      </w:r>
-      <w:r>
-        <w:t>.py --event "Auditory_inRep</w:t>
-      </w:r>
-      <w:proofErr w:type="gramStart"/>
-      <w:r>
-        <w:t>"  --</w:t>
-      </w:r>
-      <w:proofErr w:type="gramEnd"/>
-      <w:r>
-        <w:t>task_Tag "Repeat" --glm_fea "</w:t>
-      </w:r>
-      <w:r>
-        <w:rPr>
-          <w:rFonts w:hint="eastAsia"/>
-        </w:rPr>
-        <w:t>Lexical</w:t>
-      </w:r>
-      <w:r>
-        <w:t>" --wordness "ALL</w:t>
-      </w:r>
-      <w:proofErr w:type="gramStart"/>
-      <w:r>
-        <w:t>"</w:t>
-      </w:r>
-      <w:r>
-        <w:rPr>
-          <w:rFonts w:hint="eastAsia"/>
-        </w:rPr>
-        <w:t>;</w:t>
-      </w:r>
-      <w:proofErr w:type="gramEnd"/>
-      <w:r>
-        <w:rPr>
-          <w:rFonts w:hint="eastAsia"/>
-        </w:rPr>
-        <w:t xml:space="preserve"> </w:t>
-      </w:r>
-    </w:p>
-    <w:p>
-      <w:proofErr w:type="gramStart"/>
-      <w:r>
-        <w:t>python .</w:t>
-      </w:r>
-      <w:proofErr w:type="gramEnd"/>
-      <w:r>
-        <w:t>\step2_</w:t>
-      </w:r>
-      <w:r>
-        <w:rPr>
-          <w:rFonts w:hint="eastAsia"/>
-        </w:rPr>
-        <w:t>glm_fdr</w:t>
-      </w:r>
-      <w:r>
-        <w:t>.py --event "Resp_inRep</w:t>
-      </w:r>
-      <w:proofErr w:type="gramStart"/>
-      <w:r>
-        <w:t>"  --</w:t>
-      </w:r>
-      <w:proofErr w:type="gramEnd"/>
-      <w:r>
-        <w:t>task_Tag "Repeat" --glm_fea "</w:t>
-      </w:r>
-      <w:r>
-        <w:rPr>
-          <w:rFonts w:hint="eastAsia"/>
-        </w:rPr>
-        <w:t>Lexical</w:t>
-      </w:r>
-      <w:r>
-        <w:t>" --wordness "ALL</w:t>
+        <w:t>" --</w:t>
+      </w:r>
+      <w:proofErr w:type="spellStart"/>
+      <w:r>
+        <w:t>wordness</w:t>
+      </w:r>
+      <w:proofErr w:type="spellEnd"/>
+      <w:r>
+        <w:t xml:space="preserve"> "ALL</w:t>
       </w:r>
       <w:proofErr w:type="gramStart"/>
       <w:r>
@@ -1648,7 +3498,15 @@
     <w:p/>
     <w:p>
       <w:r>
-        <w:t># When glm output is R^2, no step2 is needed</w:t>
+        <w:t xml:space="preserve"># When </w:t>
+      </w:r>
+      <w:proofErr w:type="spellStart"/>
+      <w:r>
+        <w:t>glm</w:t>
+      </w:r>
+      <w:proofErr w:type="spellEnd"/>
+      <w:r>
+        <w:t xml:space="preserve"> output is R^2, no step2 is needed</w:t>
       </w:r>
     </w:p>
     <w:p>
@@ -1658,15 +3516,33 @@
       </w:r>
       <w:proofErr w:type="gramEnd"/>
       <w:r>
-        <w:t>\step1_glm_permute.py --event "Auditory_inRep</w:t>
-      </w:r>
+        <w:t>\step1_glm_permute.py --event "</w:t>
+      </w:r>
+      <w:proofErr w:type="spellStart"/>
+      <w:r>
+        <w:t>Auditory_inRep</w:t>
+      </w:r>
+      <w:proofErr w:type="spellEnd"/>
       <w:proofErr w:type="gramStart"/>
       <w:r>
         <w:t>"  --</w:t>
       </w:r>
-      <w:proofErr w:type="gramEnd"/>
-      <w:r>
-        <w:t>task_Tag "Repeat" --glm_fea "</w:t>
+      <w:proofErr w:type="spellStart"/>
+      <w:proofErr w:type="gramEnd"/>
+      <w:r>
+        <w:t>task_Tag</w:t>
+      </w:r>
+      <w:proofErr w:type="spellEnd"/>
+      <w:r>
+        <w:t xml:space="preserve"> "Repeat" --</w:t>
+      </w:r>
+      <w:proofErr w:type="spellStart"/>
+      <w:r>
+        <w:t>glm_fea</w:t>
+      </w:r>
+      <w:proofErr w:type="spellEnd"/>
+      <w:r>
+        <w:t xml:space="preserve"> "</w:t>
       </w:r>
       <w:r>
         <w:rPr>
@@ -1675,7 +3551,15 @@
         <w:t>Acoustic</w:t>
       </w:r>
       <w:r>
-        <w:t>" --wordness "ALL"</w:t>
+        <w:t>" --</w:t>
+      </w:r>
+      <w:proofErr w:type="spellStart"/>
+      <w:r>
+        <w:t>wordness</w:t>
+      </w:r>
+      <w:proofErr w:type="spellEnd"/>
+      <w:r>
+        <w:t xml:space="preserve"> "ALL"</w:t>
       </w:r>
       <w:r>
         <w:rPr>
@@ -1683,9 +3567,11 @@
         </w:rPr>
         <w:t xml:space="preserve"> --</w:t>
       </w:r>
+      <w:proofErr w:type="spellStart"/>
       <w:r>
         <w:t>glm_out</w:t>
       </w:r>
+      <w:proofErr w:type="spellEnd"/>
       <w:r>
         <w:rPr>
           <w:rFonts w:hint="eastAsia"/>
@@ -1718,15 +3604,33 @@
       </w:r>
       <w:proofErr w:type="gramEnd"/>
       <w:r>
-        <w:t>\step1_glm_permute.py --event "Resp_inRep</w:t>
-      </w:r>
+        <w:t>\step1_glm_permute.py --event "</w:t>
+      </w:r>
+      <w:proofErr w:type="spellStart"/>
+      <w:r>
+        <w:t>Resp_inRep</w:t>
+      </w:r>
+      <w:proofErr w:type="spellEnd"/>
       <w:proofErr w:type="gramStart"/>
       <w:r>
         <w:t>"  --</w:t>
       </w:r>
-      <w:proofErr w:type="gramEnd"/>
-      <w:r>
-        <w:t>task_Tag "Repeat" --glm_fea "</w:t>
+      <w:proofErr w:type="spellStart"/>
+      <w:proofErr w:type="gramEnd"/>
+      <w:r>
+        <w:t>task_Tag</w:t>
+      </w:r>
+      <w:proofErr w:type="spellEnd"/>
+      <w:r>
+        <w:t xml:space="preserve"> "Repeat" --</w:t>
+      </w:r>
+      <w:proofErr w:type="spellStart"/>
+      <w:r>
+        <w:t>glm_fea</w:t>
+      </w:r>
+      <w:proofErr w:type="spellEnd"/>
+      <w:r>
+        <w:t xml:space="preserve"> "</w:t>
       </w:r>
       <w:r>
         <w:rPr>
@@ -1735,7 +3639,15 @@
         <w:t>Acoustic</w:t>
       </w:r>
       <w:r>
-        <w:t>" --wordness "ALL"</w:t>
+        <w:t>" --</w:t>
+      </w:r>
+      <w:proofErr w:type="spellStart"/>
+      <w:r>
+        <w:t>wordness</w:t>
+      </w:r>
+      <w:proofErr w:type="spellEnd"/>
+      <w:r>
+        <w:t xml:space="preserve"> "ALL"</w:t>
       </w:r>
       <w:r>
         <w:t xml:space="preserve"> </w:t>
@@ -1746,9 +3658,11 @@
         </w:rPr>
         <w:t>--</w:t>
       </w:r>
+      <w:proofErr w:type="spellStart"/>
       <w:r>
         <w:t>glm_out</w:t>
       </w:r>
+      <w:proofErr w:type="spellEnd"/>
       <w:r>
         <w:rPr>
           <w:rFonts w:hint="eastAsia"/>
@@ -1789,15 +3703,41 @@
       </w:r>
       <w:proofErr w:type="gramEnd"/>
       <w:r>
-        <w:t>\step1_glm_permute.py --event "Auditory_inRep</w:t>
-      </w:r>
+        <w:t>\step1_glm_permute.py --event "</w:t>
+      </w:r>
+      <w:proofErr w:type="spellStart"/>
+      <w:r>
+        <w:t>Auditory_inRep</w:t>
+      </w:r>
+      <w:proofErr w:type="spellEnd"/>
       <w:proofErr w:type="gramStart"/>
       <w:r>
         <w:t>"  --</w:t>
       </w:r>
-      <w:proofErr w:type="gramEnd"/>
-      <w:r>
-        <w:t>task_Tag "Repeat" --glm_fea "Phonemic" --wordness "ALL"</w:t>
+      <w:proofErr w:type="spellStart"/>
+      <w:proofErr w:type="gramEnd"/>
+      <w:r>
+        <w:t>task_Tag</w:t>
+      </w:r>
+      <w:proofErr w:type="spellEnd"/>
+      <w:r>
+        <w:t xml:space="preserve"> "Repeat" --</w:t>
+      </w:r>
+      <w:proofErr w:type="spellStart"/>
+      <w:r>
+        <w:t>glm_fea</w:t>
+      </w:r>
+      <w:proofErr w:type="spellEnd"/>
+      <w:r>
+        <w:t xml:space="preserve"> "Phonemic" --</w:t>
+      </w:r>
+      <w:proofErr w:type="spellStart"/>
+      <w:r>
+        <w:t>wordness</w:t>
+      </w:r>
+      <w:proofErr w:type="spellEnd"/>
+      <w:r>
+        <w:t xml:space="preserve"> "ALL"</w:t>
       </w:r>
       <w:r>
         <w:rPr>
@@ -1805,9 +3745,11 @@
         </w:rPr>
         <w:t xml:space="preserve"> --</w:t>
       </w:r>
+      <w:proofErr w:type="spellStart"/>
       <w:r>
         <w:t>glm_out</w:t>
       </w:r>
+      <w:proofErr w:type="spellEnd"/>
       <w:r>
         <w:rPr>
           <w:rFonts w:hint="eastAsia"/>
@@ -1837,15 +3779,41 @@
       </w:r>
       <w:proofErr w:type="gramEnd"/>
       <w:r>
-        <w:t>\step1_glm_permute.py --event "Resp_inRep</w:t>
-      </w:r>
+        <w:t>\step1_glm_permute.py --event "</w:t>
+      </w:r>
+      <w:proofErr w:type="spellStart"/>
+      <w:r>
+        <w:t>Resp_inRep</w:t>
+      </w:r>
+      <w:proofErr w:type="spellEnd"/>
       <w:proofErr w:type="gramStart"/>
       <w:r>
         <w:t>"  --</w:t>
       </w:r>
-      <w:proofErr w:type="gramEnd"/>
-      <w:r>
-        <w:t xml:space="preserve">task_Tag "Repeat" --glm_fea "Phonemic" --wordness "ALL" </w:t>
+      <w:proofErr w:type="spellStart"/>
+      <w:proofErr w:type="gramEnd"/>
+      <w:r>
+        <w:t>task_Tag</w:t>
+      </w:r>
+      <w:proofErr w:type="spellEnd"/>
+      <w:r>
+        <w:t xml:space="preserve"> "Repeat" --</w:t>
+      </w:r>
+      <w:proofErr w:type="spellStart"/>
+      <w:r>
+        <w:t>glm_fea</w:t>
+      </w:r>
+      <w:proofErr w:type="spellEnd"/>
+      <w:r>
+        <w:t xml:space="preserve"> "Phonemic" --</w:t>
+      </w:r>
+      <w:proofErr w:type="spellStart"/>
+      <w:r>
+        <w:t>wordness</w:t>
+      </w:r>
+      <w:proofErr w:type="spellEnd"/>
+      <w:r>
+        <w:t xml:space="preserve"> "ALL" </w:t>
       </w:r>
       <w:r>
         <w:rPr>
@@ -1853,9 +3821,11 @@
         </w:rPr>
         <w:t>--</w:t>
       </w:r>
+      <w:proofErr w:type="spellStart"/>
       <w:r>
         <w:t>glm_out</w:t>
       </w:r>
+      <w:proofErr w:type="spellEnd"/>
       <w:r>
         <w:rPr>
           <w:rFonts w:hint="eastAsia"/>
@@ -1893,15 +3863,41 @@
       </w:r>
       <w:proofErr w:type="gramEnd"/>
       <w:r>
-        <w:t>\step1_glm_permute.py --event "Auditory_inRep</w:t>
-      </w:r>
+        <w:t>\step1_glm_permute.py --event "</w:t>
+      </w:r>
+      <w:proofErr w:type="spellStart"/>
+      <w:r>
+        <w:t>Auditory_inRep</w:t>
+      </w:r>
+      <w:proofErr w:type="spellEnd"/>
       <w:proofErr w:type="gramStart"/>
       <w:r>
         <w:t>"  --</w:t>
       </w:r>
-      <w:proofErr w:type="gramEnd"/>
-      <w:r>
-        <w:t>task_Tag "Repeat" --glm_fea "Lexical" --wordness "ALL"</w:t>
+      <w:proofErr w:type="spellStart"/>
+      <w:proofErr w:type="gramEnd"/>
+      <w:r>
+        <w:t>task_Tag</w:t>
+      </w:r>
+      <w:proofErr w:type="spellEnd"/>
+      <w:r>
+        <w:t xml:space="preserve"> "Repeat" --</w:t>
+      </w:r>
+      <w:proofErr w:type="spellStart"/>
+      <w:r>
+        <w:t>glm_fea</w:t>
+      </w:r>
+      <w:proofErr w:type="spellEnd"/>
+      <w:r>
+        <w:t xml:space="preserve"> "Lexical" --</w:t>
+      </w:r>
+      <w:proofErr w:type="spellStart"/>
+      <w:r>
+        <w:t>wordness</w:t>
+      </w:r>
+      <w:proofErr w:type="spellEnd"/>
+      <w:r>
+        <w:t xml:space="preserve"> "ALL"</w:t>
       </w:r>
       <w:r>
         <w:rPr>
@@ -1909,9 +3905,11 @@
         </w:rPr>
         <w:t xml:space="preserve"> --</w:t>
       </w:r>
+      <w:proofErr w:type="spellStart"/>
       <w:r>
         <w:t>glm_out</w:t>
       </w:r>
+      <w:proofErr w:type="spellEnd"/>
       <w:r>
         <w:rPr>
           <w:rFonts w:hint="eastAsia"/>
@@ -1941,15 +3939,41 @@
       </w:r>
       <w:proofErr w:type="gramEnd"/>
       <w:r>
-        <w:t>\step1_glm_permute.py --event "Resp_inRep</w:t>
-      </w:r>
+        <w:t>\step1_glm_permute.py --event "</w:t>
+      </w:r>
+      <w:proofErr w:type="spellStart"/>
+      <w:r>
+        <w:t>Resp_inRep</w:t>
+      </w:r>
+      <w:proofErr w:type="spellEnd"/>
       <w:proofErr w:type="gramStart"/>
       <w:r>
         <w:t>"  --</w:t>
       </w:r>
-      <w:proofErr w:type="gramEnd"/>
-      <w:r>
-        <w:t xml:space="preserve">task_Tag "Repeat" --glm_fea "Lexical" --wordness "ALL" </w:t>
+      <w:proofErr w:type="spellStart"/>
+      <w:proofErr w:type="gramEnd"/>
+      <w:r>
+        <w:t>task_Tag</w:t>
+      </w:r>
+      <w:proofErr w:type="spellEnd"/>
+      <w:r>
+        <w:t xml:space="preserve"> "Repeat" --</w:t>
+      </w:r>
+      <w:proofErr w:type="spellStart"/>
+      <w:r>
+        <w:t>glm_fea</w:t>
+      </w:r>
+      <w:proofErr w:type="spellEnd"/>
+      <w:r>
+        <w:t xml:space="preserve"> "Lexical" --</w:t>
+      </w:r>
+      <w:proofErr w:type="spellStart"/>
+      <w:r>
+        <w:t>wordness</w:t>
+      </w:r>
+      <w:proofErr w:type="spellEnd"/>
+      <w:r>
+        <w:t xml:space="preserve"> "ALL" </w:t>
       </w:r>
       <w:r>
         <w:rPr>
@@ -1957,9 +3981,11 @@
         </w:rPr>
         <w:t>--</w:t>
       </w:r>
+      <w:proofErr w:type="spellStart"/>
       <w:r>
         <w:t>glm_out</w:t>
       </w:r>
+      <w:proofErr w:type="spellEnd"/>
       <w:r>
         <w:rPr>
           <w:rFonts w:hint="eastAsia"/>

</xml_diff>

<commit_message>
Updated glm plotting to incorporate YesNo and WordNonword. Also changed the electrode map into color plots weighted by glm weight.
</commit_message>
<xml_diff>
--- a/projects/GLM/lines commands.docx
+++ b/projects/GLM/lines commands.docx
@@ -682,8 +682,19 @@
         <w:t xml:space="preserve"> </w:t>
       </w:r>
       <w:r>
-        <w:t>"beta</w:t>
-      </w:r>
+        <w:t>"</w:t>
+      </w:r>
+      <w:proofErr w:type="spellStart"/>
+      <w:r>
+        <w:t>beta</w:t>
+      </w:r>
+      <w:r>
+        <w:rPr>
+          <w:rFonts w:hint="eastAsia"/>
+        </w:rPr>
+        <w:t>_abs</w:t>
+      </w:r>
+      <w:proofErr w:type="spellEnd"/>
       <w:proofErr w:type="gramStart"/>
       <w:r>
         <w:t>";</w:t>
@@ -853,8 +864,19 @@
         <w:t xml:space="preserve"> </w:t>
       </w:r>
       <w:r>
-        <w:t>"beta</w:t>
-      </w:r>
+        <w:t>"</w:t>
+      </w:r>
+      <w:proofErr w:type="spellStart"/>
+      <w:r>
+        <w:t>beta</w:t>
+      </w:r>
+      <w:r>
+        <w:rPr>
+          <w:rFonts w:hint="eastAsia"/>
+        </w:rPr>
+        <w:t>_abs</w:t>
+      </w:r>
+      <w:proofErr w:type="spellEnd"/>
       <w:proofErr w:type="gramStart"/>
       <w:r>
         <w:t>"</w:t>
@@ -990,13 +1012,7 @@
       </w:r>
       <w:proofErr w:type="spellEnd"/>
       <w:r>
-        <w:t xml:space="preserve"> "</w:t>
-      </w:r>
-      <w:r>
-        <w:t>Phonemic</w:t>
-      </w:r>
-      <w:r>
-        <w:t>" --</w:t>
+        <w:t xml:space="preserve"> "Phonemic" --</w:t>
       </w:r>
       <w:proofErr w:type="spellStart"/>
       <w:r>
@@ -1024,8 +1040,19 @@
         <w:t xml:space="preserve"> </w:t>
       </w:r>
       <w:r>
-        <w:t>"beta</w:t>
-      </w:r>
+        <w:t>"</w:t>
+      </w:r>
+      <w:proofErr w:type="spellStart"/>
+      <w:r>
+        <w:t>beta</w:t>
+      </w:r>
+      <w:r>
+        <w:rPr>
+          <w:rFonts w:hint="eastAsia"/>
+        </w:rPr>
+        <w:t>_abs</w:t>
+      </w:r>
+      <w:proofErr w:type="spellEnd"/>
       <w:proofErr w:type="gramStart"/>
       <w:r>
         <w:t>";</w:t>
@@ -1195,8 +1222,19 @@
         <w:t xml:space="preserve"> </w:t>
       </w:r>
       <w:r>
-        <w:t>"beta</w:t>
-      </w:r>
+        <w:t>"</w:t>
+      </w:r>
+      <w:proofErr w:type="spellStart"/>
+      <w:r>
+        <w:t>beta</w:t>
+      </w:r>
+      <w:r>
+        <w:rPr>
+          <w:rFonts w:hint="eastAsia"/>
+        </w:rPr>
+        <w:t>_abs</w:t>
+      </w:r>
+      <w:proofErr w:type="spellEnd"/>
       <w:proofErr w:type="gramStart"/>
       <w:r>
         <w:t>"</w:t>
@@ -1218,7 +1256,7 @@
     <w:p>
       <w:pPr>
         <w:rPr>
-          <w:rFonts w:eastAsia="Yu Mincho" w:hint="eastAsia"/>
+          <w:rFonts w:eastAsia="Yu Mincho"/>
           <w:lang w:eastAsia="ja-JP"/>
         </w:rPr>
       </w:pPr>

</xml_diff>

<commit_message>
Change the plotting electrode activation video into sliding time window
</commit_message>
<xml_diff>
--- a/projects/GLM/lines commands.docx
+++ b/projects/GLM/lines commands.docx
@@ -3,25 +3,28 @@
 <w:document xmlns:wpc="http://schemas.microsoft.com/office/word/2010/wordprocessingCanvas" xmlns:cx="http://schemas.microsoft.com/office/drawing/2014/chartex" xmlns:cx1="http://schemas.microsoft.com/office/drawing/2015/9/8/chartex" xmlns:cx2="http://schemas.microsoft.com/office/drawing/2015/10/21/chartex" xmlns:cx3="http://schemas.microsoft.com/office/drawing/2016/5/9/chartex" xmlns:cx4="http://schemas.microsoft.com/office/drawing/2016/5/10/chartex" xmlns:cx5="http://schemas.microsoft.com/office/drawing/2016/5/11/chartex" xmlns:cx6="http://schemas.microsoft.com/office/drawing/2016/5/12/chartex" xmlns:cx7="http://schemas.microsoft.com/office/drawing/2016/5/13/chartex" xmlns:cx8="http://schemas.microsoft.com/office/drawing/2016/5/14/chartex" xmlns:mc="http://schemas.openxmlformats.org/markup-compatibility/2006" xmlns:aink="http://schemas.microsoft.com/office/drawing/2016/ink" xmlns:am3d="http://schemas.microsoft.com/office/drawing/2017/model3d" xmlns:o="urn:schemas-microsoft-com:office:office" xmlns:oel="http://schemas.microsoft.com/office/2019/extlst" xmlns:r="http://schemas.openxmlformats.org/officeDocument/2006/relationships" xmlns:m="http://schemas.openxmlformats.org/officeDocument/2006/math" xmlns:v="urn:schemas-microsoft-com:vml" xmlns:wp14="http://schemas.microsoft.com/office/word/2010/wordprocessingDrawing" xmlns:wp="http://schemas.openxmlformats.org/drawingml/2006/wordprocessingDrawing" xmlns:w10="urn:schemas-microsoft-com:office:word" xmlns:w="http://schemas.openxmlformats.org/wordprocessingml/2006/main" xmlns:w14="http://schemas.microsoft.com/office/word/2010/wordml" xmlns:w15="http://schemas.microsoft.com/office/word/2012/wordml" xmlns:w16cex="http://schemas.microsoft.com/office/word/2018/wordml/cex" xmlns:w16cid="http://schemas.microsoft.com/office/word/2016/wordml/cid" xmlns:w16="http://schemas.microsoft.com/office/word/2018/wordml" xmlns:w16du="http://schemas.microsoft.com/office/word/2023/wordml/word16du" xmlns:w16sdtdh="http://schemas.microsoft.com/office/word/2020/wordml/sdtdatahash" xmlns:w16sdtfl="http://schemas.microsoft.com/office/word/2024/wordml/sdtformatlock" xmlns:w16se="http://schemas.microsoft.com/office/word/2015/wordml/symex" xmlns:wpg="http://schemas.microsoft.com/office/word/2010/wordprocessingGroup" xmlns:wpi="http://schemas.microsoft.com/office/word/2010/wordprocessingInk" xmlns:wne="http://schemas.microsoft.com/office/word/2006/wordml" xmlns:wps="http://schemas.microsoft.com/office/word/2010/wordprocessingShape" mc:Ignorable="w14 w15 w16se w16cid w16 w16cex w16sdtdh w16sdtfl w16du wp14">
   <w:body>
     <w:p>
-      <w:r>
-        <w:rPr>
-          <w:rFonts w:hint="eastAsia"/>
-        </w:rPr>
-        <w:t># Word vs. Nonword, and Nonword vs. Word</w:t>
-      </w:r>
-    </w:p>
-    <w:p>
-      <w:r>
-        <w:t>python .\step1_glm_permute.py --event "Auditory_inRep"  --task_Tag "Repeat" --glm_fea "</w:t>
-      </w:r>
-      <w:bookmarkStart w:id="0" w:name="_Hlk200965047"/>
-      <w:r>
-        <w:rPr>
-          <w:rFonts w:hint="eastAsia"/>
-        </w:rPr>
-        <w:t>Word</w:t>
-      </w:r>
-      <w:bookmarkEnd w:id="0"/>
+      <w:proofErr w:type="gramStart"/>
+      <w:r>
+        <w:t>python .</w:t>
+      </w:r>
+      <w:proofErr w:type="gramEnd"/>
+      <w:r>
+        <w:t>\step1_glm_permute.py --event "Auditory_inRep</w:t>
+      </w:r>
+      <w:proofErr w:type="gramStart"/>
+      <w:r>
+        <w:t>"  --</w:t>
+      </w:r>
+      <w:proofErr w:type="gramEnd"/>
+      <w:r>
+        <w:t>task_Tag "Repeat" --glm_fea "</w:t>
+      </w:r>
+      <w:r>
+        <w:rPr>
+          <w:rFonts w:hint="eastAsia"/>
+        </w:rPr>
+        <w:t>Acoustic</w:t>
+      </w:r>
       <w:r>
         <w:t>" --wordness "ALL"</w:t>
       </w:r>
@@ -41,8 +44,19 @@
         <w:t xml:space="preserve"> </w:t>
       </w:r>
       <w:r>
-        <w:t>"beta";</w:t>
-      </w:r>
+        <w:t>"beta</w:t>
+      </w:r>
+      <w:r>
+        <w:rPr>
+          <w:rFonts w:hint="eastAsia"/>
+        </w:rPr>
+        <w:t>_abs</w:t>
+      </w:r>
+      <w:proofErr w:type="gramStart"/>
+      <w:r>
+        <w:t>";</w:t>
+      </w:r>
+      <w:proofErr w:type="gramEnd"/>
       <w:r>
         <w:rPr>
           <w:rFonts w:eastAsia="Yu Mincho" w:hint="eastAsia"/>
@@ -52,40 +66,95 @@
       </w:r>
     </w:p>
     <w:p>
-      <w:r>
-        <w:t>python .\step2_time_cluster.py --event "Auditory_inRep"  --task_Tag "Repeat" --glm_fea "</w:t>
-      </w:r>
-      <w:r>
-        <w:t>Word</w:t>
-      </w:r>
-      <w:r>
-        <w:t>" --wordness "ALL"</w:t>
-      </w:r>
-      <w:r>
-        <w:rPr>
-          <w:rFonts w:hint="eastAsia"/>
-        </w:rPr>
-        <w:t xml:space="preserve">; </w:t>
-      </w:r>
-    </w:p>
-    <w:p>
-      <w:r>
-        <w:t>python .\step1_glm_permute.py --event "Resp_inRep"  --task_Tag "Repeat" --glm_fea "</w:t>
-      </w:r>
-      <w:r>
-        <w:rPr>
-          <w:rFonts w:hint="eastAsia"/>
-        </w:rPr>
-        <w:t>Word</w:t>
-      </w:r>
-      <w:r>
-        <w:t xml:space="preserve">" --wordness "ALL" </w:t>
-      </w:r>
-      <w:r>
-        <w:rPr>
-          <w:rFonts w:hint="eastAsia"/>
-        </w:rPr>
-        <w:t>--</w:t>
+      <w:proofErr w:type="gramStart"/>
+      <w:r>
+        <w:t>python .</w:t>
+      </w:r>
+      <w:proofErr w:type="gramEnd"/>
+      <w:r>
+        <w:t>\step2_time_cluster.py --event "Auditory_inRep</w:t>
+      </w:r>
+      <w:proofErr w:type="gramStart"/>
+      <w:r>
+        <w:t>"  --</w:t>
+      </w:r>
+      <w:proofErr w:type="gramEnd"/>
+      <w:r>
+        <w:t>task_Tag "Repeat" --glm_fea "</w:t>
+      </w:r>
+      <w:r>
+        <w:rPr>
+          <w:rFonts w:hint="eastAsia"/>
+        </w:rPr>
+        <w:t>Acoustic</w:t>
+      </w:r>
+      <w:r>
+        <w:t>" --wordness "ALL</w:t>
+      </w:r>
+      <w:proofErr w:type="gramStart"/>
+      <w:r>
+        <w:t>"</w:t>
+      </w:r>
+      <w:r>
+        <w:rPr>
+          <w:rFonts w:hint="eastAsia"/>
+        </w:rPr>
+        <w:t>;</w:t>
+      </w:r>
+      <w:proofErr w:type="gramEnd"/>
+      <w:r>
+        <w:rPr>
+          <w:rFonts w:hint="eastAsia"/>
+        </w:rPr>
+        <w:t xml:space="preserve"> </w:t>
+      </w:r>
+    </w:p>
+    <w:p>
+      <w:proofErr w:type="gramStart"/>
+      <w:r>
+        <w:t>python .</w:t>
+      </w:r>
+      <w:proofErr w:type="gramEnd"/>
+      <w:r>
+        <w:t>\step1_glm_permute.py --event "Auditory_in</w:t>
+      </w:r>
+      <w:r>
+        <w:rPr>
+          <w:rFonts w:hint="eastAsia"/>
+        </w:rPr>
+        <w:t>YN</w:t>
+      </w:r>
+      <w:proofErr w:type="gramStart"/>
+      <w:r>
+        <w:t>"  --</w:t>
+      </w:r>
+      <w:proofErr w:type="gramEnd"/>
+      <w:r>
+        <w:t>task_Tag "</w:t>
+      </w:r>
+      <w:r>
+        <w:rPr>
+          <w:rFonts w:hint="eastAsia"/>
+        </w:rPr>
+        <w:t>Yes_No</w:t>
+      </w:r>
+      <w:r>
+        <w:t>" --glm_fea "</w:t>
+      </w:r>
+      <w:r>
+        <w:rPr>
+          <w:rFonts w:hint="eastAsia"/>
+        </w:rPr>
+        <w:t>Acoustic</w:t>
+      </w:r>
+      <w:r>
+        <w:t>" --wordness "ALL"</w:t>
+      </w:r>
+      <w:r>
+        <w:rPr>
+          <w:rFonts w:hint="eastAsia"/>
+        </w:rPr>
+        <w:t xml:space="preserve"> --</w:t>
       </w:r>
       <w:r>
         <w:t>glm_out</w:t>
@@ -97,66 +166,19 @@
         <w:t xml:space="preserve"> </w:t>
       </w:r>
       <w:r>
-        <w:t>"beta"</w:t>
-      </w:r>
-      <w:r>
-        <w:rPr>
-          <w:rFonts w:hint="eastAsia"/>
-        </w:rPr>
-        <w:t xml:space="preserve">; </w:t>
-      </w:r>
-    </w:p>
-    <w:p>
-      <w:r>
-        <w:t>python .\step2_time_cluster.py --event "Resp_inRep"  --task_Tag "Repeat" --glm_fea "</w:t>
-      </w:r>
-      <w:r>
-        <w:rPr>
-          <w:rFonts w:hint="eastAsia"/>
-        </w:rPr>
-        <w:t>Word</w:t>
-      </w:r>
-      <w:r>
-        <w:t>" --wordness "ALL"</w:t>
-      </w:r>
-      <w:r>
-        <w:rPr>
-          <w:rFonts w:hint="eastAsia"/>
-        </w:rPr>
-        <w:t>;</w:t>
-      </w:r>
-    </w:p>
-    <w:p>
-      <w:r>
-        <w:t>python .\step1_glm_permute.py --event "Auditory_inRep"  --task_Tag "Repeat" --glm_fea "</w:t>
-      </w:r>
-      <w:r>
-        <w:rPr>
-          <w:rFonts w:hint="eastAsia"/>
-        </w:rPr>
-        <w:t>Nonword</w:t>
-      </w:r>
-      <w:r>
-        <w:t>" --wordness "ALL"</w:t>
-      </w:r>
-      <w:r>
-        <w:rPr>
-          <w:rFonts w:hint="eastAsia"/>
-        </w:rPr>
-        <w:t xml:space="preserve"> --</w:t>
-      </w:r>
-      <w:r>
-        <w:t>glm_out</w:t>
-      </w:r>
-      <w:r>
-        <w:rPr>
-          <w:rFonts w:hint="eastAsia"/>
-        </w:rPr>
-        <w:t xml:space="preserve"> </w:t>
-      </w:r>
-      <w:r>
-        <w:t>"beta";</w:t>
-      </w:r>
+        <w:t>"beta</w:t>
+      </w:r>
+      <w:r>
+        <w:rPr>
+          <w:rFonts w:hint="eastAsia"/>
+        </w:rPr>
+        <w:t>_abs</w:t>
+      </w:r>
+      <w:proofErr w:type="gramStart"/>
+      <w:r>
+        <w:t>";</w:t>
+      </w:r>
+      <w:proofErr w:type="gramEnd"/>
       <w:r>
         <w:rPr>
           <w:rFonts w:eastAsia="Yu Mincho" w:hint="eastAsia"/>
@@ -166,75 +188,49 @@
       </w:r>
     </w:p>
     <w:p>
-      <w:r>
-        <w:t>python .\step2_time_cluster.py --event "Auditory_inRep"  --task_Tag "Repeat" --glm_fea "</w:t>
-      </w:r>
-      <w:r>
-        <w:rPr>
-          <w:rFonts w:hint="eastAsia"/>
-        </w:rPr>
-        <w:t>Nonword</w:t>
-      </w:r>
-      <w:r>
-        <w:t>" --wordness "ALL"</w:t>
-      </w:r>
-      <w:r>
-        <w:rPr>
-          <w:rFonts w:hint="eastAsia"/>
-        </w:rPr>
-        <w:t xml:space="preserve">; </w:t>
-      </w:r>
-    </w:p>
-    <w:p>
-      <w:r>
-        <w:t>python .\step1_glm_permute.py --event "Resp_inRep"  --task_Tag "Repeat" --glm_fea "</w:t>
-      </w:r>
-      <w:r>
-        <w:rPr>
-          <w:rFonts w:hint="eastAsia"/>
-        </w:rPr>
-        <w:t>Nonword</w:t>
-      </w:r>
-      <w:r>
-        <w:t xml:space="preserve">" --wordness "ALL" </w:t>
-      </w:r>
-      <w:r>
-        <w:rPr>
-          <w:rFonts w:hint="eastAsia"/>
-        </w:rPr>
-        <w:t>--</w:t>
-      </w:r>
-      <w:r>
-        <w:t>glm_out</w:t>
-      </w:r>
-      <w:r>
-        <w:rPr>
-          <w:rFonts w:hint="eastAsia"/>
-        </w:rPr>
-        <w:t xml:space="preserve"> </w:t>
-      </w:r>
-      <w:r>
-        <w:t>"beta"</w:t>
-      </w:r>
-      <w:r>
-        <w:rPr>
-          <w:rFonts w:hint="eastAsia"/>
-        </w:rPr>
-        <w:t xml:space="preserve">; </w:t>
-      </w:r>
-    </w:p>
-    <w:p>
-      <w:r>
-        <w:t>python .\step2_time_cluster.py --event "Resp_inRep"  --task_Tag "Repeat" --glm_fea "</w:t>
-      </w:r>
-      <w:r>
-        <w:rPr>
-          <w:rFonts w:hint="eastAsia"/>
-        </w:rPr>
-        <w:t>Nonword</w:t>
-      </w:r>
-      <w:r>
-        <w:t>" --wordness "ALL"</w:t>
+      <w:proofErr w:type="gramStart"/>
+      <w:r>
+        <w:t>python .</w:t>
+      </w:r>
+      <w:proofErr w:type="gramEnd"/>
+      <w:r>
+        <w:t>\step2_time_cluster.py --event "Auditory_in</w:t>
+      </w:r>
+      <w:r>
+        <w:rPr>
+          <w:rFonts w:hint="eastAsia"/>
+        </w:rPr>
+        <w:t>YN</w:t>
+      </w:r>
+      <w:proofErr w:type="gramStart"/>
+      <w:r>
+        <w:t>"  --</w:t>
+      </w:r>
+      <w:proofErr w:type="gramEnd"/>
+      <w:r>
+        <w:t>task_Tag "</w:t>
+      </w:r>
+      <w:r>
+        <w:rPr>
+          <w:rFonts w:hint="eastAsia"/>
+        </w:rPr>
+        <w:t>Yes_No</w:t>
+      </w:r>
+      <w:r>
+        <w:t>" --glm_fea "</w:t>
+      </w:r>
+      <w:r>
+        <w:rPr>
+          <w:rFonts w:hint="eastAsia"/>
+        </w:rPr>
+        <w:t>Acoustic</w:t>
+      </w:r>
+      <w:r>
+        <w:t>" --wordness "ALL</w:t>
+      </w:r>
+      <w:proofErr w:type="gramStart"/>
+      <w:r>
+        <w:t>"</w:t>
       </w:r>
       <w:r>
         <w:rPr>
@@ -242,33 +238,36 @@
         </w:rPr>
         <w:t>;</w:t>
       </w:r>
+      <w:proofErr w:type="gramEnd"/>
+      <w:r>
+        <w:rPr>
+          <w:rFonts w:hint="eastAsia"/>
+        </w:rPr>
+        <w:t xml:space="preserve"> </w:t>
+      </w:r>
     </w:p>
     <w:p/>
-    <w:p>
-      <w:r>
-        <w:t>python .\step1_glm_permute.py --event "Auditory_in</w:t>
-      </w:r>
-      <w:r>
-        <w:t>YN</w:t>
-      </w:r>
-      <w:r>
-        <w:t>"  --task_Tag "</w:t>
-      </w:r>
-      <w:r>
-        <w:rPr>
-          <w:rFonts w:hint="eastAsia"/>
-        </w:rPr>
-        <w:t>Yes_No</w:t>
-      </w:r>
-      <w:r>
-        <w:t>" --glm_fea "</w:t>
-      </w:r>
+    <w:p/>
+    <w:p>
+      <w:r>
+        <w:rPr>
+          <w:rFonts w:hint="eastAsia"/>
+        </w:rPr>
+        <w:t># Word vs. Nonword, and Nonword vs. Word</w:t>
+      </w:r>
+    </w:p>
+    <w:p>
+      <w:r>
+        <w:t>python .\step1_glm_permute.py --event "Auditory_inRep"  --task_Tag "Repeat" --glm_fea "</w:t>
+      </w:r>
+      <w:bookmarkStart w:id="0" w:name="_Hlk200965047"/>
       <w:r>
         <w:rPr>
           <w:rFonts w:hint="eastAsia"/>
         </w:rPr>
         <w:t>Word</w:t>
       </w:r>
+      <w:bookmarkEnd w:id="0"/>
       <w:r>
         <w:t>" --wordness "ALL"</w:t>
       </w:r>
@@ -300,22 +299,7 @@
     </w:p>
     <w:p>
       <w:r>
-        <w:t>python .\step2_time_cluster.py --event "Auditory</w:t>
-      </w:r>
-      <w:r>
-        <w:t>_inYN</w:t>
-      </w:r>
-      <w:r>
-        <w:t>"  --task_Tag "</w:t>
-      </w:r>
-      <w:r>
-        <w:rPr>
-          <w:rFonts w:hint="eastAsia"/>
-        </w:rPr>
-        <w:t>Yes_No</w:t>
-      </w:r>
-      <w:r>
-        <w:t>" --glm_fea "</w:t>
+        <w:t>python .\step2_time_cluster.py --event "Auditory_inRep"  --task_Tag "Repeat" --glm_fea "</w:t>
       </w:r>
       <w:r>
         <w:t>Word</w:t>
@@ -332,22 +316,7 @@
     </w:p>
     <w:p>
       <w:r>
-        <w:t>python .\step1_glm_permute.py --event "Resp</w:t>
-      </w:r>
-      <w:r>
-        <w:t>_inYN</w:t>
-      </w:r>
-      <w:r>
-        <w:t>"  --task_Tag "</w:t>
-      </w:r>
-      <w:r>
-        <w:rPr>
-          <w:rFonts w:hint="eastAsia"/>
-        </w:rPr>
-        <w:t>Yes_No</w:t>
-      </w:r>
-      <w:r>
-        <w:t>" --glm_fea "</w:t>
+        <w:t>python .\step1_glm_permute.py --event "Resp_inRep"  --task_Tag "Repeat" --glm_fea "</w:t>
       </w:r>
       <w:r>
         <w:rPr>
@@ -385,22 +354,7 @@
     </w:p>
     <w:p>
       <w:r>
-        <w:t>python .\step2_time_cluster.py --event "Resp</w:t>
-      </w:r>
-      <w:r>
-        <w:t>_inYN</w:t>
-      </w:r>
-      <w:r>
-        <w:t>"  --task_Tag "</w:t>
-      </w:r>
-      <w:r>
-        <w:rPr>
-          <w:rFonts w:hint="eastAsia"/>
-        </w:rPr>
-        <w:t>Yes_No</w:t>
-      </w:r>
-      <w:r>
-        <w:t>" --glm_fea "</w:t>
+        <w:t>python .\step2_time_cluster.py --event "Resp_inRep"  --task_Tag "Repeat" --glm_fea "</w:t>
       </w:r>
       <w:r>
         <w:rPr>
@@ -420,22 +374,7 @@
     </w:p>
     <w:p>
       <w:r>
-        <w:t>python .\step1_glm_permute.py --event "Auditory_in</w:t>
-      </w:r>
-      <w:r>
-        <w:t>YN</w:t>
-      </w:r>
-      <w:r>
-        <w:t>"  --task_Tag "</w:t>
-      </w:r>
-      <w:r>
-        <w:rPr>
-          <w:rFonts w:hint="eastAsia"/>
-        </w:rPr>
-        <w:t>Yes_No</w:t>
-      </w:r>
-      <w:r>
-        <w:t>" --glm_fea "</w:t>
+        <w:t>python .\step1_glm_permute.py --event "Auditory_inRep"  --task_Tag "Repeat" --glm_fea "</w:t>
       </w:r>
       <w:r>
         <w:rPr>
@@ -474,6 +413,314 @@
     </w:p>
     <w:p>
       <w:r>
+        <w:t>python .\step2_time_cluster.py --event "Auditory_inRep"  --task_Tag "Repeat" --glm_fea "</w:t>
+      </w:r>
+      <w:r>
+        <w:rPr>
+          <w:rFonts w:hint="eastAsia"/>
+        </w:rPr>
+        <w:t>Nonword</w:t>
+      </w:r>
+      <w:r>
+        <w:t>" --wordness "ALL"</w:t>
+      </w:r>
+      <w:r>
+        <w:rPr>
+          <w:rFonts w:hint="eastAsia"/>
+        </w:rPr>
+        <w:t xml:space="preserve">; </w:t>
+      </w:r>
+    </w:p>
+    <w:p>
+      <w:r>
+        <w:t>python .\step1_glm_permute.py --event "Resp_inRep"  --task_Tag "Repeat" --glm_fea "</w:t>
+      </w:r>
+      <w:r>
+        <w:rPr>
+          <w:rFonts w:hint="eastAsia"/>
+        </w:rPr>
+        <w:t>Nonword</w:t>
+      </w:r>
+      <w:r>
+        <w:t xml:space="preserve">" --wordness "ALL" </w:t>
+      </w:r>
+      <w:r>
+        <w:rPr>
+          <w:rFonts w:hint="eastAsia"/>
+        </w:rPr>
+        <w:t>--</w:t>
+      </w:r>
+      <w:r>
+        <w:t>glm_out</w:t>
+      </w:r>
+      <w:r>
+        <w:rPr>
+          <w:rFonts w:hint="eastAsia"/>
+        </w:rPr>
+        <w:t xml:space="preserve"> </w:t>
+      </w:r>
+      <w:r>
+        <w:t>"beta"</w:t>
+      </w:r>
+      <w:r>
+        <w:rPr>
+          <w:rFonts w:hint="eastAsia"/>
+        </w:rPr>
+        <w:t xml:space="preserve">; </w:t>
+      </w:r>
+    </w:p>
+    <w:p>
+      <w:r>
+        <w:t>python .\step2_time_cluster.py --event "Resp_inRep"  --task_Tag "Repeat" --glm_fea "</w:t>
+      </w:r>
+      <w:r>
+        <w:rPr>
+          <w:rFonts w:hint="eastAsia"/>
+        </w:rPr>
+        <w:t>Nonword</w:t>
+      </w:r>
+      <w:r>
+        <w:t>" --wordness "ALL"</w:t>
+      </w:r>
+      <w:r>
+        <w:rPr>
+          <w:rFonts w:hint="eastAsia"/>
+        </w:rPr>
+        <w:t>;</w:t>
+      </w:r>
+    </w:p>
+    <w:p/>
+    <w:p>
+      <w:r>
+        <w:t>python .\step1_glm_permute.py --event "Auditory_in</w:t>
+      </w:r>
+      <w:r>
+        <w:t>YN</w:t>
+      </w:r>
+      <w:r>
+        <w:t>"  --task_Tag "</w:t>
+      </w:r>
+      <w:r>
+        <w:rPr>
+          <w:rFonts w:hint="eastAsia"/>
+        </w:rPr>
+        <w:t>Yes_No</w:t>
+      </w:r>
+      <w:r>
+        <w:t>" --glm_fea "</w:t>
+      </w:r>
+      <w:r>
+        <w:rPr>
+          <w:rFonts w:hint="eastAsia"/>
+        </w:rPr>
+        <w:t>Word</w:t>
+      </w:r>
+      <w:r>
+        <w:t>" --wordness "ALL"</w:t>
+      </w:r>
+      <w:r>
+        <w:rPr>
+          <w:rFonts w:hint="eastAsia"/>
+        </w:rPr>
+        <w:t xml:space="preserve"> --</w:t>
+      </w:r>
+      <w:r>
+        <w:t>glm_out</w:t>
+      </w:r>
+      <w:r>
+        <w:rPr>
+          <w:rFonts w:hint="eastAsia"/>
+        </w:rPr>
+        <w:t xml:space="preserve"> </w:t>
+      </w:r>
+      <w:r>
+        <w:t>"beta";</w:t>
+      </w:r>
+      <w:r>
+        <w:rPr>
+          <w:rFonts w:eastAsia="Yu Mincho" w:hint="eastAsia"/>
+          <w:lang w:eastAsia="ja-JP"/>
+        </w:rPr>
+        <w:t xml:space="preserve"> </w:t>
+      </w:r>
+    </w:p>
+    <w:p>
+      <w:r>
+        <w:lastRenderedPageBreak/>
+        <w:t>python .\step2_time_cluster.py --event "Auditory</w:t>
+      </w:r>
+      <w:r>
+        <w:t>_inYN</w:t>
+      </w:r>
+      <w:r>
+        <w:t>"  --task_Tag "</w:t>
+      </w:r>
+      <w:r>
+        <w:rPr>
+          <w:rFonts w:hint="eastAsia"/>
+        </w:rPr>
+        <w:t>Yes_No</w:t>
+      </w:r>
+      <w:r>
+        <w:t>" --glm_fea "</w:t>
+      </w:r>
+      <w:r>
+        <w:t>Word</w:t>
+      </w:r>
+      <w:r>
+        <w:t>" --wordness "ALL"</w:t>
+      </w:r>
+      <w:r>
+        <w:rPr>
+          <w:rFonts w:hint="eastAsia"/>
+        </w:rPr>
+        <w:t xml:space="preserve">; </w:t>
+      </w:r>
+    </w:p>
+    <w:p>
+      <w:r>
+        <w:t>python .\step1_glm_permute.py --event "Resp</w:t>
+      </w:r>
+      <w:r>
+        <w:t>_inYN</w:t>
+      </w:r>
+      <w:r>
+        <w:t>"  --task_Tag "</w:t>
+      </w:r>
+      <w:r>
+        <w:rPr>
+          <w:rFonts w:hint="eastAsia"/>
+        </w:rPr>
+        <w:t>Yes_No</w:t>
+      </w:r>
+      <w:r>
+        <w:t>" --glm_fea "</w:t>
+      </w:r>
+      <w:r>
+        <w:rPr>
+          <w:rFonts w:hint="eastAsia"/>
+        </w:rPr>
+        <w:t>Word</w:t>
+      </w:r>
+      <w:r>
+        <w:t xml:space="preserve">" --wordness "ALL" </w:t>
+      </w:r>
+      <w:r>
+        <w:rPr>
+          <w:rFonts w:hint="eastAsia"/>
+        </w:rPr>
+        <w:t>--</w:t>
+      </w:r>
+      <w:r>
+        <w:t>glm_out</w:t>
+      </w:r>
+      <w:r>
+        <w:rPr>
+          <w:rFonts w:hint="eastAsia"/>
+        </w:rPr>
+        <w:t xml:space="preserve"> </w:t>
+      </w:r>
+      <w:r>
+        <w:t>"beta"</w:t>
+      </w:r>
+      <w:r>
+        <w:rPr>
+          <w:rFonts w:hint="eastAsia"/>
+        </w:rPr>
+        <w:t xml:space="preserve">; </w:t>
+      </w:r>
+    </w:p>
+    <w:p>
+      <w:r>
+        <w:t>python .\step2_time_cluster.py --event "Resp</w:t>
+      </w:r>
+      <w:r>
+        <w:t>_inYN</w:t>
+      </w:r>
+      <w:r>
+        <w:t>"  --task_Tag "</w:t>
+      </w:r>
+      <w:r>
+        <w:rPr>
+          <w:rFonts w:hint="eastAsia"/>
+        </w:rPr>
+        <w:t>Yes_No</w:t>
+      </w:r>
+      <w:r>
+        <w:t>" --glm_fea "</w:t>
+      </w:r>
+      <w:r>
+        <w:rPr>
+          <w:rFonts w:hint="eastAsia"/>
+        </w:rPr>
+        <w:t>Word</w:t>
+      </w:r>
+      <w:r>
+        <w:t>" --wordness "ALL"</w:t>
+      </w:r>
+      <w:r>
+        <w:rPr>
+          <w:rFonts w:hint="eastAsia"/>
+        </w:rPr>
+        <w:t>;</w:t>
+      </w:r>
+    </w:p>
+    <w:p>
+      <w:r>
+        <w:t>python .\step1_glm_permute.py --event "Auditory_in</w:t>
+      </w:r>
+      <w:r>
+        <w:t>YN</w:t>
+      </w:r>
+      <w:r>
+        <w:t>"  --task_Tag "</w:t>
+      </w:r>
+      <w:r>
+        <w:rPr>
+          <w:rFonts w:hint="eastAsia"/>
+        </w:rPr>
+        <w:t>Yes_No</w:t>
+      </w:r>
+      <w:r>
+        <w:t>" --glm_fea "</w:t>
+      </w:r>
+      <w:r>
+        <w:rPr>
+          <w:rFonts w:hint="eastAsia"/>
+        </w:rPr>
+        <w:t>Nonword</w:t>
+      </w:r>
+      <w:r>
+        <w:t>" --wordness "ALL"</w:t>
+      </w:r>
+      <w:r>
+        <w:rPr>
+          <w:rFonts w:hint="eastAsia"/>
+        </w:rPr>
+        <w:t xml:space="preserve"> --</w:t>
+      </w:r>
+      <w:r>
+        <w:t>glm_out</w:t>
+      </w:r>
+      <w:r>
+        <w:rPr>
+          <w:rFonts w:hint="eastAsia"/>
+        </w:rPr>
+        <w:t xml:space="preserve"> </w:t>
+      </w:r>
+      <w:r>
+        <w:t>"beta";</w:t>
+      </w:r>
+      <w:r>
+        <w:rPr>
+          <w:rFonts w:eastAsia="Yu Mincho" w:hint="eastAsia"/>
+          <w:lang w:eastAsia="ja-JP"/>
+        </w:rPr>
+        <w:t xml:space="preserve"> </w:t>
+      </w:r>
+    </w:p>
+    <w:p>
+      <w:r>
         <w:t>python .\step2_time_cluster.py --event "Auditory_in</w:t>
       </w:r>
       <w:r>
@@ -509,7 +756,6 @@
     </w:p>
     <w:p>
       <w:r>
-        <w:lastRenderedPageBreak/>
         <w:t>python .\step1_glm_permute.py --event "Resp_in</w:t>
       </w:r>
       <w:r>
@@ -611,58 +857,30 @@
       </w:r>
       <w:proofErr w:type="gramEnd"/>
       <w:r>
-        <w:t>\step1_glm_permute.py --event "</w:t>
-      </w:r>
-      <w:proofErr w:type="spellStart"/>
-      <w:r>
-        <w:t>Auditory_inYN</w:t>
-      </w:r>
-      <w:proofErr w:type="spellEnd"/>
+        <w:t>\step1_glm_permute.py --event "Auditory_inYN</w:t>
+      </w:r>
       <w:proofErr w:type="gramStart"/>
       <w:r>
         <w:t>"  --</w:t>
       </w:r>
-      <w:proofErr w:type="spellStart"/>
       <w:proofErr w:type="gramEnd"/>
       <w:r>
-        <w:t>task_Tag</w:t>
-      </w:r>
-      <w:proofErr w:type="spellEnd"/>
-      <w:r>
-        <w:t xml:space="preserve"> "</w:t>
-      </w:r>
-      <w:proofErr w:type="spellStart"/>
+        <w:t>task_Tag "</w:t>
+      </w:r>
       <w:r>
         <w:rPr>
           <w:rFonts w:hint="eastAsia"/>
         </w:rPr>
         <w:t>Yes_No</w:t>
       </w:r>
-      <w:proofErr w:type="spellEnd"/>
-      <w:r>
-        <w:t>" --</w:t>
-      </w:r>
-      <w:proofErr w:type="spellStart"/>
-      <w:r>
-        <w:t>glm_fea</w:t>
-      </w:r>
-      <w:proofErr w:type="spellEnd"/>
-      <w:r>
-        <w:t xml:space="preserve"> "</w:t>
+      <w:r>
+        <w:t>" --glm_fea "</w:t>
       </w:r>
       <w:r>
         <w:t>Acoustic</w:t>
       </w:r>
       <w:r>
-        <w:t>" --</w:t>
-      </w:r>
-      <w:proofErr w:type="spellStart"/>
-      <w:r>
-        <w:t>wordness</w:t>
-      </w:r>
-      <w:proofErr w:type="spellEnd"/>
-      <w:r>
-        <w:t xml:space="preserve"> "ALL"</w:t>
+        <w:t>" --wordness "ALL"</w:t>
       </w:r>
       <w:r>
         <w:rPr>
@@ -670,23 +888,17 @@
         </w:rPr>
         <w:t xml:space="preserve"> --</w:t>
       </w:r>
-      <w:proofErr w:type="spellStart"/>
       <w:r>
         <w:t>glm_out</w:t>
       </w:r>
-      <w:proofErr w:type="spellEnd"/>
-      <w:r>
-        <w:rPr>
-          <w:rFonts w:hint="eastAsia"/>
-        </w:rPr>
-        <w:t xml:space="preserve"> </w:t>
-      </w:r>
-      <w:r>
-        <w:t>"</w:t>
-      </w:r>
-      <w:proofErr w:type="spellStart"/>
-      <w:r>
-        <w:t>beta</w:t>
+      <w:r>
+        <w:rPr>
+          <w:rFonts w:hint="eastAsia"/>
+        </w:rPr>
+        <w:t xml:space="preserve"> </w:t>
+      </w:r>
+      <w:r>
+        <w:t>"beta</w:t>
       </w:r>
       <w:r>
         <w:rPr>
@@ -694,7 +906,6 @@
         </w:rPr>
         <w:t>_abs</w:t>
       </w:r>
-      <w:proofErr w:type="spellEnd"/>
       <w:proofErr w:type="gramStart"/>
       <w:r>
         <w:t>";</w:t>
@@ -715,58 +926,30 @@
       </w:r>
       <w:proofErr w:type="gramEnd"/>
       <w:r>
-        <w:t>\step2_time_cluster.py --event "</w:t>
-      </w:r>
-      <w:proofErr w:type="spellStart"/>
-      <w:r>
-        <w:t>Auditory_inYN</w:t>
-      </w:r>
-      <w:proofErr w:type="spellEnd"/>
+        <w:t>\step2_time_cluster.py --event "Auditory_inYN</w:t>
+      </w:r>
       <w:proofErr w:type="gramStart"/>
       <w:r>
         <w:t>"  --</w:t>
       </w:r>
-      <w:proofErr w:type="spellStart"/>
       <w:proofErr w:type="gramEnd"/>
       <w:r>
-        <w:t>task_Tag</w:t>
-      </w:r>
-      <w:proofErr w:type="spellEnd"/>
-      <w:r>
-        <w:t xml:space="preserve"> "</w:t>
-      </w:r>
-      <w:proofErr w:type="spellStart"/>
+        <w:t>task_Tag "</w:t>
+      </w:r>
       <w:r>
         <w:rPr>
           <w:rFonts w:hint="eastAsia"/>
         </w:rPr>
         <w:t>Yes_No</w:t>
       </w:r>
-      <w:proofErr w:type="spellEnd"/>
-      <w:r>
-        <w:t>" --</w:t>
-      </w:r>
-      <w:proofErr w:type="spellStart"/>
-      <w:r>
-        <w:t>glm_fea</w:t>
-      </w:r>
-      <w:proofErr w:type="spellEnd"/>
-      <w:r>
-        <w:t xml:space="preserve"> "</w:t>
+      <w:r>
+        <w:t>" --glm_fea "</w:t>
       </w:r>
       <w:r>
         <w:t>Acoustic</w:t>
       </w:r>
       <w:r>
-        <w:t>" --</w:t>
-      </w:r>
-      <w:proofErr w:type="spellStart"/>
-      <w:r>
-        <w:t>wordness</w:t>
-      </w:r>
-      <w:proofErr w:type="spellEnd"/>
-      <w:r>
-        <w:t xml:space="preserve"> "ALL</w:t>
+        <w:t>" --wordness "ALL</w:t>
       </w:r>
       <w:proofErr w:type="gramStart"/>
       <w:r>
@@ -793,58 +976,30 @@
       </w:r>
       <w:proofErr w:type="gramEnd"/>
       <w:r>
-        <w:t>\step1_glm_permute.py --event "</w:t>
-      </w:r>
-      <w:proofErr w:type="spellStart"/>
-      <w:r>
-        <w:t>Resp_inYN</w:t>
-      </w:r>
-      <w:proofErr w:type="spellEnd"/>
+        <w:t>\step1_glm_permute.py --event "Resp_inYN</w:t>
+      </w:r>
       <w:proofErr w:type="gramStart"/>
       <w:r>
         <w:t>"  --</w:t>
       </w:r>
-      <w:proofErr w:type="spellStart"/>
       <w:proofErr w:type="gramEnd"/>
       <w:r>
-        <w:t>task_Tag</w:t>
-      </w:r>
-      <w:proofErr w:type="spellEnd"/>
-      <w:r>
-        <w:t xml:space="preserve"> "</w:t>
-      </w:r>
-      <w:proofErr w:type="spellStart"/>
+        <w:t>task_Tag "</w:t>
+      </w:r>
       <w:r>
         <w:rPr>
           <w:rFonts w:hint="eastAsia"/>
         </w:rPr>
         <w:t>Yes_No</w:t>
       </w:r>
-      <w:proofErr w:type="spellEnd"/>
-      <w:r>
-        <w:t>" --</w:t>
-      </w:r>
-      <w:proofErr w:type="spellStart"/>
-      <w:r>
-        <w:t>glm_fea</w:t>
-      </w:r>
-      <w:proofErr w:type="spellEnd"/>
-      <w:r>
-        <w:t xml:space="preserve"> "</w:t>
+      <w:r>
+        <w:t>" --glm_fea "</w:t>
       </w:r>
       <w:r>
         <w:t>Acoustic</w:t>
       </w:r>
       <w:r>
-        <w:t>" --</w:t>
-      </w:r>
-      <w:proofErr w:type="spellStart"/>
-      <w:r>
-        <w:t>wordness</w:t>
-      </w:r>
-      <w:proofErr w:type="spellEnd"/>
-      <w:r>
-        <w:t xml:space="preserve"> "ALL" </w:t>
+        <w:t xml:space="preserve">" --wordness "ALL" </w:t>
       </w:r>
       <w:r>
         <w:rPr>
@@ -852,23 +1007,130 @@
         </w:rPr>
         <w:t>--</w:t>
       </w:r>
-      <w:proofErr w:type="spellStart"/>
       <w:r>
         <w:t>glm_out</w:t>
       </w:r>
-      <w:proofErr w:type="spellEnd"/>
-      <w:r>
-        <w:rPr>
-          <w:rFonts w:hint="eastAsia"/>
-        </w:rPr>
-        <w:t xml:space="preserve"> </w:t>
-      </w:r>
+      <w:r>
+        <w:rPr>
+          <w:rFonts w:hint="eastAsia"/>
+        </w:rPr>
+        <w:t xml:space="preserve"> </w:t>
+      </w:r>
+      <w:r>
+        <w:t>"beta</w:t>
+      </w:r>
+      <w:r>
+        <w:rPr>
+          <w:rFonts w:hint="eastAsia"/>
+        </w:rPr>
+        <w:t>_abs</w:t>
+      </w:r>
+      <w:proofErr w:type="gramStart"/>
       <w:r>
         <w:t>"</w:t>
       </w:r>
-      <w:proofErr w:type="spellStart"/>
-      <w:r>
-        <w:t>beta</w:t>
+      <w:r>
+        <w:rPr>
+          <w:rFonts w:hint="eastAsia"/>
+        </w:rPr>
+        <w:t>;</w:t>
+      </w:r>
+      <w:proofErr w:type="gramEnd"/>
+      <w:r>
+        <w:rPr>
+          <w:rFonts w:hint="eastAsia"/>
+        </w:rPr>
+        <w:t xml:space="preserve"> </w:t>
+      </w:r>
+    </w:p>
+    <w:p>
+      <w:proofErr w:type="gramStart"/>
+      <w:r>
+        <w:t>python .</w:t>
+      </w:r>
+      <w:proofErr w:type="gramEnd"/>
+      <w:r>
+        <w:t>\step2_time_cluster.py --event "Resp_inYN</w:t>
+      </w:r>
+      <w:proofErr w:type="gramStart"/>
+      <w:r>
+        <w:t>"  --</w:t>
+      </w:r>
+      <w:proofErr w:type="gramEnd"/>
+      <w:r>
+        <w:t>task_Tag "</w:t>
+      </w:r>
+      <w:r>
+        <w:rPr>
+          <w:rFonts w:hint="eastAsia"/>
+        </w:rPr>
+        <w:t>Yes_No</w:t>
+      </w:r>
+      <w:r>
+        <w:t>" --glm_fea "</w:t>
+      </w:r>
+      <w:r>
+        <w:t>Acoustic</w:t>
+      </w:r>
+      <w:r>
+        <w:t>" --wordness "ALL</w:t>
+      </w:r>
+      <w:proofErr w:type="gramStart"/>
+      <w:r>
+        <w:t>"</w:t>
+      </w:r>
+      <w:r>
+        <w:rPr>
+          <w:rFonts w:hint="eastAsia"/>
+        </w:rPr>
+        <w:t>;</w:t>
+      </w:r>
+      <w:proofErr w:type="gramEnd"/>
+    </w:p>
+    <w:p/>
+    <w:p>
+      <w:proofErr w:type="gramStart"/>
+      <w:r>
+        <w:t>python .</w:t>
+      </w:r>
+      <w:proofErr w:type="gramEnd"/>
+      <w:r>
+        <w:t>\step1_glm_permute.py --event "Auditory_inYN</w:t>
+      </w:r>
+      <w:proofErr w:type="gramStart"/>
+      <w:r>
+        <w:t>"  --</w:t>
+      </w:r>
+      <w:proofErr w:type="gramEnd"/>
+      <w:r>
+        <w:t>task_Tag "</w:t>
+      </w:r>
+      <w:r>
+        <w:rPr>
+          <w:rFonts w:hint="eastAsia"/>
+        </w:rPr>
+        <w:t>Yes_No</w:t>
+      </w:r>
+      <w:r>
+        <w:t>" --glm_fea "Phonemic" --wordness "ALL"</w:t>
+      </w:r>
+      <w:r>
+        <w:rPr>
+          <w:rFonts w:hint="eastAsia"/>
+        </w:rPr>
+        <w:t xml:space="preserve"> --</w:t>
+      </w:r>
+      <w:r>
+        <w:t>glm_out</w:t>
+      </w:r>
+      <w:r>
+        <w:rPr>
+          <w:rFonts w:hint="eastAsia"/>
+        </w:rPr>
+        <w:t xml:space="preserve"> </w:t>
+      </w:r>
+      <w:r>
+        <w:t>"beta</w:t>
       </w:r>
       <w:r>
         <w:rPr>
@@ -876,183 +1138,6 @@
         </w:rPr>
         <w:t>_abs</w:t>
       </w:r>
-      <w:proofErr w:type="spellEnd"/>
-      <w:proofErr w:type="gramStart"/>
-      <w:r>
-        <w:t>"</w:t>
-      </w:r>
-      <w:r>
-        <w:rPr>
-          <w:rFonts w:hint="eastAsia"/>
-        </w:rPr>
-        <w:t>;</w:t>
-      </w:r>
-      <w:proofErr w:type="gramEnd"/>
-      <w:r>
-        <w:rPr>
-          <w:rFonts w:hint="eastAsia"/>
-        </w:rPr>
-        <w:t xml:space="preserve"> </w:t>
-      </w:r>
-    </w:p>
-    <w:p>
-      <w:proofErr w:type="gramStart"/>
-      <w:r>
-        <w:t>python .</w:t>
-      </w:r>
-      <w:proofErr w:type="gramEnd"/>
-      <w:r>
-        <w:t>\step2_time_cluster.py --event "</w:t>
-      </w:r>
-      <w:proofErr w:type="spellStart"/>
-      <w:r>
-        <w:t>Resp_inYN</w:t>
-      </w:r>
-      <w:proofErr w:type="spellEnd"/>
-      <w:proofErr w:type="gramStart"/>
-      <w:r>
-        <w:t>"  --</w:t>
-      </w:r>
-      <w:proofErr w:type="spellStart"/>
-      <w:proofErr w:type="gramEnd"/>
-      <w:r>
-        <w:t>task_Tag</w:t>
-      </w:r>
-      <w:proofErr w:type="spellEnd"/>
-      <w:r>
-        <w:t xml:space="preserve"> "</w:t>
-      </w:r>
-      <w:proofErr w:type="spellStart"/>
-      <w:r>
-        <w:rPr>
-          <w:rFonts w:hint="eastAsia"/>
-        </w:rPr>
-        <w:t>Yes_No</w:t>
-      </w:r>
-      <w:proofErr w:type="spellEnd"/>
-      <w:r>
-        <w:t>" --</w:t>
-      </w:r>
-      <w:proofErr w:type="spellStart"/>
-      <w:r>
-        <w:t>glm_fea</w:t>
-      </w:r>
-      <w:proofErr w:type="spellEnd"/>
-      <w:r>
-        <w:t xml:space="preserve"> "</w:t>
-      </w:r>
-      <w:r>
-        <w:t>Acoustic</w:t>
-      </w:r>
-      <w:r>
-        <w:t>" --</w:t>
-      </w:r>
-      <w:proofErr w:type="spellStart"/>
-      <w:r>
-        <w:t>wordness</w:t>
-      </w:r>
-      <w:proofErr w:type="spellEnd"/>
-      <w:r>
-        <w:t xml:space="preserve"> "ALL</w:t>
-      </w:r>
-      <w:proofErr w:type="gramStart"/>
-      <w:r>
-        <w:t>"</w:t>
-      </w:r>
-      <w:r>
-        <w:rPr>
-          <w:rFonts w:hint="eastAsia"/>
-        </w:rPr>
-        <w:t>;</w:t>
-      </w:r>
-      <w:proofErr w:type="gramEnd"/>
-    </w:p>
-    <w:p/>
-    <w:p>
-      <w:proofErr w:type="gramStart"/>
-      <w:r>
-        <w:t>python .</w:t>
-      </w:r>
-      <w:proofErr w:type="gramEnd"/>
-      <w:r>
-        <w:t>\step1_glm_permute.py --event "</w:t>
-      </w:r>
-      <w:proofErr w:type="spellStart"/>
-      <w:r>
-        <w:t>Auditory_inYN</w:t>
-      </w:r>
-      <w:proofErr w:type="spellEnd"/>
-      <w:proofErr w:type="gramStart"/>
-      <w:r>
-        <w:t>"  --</w:t>
-      </w:r>
-      <w:proofErr w:type="spellStart"/>
-      <w:proofErr w:type="gramEnd"/>
-      <w:r>
-        <w:t>task_Tag</w:t>
-      </w:r>
-      <w:proofErr w:type="spellEnd"/>
-      <w:r>
-        <w:t xml:space="preserve"> "</w:t>
-      </w:r>
-      <w:proofErr w:type="spellStart"/>
-      <w:r>
-        <w:rPr>
-          <w:rFonts w:hint="eastAsia"/>
-        </w:rPr>
-        <w:t>Yes_No</w:t>
-      </w:r>
-      <w:proofErr w:type="spellEnd"/>
-      <w:r>
-        <w:t>" --</w:t>
-      </w:r>
-      <w:proofErr w:type="spellStart"/>
-      <w:r>
-        <w:t>glm_fea</w:t>
-      </w:r>
-      <w:proofErr w:type="spellEnd"/>
-      <w:r>
-        <w:t xml:space="preserve"> "Phonemic" --</w:t>
-      </w:r>
-      <w:proofErr w:type="spellStart"/>
-      <w:r>
-        <w:t>wordness</w:t>
-      </w:r>
-      <w:proofErr w:type="spellEnd"/>
-      <w:r>
-        <w:t xml:space="preserve"> "ALL"</w:t>
-      </w:r>
-      <w:r>
-        <w:rPr>
-          <w:rFonts w:hint="eastAsia"/>
-        </w:rPr>
-        <w:t xml:space="preserve"> --</w:t>
-      </w:r>
-      <w:proofErr w:type="spellStart"/>
-      <w:r>
-        <w:t>glm_out</w:t>
-      </w:r>
-      <w:proofErr w:type="spellEnd"/>
-      <w:r>
-        <w:rPr>
-          <w:rFonts w:hint="eastAsia"/>
-        </w:rPr>
-        <w:t xml:space="preserve"> </w:t>
-      </w:r>
-      <w:r>
-        <w:t>"</w:t>
-      </w:r>
-      <w:proofErr w:type="spellStart"/>
-      <w:r>
-        <w:t>beta</w:t>
-      </w:r>
-      <w:r>
-        <w:rPr>
-          <w:rFonts w:hint="eastAsia"/>
-        </w:rPr>
-        <w:t>_abs</w:t>
-      </w:r>
-      <w:proofErr w:type="spellEnd"/>
       <w:proofErr w:type="gramStart"/>
       <w:r>
         <w:t>";</w:t>
@@ -1073,58 +1158,30 @@
       </w:r>
       <w:proofErr w:type="gramEnd"/>
       <w:r>
-        <w:t>\step2_time_cluster.py --event "</w:t>
-      </w:r>
-      <w:proofErr w:type="spellStart"/>
-      <w:r>
-        <w:t>Auditory_inYN</w:t>
-      </w:r>
-      <w:proofErr w:type="spellEnd"/>
+        <w:t>\step2_time_cluster.py --event "Auditory_inYN</w:t>
+      </w:r>
       <w:proofErr w:type="gramStart"/>
       <w:r>
         <w:t>"  --</w:t>
       </w:r>
-      <w:proofErr w:type="spellStart"/>
       <w:proofErr w:type="gramEnd"/>
       <w:r>
-        <w:t>task_Tag</w:t>
-      </w:r>
-      <w:proofErr w:type="spellEnd"/>
-      <w:r>
-        <w:t xml:space="preserve"> "</w:t>
-      </w:r>
-      <w:proofErr w:type="spellStart"/>
+        <w:t>task_Tag "</w:t>
+      </w:r>
       <w:r>
         <w:rPr>
           <w:rFonts w:hint="eastAsia"/>
         </w:rPr>
         <w:t>Yes_No</w:t>
       </w:r>
-      <w:proofErr w:type="spellEnd"/>
-      <w:r>
-        <w:t>" --</w:t>
-      </w:r>
-      <w:proofErr w:type="spellStart"/>
-      <w:r>
-        <w:t>glm_fea</w:t>
-      </w:r>
-      <w:proofErr w:type="spellEnd"/>
-      <w:r>
-        <w:t xml:space="preserve"> "</w:t>
+      <w:r>
+        <w:t>" --glm_fea "</w:t>
       </w:r>
       <w:r>
         <w:t>Phonemic</w:t>
       </w:r>
       <w:r>
-        <w:t>" --</w:t>
-      </w:r>
-      <w:proofErr w:type="spellStart"/>
-      <w:r>
-        <w:t>wordness</w:t>
-      </w:r>
-      <w:proofErr w:type="spellEnd"/>
-      <w:r>
-        <w:t xml:space="preserve"> "ALL</w:t>
+        <w:t>" --wordness "ALL</w:t>
       </w:r>
       <w:proofErr w:type="gramStart"/>
       <w:r>
@@ -1151,58 +1208,30 @@
       </w:r>
       <w:proofErr w:type="gramEnd"/>
       <w:r>
-        <w:t>\step1_glm_permute.py --event "</w:t>
-      </w:r>
-      <w:proofErr w:type="spellStart"/>
-      <w:r>
-        <w:t>Resp_inYN</w:t>
-      </w:r>
-      <w:proofErr w:type="spellEnd"/>
+        <w:t>\step1_glm_permute.py --event "Resp_inYN</w:t>
+      </w:r>
       <w:proofErr w:type="gramStart"/>
       <w:r>
         <w:t>"  --</w:t>
       </w:r>
-      <w:proofErr w:type="spellStart"/>
       <w:proofErr w:type="gramEnd"/>
       <w:r>
-        <w:t>task_Tag</w:t>
-      </w:r>
-      <w:proofErr w:type="spellEnd"/>
-      <w:r>
-        <w:t xml:space="preserve"> "</w:t>
-      </w:r>
-      <w:proofErr w:type="spellStart"/>
+        <w:t>task_Tag "</w:t>
+      </w:r>
       <w:r>
         <w:rPr>
           <w:rFonts w:hint="eastAsia"/>
         </w:rPr>
         <w:t>Yes_No</w:t>
       </w:r>
-      <w:proofErr w:type="spellEnd"/>
-      <w:r>
-        <w:t>" --</w:t>
-      </w:r>
-      <w:proofErr w:type="spellStart"/>
-      <w:r>
-        <w:t>glm_fea</w:t>
-      </w:r>
-      <w:proofErr w:type="spellEnd"/>
-      <w:r>
-        <w:t xml:space="preserve"> "</w:t>
+      <w:r>
+        <w:t>" --glm_fea "</w:t>
       </w:r>
       <w:r>
         <w:t>Phonemic</w:t>
       </w:r>
       <w:r>
-        <w:t>" --</w:t>
-      </w:r>
-      <w:proofErr w:type="spellStart"/>
-      <w:r>
-        <w:t>wordness</w:t>
-      </w:r>
-      <w:proofErr w:type="spellEnd"/>
-      <w:r>
-        <w:t xml:space="preserve"> "ALL" </w:t>
+        <w:t xml:space="preserve">" --wordness "ALL" </w:t>
       </w:r>
       <w:r>
         <w:rPr>
@@ -1210,23 +1239,17 @@
         </w:rPr>
         <w:t>--</w:t>
       </w:r>
-      <w:proofErr w:type="spellStart"/>
       <w:r>
         <w:t>glm_out</w:t>
       </w:r>
-      <w:proofErr w:type="spellEnd"/>
-      <w:r>
-        <w:rPr>
-          <w:rFonts w:hint="eastAsia"/>
-        </w:rPr>
-        <w:t xml:space="preserve"> </w:t>
-      </w:r>
-      <w:r>
-        <w:t>"</w:t>
-      </w:r>
-      <w:proofErr w:type="spellStart"/>
-      <w:r>
-        <w:t>beta</w:t>
+      <w:r>
+        <w:rPr>
+          <w:rFonts w:hint="eastAsia"/>
+        </w:rPr>
+        <w:t xml:space="preserve"> </w:t>
+      </w:r>
+      <w:r>
+        <w:t>"beta</w:t>
       </w:r>
       <w:r>
         <w:rPr>
@@ -1234,7 +1257,6 @@
         </w:rPr>
         <w:t>_abs</w:t>
       </w:r>
-      <w:proofErr w:type="spellEnd"/>
       <w:proofErr w:type="gramStart"/>
       <w:r>
         <w:t>"</w:t>
@@ -1262,62 +1284,35 @@
       </w:pPr>
       <w:proofErr w:type="gramStart"/>
       <w:r>
+        <w:lastRenderedPageBreak/>
         <w:t>python .</w:t>
       </w:r>
       <w:proofErr w:type="gramEnd"/>
       <w:r>
-        <w:t>\step2_time_cluster.py --event "</w:t>
-      </w:r>
-      <w:proofErr w:type="spellStart"/>
-      <w:r>
-        <w:t>Resp_inYN</w:t>
-      </w:r>
-      <w:proofErr w:type="spellEnd"/>
+        <w:t>\step2_time_cluster.py --event "Resp_inYN</w:t>
+      </w:r>
       <w:proofErr w:type="gramStart"/>
       <w:r>
         <w:t>"  --</w:t>
       </w:r>
-      <w:proofErr w:type="spellStart"/>
       <w:proofErr w:type="gramEnd"/>
       <w:r>
-        <w:t>task_Tag</w:t>
-      </w:r>
-      <w:proofErr w:type="spellEnd"/>
-      <w:r>
-        <w:t xml:space="preserve"> "</w:t>
-      </w:r>
-      <w:proofErr w:type="spellStart"/>
+        <w:t>task_Tag "</w:t>
+      </w:r>
       <w:r>
         <w:rPr>
           <w:rFonts w:hint="eastAsia"/>
         </w:rPr>
         <w:t>Yes_No</w:t>
       </w:r>
-      <w:proofErr w:type="spellEnd"/>
-      <w:r>
-        <w:t>" --</w:t>
-      </w:r>
-      <w:proofErr w:type="spellStart"/>
-      <w:r>
-        <w:t>glm_fea</w:t>
-      </w:r>
-      <w:proofErr w:type="spellEnd"/>
-      <w:r>
-        <w:t xml:space="preserve"> "</w:t>
+      <w:r>
+        <w:t>" --glm_fea "</w:t>
       </w:r>
       <w:r>
         <w:t>Phonemic</w:t>
       </w:r>
       <w:r>
-        <w:t>" --</w:t>
-      </w:r>
-      <w:proofErr w:type="spellStart"/>
-      <w:r>
-        <w:t>wordness</w:t>
-      </w:r>
-      <w:proofErr w:type="spellEnd"/>
-      <w:r>
-        <w:t xml:space="preserve"> "ALL</w:t>
+        <w:t>" --wordness "ALL</w:t>
       </w:r>
       <w:proofErr w:type="gramStart"/>
       <w:r>
@@ -1452,7 +1447,6 @@
     </w:p>
     <w:p>
       <w:r>
-        <w:lastRenderedPageBreak/>
         <w:t>python .\step2_time_cluster.py --event "Auditory_inRep"  --task_Tag "Repeat" --glm_fea "</w:t>
       </w:r>
       <w:r>
@@ -1751,6 +1745,7 @@
     </w:p>
     <w:p>
       <w:r>
+        <w:lastRenderedPageBreak/>
         <w:t>python .\step2_time_cluster.py --event "</w:t>
       </w:r>
       <w:r>
@@ -1907,241 +1902,241 @@
         <w:rPr>
           <w:rFonts w:hint="eastAsia"/>
         </w:rPr>
+        <w:t>1</w:t>
+      </w:r>
+    </w:p>
+    <w:p/>
+    <w:p>
+      <w:r>
+        <w:rPr>
+          <w:rFonts w:hint="eastAsia"/>
+        </w:rPr>
+        <w:t># FDR correction</w:t>
+      </w:r>
+    </w:p>
+    <w:p>
+      <w:r>
+        <w:t># When glm output is beta, get original significance, but also do time cluster correction</w:t>
+      </w:r>
+    </w:p>
+    <w:p>
+      <w:r>
+        <w:t>python .\step2_</w:t>
+      </w:r>
+      <w:r>
+        <w:rPr>
+          <w:rFonts w:hint="eastAsia"/>
+        </w:rPr>
+        <w:t>glm_fdr</w:t>
+      </w:r>
+      <w:r>
+        <w:t>.py --event "</w:t>
+      </w:r>
+      <w:r>
+        <w:rPr>
+          <w:rFonts w:hint="eastAsia"/>
+        </w:rPr>
+        <w:t>Cue</w:t>
+      </w:r>
+      <w:r>
+        <w:t>_inRep"  --task_Tag "Repeat" --glm_fea "</w:t>
+      </w:r>
+      <w:r>
+        <w:t>Acoustic</w:t>
+      </w:r>
+      <w:r>
+        <w:t>" --wordness "ALL"</w:t>
+      </w:r>
+      <w:r>
+        <w:rPr>
+          <w:rFonts w:hint="eastAsia"/>
+        </w:rPr>
+        <w:t xml:space="preserve">; </w:t>
+      </w:r>
+    </w:p>
+    <w:p>
+      <w:r>
+        <w:t>python .\step2_</w:t>
+      </w:r>
+      <w:r>
+        <w:rPr>
+          <w:rFonts w:hint="eastAsia"/>
+        </w:rPr>
+        <w:t>glm_fdr</w:t>
+      </w:r>
+      <w:r>
+        <w:t>.py --event "Auditory_inRep"  --task_Tag "Repeat" --glm_fea "</w:t>
+      </w:r>
+      <w:r>
+        <w:t>Acoustic</w:t>
+      </w:r>
+      <w:r>
+        <w:t>" --wordness "ALL"</w:t>
+      </w:r>
+      <w:r>
+        <w:rPr>
+          <w:rFonts w:hint="eastAsia"/>
+        </w:rPr>
+        <w:t xml:space="preserve">; </w:t>
+      </w:r>
+    </w:p>
+    <w:p>
+      <w:r>
+        <w:t>python .\step2_</w:t>
+      </w:r>
+      <w:r>
+        <w:rPr>
+          <w:rFonts w:hint="eastAsia"/>
+        </w:rPr>
+        <w:t>glm_fdr</w:t>
+      </w:r>
+      <w:r>
+        <w:t>.py --event "Resp_inRep"  --task_Tag "Repeat" --glm_fea "</w:t>
+      </w:r>
+      <w:r>
+        <w:t>Acoustic</w:t>
+      </w:r>
+      <w:r>
+        <w:t>" --wordness "ALL"</w:t>
+      </w:r>
+      <w:r>
+        <w:rPr>
+          <w:rFonts w:hint="eastAsia"/>
+        </w:rPr>
+        <w:t>;</w:t>
+      </w:r>
+    </w:p>
+    <w:p>
+      <w:r>
+        <w:t>python .\step2_</w:t>
+      </w:r>
+      <w:r>
+        <w:rPr>
+          <w:rFonts w:hint="eastAsia"/>
+        </w:rPr>
+        <w:t>glm_fdr</w:t>
+      </w:r>
+      <w:r>
+        <w:t>.py --event "</w:t>
+      </w:r>
+      <w:r>
+        <w:rPr>
+          <w:rFonts w:hint="eastAsia"/>
+        </w:rPr>
+        <w:t>Cue</w:t>
+      </w:r>
+      <w:r>
+        <w:t>_inRep"  --task_Tag "Repeat" --glm_fea "</w:t>
+      </w:r>
+      <w:r>
+        <w:t>Phonemic</w:t>
+      </w:r>
+      <w:r>
+        <w:t>" --wordness "ALL"</w:t>
+      </w:r>
+      <w:r>
+        <w:rPr>
+          <w:rFonts w:hint="eastAsia"/>
+        </w:rPr>
+        <w:t xml:space="preserve">; </w:t>
+      </w:r>
+    </w:p>
+    <w:p>
+      <w:r>
+        <w:t>python .\step2_</w:t>
+      </w:r>
+      <w:r>
+        <w:rPr>
+          <w:rFonts w:hint="eastAsia"/>
+        </w:rPr>
+        <w:t>glm_fdr</w:t>
+      </w:r>
+      <w:r>
+        <w:t>.py --event "Auditory_inRep"  --task_Tag "Repeat" --glm_fea "</w:t>
+      </w:r>
+      <w:r>
+        <w:t>Phonemic</w:t>
+      </w:r>
+      <w:r>
+        <w:t>" --wordness "ALL"</w:t>
+      </w:r>
+      <w:r>
+        <w:rPr>
+          <w:rFonts w:hint="eastAsia"/>
+        </w:rPr>
+        <w:t xml:space="preserve">; </w:t>
+      </w:r>
+    </w:p>
+    <w:p>
+      <w:r>
+        <w:t>python .\</w:t>
+      </w:r>
+      <w:r>
+        <w:t>step2_</w:t>
+      </w:r>
+      <w:r>
+        <w:rPr>
+          <w:rFonts w:hint="eastAsia"/>
+        </w:rPr>
+        <w:t>glm_fdr</w:t>
+      </w:r>
+      <w:r>
+        <w:t>.py --event "Resp_inRep"  --task_Tag "Repeat" --glm_fea "</w:t>
+      </w:r>
+      <w:r>
+        <w:t>Phonemic</w:t>
+      </w:r>
+      <w:r>
+        <w:t>" --wordness "ALL"</w:t>
+      </w:r>
+      <w:r>
+        <w:rPr>
+          <w:rFonts w:hint="eastAsia"/>
+        </w:rPr>
+        <w:t>;</w:t>
+      </w:r>
+    </w:p>
+    <w:p>
+      <w:r>
+        <w:t>python .\step2_</w:t>
+      </w:r>
+      <w:r>
+        <w:rPr>
+          <w:rFonts w:hint="eastAsia"/>
+        </w:rPr>
+        <w:t>glm_fdr</w:t>
+      </w:r>
+      <w:r>
+        <w:t>.py --event "</w:t>
+      </w:r>
+      <w:r>
+        <w:rPr>
+          <w:rFonts w:hint="eastAsia"/>
+        </w:rPr>
+        <w:t>Cue</w:t>
+      </w:r>
+      <w:r>
+        <w:t>_inRep"  --task_Tag "Repeat" --glm_fea "</w:t>
+      </w:r>
+      <w:r>
+        <w:rPr>
+          <w:rFonts w:hint="eastAsia"/>
+        </w:rPr>
+        <w:t>Lexical</w:t>
+      </w:r>
+      <w:r>
+        <w:t>" --wordness "ALL"</w:t>
+      </w:r>
+      <w:r>
+        <w:rPr>
+          <w:rFonts w:hint="eastAsia"/>
+        </w:rPr>
+        <w:t xml:space="preserve">; </w:t>
+      </w:r>
+    </w:p>
+    <w:p>
+      <w:r>
         <w:lastRenderedPageBreak/>
-        <w:t>1</w:t>
-      </w:r>
-    </w:p>
-    <w:p/>
-    <w:p>
-      <w:r>
-        <w:rPr>
-          <w:rFonts w:hint="eastAsia"/>
-        </w:rPr>
-        <w:t># FDR correction</w:t>
-      </w:r>
-    </w:p>
-    <w:p>
-      <w:r>
-        <w:t># When glm output is beta, get original significance, but also do time cluster correction</w:t>
-      </w:r>
-    </w:p>
-    <w:p>
-      <w:r>
-        <w:t>python .\step2_</w:t>
-      </w:r>
-      <w:r>
-        <w:rPr>
-          <w:rFonts w:hint="eastAsia"/>
-        </w:rPr>
-        <w:t>glm_fdr</w:t>
-      </w:r>
-      <w:r>
-        <w:t>.py --event "</w:t>
-      </w:r>
-      <w:r>
-        <w:rPr>
-          <w:rFonts w:hint="eastAsia"/>
-        </w:rPr>
-        <w:t>Cue</w:t>
-      </w:r>
-      <w:r>
-        <w:t>_inRep"  --task_Tag "Repeat" --glm_fea "</w:t>
-      </w:r>
-      <w:r>
-        <w:t>Acoustic</w:t>
-      </w:r>
-      <w:r>
-        <w:t>" --wordness "ALL"</w:t>
-      </w:r>
-      <w:r>
-        <w:rPr>
-          <w:rFonts w:hint="eastAsia"/>
-        </w:rPr>
-        <w:t xml:space="preserve">; </w:t>
-      </w:r>
-    </w:p>
-    <w:p>
-      <w:r>
-        <w:t>python .\step2_</w:t>
-      </w:r>
-      <w:r>
-        <w:rPr>
-          <w:rFonts w:hint="eastAsia"/>
-        </w:rPr>
-        <w:t>glm_fdr</w:t>
-      </w:r>
-      <w:r>
-        <w:t>.py --event "Auditory_inRep"  --task_Tag "Repeat" --glm_fea "</w:t>
-      </w:r>
-      <w:r>
-        <w:t>Acoustic</w:t>
-      </w:r>
-      <w:r>
-        <w:t>" --wordness "ALL"</w:t>
-      </w:r>
-      <w:r>
-        <w:rPr>
-          <w:rFonts w:hint="eastAsia"/>
-        </w:rPr>
-        <w:t xml:space="preserve">; </w:t>
-      </w:r>
-    </w:p>
-    <w:p>
-      <w:r>
-        <w:t>python .\step2_</w:t>
-      </w:r>
-      <w:r>
-        <w:rPr>
-          <w:rFonts w:hint="eastAsia"/>
-        </w:rPr>
-        <w:t>glm_fdr</w:t>
-      </w:r>
-      <w:r>
-        <w:t>.py --event "Resp_inRep"  --task_Tag "Repeat" --glm_fea "</w:t>
-      </w:r>
-      <w:r>
-        <w:t>Acoustic</w:t>
-      </w:r>
-      <w:r>
-        <w:t>" --wordness "ALL"</w:t>
-      </w:r>
-      <w:r>
-        <w:rPr>
-          <w:rFonts w:hint="eastAsia"/>
-        </w:rPr>
-        <w:t>;</w:t>
-      </w:r>
-    </w:p>
-    <w:p>
-      <w:r>
-        <w:t>python .\step2_</w:t>
-      </w:r>
-      <w:r>
-        <w:rPr>
-          <w:rFonts w:hint="eastAsia"/>
-        </w:rPr>
-        <w:t>glm_fdr</w:t>
-      </w:r>
-      <w:r>
-        <w:t>.py --event "</w:t>
-      </w:r>
-      <w:r>
-        <w:rPr>
-          <w:rFonts w:hint="eastAsia"/>
-        </w:rPr>
-        <w:t>Cue</w:t>
-      </w:r>
-      <w:r>
-        <w:t>_inRep"  --task_Tag "Repeat" --glm_fea "</w:t>
-      </w:r>
-      <w:r>
-        <w:t>Phonemic</w:t>
-      </w:r>
-      <w:r>
-        <w:t>" --wordness "ALL"</w:t>
-      </w:r>
-      <w:r>
-        <w:rPr>
-          <w:rFonts w:hint="eastAsia"/>
-        </w:rPr>
-        <w:t xml:space="preserve">; </w:t>
-      </w:r>
-    </w:p>
-    <w:p>
-      <w:r>
-        <w:t>python .\step2_</w:t>
-      </w:r>
-      <w:r>
-        <w:rPr>
-          <w:rFonts w:hint="eastAsia"/>
-        </w:rPr>
-        <w:t>glm_fdr</w:t>
-      </w:r>
-      <w:r>
-        <w:t>.py --event "Auditory_inRep"  --task_Tag "Repeat" --glm_fea "</w:t>
-      </w:r>
-      <w:r>
-        <w:t>Phonemic</w:t>
-      </w:r>
-      <w:r>
-        <w:t>" --wordness "ALL"</w:t>
-      </w:r>
-      <w:r>
-        <w:rPr>
-          <w:rFonts w:hint="eastAsia"/>
-        </w:rPr>
-        <w:t xml:space="preserve">; </w:t>
-      </w:r>
-    </w:p>
-    <w:p>
-      <w:r>
-        <w:t>python .\</w:t>
-      </w:r>
-      <w:r>
-        <w:t>step2_</w:t>
-      </w:r>
-      <w:r>
-        <w:rPr>
-          <w:rFonts w:hint="eastAsia"/>
-        </w:rPr>
-        <w:t>glm_fdr</w:t>
-      </w:r>
-      <w:r>
-        <w:t>.py --event "Resp_inRep"  --task_Tag "Repeat" --glm_fea "</w:t>
-      </w:r>
-      <w:r>
-        <w:t>Phonemic</w:t>
-      </w:r>
-      <w:r>
-        <w:t>" --wordness "ALL"</w:t>
-      </w:r>
-      <w:r>
-        <w:rPr>
-          <w:rFonts w:hint="eastAsia"/>
-        </w:rPr>
-        <w:t>;</w:t>
-      </w:r>
-    </w:p>
-    <w:p>
-      <w:r>
-        <w:t>python .\step2_</w:t>
-      </w:r>
-      <w:r>
-        <w:rPr>
-          <w:rFonts w:hint="eastAsia"/>
-        </w:rPr>
-        <w:t>glm_fdr</w:t>
-      </w:r>
-      <w:r>
-        <w:t>.py --event "</w:t>
-      </w:r>
-      <w:r>
-        <w:rPr>
-          <w:rFonts w:hint="eastAsia"/>
-        </w:rPr>
-        <w:t>Cue</w:t>
-      </w:r>
-      <w:r>
-        <w:t>_inRep"  --task_Tag "Repeat" --glm_fea "</w:t>
-      </w:r>
-      <w:r>
-        <w:rPr>
-          <w:rFonts w:hint="eastAsia"/>
-        </w:rPr>
-        <w:t>Lexical</w:t>
-      </w:r>
-      <w:r>
-        <w:t>" --wordness "ALL"</w:t>
-      </w:r>
-      <w:r>
-        <w:rPr>
-          <w:rFonts w:hint="eastAsia"/>
-        </w:rPr>
-        <w:t xml:space="preserve">; </w:t>
-      </w:r>
-    </w:p>
-    <w:p>
-      <w:r>
         <w:t>python .\step2_</w:t>
       </w:r>
       <w:r>
@@ -2296,7 +2291,6 @@
         </w:rPr>
       </w:pPr>
       <w:r>
-        <w:lastRenderedPageBreak/>
         <w:t>python .\step1_glm_permute.py --event "Auditory_inRep"  --task_Tag "Repeat" --glm_fea "Phonemic" --wordness "ALL"</w:t>
       </w:r>
       <w:r>

</xml_diff>

<commit_message>
Some trys (e.g., changing p_permute, p_cluster, and number of permutation) to clean GLM results.
</commit_message>
<xml_diff>
--- a/projects/GLM/lines commands.docx
+++ b/projects/GLM/lines commands.docx
@@ -9,15 +9,33 @@
       </w:r>
       <w:proofErr w:type="gramEnd"/>
       <w:r>
-        <w:t>\step1_glm_permute.py --event "Auditory_inRep</w:t>
-      </w:r>
+        <w:t>\step1_glm_permute.py --event "</w:t>
+      </w:r>
+      <w:proofErr w:type="spellStart"/>
+      <w:r>
+        <w:t>Auditory_inRep</w:t>
+      </w:r>
+      <w:proofErr w:type="spellEnd"/>
       <w:proofErr w:type="gramStart"/>
       <w:r>
         <w:t>"  --</w:t>
       </w:r>
-      <w:proofErr w:type="gramEnd"/>
-      <w:r>
-        <w:t>task_Tag "Repeat" --glm_fea "</w:t>
+      <w:proofErr w:type="spellStart"/>
+      <w:proofErr w:type="gramEnd"/>
+      <w:r>
+        <w:t>task_Tag</w:t>
+      </w:r>
+      <w:proofErr w:type="spellEnd"/>
+      <w:r>
+        <w:t xml:space="preserve"> "Repeat" --</w:t>
+      </w:r>
+      <w:proofErr w:type="spellStart"/>
+      <w:r>
+        <w:t>glm_fea</w:t>
+      </w:r>
+      <w:proofErr w:type="spellEnd"/>
+      <w:r>
+        <w:t xml:space="preserve"> "</w:t>
       </w:r>
       <w:r>
         <w:rPr>
@@ -26,7 +44,15 @@
         <w:t>Acoustic</w:t>
       </w:r>
       <w:r>
-        <w:t>" --wordness "ALL"</w:t>
+        <w:t>" --</w:t>
+      </w:r>
+      <w:proofErr w:type="spellStart"/>
+      <w:r>
+        <w:t>wordness</w:t>
+      </w:r>
+      <w:proofErr w:type="spellEnd"/>
+      <w:r>
+        <w:t xml:space="preserve"> "ALL"</w:t>
       </w:r>
       <w:r>
         <w:rPr>
@@ -34,17 +60,23 @@
         </w:rPr>
         <w:t xml:space="preserve"> --</w:t>
       </w:r>
+      <w:proofErr w:type="spellStart"/>
       <w:r>
         <w:t>glm_out</w:t>
       </w:r>
-      <w:r>
-        <w:rPr>
-          <w:rFonts w:hint="eastAsia"/>
-        </w:rPr>
-        <w:t xml:space="preserve"> </w:t>
-      </w:r>
-      <w:r>
-        <w:t>"beta</w:t>
+      <w:proofErr w:type="spellEnd"/>
+      <w:r>
+        <w:rPr>
+          <w:rFonts w:hint="eastAsia"/>
+        </w:rPr>
+        <w:t xml:space="preserve"> </w:t>
+      </w:r>
+      <w:r>
+        <w:t>"</w:t>
+      </w:r>
+      <w:proofErr w:type="spellStart"/>
+      <w:r>
+        <w:t>beta</w:t>
       </w:r>
       <w:r>
         <w:rPr>
@@ -52,6 +84,7 @@
         </w:rPr>
         <w:t>_abs</w:t>
       </w:r>
+      <w:proofErr w:type="spellEnd"/>
       <w:proofErr w:type="gramStart"/>
       <w:r>
         <w:t>";</w:t>
@@ -72,15 +105,33 @@
       </w:r>
       <w:proofErr w:type="gramEnd"/>
       <w:r>
-        <w:t>\step2_time_cluster.py --event "Auditory_inRep</w:t>
-      </w:r>
+        <w:t>\step2_time_cluster.py --event "</w:t>
+      </w:r>
+      <w:proofErr w:type="spellStart"/>
+      <w:r>
+        <w:t>Auditory_inRep</w:t>
+      </w:r>
+      <w:proofErr w:type="spellEnd"/>
       <w:proofErr w:type="gramStart"/>
       <w:r>
         <w:t>"  --</w:t>
       </w:r>
-      <w:proofErr w:type="gramEnd"/>
-      <w:r>
-        <w:t>task_Tag "Repeat" --glm_fea "</w:t>
+      <w:proofErr w:type="spellStart"/>
+      <w:proofErr w:type="gramEnd"/>
+      <w:r>
+        <w:t>task_Tag</w:t>
+      </w:r>
+      <w:proofErr w:type="spellEnd"/>
+      <w:r>
+        <w:t xml:space="preserve"> "Repeat" --</w:t>
+      </w:r>
+      <w:proofErr w:type="spellStart"/>
+      <w:r>
+        <w:t>glm_fea</w:t>
+      </w:r>
+      <w:proofErr w:type="spellEnd"/>
+      <w:r>
+        <w:t xml:space="preserve"> "</w:t>
       </w:r>
       <w:r>
         <w:rPr>
@@ -89,7 +140,15 @@
         <w:t>Acoustic</w:t>
       </w:r>
       <w:r>
-        <w:t>" --wordness "ALL</w:t>
+        <w:t>" --</w:t>
+      </w:r>
+      <w:proofErr w:type="spellStart"/>
+      <w:r>
+        <w:t>wordness</w:t>
+      </w:r>
+      <w:proofErr w:type="spellEnd"/>
+      <w:r>
+        <w:t xml:space="preserve"> "ALL</w:t>
       </w:r>
       <w:proofErr w:type="gramStart"/>
       <w:r>
@@ -116,7 +175,11 @@
       </w:r>
       <w:proofErr w:type="gramEnd"/>
       <w:r>
-        <w:t>\step1_glm_permute.py --event "Auditory_in</w:t>
+        <w:t>\step1_glm_permute.py --event "</w:t>
+      </w:r>
+      <w:proofErr w:type="spellStart"/>
+      <w:r>
+        <w:t>Auditory_in</w:t>
       </w:r>
       <w:r>
         <w:rPr>
@@ -124,22 +187,38 @@
         </w:rPr>
         <w:t>YN</w:t>
       </w:r>
+      <w:proofErr w:type="spellEnd"/>
       <w:proofErr w:type="gramStart"/>
       <w:r>
         <w:t>"  --</w:t>
       </w:r>
-      <w:proofErr w:type="gramEnd"/>
-      <w:r>
-        <w:t>task_Tag "</w:t>
-      </w:r>
+      <w:proofErr w:type="spellStart"/>
+      <w:proofErr w:type="gramEnd"/>
+      <w:r>
+        <w:t>task_Tag</w:t>
+      </w:r>
+      <w:proofErr w:type="spellEnd"/>
+      <w:r>
+        <w:t xml:space="preserve"> "</w:t>
+      </w:r>
+      <w:proofErr w:type="spellStart"/>
       <w:r>
         <w:rPr>
           <w:rFonts w:hint="eastAsia"/>
         </w:rPr>
         <w:t>Yes_No</w:t>
       </w:r>
-      <w:r>
-        <w:t>" --glm_fea "</w:t>
+      <w:proofErr w:type="spellEnd"/>
+      <w:r>
+        <w:t>" --</w:t>
+      </w:r>
+      <w:proofErr w:type="spellStart"/>
+      <w:r>
+        <w:t>glm_fea</w:t>
+      </w:r>
+      <w:proofErr w:type="spellEnd"/>
+      <w:r>
+        <w:t xml:space="preserve"> "</w:t>
       </w:r>
       <w:r>
         <w:rPr>
@@ -148,7 +227,15 @@
         <w:t>Acoustic</w:t>
       </w:r>
       <w:r>
-        <w:t>" --wordness "ALL"</w:t>
+        <w:t>" --</w:t>
+      </w:r>
+      <w:proofErr w:type="spellStart"/>
+      <w:r>
+        <w:t>wordness</w:t>
+      </w:r>
+      <w:proofErr w:type="spellEnd"/>
+      <w:r>
+        <w:t xml:space="preserve"> "ALL"</w:t>
       </w:r>
       <w:r>
         <w:rPr>
@@ -156,17 +243,23 @@
         </w:rPr>
         <w:t xml:space="preserve"> --</w:t>
       </w:r>
+      <w:proofErr w:type="spellStart"/>
       <w:r>
         <w:t>glm_out</w:t>
       </w:r>
-      <w:r>
-        <w:rPr>
-          <w:rFonts w:hint="eastAsia"/>
-        </w:rPr>
-        <w:t xml:space="preserve"> </w:t>
-      </w:r>
-      <w:r>
-        <w:t>"beta</w:t>
+      <w:proofErr w:type="spellEnd"/>
+      <w:r>
+        <w:rPr>
+          <w:rFonts w:hint="eastAsia"/>
+        </w:rPr>
+        <w:t xml:space="preserve"> </w:t>
+      </w:r>
+      <w:r>
+        <w:t>"</w:t>
+      </w:r>
+      <w:proofErr w:type="spellStart"/>
+      <w:r>
+        <w:t>beta</w:t>
       </w:r>
       <w:r>
         <w:rPr>
@@ -174,6 +267,7 @@
         </w:rPr>
         <w:t>_abs</w:t>
       </w:r>
+      <w:proofErr w:type="spellEnd"/>
       <w:proofErr w:type="gramStart"/>
       <w:r>
         <w:t>";</w:t>
@@ -194,7 +288,11 @@
       </w:r>
       <w:proofErr w:type="gramEnd"/>
       <w:r>
-        <w:t>\step2_time_cluster.py --event "Auditory_in</w:t>
+        <w:t>\step2_time_cluster.py --event "</w:t>
+      </w:r>
+      <w:proofErr w:type="spellStart"/>
+      <w:r>
+        <w:t>Auditory_in</w:t>
       </w:r>
       <w:r>
         <w:rPr>
@@ -202,22 +300,38 @@
         </w:rPr>
         <w:t>YN</w:t>
       </w:r>
+      <w:proofErr w:type="spellEnd"/>
       <w:proofErr w:type="gramStart"/>
       <w:r>
         <w:t>"  --</w:t>
       </w:r>
-      <w:proofErr w:type="gramEnd"/>
-      <w:r>
-        <w:t>task_Tag "</w:t>
-      </w:r>
+      <w:proofErr w:type="spellStart"/>
+      <w:proofErr w:type="gramEnd"/>
+      <w:r>
+        <w:t>task_Tag</w:t>
+      </w:r>
+      <w:proofErr w:type="spellEnd"/>
+      <w:r>
+        <w:t xml:space="preserve"> "</w:t>
+      </w:r>
+      <w:proofErr w:type="spellStart"/>
       <w:r>
         <w:rPr>
           <w:rFonts w:hint="eastAsia"/>
         </w:rPr>
         <w:t>Yes_No</w:t>
       </w:r>
-      <w:r>
-        <w:t>" --glm_fea "</w:t>
+      <w:proofErr w:type="spellEnd"/>
+      <w:r>
+        <w:t>" --</w:t>
+      </w:r>
+      <w:proofErr w:type="spellStart"/>
+      <w:r>
+        <w:t>glm_fea</w:t>
+      </w:r>
+      <w:proofErr w:type="spellEnd"/>
+      <w:r>
+        <w:t xml:space="preserve"> "</w:t>
       </w:r>
       <w:r>
         <w:rPr>
@@ -226,7 +340,1073 @@
         <w:t>Acoustic</w:t>
       </w:r>
       <w:r>
-        <w:t>" --wordness "ALL</w:t>
+        <w:t>" --</w:t>
+      </w:r>
+      <w:proofErr w:type="spellStart"/>
+      <w:r>
+        <w:t>wordness</w:t>
+      </w:r>
+      <w:proofErr w:type="spellEnd"/>
+      <w:r>
+        <w:t xml:space="preserve"> "ALL</w:t>
+      </w:r>
+      <w:proofErr w:type="gramStart"/>
+      <w:r>
+        <w:t>"</w:t>
+      </w:r>
+      <w:r>
+        <w:rPr>
+          <w:rFonts w:hint="eastAsia"/>
+        </w:rPr>
+        <w:t>;</w:t>
+      </w:r>
+      <w:proofErr w:type="gramEnd"/>
+      <w:r>
+        <w:rPr>
+          <w:rFonts w:hint="eastAsia"/>
+        </w:rPr>
+        <w:t xml:space="preserve"> </w:t>
+      </w:r>
+    </w:p>
+    <w:p/>
+    <w:p>
+      <w:proofErr w:type="gramStart"/>
+      <w:r>
+        <w:t>python .</w:t>
+      </w:r>
+      <w:proofErr w:type="gramEnd"/>
+      <w:r>
+        <w:t>\step1_glm_permute.py --event "</w:t>
+      </w:r>
+      <w:proofErr w:type="spellStart"/>
+      <w:r>
+        <w:t>Auditory_inRep</w:t>
+      </w:r>
+      <w:proofErr w:type="spellEnd"/>
+      <w:proofErr w:type="gramStart"/>
+      <w:r>
+        <w:t>"  --</w:t>
+      </w:r>
+      <w:proofErr w:type="spellStart"/>
+      <w:proofErr w:type="gramEnd"/>
+      <w:r>
+        <w:t>task_Tag</w:t>
+      </w:r>
+      <w:proofErr w:type="spellEnd"/>
+      <w:r>
+        <w:t xml:space="preserve"> "Repeat" --</w:t>
+      </w:r>
+      <w:proofErr w:type="spellStart"/>
+      <w:r>
+        <w:t>glm_fea</w:t>
+      </w:r>
+      <w:proofErr w:type="spellEnd"/>
+      <w:r>
+        <w:t xml:space="preserve"> "</w:t>
+      </w:r>
+      <w:r>
+        <w:rPr>
+          <w:rFonts w:hint="eastAsia"/>
+        </w:rPr>
+        <w:t>Phonemic</w:t>
+      </w:r>
+      <w:r>
+        <w:t>" --</w:t>
+      </w:r>
+      <w:proofErr w:type="spellStart"/>
+      <w:r>
+        <w:t>wordness</w:t>
+      </w:r>
+      <w:proofErr w:type="spellEnd"/>
+      <w:r>
+        <w:t xml:space="preserve"> "ALL"</w:t>
+      </w:r>
+      <w:r>
+        <w:rPr>
+          <w:rFonts w:hint="eastAsia"/>
+        </w:rPr>
+        <w:t xml:space="preserve"> --</w:t>
+      </w:r>
+      <w:proofErr w:type="spellStart"/>
+      <w:r>
+        <w:t>glm_out</w:t>
+      </w:r>
+      <w:proofErr w:type="spellEnd"/>
+      <w:r>
+        <w:rPr>
+          <w:rFonts w:hint="eastAsia"/>
+        </w:rPr>
+        <w:t xml:space="preserve"> </w:t>
+      </w:r>
+      <w:r>
+        <w:t>"</w:t>
+      </w:r>
+      <w:proofErr w:type="spellStart"/>
+      <w:r>
+        <w:t>beta</w:t>
+      </w:r>
+      <w:r>
+        <w:rPr>
+          <w:rFonts w:hint="eastAsia"/>
+        </w:rPr>
+        <w:t>_abs</w:t>
+      </w:r>
+      <w:proofErr w:type="spellEnd"/>
+      <w:proofErr w:type="gramStart"/>
+      <w:r>
+        <w:t>";</w:t>
+      </w:r>
+      <w:proofErr w:type="gramEnd"/>
+      <w:r>
+        <w:rPr>
+          <w:rFonts w:eastAsia="Yu Mincho" w:hint="eastAsia"/>
+          <w:lang w:eastAsia="ja-JP"/>
+        </w:rPr>
+        <w:t xml:space="preserve"> </w:t>
+      </w:r>
+    </w:p>
+    <w:p>
+      <w:proofErr w:type="gramStart"/>
+      <w:r>
+        <w:t>python .</w:t>
+      </w:r>
+      <w:proofErr w:type="gramEnd"/>
+      <w:r>
+        <w:t>\step2_time_cluster.py --event "</w:t>
+      </w:r>
+      <w:proofErr w:type="spellStart"/>
+      <w:r>
+        <w:t>Auditory_inRep</w:t>
+      </w:r>
+      <w:proofErr w:type="spellEnd"/>
+      <w:proofErr w:type="gramStart"/>
+      <w:r>
+        <w:t>"  --</w:t>
+      </w:r>
+      <w:proofErr w:type="spellStart"/>
+      <w:proofErr w:type="gramEnd"/>
+      <w:r>
+        <w:t>task_Tag</w:t>
+      </w:r>
+      <w:proofErr w:type="spellEnd"/>
+      <w:r>
+        <w:t xml:space="preserve"> "Repeat" --</w:t>
+      </w:r>
+      <w:proofErr w:type="spellStart"/>
+      <w:r>
+        <w:t>glm_fea</w:t>
+      </w:r>
+      <w:proofErr w:type="spellEnd"/>
+      <w:r>
+        <w:t xml:space="preserve"> "</w:t>
+      </w:r>
+      <w:r>
+        <w:rPr>
+          <w:rFonts w:hint="eastAsia"/>
+        </w:rPr>
+        <w:t>Phonemic</w:t>
+      </w:r>
+      <w:r>
+        <w:t>" --</w:t>
+      </w:r>
+      <w:proofErr w:type="spellStart"/>
+      <w:r>
+        <w:t>wordness</w:t>
+      </w:r>
+      <w:proofErr w:type="spellEnd"/>
+      <w:r>
+        <w:t xml:space="preserve"> "ALL</w:t>
+      </w:r>
+      <w:proofErr w:type="gramStart"/>
+      <w:r>
+        <w:t>"</w:t>
+      </w:r>
+      <w:r>
+        <w:rPr>
+          <w:rFonts w:hint="eastAsia"/>
+        </w:rPr>
+        <w:t>;</w:t>
+      </w:r>
+      <w:proofErr w:type="gramEnd"/>
+      <w:r>
+        <w:rPr>
+          <w:rFonts w:hint="eastAsia"/>
+        </w:rPr>
+        <w:t xml:space="preserve"> </w:t>
+      </w:r>
+    </w:p>
+    <w:p>
+      <w:proofErr w:type="gramStart"/>
+      <w:r>
+        <w:t>python .</w:t>
+      </w:r>
+      <w:proofErr w:type="gramEnd"/>
+      <w:r>
+        <w:t>\step1_glm_permute.py --event "</w:t>
+      </w:r>
+      <w:proofErr w:type="spellStart"/>
+      <w:r>
+        <w:t>Auditory_in</w:t>
+      </w:r>
+      <w:r>
+        <w:rPr>
+          <w:rFonts w:hint="eastAsia"/>
+        </w:rPr>
+        <w:t>YN</w:t>
+      </w:r>
+      <w:proofErr w:type="spellEnd"/>
+      <w:proofErr w:type="gramStart"/>
+      <w:r>
+        <w:t>"  --</w:t>
+      </w:r>
+      <w:proofErr w:type="spellStart"/>
+      <w:proofErr w:type="gramEnd"/>
+      <w:r>
+        <w:t>task_Tag</w:t>
+      </w:r>
+      <w:proofErr w:type="spellEnd"/>
+      <w:r>
+        <w:t xml:space="preserve"> "</w:t>
+      </w:r>
+      <w:proofErr w:type="spellStart"/>
+      <w:r>
+        <w:rPr>
+          <w:rFonts w:hint="eastAsia"/>
+        </w:rPr>
+        <w:t>Yes_No</w:t>
+      </w:r>
+      <w:proofErr w:type="spellEnd"/>
+      <w:r>
+        <w:t>" --</w:t>
+      </w:r>
+      <w:proofErr w:type="spellStart"/>
+      <w:r>
+        <w:t>glm_fea</w:t>
+      </w:r>
+      <w:proofErr w:type="spellEnd"/>
+      <w:r>
+        <w:t xml:space="preserve"> "</w:t>
+      </w:r>
+      <w:r>
+        <w:rPr>
+          <w:rFonts w:hint="eastAsia"/>
+        </w:rPr>
+        <w:t>Phonemic</w:t>
+      </w:r>
+      <w:r>
+        <w:t>" --</w:t>
+      </w:r>
+      <w:proofErr w:type="spellStart"/>
+      <w:r>
+        <w:t>wordness</w:t>
+      </w:r>
+      <w:proofErr w:type="spellEnd"/>
+      <w:r>
+        <w:t xml:space="preserve"> "ALL"</w:t>
+      </w:r>
+      <w:r>
+        <w:rPr>
+          <w:rFonts w:hint="eastAsia"/>
+        </w:rPr>
+        <w:t xml:space="preserve"> --</w:t>
+      </w:r>
+      <w:proofErr w:type="spellStart"/>
+      <w:r>
+        <w:t>glm_out</w:t>
+      </w:r>
+      <w:proofErr w:type="spellEnd"/>
+      <w:r>
+        <w:rPr>
+          <w:rFonts w:hint="eastAsia"/>
+        </w:rPr>
+        <w:t xml:space="preserve"> </w:t>
+      </w:r>
+      <w:r>
+        <w:t>"</w:t>
+      </w:r>
+      <w:proofErr w:type="spellStart"/>
+      <w:r>
+        <w:t>beta</w:t>
+      </w:r>
+      <w:r>
+        <w:rPr>
+          <w:rFonts w:hint="eastAsia"/>
+        </w:rPr>
+        <w:t>_abs</w:t>
+      </w:r>
+      <w:proofErr w:type="spellEnd"/>
+      <w:proofErr w:type="gramStart"/>
+      <w:r>
+        <w:t>";</w:t>
+      </w:r>
+      <w:proofErr w:type="gramEnd"/>
+      <w:r>
+        <w:rPr>
+          <w:rFonts w:eastAsia="Yu Mincho" w:hint="eastAsia"/>
+          <w:lang w:eastAsia="ja-JP"/>
+        </w:rPr>
+        <w:t xml:space="preserve"> </w:t>
+      </w:r>
+    </w:p>
+    <w:p>
+      <w:proofErr w:type="gramStart"/>
+      <w:r>
+        <w:t>python .</w:t>
+      </w:r>
+      <w:proofErr w:type="gramEnd"/>
+      <w:r>
+        <w:t>\step2_time_cluster.py --event "</w:t>
+      </w:r>
+      <w:proofErr w:type="spellStart"/>
+      <w:r>
+        <w:t>Auditory_in</w:t>
+      </w:r>
+      <w:r>
+        <w:rPr>
+          <w:rFonts w:hint="eastAsia"/>
+        </w:rPr>
+        <w:t>YN</w:t>
+      </w:r>
+      <w:proofErr w:type="spellEnd"/>
+      <w:proofErr w:type="gramStart"/>
+      <w:r>
+        <w:t>"  --</w:t>
+      </w:r>
+      <w:proofErr w:type="spellStart"/>
+      <w:proofErr w:type="gramEnd"/>
+      <w:r>
+        <w:t>task_Tag</w:t>
+      </w:r>
+      <w:proofErr w:type="spellEnd"/>
+      <w:r>
+        <w:t xml:space="preserve"> "</w:t>
+      </w:r>
+      <w:proofErr w:type="spellStart"/>
+      <w:r>
+        <w:rPr>
+          <w:rFonts w:hint="eastAsia"/>
+        </w:rPr>
+        <w:t>Yes_No</w:t>
+      </w:r>
+      <w:proofErr w:type="spellEnd"/>
+      <w:r>
+        <w:t>" --</w:t>
+      </w:r>
+      <w:proofErr w:type="spellStart"/>
+      <w:r>
+        <w:t>glm_fea</w:t>
+      </w:r>
+      <w:proofErr w:type="spellEnd"/>
+      <w:r>
+        <w:t xml:space="preserve"> "</w:t>
+      </w:r>
+      <w:r>
+        <w:rPr>
+          <w:rFonts w:hint="eastAsia"/>
+        </w:rPr>
+        <w:t>Phonemic</w:t>
+      </w:r>
+      <w:r>
+        <w:t>" --</w:t>
+      </w:r>
+      <w:proofErr w:type="spellStart"/>
+      <w:r>
+        <w:t>wordness</w:t>
+      </w:r>
+      <w:proofErr w:type="spellEnd"/>
+      <w:r>
+        <w:t xml:space="preserve"> "ALL</w:t>
+      </w:r>
+      <w:proofErr w:type="gramStart"/>
+      <w:r>
+        <w:t>"</w:t>
+      </w:r>
+      <w:r>
+        <w:rPr>
+          <w:rFonts w:hint="eastAsia"/>
+        </w:rPr>
+        <w:t>;</w:t>
+      </w:r>
+      <w:proofErr w:type="gramEnd"/>
+      <w:r>
+        <w:rPr>
+          <w:rFonts w:hint="eastAsia"/>
+        </w:rPr>
+        <w:t xml:space="preserve"> </w:t>
+      </w:r>
+    </w:p>
+    <w:p/>
+    <w:p>
+      <w:proofErr w:type="gramStart"/>
+      <w:r>
+        <w:t>python .</w:t>
+      </w:r>
+      <w:proofErr w:type="gramEnd"/>
+      <w:r>
+        <w:t>\step1_glm_permute.py --event "</w:t>
+      </w:r>
+      <w:proofErr w:type="spellStart"/>
+      <w:r>
+        <w:t>Auditory_inRep</w:t>
+      </w:r>
+      <w:proofErr w:type="spellEnd"/>
+      <w:proofErr w:type="gramStart"/>
+      <w:r>
+        <w:t>"  --</w:t>
+      </w:r>
+      <w:proofErr w:type="spellStart"/>
+      <w:proofErr w:type="gramEnd"/>
+      <w:r>
+        <w:t>task_Tag</w:t>
+      </w:r>
+      <w:proofErr w:type="spellEnd"/>
+      <w:r>
+        <w:t xml:space="preserve"> "Repeat" --</w:t>
+      </w:r>
+      <w:proofErr w:type="spellStart"/>
+      <w:r>
+        <w:t>glm_fea</w:t>
+      </w:r>
+      <w:proofErr w:type="spellEnd"/>
+      <w:r>
+        <w:t xml:space="preserve"> "</w:t>
+      </w:r>
+      <w:r>
+        <w:rPr>
+          <w:rFonts w:hint="eastAsia"/>
+        </w:rPr>
+        <w:t>Word</w:t>
+      </w:r>
+      <w:r>
+        <w:t>" --</w:t>
+      </w:r>
+      <w:proofErr w:type="spellStart"/>
+      <w:r>
+        <w:t>wordness</w:t>
+      </w:r>
+      <w:proofErr w:type="spellEnd"/>
+      <w:r>
+        <w:t xml:space="preserve"> "ALL"</w:t>
+      </w:r>
+      <w:r>
+        <w:rPr>
+          <w:rFonts w:hint="eastAsia"/>
+        </w:rPr>
+        <w:t xml:space="preserve"> --</w:t>
+      </w:r>
+      <w:proofErr w:type="spellStart"/>
+      <w:r>
+        <w:t>glm_out</w:t>
+      </w:r>
+      <w:proofErr w:type="spellEnd"/>
+      <w:r>
+        <w:rPr>
+          <w:rFonts w:hint="eastAsia"/>
+        </w:rPr>
+        <w:t xml:space="preserve"> </w:t>
+      </w:r>
+      <w:r>
+        <w:t>"beta</w:t>
+      </w:r>
+      <w:proofErr w:type="gramStart"/>
+      <w:r>
+        <w:t>";</w:t>
+      </w:r>
+      <w:proofErr w:type="gramEnd"/>
+      <w:r>
+        <w:rPr>
+          <w:rFonts w:eastAsia="Yu Mincho" w:hint="eastAsia"/>
+          <w:lang w:eastAsia="ja-JP"/>
+        </w:rPr>
+        <w:t xml:space="preserve"> </w:t>
+      </w:r>
+    </w:p>
+    <w:p>
+      <w:proofErr w:type="gramStart"/>
+      <w:r>
+        <w:t>python .</w:t>
+      </w:r>
+      <w:proofErr w:type="gramEnd"/>
+      <w:r>
+        <w:t>\step2_time_cluster.py --event "</w:t>
+      </w:r>
+      <w:proofErr w:type="spellStart"/>
+      <w:r>
+        <w:t>Auditory_inRep</w:t>
+      </w:r>
+      <w:proofErr w:type="spellEnd"/>
+      <w:proofErr w:type="gramStart"/>
+      <w:r>
+        <w:t>"  --</w:t>
+      </w:r>
+      <w:proofErr w:type="spellStart"/>
+      <w:proofErr w:type="gramEnd"/>
+      <w:r>
+        <w:t>task_Tag</w:t>
+      </w:r>
+      <w:proofErr w:type="spellEnd"/>
+      <w:r>
+        <w:t xml:space="preserve"> "Repeat" --</w:t>
+      </w:r>
+      <w:proofErr w:type="spellStart"/>
+      <w:r>
+        <w:t>glm_fea</w:t>
+      </w:r>
+      <w:proofErr w:type="spellEnd"/>
+      <w:r>
+        <w:t xml:space="preserve"> "</w:t>
+      </w:r>
+      <w:r>
+        <w:rPr>
+          <w:rFonts w:hint="eastAsia"/>
+        </w:rPr>
+        <w:t>Word</w:t>
+      </w:r>
+      <w:r>
+        <w:t>" --</w:t>
+      </w:r>
+      <w:proofErr w:type="spellStart"/>
+      <w:r>
+        <w:t>wordness</w:t>
+      </w:r>
+      <w:proofErr w:type="spellEnd"/>
+      <w:r>
+        <w:t xml:space="preserve"> "ALL</w:t>
+      </w:r>
+      <w:proofErr w:type="gramStart"/>
+      <w:r>
+        <w:t>"</w:t>
+      </w:r>
+      <w:r>
+        <w:rPr>
+          <w:rFonts w:hint="eastAsia"/>
+        </w:rPr>
+        <w:t>;</w:t>
+      </w:r>
+      <w:proofErr w:type="gramEnd"/>
+      <w:r>
+        <w:rPr>
+          <w:rFonts w:hint="eastAsia"/>
+        </w:rPr>
+        <w:t xml:space="preserve"> </w:t>
+      </w:r>
+    </w:p>
+    <w:p>
+      <w:proofErr w:type="gramStart"/>
+      <w:r>
+        <w:t>python .</w:t>
+      </w:r>
+      <w:proofErr w:type="gramEnd"/>
+      <w:r>
+        <w:t>\step1_glm_permute.py --event "</w:t>
+      </w:r>
+      <w:proofErr w:type="spellStart"/>
+      <w:r>
+        <w:t>Auditory_in</w:t>
+      </w:r>
+      <w:r>
+        <w:rPr>
+          <w:rFonts w:hint="eastAsia"/>
+        </w:rPr>
+        <w:t>YN</w:t>
+      </w:r>
+      <w:proofErr w:type="spellEnd"/>
+      <w:proofErr w:type="gramStart"/>
+      <w:r>
+        <w:t>"  --</w:t>
+      </w:r>
+      <w:proofErr w:type="spellStart"/>
+      <w:proofErr w:type="gramEnd"/>
+      <w:r>
+        <w:t>task_Tag</w:t>
+      </w:r>
+      <w:proofErr w:type="spellEnd"/>
+      <w:r>
+        <w:t xml:space="preserve"> "</w:t>
+      </w:r>
+      <w:proofErr w:type="spellStart"/>
+      <w:r>
+        <w:rPr>
+          <w:rFonts w:hint="eastAsia"/>
+        </w:rPr>
+        <w:t>Yes_No</w:t>
+      </w:r>
+      <w:proofErr w:type="spellEnd"/>
+      <w:r>
+        <w:t>" --</w:t>
+      </w:r>
+      <w:proofErr w:type="spellStart"/>
+      <w:r>
+        <w:t>glm_fea</w:t>
+      </w:r>
+      <w:proofErr w:type="spellEnd"/>
+      <w:r>
+        <w:t xml:space="preserve"> "</w:t>
+      </w:r>
+      <w:r>
+        <w:rPr>
+          <w:rFonts w:hint="eastAsia"/>
+        </w:rPr>
+        <w:t>Word</w:t>
+      </w:r>
+      <w:r>
+        <w:t>" --</w:t>
+      </w:r>
+      <w:proofErr w:type="spellStart"/>
+      <w:r>
+        <w:t>wordness</w:t>
+      </w:r>
+      <w:proofErr w:type="spellEnd"/>
+      <w:r>
+        <w:t xml:space="preserve"> "ALL"</w:t>
+      </w:r>
+      <w:r>
+        <w:rPr>
+          <w:rFonts w:hint="eastAsia"/>
+        </w:rPr>
+        <w:t xml:space="preserve"> --</w:t>
+      </w:r>
+      <w:proofErr w:type="spellStart"/>
+      <w:r>
+        <w:t>glm_out</w:t>
+      </w:r>
+      <w:proofErr w:type="spellEnd"/>
+      <w:r>
+        <w:rPr>
+          <w:rFonts w:hint="eastAsia"/>
+        </w:rPr>
+        <w:t xml:space="preserve"> </w:t>
+      </w:r>
+      <w:r>
+        <w:t>"beta</w:t>
+      </w:r>
+      <w:proofErr w:type="gramStart"/>
+      <w:r>
+        <w:t>";</w:t>
+      </w:r>
+      <w:proofErr w:type="gramEnd"/>
+      <w:r>
+        <w:rPr>
+          <w:rFonts w:eastAsia="Yu Mincho" w:hint="eastAsia"/>
+          <w:lang w:eastAsia="ja-JP"/>
+        </w:rPr>
+        <w:t xml:space="preserve"> </w:t>
+      </w:r>
+    </w:p>
+    <w:p>
+      <w:proofErr w:type="gramStart"/>
+      <w:r>
+        <w:t>python .</w:t>
+      </w:r>
+      <w:proofErr w:type="gramEnd"/>
+      <w:r>
+        <w:t>\step2_time_cluster.py --event "</w:t>
+      </w:r>
+      <w:proofErr w:type="spellStart"/>
+      <w:r>
+        <w:t>Auditory_in</w:t>
+      </w:r>
+      <w:r>
+        <w:rPr>
+          <w:rFonts w:hint="eastAsia"/>
+        </w:rPr>
+        <w:t>YN</w:t>
+      </w:r>
+      <w:proofErr w:type="spellEnd"/>
+      <w:proofErr w:type="gramStart"/>
+      <w:r>
+        <w:t>"  --</w:t>
+      </w:r>
+      <w:proofErr w:type="spellStart"/>
+      <w:proofErr w:type="gramEnd"/>
+      <w:r>
+        <w:t>task_Tag</w:t>
+      </w:r>
+      <w:proofErr w:type="spellEnd"/>
+      <w:r>
+        <w:t xml:space="preserve"> "</w:t>
+      </w:r>
+      <w:proofErr w:type="spellStart"/>
+      <w:r>
+        <w:rPr>
+          <w:rFonts w:hint="eastAsia"/>
+        </w:rPr>
+        <w:t>Yes_No</w:t>
+      </w:r>
+      <w:proofErr w:type="spellEnd"/>
+      <w:r>
+        <w:t>" --</w:t>
+      </w:r>
+      <w:proofErr w:type="spellStart"/>
+      <w:r>
+        <w:t>glm_fea</w:t>
+      </w:r>
+      <w:proofErr w:type="spellEnd"/>
+      <w:r>
+        <w:t xml:space="preserve"> "</w:t>
+      </w:r>
+      <w:r>
+        <w:rPr>
+          <w:rFonts w:hint="eastAsia"/>
+        </w:rPr>
+        <w:t>Word</w:t>
+      </w:r>
+      <w:r>
+        <w:t>" --</w:t>
+      </w:r>
+      <w:proofErr w:type="spellStart"/>
+      <w:r>
+        <w:t>wordness</w:t>
+      </w:r>
+      <w:proofErr w:type="spellEnd"/>
+      <w:r>
+        <w:t xml:space="preserve"> "ALL</w:t>
+      </w:r>
+      <w:proofErr w:type="gramStart"/>
+      <w:r>
+        <w:t>"</w:t>
+      </w:r>
+      <w:r>
+        <w:rPr>
+          <w:rFonts w:hint="eastAsia"/>
+        </w:rPr>
+        <w:t>;</w:t>
+      </w:r>
+      <w:proofErr w:type="gramEnd"/>
+      <w:r>
+        <w:rPr>
+          <w:rFonts w:hint="eastAsia"/>
+        </w:rPr>
+        <w:t xml:space="preserve"> </w:t>
+      </w:r>
+    </w:p>
+    <w:p/>
+    <w:p>
+      <w:proofErr w:type="gramStart"/>
+      <w:r>
+        <w:t>python .</w:t>
+      </w:r>
+      <w:proofErr w:type="gramEnd"/>
+      <w:r>
+        <w:t>\step1_glm_permute.py --event "</w:t>
+      </w:r>
+      <w:proofErr w:type="spellStart"/>
+      <w:r>
+        <w:t>Auditory_inRep</w:t>
+      </w:r>
+      <w:proofErr w:type="spellEnd"/>
+      <w:proofErr w:type="gramStart"/>
+      <w:r>
+        <w:t>"  --</w:t>
+      </w:r>
+      <w:proofErr w:type="spellStart"/>
+      <w:proofErr w:type="gramEnd"/>
+      <w:r>
+        <w:t>task_Tag</w:t>
+      </w:r>
+      <w:proofErr w:type="spellEnd"/>
+      <w:r>
+        <w:t xml:space="preserve"> "Repeat" --</w:t>
+      </w:r>
+      <w:proofErr w:type="spellStart"/>
+      <w:r>
+        <w:t>glm_fea</w:t>
+      </w:r>
+      <w:proofErr w:type="spellEnd"/>
+      <w:r>
+        <w:t xml:space="preserve"> "</w:t>
+      </w:r>
+      <w:r>
+        <w:rPr>
+          <w:rFonts w:hint="eastAsia"/>
+        </w:rPr>
+        <w:t>Nonword</w:t>
+      </w:r>
+      <w:r>
+        <w:t>" --</w:t>
+      </w:r>
+      <w:proofErr w:type="spellStart"/>
+      <w:r>
+        <w:t>wordness</w:t>
+      </w:r>
+      <w:proofErr w:type="spellEnd"/>
+      <w:r>
+        <w:t xml:space="preserve"> "ALL"</w:t>
+      </w:r>
+      <w:r>
+        <w:rPr>
+          <w:rFonts w:hint="eastAsia"/>
+        </w:rPr>
+        <w:t xml:space="preserve"> --</w:t>
+      </w:r>
+      <w:proofErr w:type="spellStart"/>
+      <w:r>
+        <w:t>glm_out</w:t>
+      </w:r>
+      <w:proofErr w:type="spellEnd"/>
+      <w:r>
+        <w:rPr>
+          <w:rFonts w:hint="eastAsia"/>
+        </w:rPr>
+        <w:t xml:space="preserve"> </w:t>
+      </w:r>
+      <w:r>
+        <w:t>"beta</w:t>
+      </w:r>
+      <w:proofErr w:type="gramStart"/>
+      <w:r>
+        <w:t>";</w:t>
+      </w:r>
+      <w:proofErr w:type="gramEnd"/>
+      <w:r>
+        <w:rPr>
+          <w:rFonts w:eastAsia="Yu Mincho" w:hint="eastAsia"/>
+          <w:lang w:eastAsia="ja-JP"/>
+        </w:rPr>
+        <w:t xml:space="preserve"> </w:t>
+      </w:r>
+    </w:p>
+    <w:p>
+      <w:proofErr w:type="gramStart"/>
+      <w:r>
+        <w:lastRenderedPageBreak/>
+        <w:t>python .</w:t>
+      </w:r>
+      <w:proofErr w:type="gramEnd"/>
+      <w:r>
+        <w:t>\step2_time_cluster.py --event "</w:t>
+      </w:r>
+      <w:proofErr w:type="spellStart"/>
+      <w:r>
+        <w:t>Auditory_inRep</w:t>
+      </w:r>
+      <w:proofErr w:type="spellEnd"/>
+      <w:proofErr w:type="gramStart"/>
+      <w:r>
+        <w:t>"  --</w:t>
+      </w:r>
+      <w:proofErr w:type="spellStart"/>
+      <w:proofErr w:type="gramEnd"/>
+      <w:r>
+        <w:t>task_Tag</w:t>
+      </w:r>
+      <w:proofErr w:type="spellEnd"/>
+      <w:r>
+        <w:t xml:space="preserve"> "Repeat" --</w:t>
+      </w:r>
+      <w:proofErr w:type="spellStart"/>
+      <w:r>
+        <w:t>glm_fea</w:t>
+      </w:r>
+      <w:proofErr w:type="spellEnd"/>
+      <w:r>
+        <w:t xml:space="preserve"> "</w:t>
+      </w:r>
+      <w:r>
+        <w:rPr>
+          <w:rFonts w:hint="eastAsia"/>
+        </w:rPr>
+        <w:t>Nonword</w:t>
+      </w:r>
+      <w:r>
+        <w:t>" --</w:t>
+      </w:r>
+      <w:proofErr w:type="spellStart"/>
+      <w:r>
+        <w:t>wordness</w:t>
+      </w:r>
+      <w:proofErr w:type="spellEnd"/>
+      <w:r>
+        <w:t xml:space="preserve"> "ALL</w:t>
+      </w:r>
+      <w:proofErr w:type="gramStart"/>
+      <w:r>
+        <w:t>"</w:t>
+      </w:r>
+      <w:r>
+        <w:rPr>
+          <w:rFonts w:hint="eastAsia"/>
+        </w:rPr>
+        <w:t>;</w:t>
+      </w:r>
+      <w:proofErr w:type="gramEnd"/>
+      <w:r>
+        <w:rPr>
+          <w:rFonts w:hint="eastAsia"/>
+        </w:rPr>
+        <w:t xml:space="preserve"> </w:t>
+      </w:r>
+    </w:p>
+    <w:p>
+      <w:proofErr w:type="gramStart"/>
+      <w:r>
+        <w:t>python .</w:t>
+      </w:r>
+      <w:proofErr w:type="gramEnd"/>
+      <w:r>
+        <w:t>\step1_glm_permute.py --event "</w:t>
+      </w:r>
+      <w:proofErr w:type="spellStart"/>
+      <w:r>
+        <w:t>Auditory_in</w:t>
+      </w:r>
+      <w:r>
+        <w:rPr>
+          <w:rFonts w:hint="eastAsia"/>
+        </w:rPr>
+        <w:t>YN</w:t>
+      </w:r>
+      <w:proofErr w:type="spellEnd"/>
+      <w:proofErr w:type="gramStart"/>
+      <w:r>
+        <w:t>"  --</w:t>
+      </w:r>
+      <w:proofErr w:type="spellStart"/>
+      <w:proofErr w:type="gramEnd"/>
+      <w:r>
+        <w:t>task_Tag</w:t>
+      </w:r>
+      <w:proofErr w:type="spellEnd"/>
+      <w:r>
+        <w:t xml:space="preserve"> "</w:t>
+      </w:r>
+      <w:proofErr w:type="spellStart"/>
+      <w:r>
+        <w:rPr>
+          <w:rFonts w:hint="eastAsia"/>
+        </w:rPr>
+        <w:t>Yes_No</w:t>
+      </w:r>
+      <w:proofErr w:type="spellEnd"/>
+      <w:r>
+        <w:t>" --</w:t>
+      </w:r>
+      <w:proofErr w:type="spellStart"/>
+      <w:r>
+        <w:t>glm_fea</w:t>
+      </w:r>
+      <w:proofErr w:type="spellEnd"/>
+      <w:r>
+        <w:t xml:space="preserve"> "</w:t>
+      </w:r>
+      <w:r>
+        <w:rPr>
+          <w:rFonts w:hint="eastAsia"/>
+        </w:rPr>
+        <w:t>Nonword</w:t>
+      </w:r>
+      <w:r>
+        <w:t>" --</w:t>
+      </w:r>
+      <w:proofErr w:type="spellStart"/>
+      <w:r>
+        <w:t>wordness</w:t>
+      </w:r>
+      <w:proofErr w:type="spellEnd"/>
+      <w:r>
+        <w:t xml:space="preserve"> "ALL"</w:t>
+      </w:r>
+      <w:r>
+        <w:rPr>
+          <w:rFonts w:hint="eastAsia"/>
+        </w:rPr>
+        <w:t xml:space="preserve"> --</w:t>
+      </w:r>
+      <w:proofErr w:type="spellStart"/>
+      <w:r>
+        <w:t>glm_out</w:t>
+      </w:r>
+      <w:proofErr w:type="spellEnd"/>
+      <w:r>
+        <w:rPr>
+          <w:rFonts w:hint="eastAsia"/>
+        </w:rPr>
+        <w:t xml:space="preserve"> </w:t>
+      </w:r>
+      <w:r>
+        <w:t>"beta</w:t>
+      </w:r>
+      <w:proofErr w:type="gramStart"/>
+      <w:r>
+        <w:t>";</w:t>
+      </w:r>
+      <w:proofErr w:type="gramEnd"/>
+      <w:r>
+        <w:rPr>
+          <w:rFonts w:eastAsia="Yu Mincho" w:hint="eastAsia"/>
+          <w:lang w:eastAsia="ja-JP"/>
+        </w:rPr>
+        <w:t xml:space="preserve"> </w:t>
+      </w:r>
+    </w:p>
+    <w:p>
+      <w:proofErr w:type="gramStart"/>
+      <w:r>
+        <w:t>python .</w:t>
+      </w:r>
+      <w:proofErr w:type="gramEnd"/>
+      <w:r>
+        <w:t>\step2_time_cluster.py --event "</w:t>
+      </w:r>
+      <w:proofErr w:type="spellStart"/>
+      <w:r>
+        <w:t>Auditory_in</w:t>
+      </w:r>
+      <w:r>
+        <w:rPr>
+          <w:rFonts w:hint="eastAsia"/>
+        </w:rPr>
+        <w:t>YN</w:t>
+      </w:r>
+      <w:proofErr w:type="spellEnd"/>
+      <w:proofErr w:type="gramStart"/>
+      <w:r>
+        <w:t>"  --</w:t>
+      </w:r>
+      <w:proofErr w:type="spellStart"/>
+      <w:proofErr w:type="gramEnd"/>
+      <w:r>
+        <w:t>task_Tag</w:t>
+      </w:r>
+      <w:proofErr w:type="spellEnd"/>
+      <w:r>
+        <w:t xml:space="preserve"> "</w:t>
+      </w:r>
+      <w:proofErr w:type="spellStart"/>
+      <w:r>
+        <w:rPr>
+          <w:rFonts w:hint="eastAsia"/>
+        </w:rPr>
+        <w:t>Yes_No</w:t>
+      </w:r>
+      <w:proofErr w:type="spellEnd"/>
+      <w:r>
+        <w:t>" --</w:t>
+      </w:r>
+      <w:proofErr w:type="spellStart"/>
+      <w:r>
+        <w:t>glm_fea</w:t>
+      </w:r>
+      <w:proofErr w:type="spellEnd"/>
+      <w:r>
+        <w:t xml:space="preserve"> "</w:t>
+      </w:r>
+      <w:r>
+        <w:rPr>
+          <w:rFonts w:hint="eastAsia"/>
+        </w:rPr>
+        <w:t>Nonword</w:t>
+      </w:r>
+      <w:r>
+        <w:t>" --</w:t>
+      </w:r>
+      <w:proofErr w:type="spellStart"/>
+      <w:r>
+        <w:t>wordness</w:t>
+      </w:r>
+      <w:proofErr w:type="spellEnd"/>
+      <w:r>
+        <w:t xml:space="preserve"> "ALL</w:t>
       </w:r>
       <w:proofErr w:type="gramStart"/>
       <w:r>
@@ -546,39 +1726,39 @@
     </w:p>
     <w:p>
       <w:r>
+        <w:t>python .\step2_time_cluster.py --event "Auditory</w:t>
+      </w:r>
+      <w:r>
+        <w:t>_inYN</w:t>
+      </w:r>
+      <w:r>
+        <w:t>"  --task_Tag "</w:t>
+      </w:r>
+      <w:r>
+        <w:rPr>
+          <w:rFonts w:hint="eastAsia"/>
+        </w:rPr>
+        <w:t>Yes_No</w:t>
+      </w:r>
+      <w:r>
+        <w:t>" --glm_fea "</w:t>
+      </w:r>
+      <w:r>
+        <w:t>Word</w:t>
+      </w:r>
+      <w:r>
+        <w:t>" --wordness "ALL"</w:t>
+      </w:r>
+      <w:r>
+        <w:rPr>
+          <w:rFonts w:hint="eastAsia"/>
+        </w:rPr>
+        <w:t xml:space="preserve">; </w:t>
+      </w:r>
+    </w:p>
+    <w:p>
+      <w:r>
         <w:lastRenderedPageBreak/>
-        <w:t>python .\step2_time_cluster.py --event "Auditory</w:t>
-      </w:r>
-      <w:r>
-        <w:t>_inYN</w:t>
-      </w:r>
-      <w:r>
-        <w:t>"  --task_Tag "</w:t>
-      </w:r>
-      <w:r>
-        <w:rPr>
-          <w:rFonts w:hint="eastAsia"/>
-        </w:rPr>
-        <w:t>Yes_No</w:t>
-      </w:r>
-      <w:r>
-        <w:t>" --glm_fea "</w:t>
-      </w:r>
-      <w:r>
-        <w:t>Word</w:t>
-      </w:r>
-      <w:r>
-        <w:t>" --wordness "ALL"</w:t>
-      </w:r>
-      <w:r>
-        <w:rPr>
-          <w:rFonts w:hint="eastAsia"/>
-        </w:rPr>
-        <w:t xml:space="preserve">; </w:t>
-      </w:r>
-    </w:p>
-    <w:p>
-      <w:r>
         <w:t>python .\step1_glm_permute.py --event "Resp</w:t>
       </w:r>
       <w:r>
@@ -857,30 +2037,58 @@
       </w:r>
       <w:proofErr w:type="gramEnd"/>
       <w:r>
-        <w:t>\step1_glm_permute.py --event "Auditory_inYN</w:t>
-      </w:r>
+        <w:t>\step1_glm_permute.py --event "</w:t>
+      </w:r>
+      <w:proofErr w:type="spellStart"/>
+      <w:r>
+        <w:t>Auditory_inYN</w:t>
+      </w:r>
+      <w:proofErr w:type="spellEnd"/>
       <w:proofErr w:type="gramStart"/>
       <w:r>
         <w:t>"  --</w:t>
       </w:r>
-      <w:proofErr w:type="gramEnd"/>
-      <w:r>
-        <w:t>task_Tag "</w:t>
-      </w:r>
+      <w:proofErr w:type="spellStart"/>
+      <w:proofErr w:type="gramEnd"/>
+      <w:r>
+        <w:t>task_Tag</w:t>
+      </w:r>
+      <w:proofErr w:type="spellEnd"/>
+      <w:r>
+        <w:t xml:space="preserve"> "</w:t>
+      </w:r>
+      <w:proofErr w:type="spellStart"/>
       <w:r>
         <w:rPr>
           <w:rFonts w:hint="eastAsia"/>
         </w:rPr>
         <w:t>Yes_No</w:t>
       </w:r>
-      <w:r>
-        <w:t>" --glm_fea "</w:t>
+      <w:proofErr w:type="spellEnd"/>
+      <w:r>
+        <w:t>" --</w:t>
+      </w:r>
+      <w:proofErr w:type="spellStart"/>
+      <w:r>
+        <w:t>glm_fea</w:t>
+      </w:r>
+      <w:proofErr w:type="spellEnd"/>
+      <w:r>
+        <w:t xml:space="preserve"> "</w:t>
       </w:r>
       <w:r>
         <w:t>Acoustic</w:t>
       </w:r>
       <w:r>
-        <w:t>" --wordness "ALL"</w:t>
+        <w:t>" --</w:t>
+      </w:r>
+      <w:proofErr w:type="spellStart"/>
+      <w:r>
+        <w:t>wordness</w:t>
+      </w:r>
+      <w:proofErr w:type="spellEnd"/>
+      <w:r>
+        <w:t xml:space="preserve"> "ALL"</w:t>
       </w:r>
       <w:r>
         <w:rPr>
@@ -888,17 +2096,23 @@
         </w:rPr>
         <w:t xml:space="preserve"> --</w:t>
       </w:r>
+      <w:proofErr w:type="spellStart"/>
       <w:r>
         <w:t>glm_out</w:t>
       </w:r>
-      <w:r>
-        <w:rPr>
-          <w:rFonts w:hint="eastAsia"/>
-        </w:rPr>
-        <w:t xml:space="preserve"> </w:t>
-      </w:r>
-      <w:r>
-        <w:t>"beta</w:t>
+      <w:proofErr w:type="spellEnd"/>
+      <w:r>
+        <w:rPr>
+          <w:rFonts w:hint="eastAsia"/>
+        </w:rPr>
+        <w:t xml:space="preserve"> </w:t>
+      </w:r>
+      <w:r>
+        <w:t>"</w:t>
+      </w:r>
+      <w:proofErr w:type="spellStart"/>
+      <w:r>
+        <w:t>beta</w:t>
       </w:r>
       <w:r>
         <w:rPr>
@@ -906,6 +2120,7 @@
         </w:rPr>
         <w:t>_abs</w:t>
       </w:r>
+      <w:proofErr w:type="spellEnd"/>
       <w:proofErr w:type="gramStart"/>
       <w:r>
         <w:t>";</w:t>
@@ -926,30 +2141,58 @@
       </w:r>
       <w:proofErr w:type="gramEnd"/>
       <w:r>
-        <w:t>\step2_time_cluster.py --event "Auditory_inYN</w:t>
-      </w:r>
+        <w:t>\step2_time_cluster.py --event "</w:t>
+      </w:r>
+      <w:proofErr w:type="spellStart"/>
+      <w:r>
+        <w:t>Auditory_inYN</w:t>
+      </w:r>
+      <w:proofErr w:type="spellEnd"/>
       <w:proofErr w:type="gramStart"/>
       <w:r>
         <w:t>"  --</w:t>
       </w:r>
-      <w:proofErr w:type="gramEnd"/>
-      <w:r>
-        <w:t>task_Tag "</w:t>
-      </w:r>
+      <w:proofErr w:type="spellStart"/>
+      <w:proofErr w:type="gramEnd"/>
+      <w:r>
+        <w:t>task_Tag</w:t>
+      </w:r>
+      <w:proofErr w:type="spellEnd"/>
+      <w:r>
+        <w:t xml:space="preserve"> "</w:t>
+      </w:r>
+      <w:proofErr w:type="spellStart"/>
       <w:r>
         <w:rPr>
           <w:rFonts w:hint="eastAsia"/>
         </w:rPr>
         <w:t>Yes_No</w:t>
       </w:r>
-      <w:r>
-        <w:t>" --glm_fea "</w:t>
+      <w:proofErr w:type="spellEnd"/>
+      <w:r>
+        <w:t>" --</w:t>
+      </w:r>
+      <w:proofErr w:type="spellStart"/>
+      <w:r>
+        <w:t>glm_fea</w:t>
+      </w:r>
+      <w:proofErr w:type="spellEnd"/>
+      <w:r>
+        <w:t xml:space="preserve"> "</w:t>
       </w:r>
       <w:r>
         <w:t>Acoustic</w:t>
       </w:r>
       <w:r>
-        <w:t>" --wordness "ALL</w:t>
+        <w:t>" --</w:t>
+      </w:r>
+      <w:proofErr w:type="spellStart"/>
+      <w:r>
+        <w:t>wordness</w:t>
+      </w:r>
+      <w:proofErr w:type="spellEnd"/>
+      <w:r>
+        <w:t xml:space="preserve"> "ALL</w:t>
       </w:r>
       <w:proofErr w:type="gramStart"/>
       <w:r>
@@ -976,30 +2219,58 @@
       </w:r>
       <w:proofErr w:type="gramEnd"/>
       <w:r>
-        <w:t>\step1_glm_permute.py --event "Resp_inYN</w:t>
-      </w:r>
+        <w:t>\step1_glm_permute.py --event "</w:t>
+      </w:r>
+      <w:proofErr w:type="spellStart"/>
+      <w:r>
+        <w:t>Resp_inYN</w:t>
+      </w:r>
+      <w:proofErr w:type="spellEnd"/>
       <w:proofErr w:type="gramStart"/>
       <w:r>
         <w:t>"  --</w:t>
       </w:r>
-      <w:proofErr w:type="gramEnd"/>
-      <w:r>
-        <w:t>task_Tag "</w:t>
-      </w:r>
+      <w:proofErr w:type="spellStart"/>
+      <w:proofErr w:type="gramEnd"/>
+      <w:r>
+        <w:t>task_Tag</w:t>
+      </w:r>
+      <w:proofErr w:type="spellEnd"/>
+      <w:r>
+        <w:t xml:space="preserve"> "</w:t>
+      </w:r>
+      <w:proofErr w:type="spellStart"/>
       <w:r>
         <w:rPr>
           <w:rFonts w:hint="eastAsia"/>
         </w:rPr>
         <w:t>Yes_No</w:t>
       </w:r>
-      <w:r>
-        <w:t>" --glm_fea "</w:t>
+      <w:proofErr w:type="spellEnd"/>
+      <w:r>
+        <w:t>" --</w:t>
+      </w:r>
+      <w:proofErr w:type="spellStart"/>
+      <w:r>
+        <w:t>glm_fea</w:t>
+      </w:r>
+      <w:proofErr w:type="spellEnd"/>
+      <w:r>
+        <w:t xml:space="preserve"> "</w:t>
       </w:r>
       <w:r>
         <w:t>Acoustic</w:t>
       </w:r>
       <w:r>
-        <w:t xml:space="preserve">" --wordness "ALL" </w:t>
+        <w:t>" --</w:t>
+      </w:r>
+      <w:proofErr w:type="spellStart"/>
+      <w:r>
+        <w:t>wordness</w:t>
+      </w:r>
+      <w:proofErr w:type="spellEnd"/>
+      <w:r>
+        <w:t xml:space="preserve"> "ALL" </w:t>
       </w:r>
       <w:r>
         <w:rPr>
@@ -1007,17 +2278,23 @@
         </w:rPr>
         <w:t>--</w:t>
       </w:r>
+      <w:proofErr w:type="spellStart"/>
       <w:r>
         <w:t>glm_out</w:t>
       </w:r>
-      <w:r>
-        <w:rPr>
-          <w:rFonts w:hint="eastAsia"/>
-        </w:rPr>
-        <w:t xml:space="preserve"> </w:t>
-      </w:r>
-      <w:r>
-        <w:t>"beta</w:t>
+      <w:proofErr w:type="spellEnd"/>
+      <w:r>
+        <w:rPr>
+          <w:rFonts w:hint="eastAsia"/>
+        </w:rPr>
+        <w:t xml:space="preserve"> </w:t>
+      </w:r>
+      <w:r>
+        <w:t>"</w:t>
+      </w:r>
+      <w:proofErr w:type="spellStart"/>
+      <w:r>
+        <w:t>beta</w:t>
       </w:r>
       <w:r>
         <w:rPr>
@@ -1025,6 +2302,7 @@
         </w:rPr>
         <w:t>_abs</w:t>
       </w:r>
+      <w:proofErr w:type="spellEnd"/>
       <w:proofErr w:type="gramStart"/>
       <w:r>
         <w:t>"</w:t>
@@ -1050,30 +2328,58 @@
       </w:r>
       <w:proofErr w:type="gramEnd"/>
       <w:r>
-        <w:t>\step2_time_cluster.py --event "Resp_inYN</w:t>
-      </w:r>
+        <w:t>\step2_time_cluster.py --event "</w:t>
+      </w:r>
+      <w:proofErr w:type="spellStart"/>
+      <w:r>
+        <w:t>Resp_inYN</w:t>
+      </w:r>
+      <w:proofErr w:type="spellEnd"/>
       <w:proofErr w:type="gramStart"/>
       <w:r>
         <w:t>"  --</w:t>
       </w:r>
-      <w:proofErr w:type="gramEnd"/>
-      <w:r>
-        <w:t>task_Tag "</w:t>
-      </w:r>
+      <w:proofErr w:type="spellStart"/>
+      <w:proofErr w:type="gramEnd"/>
+      <w:r>
+        <w:t>task_Tag</w:t>
+      </w:r>
+      <w:proofErr w:type="spellEnd"/>
+      <w:r>
+        <w:t xml:space="preserve"> "</w:t>
+      </w:r>
+      <w:proofErr w:type="spellStart"/>
       <w:r>
         <w:rPr>
           <w:rFonts w:hint="eastAsia"/>
         </w:rPr>
         <w:t>Yes_No</w:t>
       </w:r>
-      <w:r>
-        <w:t>" --glm_fea "</w:t>
+      <w:proofErr w:type="spellEnd"/>
+      <w:r>
+        <w:t>" --</w:t>
+      </w:r>
+      <w:proofErr w:type="spellStart"/>
+      <w:r>
+        <w:t>glm_fea</w:t>
+      </w:r>
+      <w:proofErr w:type="spellEnd"/>
+      <w:r>
+        <w:t xml:space="preserve"> "</w:t>
       </w:r>
       <w:r>
         <w:t>Acoustic</w:t>
       </w:r>
       <w:r>
-        <w:t>" --wordness "ALL</w:t>
+        <w:t>" --</w:t>
+      </w:r>
+      <w:proofErr w:type="spellStart"/>
+      <w:r>
+        <w:t>wordness</w:t>
+      </w:r>
+      <w:proofErr w:type="spellEnd"/>
+      <w:r>
+        <w:t xml:space="preserve"> "ALL</w:t>
       </w:r>
       <w:proofErr w:type="gramStart"/>
       <w:r>
@@ -1095,24 +2401,52 @@
       </w:r>
       <w:proofErr w:type="gramEnd"/>
       <w:r>
-        <w:t>\step1_glm_permute.py --event "Auditory_inYN</w:t>
-      </w:r>
+        <w:t>\step1_glm_permute.py --event "</w:t>
+      </w:r>
+      <w:proofErr w:type="spellStart"/>
+      <w:r>
+        <w:t>Auditory_inYN</w:t>
+      </w:r>
+      <w:proofErr w:type="spellEnd"/>
       <w:proofErr w:type="gramStart"/>
       <w:r>
         <w:t>"  --</w:t>
       </w:r>
-      <w:proofErr w:type="gramEnd"/>
-      <w:r>
-        <w:t>task_Tag "</w:t>
-      </w:r>
+      <w:proofErr w:type="spellStart"/>
+      <w:proofErr w:type="gramEnd"/>
+      <w:r>
+        <w:t>task_Tag</w:t>
+      </w:r>
+      <w:proofErr w:type="spellEnd"/>
+      <w:r>
+        <w:t xml:space="preserve"> "</w:t>
+      </w:r>
+      <w:proofErr w:type="spellStart"/>
       <w:r>
         <w:rPr>
           <w:rFonts w:hint="eastAsia"/>
         </w:rPr>
         <w:t>Yes_No</w:t>
       </w:r>
-      <w:r>
-        <w:t>" --glm_fea "Phonemic" --wordness "ALL"</w:t>
+      <w:proofErr w:type="spellEnd"/>
+      <w:r>
+        <w:t>" --</w:t>
+      </w:r>
+      <w:proofErr w:type="spellStart"/>
+      <w:r>
+        <w:t>glm_fea</w:t>
+      </w:r>
+      <w:proofErr w:type="spellEnd"/>
+      <w:r>
+        <w:t xml:space="preserve"> "Phonemic" --</w:t>
+      </w:r>
+      <w:proofErr w:type="spellStart"/>
+      <w:r>
+        <w:t>wordness</w:t>
+      </w:r>
+      <w:proofErr w:type="spellEnd"/>
+      <w:r>
+        <w:t xml:space="preserve"> "ALL"</w:t>
       </w:r>
       <w:r>
         <w:rPr>
@@ -1120,17 +2454,23 @@
         </w:rPr>
         <w:t xml:space="preserve"> --</w:t>
       </w:r>
+      <w:proofErr w:type="spellStart"/>
       <w:r>
         <w:t>glm_out</w:t>
       </w:r>
-      <w:r>
-        <w:rPr>
-          <w:rFonts w:hint="eastAsia"/>
-        </w:rPr>
-        <w:t xml:space="preserve"> </w:t>
-      </w:r>
-      <w:r>
-        <w:t>"beta</w:t>
+      <w:proofErr w:type="spellEnd"/>
+      <w:r>
+        <w:rPr>
+          <w:rFonts w:hint="eastAsia"/>
+        </w:rPr>
+        <w:t xml:space="preserve"> </w:t>
+      </w:r>
+      <w:r>
+        <w:t>"</w:t>
+      </w:r>
+      <w:proofErr w:type="spellStart"/>
+      <w:r>
+        <w:t>beta</w:t>
       </w:r>
       <w:r>
         <w:rPr>
@@ -1138,6 +2478,7 @@
         </w:rPr>
         <w:t>_abs</w:t>
       </w:r>
+      <w:proofErr w:type="spellEnd"/>
       <w:proofErr w:type="gramStart"/>
       <w:r>
         <w:t>";</w:t>
@@ -1158,30 +2499,58 @@
       </w:r>
       <w:proofErr w:type="gramEnd"/>
       <w:r>
-        <w:t>\step2_time_cluster.py --event "Auditory_inYN</w:t>
-      </w:r>
+        <w:t>\step2_time_cluster.py --event "</w:t>
+      </w:r>
+      <w:proofErr w:type="spellStart"/>
+      <w:r>
+        <w:t>Auditory_inYN</w:t>
+      </w:r>
+      <w:proofErr w:type="spellEnd"/>
       <w:proofErr w:type="gramStart"/>
       <w:r>
         <w:t>"  --</w:t>
       </w:r>
-      <w:proofErr w:type="gramEnd"/>
-      <w:r>
-        <w:t>task_Tag "</w:t>
-      </w:r>
+      <w:proofErr w:type="spellStart"/>
+      <w:proofErr w:type="gramEnd"/>
+      <w:r>
+        <w:t>task_Tag</w:t>
+      </w:r>
+      <w:proofErr w:type="spellEnd"/>
+      <w:r>
+        <w:t xml:space="preserve"> "</w:t>
+      </w:r>
+      <w:proofErr w:type="spellStart"/>
       <w:r>
         <w:rPr>
           <w:rFonts w:hint="eastAsia"/>
         </w:rPr>
         <w:t>Yes_No</w:t>
       </w:r>
-      <w:r>
-        <w:t>" --glm_fea "</w:t>
+      <w:proofErr w:type="spellEnd"/>
+      <w:r>
+        <w:t>" --</w:t>
+      </w:r>
+      <w:proofErr w:type="spellStart"/>
+      <w:r>
+        <w:t>glm_fea</w:t>
+      </w:r>
+      <w:proofErr w:type="spellEnd"/>
+      <w:r>
+        <w:t xml:space="preserve"> "</w:t>
       </w:r>
       <w:r>
         <w:t>Phonemic</w:t>
       </w:r>
       <w:r>
-        <w:t>" --wordness "ALL</w:t>
+        <w:t>" --</w:t>
+      </w:r>
+      <w:proofErr w:type="spellStart"/>
+      <w:r>
+        <w:t>wordness</w:t>
+      </w:r>
+      <w:proofErr w:type="spellEnd"/>
+      <w:r>
+        <w:t xml:space="preserve"> "ALL</w:t>
       </w:r>
       <w:proofErr w:type="gramStart"/>
       <w:r>
@@ -1208,30 +2577,58 @@
       </w:r>
       <w:proofErr w:type="gramEnd"/>
       <w:r>
-        <w:t>\step1_glm_permute.py --event "Resp_inYN</w:t>
-      </w:r>
+        <w:t>\step1_glm_permute.py --event "</w:t>
+      </w:r>
+      <w:proofErr w:type="spellStart"/>
+      <w:r>
+        <w:t>Resp_inYN</w:t>
+      </w:r>
+      <w:proofErr w:type="spellEnd"/>
       <w:proofErr w:type="gramStart"/>
       <w:r>
         <w:t>"  --</w:t>
       </w:r>
-      <w:proofErr w:type="gramEnd"/>
-      <w:r>
-        <w:t>task_Tag "</w:t>
-      </w:r>
+      <w:proofErr w:type="spellStart"/>
+      <w:proofErr w:type="gramEnd"/>
+      <w:r>
+        <w:t>task_Tag</w:t>
+      </w:r>
+      <w:proofErr w:type="spellEnd"/>
+      <w:r>
+        <w:t xml:space="preserve"> "</w:t>
+      </w:r>
+      <w:proofErr w:type="spellStart"/>
       <w:r>
         <w:rPr>
           <w:rFonts w:hint="eastAsia"/>
         </w:rPr>
         <w:t>Yes_No</w:t>
       </w:r>
-      <w:r>
-        <w:t>" --glm_fea "</w:t>
+      <w:proofErr w:type="spellEnd"/>
+      <w:r>
+        <w:t>" --</w:t>
+      </w:r>
+      <w:proofErr w:type="spellStart"/>
+      <w:r>
+        <w:t>glm_fea</w:t>
+      </w:r>
+      <w:proofErr w:type="spellEnd"/>
+      <w:r>
+        <w:t xml:space="preserve"> "</w:t>
       </w:r>
       <w:r>
         <w:t>Phonemic</w:t>
       </w:r>
       <w:r>
-        <w:t xml:space="preserve">" --wordness "ALL" </w:t>
+        <w:t>" --</w:t>
+      </w:r>
+      <w:proofErr w:type="spellStart"/>
+      <w:r>
+        <w:t>wordness</w:t>
+      </w:r>
+      <w:proofErr w:type="spellEnd"/>
+      <w:r>
+        <w:t xml:space="preserve"> "ALL" </w:t>
       </w:r>
       <w:r>
         <w:rPr>
@@ -1239,17 +2636,23 @@
         </w:rPr>
         <w:t>--</w:t>
       </w:r>
+      <w:proofErr w:type="spellStart"/>
       <w:r>
         <w:t>glm_out</w:t>
       </w:r>
-      <w:r>
-        <w:rPr>
-          <w:rFonts w:hint="eastAsia"/>
-        </w:rPr>
-        <w:t xml:space="preserve"> </w:t>
-      </w:r>
-      <w:r>
-        <w:t>"beta</w:t>
+      <w:proofErr w:type="spellEnd"/>
+      <w:r>
+        <w:rPr>
+          <w:rFonts w:hint="eastAsia"/>
+        </w:rPr>
+        <w:t xml:space="preserve"> </w:t>
+      </w:r>
+      <w:r>
+        <w:t>"</w:t>
+      </w:r>
+      <w:proofErr w:type="spellStart"/>
+      <w:r>
+        <w:t>beta</w:t>
       </w:r>
       <w:r>
         <w:rPr>
@@ -1257,6 +2660,7 @@
         </w:rPr>
         <w:t>_abs</w:t>
       </w:r>
+      <w:proofErr w:type="spellEnd"/>
       <w:proofErr w:type="gramStart"/>
       <w:r>
         <w:t>"</w:t>
@@ -1284,35 +2688,62 @@
       </w:pPr>
       <w:proofErr w:type="gramStart"/>
       <w:r>
-        <w:lastRenderedPageBreak/>
         <w:t>python .</w:t>
       </w:r>
       <w:proofErr w:type="gramEnd"/>
       <w:r>
-        <w:t>\step2_time_cluster.py --event "Resp_inYN</w:t>
-      </w:r>
+        <w:t>\step2_time_cluster.py --event "</w:t>
+      </w:r>
+      <w:proofErr w:type="spellStart"/>
+      <w:r>
+        <w:t>Resp_inYN</w:t>
+      </w:r>
+      <w:proofErr w:type="spellEnd"/>
       <w:proofErr w:type="gramStart"/>
       <w:r>
         <w:t>"  --</w:t>
       </w:r>
-      <w:proofErr w:type="gramEnd"/>
-      <w:r>
-        <w:t>task_Tag "</w:t>
-      </w:r>
+      <w:proofErr w:type="spellStart"/>
+      <w:proofErr w:type="gramEnd"/>
+      <w:r>
+        <w:t>task_Tag</w:t>
+      </w:r>
+      <w:proofErr w:type="spellEnd"/>
+      <w:r>
+        <w:t xml:space="preserve"> "</w:t>
+      </w:r>
+      <w:proofErr w:type="spellStart"/>
       <w:r>
         <w:rPr>
           <w:rFonts w:hint="eastAsia"/>
         </w:rPr>
         <w:t>Yes_No</w:t>
       </w:r>
-      <w:r>
-        <w:t>" --glm_fea "</w:t>
+      <w:proofErr w:type="spellEnd"/>
+      <w:r>
+        <w:t>" --</w:t>
+      </w:r>
+      <w:proofErr w:type="spellStart"/>
+      <w:r>
+        <w:t>glm_fea</w:t>
+      </w:r>
+      <w:proofErr w:type="spellEnd"/>
+      <w:r>
+        <w:t xml:space="preserve"> "</w:t>
       </w:r>
       <w:r>
         <w:t>Phonemic</w:t>
       </w:r>
       <w:r>
-        <w:t>" --wordness "ALL</w:t>
+        <w:t>" --</w:t>
+      </w:r>
+      <w:proofErr w:type="spellStart"/>
+      <w:r>
+        <w:t>wordness</w:t>
+      </w:r>
+      <w:proofErr w:type="spellEnd"/>
+      <w:r>
+        <w:t xml:space="preserve"> "ALL</w:t>
       </w:r>
       <w:proofErr w:type="gramStart"/>
       <w:r>
@@ -1745,36 +3176,36 @@
     </w:p>
     <w:p>
       <w:r>
+        <w:t>python .\step2_time_cluster.py --event "</w:t>
+      </w:r>
+      <w:r>
+        <w:rPr>
+          <w:rFonts w:hint="eastAsia"/>
+        </w:rPr>
+        <w:t>Cue</w:t>
+      </w:r>
+      <w:r>
+        <w:t>_inRep"  --task_Tag "Repeat" --glm_fea "</w:t>
+      </w:r>
+      <w:r>
+        <w:rPr>
+          <w:rFonts w:hint="eastAsia"/>
+        </w:rPr>
+        <w:t>Lexical</w:t>
+      </w:r>
+      <w:r>
+        <w:t>" --wordness "ALL"</w:t>
+      </w:r>
+      <w:r>
+        <w:rPr>
+          <w:rFonts w:hint="eastAsia"/>
+        </w:rPr>
+        <w:t xml:space="preserve">; </w:t>
+      </w:r>
+    </w:p>
+    <w:p>
+      <w:r>
         <w:lastRenderedPageBreak/>
-        <w:t>python .\step2_time_cluster.py --event "</w:t>
-      </w:r>
-      <w:r>
-        <w:rPr>
-          <w:rFonts w:hint="eastAsia"/>
-        </w:rPr>
-        <w:t>Cue</w:t>
-      </w:r>
-      <w:r>
-        <w:t>_inRep"  --task_Tag "Repeat" --glm_fea "</w:t>
-      </w:r>
-      <w:r>
-        <w:rPr>
-          <w:rFonts w:hint="eastAsia"/>
-        </w:rPr>
-        <w:t>Lexical</w:t>
-      </w:r>
-      <w:r>
-        <w:t>" --wordness "ALL"</w:t>
-      </w:r>
-      <w:r>
-        <w:rPr>
-          <w:rFonts w:hint="eastAsia"/>
-        </w:rPr>
-        <w:t xml:space="preserve">; </w:t>
-      </w:r>
-    </w:p>
-    <w:p>
-      <w:r>
         <w:t>python .\step1_glm_permute.py --event "Auditory_inRep"  --task_Tag "Repeat" --glm_fea "</w:t>
       </w:r>
       <w:r>
@@ -2136,36 +3567,36 @@
     </w:p>
     <w:p>
       <w:r>
+        <w:t>python .\step2_</w:t>
+      </w:r>
+      <w:r>
+        <w:rPr>
+          <w:rFonts w:hint="eastAsia"/>
+        </w:rPr>
+        <w:t>glm_fdr</w:t>
+      </w:r>
+      <w:r>
+        <w:t>.py --event "Auditory_inRep"  --task_Tag "Repeat" --glm_fea "</w:t>
+      </w:r>
+      <w:r>
+        <w:rPr>
+          <w:rFonts w:hint="eastAsia"/>
+        </w:rPr>
+        <w:t>Lexical</w:t>
+      </w:r>
+      <w:r>
+        <w:t>" --wordness "ALL"</w:t>
+      </w:r>
+      <w:r>
+        <w:rPr>
+          <w:rFonts w:hint="eastAsia"/>
+        </w:rPr>
+        <w:t xml:space="preserve">; </w:t>
+      </w:r>
+    </w:p>
+    <w:p>
+      <w:r>
         <w:lastRenderedPageBreak/>
-        <w:t>python .\step2_</w:t>
-      </w:r>
-      <w:r>
-        <w:rPr>
-          <w:rFonts w:hint="eastAsia"/>
-        </w:rPr>
-        <w:t>glm_fdr</w:t>
-      </w:r>
-      <w:r>
-        <w:t>.py --event "Auditory_inRep"  --task_Tag "Repeat" --glm_fea "</w:t>
-      </w:r>
-      <w:r>
-        <w:rPr>
-          <w:rFonts w:hint="eastAsia"/>
-        </w:rPr>
-        <w:t>Lexical</w:t>
-      </w:r>
-      <w:r>
-        <w:t>" --wordness "ALL"</w:t>
-      </w:r>
-      <w:r>
-        <w:rPr>
-          <w:rFonts w:hint="eastAsia"/>
-        </w:rPr>
-        <w:t xml:space="preserve">; </w:t>
-      </w:r>
-    </w:p>
-    <w:p>
-      <w:r>
         <w:t>python .\step2_</w:t>
       </w:r>
       <w:r>
@@ -2877,7 +4308,7 @@
   <w:style w:type="paragraph" w:default="1" w:styleId="Normal">
     <w:name w:val="Normal"/>
     <w:qFormat/>
-    <w:rsid w:val="009C064F"/>
+    <w:rsid w:val="00F902AB"/>
   </w:style>
   <w:style w:type="paragraph" w:styleId="Heading1">
     <w:name w:val="heading 1"/>

</xml_diff>

<commit_message>
Updated GLM: tried different methods
</commit_message>
<xml_diff>
--- a/projects/GLM/lines commands.docx
+++ b/projects/GLM/lines commands.docx
@@ -775,18 +775,27 @@
         <w:rPr>
           <w:rFonts w:hint="eastAsia"/>
         </w:rPr>
+        <w:t>Phonemic</w:t>
+      </w:r>
+      <w:r>
+        <w:t>" --</w:t>
+      </w:r>
+      <w:proofErr w:type="spellStart"/>
+      <w:r>
+        <w:t>wordness</w:t>
+      </w:r>
+      <w:proofErr w:type="spellEnd"/>
+      <w:r>
+        <w:t xml:space="preserve"> "</w:t>
+      </w:r>
+      <w:r>
+        <w:rPr>
+          <w:rFonts w:hint="eastAsia"/>
+        </w:rPr>
         <w:t>Word</w:t>
       </w:r>
       <w:r>
-        <w:t>" --</w:t>
-      </w:r>
-      <w:proofErr w:type="spellStart"/>
-      <w:r>
-        <w:t>wordness</w:t>
-      </w:r>
-      <w:proofErr w:type="spellEnd"/>
-      <w:r>
-        <w:t xml:space="preserve"> "ALL"</w:t>
+        <w:t>"</w:t>
       </w:r>
       <w:r>
         <w:rPr>
@@ -806,8 +815,19 @@
         <w:t xml:space="preserve"> </w:t>
       </w:r>
       <w:r>
-        <w:t>"beta</w:t>
-      </w:r>
+        <w:t>"</w:t>
+      </w:r>
+      <w:proofErr w:type="spellStart"/>
+      <w:r>
+        <w:t>beta</w:t>
+      </w:r>
+      <w:r>
+        <w:rPr>
+          <w:rFonts w:hint="eastAsia"/>
+        </w:rPr>
+        <w:t>_abs</w:t>
+      </w:r>
+      <w:proofErr w:type="spellEnd"/>
       <w:proofErr w:type="gramStart"/>
       <w:r>
         <w:t>";</w:t>
@@ -860,8 +880,85 @@
         <w:rPr>
           <w:rFonts w:hint="eastAsia"/>
         </w:rPr>
+        <w:t>Phonemic</w:t>
+      </w:r>
+      <w:r>
+        <w:t>" --</w:t>
+      </w:r>
+      <w:proofErr w:type="spellStart"/>
+      <w:r>
+        <w:t>wordness</w:t>
+      </w:r>
+      <w:proofErr w:type="spellEnd"/>
+      <w:r>
+        <w:t xml:space="preserve"> "</w:t>
+      </w:r>
+      <w:r>
+        <w:rPr>
+          <w:rFonts w:hint="eastAsia"/>
+        </w:rPr>
         <w:t>Word</w:t>
       </w:r>
+      <w:proofErr w:type="gramStart"/>
+      <w:r>
+        <w:t>"</w:t>
+      </w:r>
+      <w:r>
+        <w:rPr>
+          <w:rFonts w:hint="eastAsia"/>
+        </w:rPr>
+        <w:t>;</w:t>
+      </w:r>
+      <w:proofErr w:type="gramEnd"/>
+      <w:r>
+        <w:rPr>
+          <w:rFonts w:hint="eastAsia"/>
+        </w:rPr>
+        <w:t xml:space="preserve"> </w:t>
+      </w:r>
+    </w:p>
+    <w:p/>
+    <w:p>
+      <w:proofErr w:type="gramStart"/>
+      <w:r>
+        <w:t>python .</w:t>
+      </w:r>
+      <w:proofErr w:type="gramEnd"/>
+      <w:r>
+        <w:t>\step1_glm_permute.py --event "</w:t>
+      </w:r>
+      <w:proofErr w:type="spellStart"/>
+      <w:r>
+        <w:t>Auditory_inRep</w:t>
+      </w:r>
+      <w:proofErr w:type="spellEnd"/>
+      <w:proofErr w:type="gramStart"/>
+      <w:r>
+        <w:t>"  --</w:t>
+      </w:r>
+      <w:proofErr w:type="spellStart"/>
+      <w:proofErr w:type="gramEnd"/>
+      <w:r>
+        <w:t>task_Tag</w:t>
+      </w:r>
+      <w:proofErr w:type="spellEnd"/>
+      <w:r>
+        <w:t xml:space="preserve"> "Repeat" --</w:t>
+      </w:r>
+      <w:proofErr w:type="spellStart"/>
+      <w:r>
+        <w:t>glm_fea</w:t>
+      </w:r>
+      <w:proofErr w:type="spellEnd"/>
+      <w:r>
+        <w:t xml:space="preserve"> "</w:t>
+      </w:r>
+      <w:r>
+        <w:rPr>
+          <w:rFonts w:hint="eastAsia"/>
+        </w:rPr>
+        <w:t>Phonemic</w:t>
+      </w:r>
       <w:r>
         <w:t>" --</w:t>
       </w:r>
@@ -871,9 +968,14 @@
       </w:r>
       <w:proofErr w:type="spellEnd"/>
       <w:r>
-        <w:t xml:space="preserve"> "ALL</w:t>
-      </w:r>
-      <w:proofErr w:type="gramStart"/>
+        <w:t xml:space="preserve"> "</w:t>
+      </w:r>
+      <w:r>
+        <w:rPr>
+          <w:rFonts w:hint="eastAsia"/>
+        </w:rPr>
+        <w:t>Nonword</w:t>
+      </w:r>
       <w:r>
         <w:t>"</w:t>
       </w:r>
@@ -881,89 +983,6 @@
         <w:rPr>
           <w:rFonts w:hint="eastAsia"/>
         </w:rPr>
-        <w:t>;</w:t>
-      </w:r>
-      <w:proofErr w:type="gramEnd"/>
-      <w:r>
-        <w:rPr>
-          <w:rFonts w:hint="eastAsia"/>
-        </w:rPr>
-        <w:t xml:space="preserve"> </w:t>
-      </w:r>
-    </w:p>
-    <w:p>
-      <w:proofErr w:type="gramStart"/>
-      <w:r>
-        <w:t>python .</w:t>
-      </w:r>
-      <w:proofErr w:type="gramEnd"/>
-      <w:r>
-        <w:t>\step1_glm_permute.py --event "</w:t>
-      </w:r>
-      <w:proofErr w:type="spellStart"/>
-      <w:r>
-        <w:t>Auditory_in</w:t>
-      </w:r>
-      <w:r>
-        <w:rPr>
-          <w:rFonts w:hint="eastAsia"/>
-        </w:rPr>
-        <w:t>YN</w:t>
-      </w:r>
-      <w:proofErr w:type="spellEnd"/>
-      <w:proofErr w:type="gramStart"/>
-      <w:r>
-        <w:t>"  --</w:t>
-      </w:r>
-      <w:proofErr w:type="spellStart"/>
-      <w:proofErr w:type="gramEnd"/>
-      <w:r>
-        <w:t>task_Tag</w:t>
-      </w:r>
-      <w:proofErr w:type="spellEnd"/>
-      <w:r>
-        <w:t xml:space="preserve"> "</w:t>
-      </w:r>
-      <w:proofErr w:type="spellStart"/>
-      <w:r>
-        <w:rPr>
-          <w:rFonts w:hint="eastAsia"/>
-        </w:rPr>
-        <w:t>Yes_No</w:t>
-      </w:r>
-      <w:proofErr w:type="spellEnd"/>
-      <w:r>
-        <w:t>" --</w:t>
-      </w:r>
-      <w:proofErr w:type="spellStart"/>
-      <w:r>
-        <w:t>glm_fea</w:t>
-      </w:r>
-      <w:proofErr w:type="spellEnd"/>
-      <w:r>
-        <w:t xml:space="preserve"> "</w:t>
-      </w:r>
-      <w:r>
-        <w:rPr>
-          <w:rFonts w:hint="eastAsia"/>
-        </w:rPr>
-        <w:t>Word</w:t>
-      </w:r>
-      <w:r>
-        <w:t>" --</w:t>
-      </w:r>
-      <w:proofErr w:type="spellStart"/>
-      <w:r>
-        <w:t>wordness</w:t>
-      </w:r>
-      <w:proofErr w:type="spellEnd"/>
-      <w:r>
-        <w:t xml:space="preserve"> "ALL"</w:t>
-      </w:r>
-      <w:r>
-        <w:rPr>
-          <w:rFonts w:hint="eastAsia"/>
-        </w:rPr>
         <w:t xml:space="preserve"> --</w:t>
       </w:r>
       <w:proofErr w:type="spellStart"/>
@@ -978,8 +997,19 @@
         <w:t xml:space="preserve"> </w:t>
       </w:r>
       <w:r>
-        <w:t>"beta</w:t>
-      </w:r>
+        <w:t>"</w:t>
+      </w:r>
+      <w:proofErr w:type="spellStart"/>
+      <w:r>
+        <w:t>beta</w:t>
+      </w:r>
+      <w:r>
+        <w:rPr>
+          <w:rFonts w:hint="eastAsia"/>
+        </w:rPr>
+        <w:t>_abs</w:t>
+      </w:r>
+      <w:proofErr w:type="spellEnd"/>
       <w:proofErr w:type="gramStart"/>
       <w:r>
         <w:t>";</w:t>
@@ -1004,13 +1034,7 @@
       </w:r>
       <w:proofErr w:type="spellStart"/>
       <w:r>
-        <w:t>Auditory_in</w:t>
-      </w:r>
-      <w:r>
-        <w:rPr>
-          <w:rFonts w:hint="eastAsia"/>
-        </w:rPr>
-        <w:t>YN</w:t>
+        <w:t>Auditory_inRep</w:t>
       </w:r>
       <w:proofErr w:type="spellEnd"/>
       <w:proofErr w:type="gramStart"/>
@@ -1024,21 +1048,87 @@
       </w:r>
       <w:proofErr w:type="spellEnd"/>
       <w:r>
+        <w:t xml:space="preserve"> "Repeat" --</w:t>
+      </w:r>
+      <w:proofErr w:type="spellStart"/>
+      <w:r>
+        <w:t>glm_fea</w:t>
+      </w:r>
+      <w:proofErr w:type="spellEnd"/>
+      <w:r>
         <w:t xml:space="preserve"> "</w:t>
       </w:r>
-      <w:proofErr w:type="spellStart"/>
-      <w:r>
-        <w:rPr>
-          <w:rFonts w:hint="eastAsia"/>
-        </w:rPr>
-        <w:t>Yes_No</w:t>
-      </w:r>
-      <w:proofErr w:type="spellEnd"/>
+      <w:r>
+        <w:rPr>
+          <w:rFonts w:hint="eastAsia"/>
+        </w:rPr>
+        <w:t>Phonemic</w:t>
+      </w:r>
       <w:r>
         <w:t>" --</w:t>
       </w:r>
       <w:proofErr w:type="spellStart"/>
       <w:r>
+        <w:t>wordness</w:t>
+      </w:r>
+      <w:proofErr w:type="spellEnd"/>
+      <w:r>
+        <w:t xml:space="preserve"> "</w:t>
+      </w:r>
+      <w:r>
+        <w:rPr>
+          <w:rFonts w:hint="eastAsia"/>
+        </w:rPr>
+        <w:t>Nonword</w:t>
+      </w:r>
+      <w:proofErr w:type="gramStart"/>
+      <w:r>
+        <w:t>"</w:t>
+      </w:r>
+      <w:r>
+        <w:rPr>
+          <w:rFonts w:hint="eastAsia"/>
+        </w:rPr>
+        <w:t>;</w:t>
+      </w:r>
+      <w:proofErr w:type="gramEnd"/>
+      <w:r>
+        <w:rPr>
+          <w:rFonts w:hint="eastAsia"/>
+        </w:rPr>
+        <w:t xml:space="preserve"> </w:t>
+      </w:r>
+    </w:p>
+    <w:p/>
+    <w:p>
+      <w:proofErr w:type="gramStart"/>
+      <w:r>
+        <w:t>python .</w:t>
+      </w:r>
+      <w:proofErr w:type="gramEnd"/>
+      <w:r>
+        <w:t>\step1_glm_permute.py --event "</w:t>
+      </w:r>
+      <w:proofErr w:type="spellStart"/>
+      <w:r>
+        <w:t>Auditory_inRep</w:t>
+      </w:r>
+      <w:proofErr w:type="spellEnd"/>
+      <w:proofErr w:type="gramStart"/>
+      <w:r>
+        <w:t>"  --</w:t>
+      </w:r>
+      <w:proofErr w:type="spellStart"/>
+      <w:proofErr w:type="gramEnd"/>
+      <w:r>
+        <w:t>task_Tag</w:t>
+      </w:r>
+      <w:proofErr w:type="spellEnd"/>
+      <w:r>
+        <w:t xml:space="preserve"> "Repeat" --</w:t>
+      </w:r>
+      <w:proofErr w:type="spellStart"/>
+      <w:r>
         <w:t>glm_fea</w:t>
       </w:r>
       <w:proofErr w:type="spellEnd"/>
@@ -1049,7 +1139,7 @@
         <w:rPr>
           <w:rFonts w:hint="eastAsia"/>
         </w:rPr>
-        <w:t>Word</w:t>
+        <w:t>Lexical</w:t>
       </w:r>
       <w:r>
         <w:t>" --</w:t>
@@ -1060,99 +1150,39 @@
       </w:r>
       <w:proofErr w:type="spellEnd"/>
       <w:r>
-        <w:t xml:space="preserve"> "ALL</w:t>
-      </w:r>
-      <w:proofErr w:type="gramStart"/>
+        <w:t xml:space="preserve"> "ALL"</w:t>
+      </w:r>
+      <w:r>
+        <w:rPr>
+          <w:rFonts w:hint="eastAsia"/>
+        </w:rPr>
+        <w:t xml:space="preserve"> --</w:t>
+      </w:r>
+      <w:proofErr w:type="spellStart"/>
+      <w:r>
+        <w:t>glm_out</w:t>
+      </w:r>
+      <w:proofErr w:type="spellEnd"/>
+      <w:r>
+        <w:rPr>
+          <w:rFonts w:hint="eastAsia"/>
+        </w:rPr>
+        <w:t xml:space="preserve"> </w:t>
+      </w:r>
       <w:r>
         <w:t>"</w:t>
       </w:r>
-      <w:r>
-        <w:rPr>
-          <w:rFonts w:hint="eastAsia"/>
-        </w:rPr>
-        <w:t>;</w:t>
-      </w:r>
-      <w:proofErr w:type="gramEnd"/>
-      <w:r>
-        <w:rPr>
-          <w:rFonts w:hint="eastAsia"/>
-        </w:rPr>
-        <w:t xml:space="preserve"> </w:t>
-      </w:r>
-    </w:p>
-    <w:p/>
-    <w:p>
-      <w:proofErr w:type="gramStart"/>
-      <w:r>
-        <w:t>python .</w:t>
-      </w:r>
-      <w:proofErr w:type="gramEnd"/>
-      <w:r>
-        <w:t>\step1_glm_permute.py --event "</w:t>
-      </w:r>
-      <w:proofErr w:type="spellStart"/>
-      <w:r>
-        <w:t>Auditory_inRep</w:t>
-      </w:r>
-      <w:proofErr w:type="spellEnd"/>
-      <w:proofErr w:type="gramStart"/>
-      <w:r>
-        <w:t>"  --</w:t>
-      </w:r>
-      <w:proofErr w:type="spellStart"/>
-      <w:proofErr w:type="gramEnd"/>
-      <w:r>
-        <w:t>task_Tag</w:t>
-      </w:r>
-      <w:proofErr w:type="spellEnd"/>
-      <w:r>
-        <w:t xml:space="preserve"> "Repeat" --</w:t>
-      </w:r>
-      <w:proofErr w:type="spellStart"/>
-      <w:r>
-        <w:t>glm_fea</w:t>
-      </w:r>
-      <w:proofErr w:type="spellEnd"/>
-      <w:r>
-        <w:t xml:space="preserve"> "</w:t>
-      </w:r>
-      <w:r>
-        <w:rPr>
-          <w:rFonts w:hint="eastAsia"/>
-        </w:rPr>
-        <w:t>Nonword</w:t>
-      </w:r>
-      <w:r>
-        <w:t>" --</w:t>
-      </w:r>
-      <w:proofErr w:type="spellStart"/>
-      <w:r>
-        <w:t>wordness</w:t>
-      </w:r>
-      <w:proofErr w:type="spellEnd"/>
-      <w:r>
-        <w:t xml:space="preserve"> "ALL"</w:t>
-      </w:r>
-      <w:r>
-        <w:rPr>
-          <w:rFonts w:hint="eastAsia"/>
-        </w:rPr>
-        <w:t xml:space="preserve"> --</w:t>
-      </w:r>
-      <w:proofErr w:type="spellStart"/>
-      <w:r>
-        <w:t>glm_out</w:t>
-      </w:r>
-      <w:proofErr w:type="spellEnd"/>
-      <w:r>
-        <w:rPr>
-          <w:rFonts w:hint="eastAsia"/>
-        </w:rPr>
-        <w:t xml:space="preserve"> </w:t>
-      </w:r>
-      <w:r>
-        <w:t>"beta</w:t>
-      </w:r>
+      <w:proofErr w:type="spellStart"/>
+      <w:r>
+        <w:t>beta</w:t>
+      </w:r>
+      <w:r>
+        <w:rPr>
+          <w:rFonts w:hint="eastAsia"/>
+        </w:rPr>
+        <w:t>_abs</w:t>
+      </w:r>
+      <w:proofErr w:type="spellEnd"/>
       <w:proofErr w:type="gramStart"/>
       <w:r>
         <w:t>";</w:t>
@@ -1206,7 +1236,7 @@
         <w:rPr>
           <w:rFonts w:hint="eastAsia"/>
         </w:rPr>
-        <w:t>Nonword</w:t>
+        <w:t>Lexical</w:t>
       </w:r>
       <w:r>
         <w:t>" --</w:t>
@@ -1293,7 +1323,7 @@
         <w:rPr>
           <w:rFonts w:hint="eastAsia"/>
         </w:rPr>
-        <w:t>Nonword</w:t>
+        <w:t>Lexical</w:t>
       </w:r>
       <w:r>
         <w:t>" --</w:t>
@@ -1324,8 +1354,19 @@
         <w:t xml:space="preserve"> </w:t>
       </w:r>
       <w:r>
-        <w:t>"beta</w:t>
-      </w:r>
+        <w:t>"</w:t>
+      </w:r>
+      <w:proofErr w:type="spellStart"/>
+      <w:r>
+        <w:t>beta</w:t>
+      </w:r>
+      <w:r>
+        <w:rPr>
+          <w:rFonts w:hint="eastAsia"/>
+        </w:rPr>
+        <w:t>_abs</w:t>
+      </w:r>
+      <w:proofErr w:type="spellEnd"/>
       <w:proofErr w:type="gramStart"/>
       <w:r>
         <w:t>";</w:t>
@@ -1395,6 +1436,696 @@
         <w:rPr>
           <w:rFonts w:hint="eastAsia"/>
         </w:rPr>
+        <w:t>Lexical</w:t>
+      </w:r>
+      <w:r>
+        <w:t>" --</w:t>
+      </w:r>
+      <w:proofErr w:type="spellStart"/>
+      <w:r>
+        <w:t>wordness</w:t>
+      </w:r>
+      <w:proofErr w:type="spellEnd"/>
+      <w:r>
+        <w:t xml:space="preserve"> "ALL</w:t>
+      </w:r>
+      <w:proofErr w:type="gramStart"/>
+      <w:r>
+        <w:t>"</w:t>
+      </w:r>
+      <w:r>
+        <w:rPr>
+          <w:rFonts w:hint="eastAsia"/>
+        </w:rPr>
+        <w:t>;</w:t>
+      </w:r>
+      <w:proofErr w:type="gramEnd"/>
+      <w:r>
+        <w:rPr>
+          <w:rFonts w:hint="eastAsia"/>
+        </w:rPr>
+        <w:t xml:space="preserve"> </w:t>
+      </w:r>
+    </w:p>
+    <w:p/>
+    <w:p>
+      <w:proofErr w:type="gramStart"/>
+      <w:r>
+        <w:t>python .</w:t>
+      </w:r>
+      <w:proofErr w:type="gramEnd"/>
+      <w:r>
+        <w:t>\step1_glm_permute.py --event "</w:t>
+      </w:r>
+      <w:proofErr w:type="spellStart"/>
+      <w:r>
+        <w:t>Auditory_inRep</w:t>
+      </w:r>
+      <w:proofErr w:type="spellEnd"/>
+      <w:proofErr w:type="gramStart"/>
+      <w:r>
+        <w:t>"  --</w:t>
+      </w:r>
+      <w:proofErr w:type="spellStart"/>
+      <w:proofErr w:type="gramEnd"/>
+      <w:r>
+        <w:t>task_Tag</w:t>
+      </w:r>
+      <w:proofErr w:type="spellEnd"/>
+      <w:r>
+        <w:t xml:space="preserve"> "Repeat" --</w:t>
+      </w:r>
+      <w:proofErr w:type="spellStart"/>
+      <w:r>
+        <w:t>glm_fea</w:t>
+      </w:r>
+      <w:proofErr w:type="spellEnd"/>
+      <w:r>
+        <w:t xml:space="preserve"> "</w:t>
+      </w:r>
+      <w:r>
+        <w:rPr>
+          <w:rFonts w:hint="eastAsia"/>
+        </w:rPr>
+        <w:t>Word</w:t>
+      </w:r>
+      <w:r>
+        <w:t>" --</w:t>
+      </w:r>
+      <w:proofErr w:type="spellStart"/>
+      <w:r>
+        <w:t>wordness</w:t>
+      </w:r>
+      <w:proofErr w:type="spellEnd"/>
+      <w:r>
+        <w:t xml:space="preserve"> "ALL"</w:t>
+      </w:r>
+      <w:r>
+        <w:rPr>
+          <w:rFonts w:hint="eastAsia"/>
+        </w:rPr>
+        <w:t xml:space="preserve"> --</w:t>
+      </w:r>
+      <w:proofErr w:type="spellStart"/>
+      <w:r>
+        <w:t>glm_out</w:t>
+      </w:r>
+      <w:proofErr w:type="spellEnd"/>
+      <w:r>
+        <w:rPr>
+          <w:rFonts w:hint="eastAsia"/>
+        </w:rPr>
+        <w:t xml:space="preserve"> </w:t>
+      </w:r>
+      <w:r>
+        <w:t>"beta</w:t>
+      </w:r>
+      <w:proofErr w:type="gramStart"/>
+      <w:r>
+        <w:t>";</w:t>
+      </w:r>
+      <w:proofErr w:type="gramEnd"/>
+      <w:r>
+        <w:rPr>
+          <w:rFonts w:eastAsia="Yu Mincho" w:hint="eastAsia"/>
+          <w:lang w:eastAsia="ja-JP"/>
+        </w:rPr>
+        <w:t xml:space="preserve"> </w:t>
+      </w:r>
+    </w:p>
+    <w:p>
+      <w:proofErr w:type="gramStart"/>
+      <w:r>
+        <w:t>python .</w:t>
+      </w:r>
+      <w:proofErr w:type="gramEnd"/>
+      <w:r>
+        <w:t>\step2_time_cluster.py --event "</w:t>
+      </w:r>
+      <w:proofErr w:type="spellStart"/>
+      <w:r>
+        <w:t>Auditory_inRep</w:t>
+      </w:r>
+      <w:proofErr w:type="spellEnd"/>
+      <w:proofErr w:type="gramStart"/>
+      <w:r>
+        <w:t>"  --</w:t>
+      </w:r>
+      <w:proofErr w:type="spellStart"/>
+      <w:proofErr w:type="gramEnd"/>
+      <w:r>
+        <w:t>task_Tag</w:t>
+      </w:r>
+      <w:proofErr w:type="spellEnd"/>
+      <w:r>
+        <w:t xml:space="preserve"> "Repeat" --</w:t>
+      </w:r>
+      <w:proofErr w:type="spellStart"/>
+      <w:r>
+        <w:t>glm_fea</w:t>
+      </w:r>
+      <w:proofErr w:type="spellEnd"/>
+      <w:r>
+        <w:t xml:space="preserve"> "</w:t>
+      </w:r>
+      <w:r>
+        <w:rPr>
+          <w:rFonts w:hint="eastAsia"/>
+        </w:rPr>
+        <w:t>Word</w:t>
+      </w:r>
+      <w:r>
+        <w:t>" --</w:t>
+      </w:r>
+      <w:proofErr w:type="spellStart"/>
+      <w:r>
+        <w:t>wordness</w:t>
+      </w:r>
+      <w:proofErr w:type="spellEnd"/>
+      <w:r>
+        <w:t xml:space="preserve"> "ALL</w:t>
+      </w:r>
+      <w:proofErr w:type="gramStart"/>
+      <w:r>
+        <w:t>"</w:t>
+      </w:r>
+      <w:r>
+        <w:rPr>
+          <w:rFonts w:hint="eastAsia"/>
+        </w:rPr>
+        <w:t>;</w:t>
+      </w:r>
+      <w:proofErr w:type="gramEnd"/>
+      <w:r>
+        <w:rPr>
+          <w:rFonts w:hint="eastAsia"/>
+        </w:rPr>
+        <w:t xml:space="preserve"> </w:t>
+      </w:r>
+    </w:p>
+    <w:p>
+      <w:proofErr w:type="gramStart"/>
+      <w:r>
+        <w:t>python .</w:t>
+      </w:r>
+      <w:proofErr w:type="gramEnd"/>
+      <w:r>
+        <w:t>\step1_glm_permute.py --event "</w:t>
+      </w:r>
+      <w:proofErr w:type="spellStart"/>
+      <w:r>
+        <w:t>Auditory_in</w:t>
+      </w:r>
+      <w:r>
+        <w:rPr>
+          <w:rFonts w:hint="eastAsia"/>
+        </w:rPr>
+        <w:t>YN</w:t>
+      </w:r>
+      <w:proofErr w:type="spellEnd"/>
+      <w:proofErr w:type="gramStart"/>
+      <w:r>
+        <w:t>"  --</w:t>
+      </w:r>
+      <w:proofErr w:type="spellStart"/>
+      <w:proofErr w:type="gramEnd"/>
+      <w:r>
+        <w:t>task_Tag</w:t>
+      </w:r>
+      <w:proofErr w:type="spellEnd"/>
+      <w:r>
+        <w:t xml:space="preserve"> "</w:t>
+      </w:r>
+      <w:proofErr w:type="spellStart"/>
+      <w:r>
+        <w:rPr>
+          <w:rFonts w:hint="eastAsia"/>
+        </w:rPr>
+        <w:t>Yes_No</w:t>
+      </w:r>
+      <w:proofErr w:type="spellEnd"/>
+      <w:r>
+        <w:t>" --</w:t>
+      </w:r>
+      <w:proofErr w:type="spellStart"/>
+      <w:r>
+        <w:t>glm_fea</w:t>
+      </w:r>
+      <w:proofErr w:type="spellEnd"/>
+      <w:r>
+        <w:t xml:space="preserve"> "</w:t>
+      </w:r>
+      <w:r>
+        <w:rPr>
+          <w:rFonts w:hint="eastAsia"/>
+        </w:rPr>
+        <w:t>Word</w:t>
+      </w:r>
+      <w:r>
+        <w:t>" --</w:t>
+      </w:r>
+      <w:proofErr w:type="spellStart"/>
+      <w:r>
+        <w:t>wordness</w:t>
+      </w:r>
+      <w:proofErr w:type="spellEnd"/>
+      <w:r>
+        <w:t xml:space="preserve"> "ALL"</w:t>
+      </w:r>
+      <w:r>
+        <w:rPr>
+          <w:rFonts w:hint="eastAsia"/>
+        </w:rPr>
+        <w:t xml:space="preserve"> --</w:t>
+      </w:r>
+      <w:proofErr w:type="spellStart"/>
+      <w:r>
+        <w:t>glm_out</w:t>
+      </w:r>
+      <w:proofErr w:type="spellEnd"/>
+      <w:r>
+        <w:rPr>
+          <w:rFonts w:hint="eastAsia"/>
+        </w:rPr>
+        <w:t xml:space="preserve"> </w:t>
+      </w:r>
+      <w:r>
+        <w:t>"beta</w:t>
+      </w:r>
+      <w:proofErr w:type="gramStart"/>
+      <w:r>
+        <w:t>";</w:t>
+      </w:r>
+      <w:proofErr w:type="gramEnd"/>
+      <w:r>
+        <w:rPr>
+          <w:rFonts w:eastAsia="Yu Mincho" w:hint="eastAsia"/>
+          <w:lang w:eastAsia="ja-JP"/>
+        </w:rPr>
+        <w:t xml:space="preserve"> </w:t>
+      </w:r>
+    </w:p>
+    <w:p>
+      <w:proofErr w:type="gramStart"/>
+      <w:r>
+        <w:t>python .</w:t>
+      </w:r>
+      <w:proofErr w:type="gramEnd"/>
+      <w:r>
+        <w:t>\step2_time_cluster.py --event "</w:t>
+      </w:r>
+      <w:proofErr w:type="spellStart"/>
+      <w:r>
+        <w:t>Auditory_in</w:t>
+      </w:r>
+      <w:r>
+        <w:rPr>
+          <w:rFonts w:hint="eastAsia"/>
+        </w:rPr>
+        <w:t>YN</w:t>
+      </w:r>
+      <w:proofErr w:type="spellEnd"/>
+      <w:proofErr w:type="gramStart"/>
+      <w:r>
+        <w:t>"  --</w:t>
+      </w:r>
+      <w:proofErr w:type="spellStart"/>
+      <w:proofErr w:type="gramEnd"/>
+      <w:r>
+        <w:t>task_Tag</w:t>
+      </w:r>
+      <w:proofErr w:type="spellEnd"/>
+      <w:r>
+        <w:t xml:space="preserve"> "</w:t>
+      </w:r>
+      <w:proofErr w:type="spellStart"/>
+      <w:r>
+        <w:rPr>
+          <w:rFonts w:hint="eastAsia"/>
+        </w:rPr>
+        <w:t>Yes_No</w:t>
+      </w:r>
+      <w:proofErr w:type="spellEnd"/>
+      <w:r>
+        <w:t>" --</w:t>
+      </w:r>
+      <w:proofErr w:type="spellStart"/>
+      <w:r>
+        <w:t>glm_fea</w:t>
+      </w:r>
+      <w:proofErr w:type="spellEnd"/>
+      <w:r>
+        <w:t xml:space="preserve"> "</w:t>
+      </w:r>
+      <w:r>
+        <w:rPr>
+          <w:rFonts w:hint="eastAsia"/>
+        </w:rPr>
+        <w:t>Word</w:t>
+      </w:r>
+      <w:r>
+        <w:t>" --</w:t>
+      </w:r>
+      <w:proofErr w:type="spellStart"/>
+      <w:r>
+        <w:t>wordness</w:t>
+      </w:r>
+      <w:proofErr w:type="spellEnd"/>
+      <w:r>
+        <w:t xml:space="preserve"> "ALL</w:t>
+      </w:r>
+      <w:proofErr w:type="gramStart"/>
+      <w:r>
+        <w:t>"</w:t>
+      </w:r>
+      <w:r>
+        <w:rPr>
+          <w:rFonts w:hint="eastAsia"/>
+        </w:rPr>
+        <w:t>;</w:t>
+      </w:r>
+      <w:proofErr w:type="gramEnd"/>
+      <w:r>
+        <w:rPr>
+          <w:rFonts w:hint="eastAsia"/>
+        </w:rPr>
+        <w:t xml:space="preserve"> </w:t>
+      </w:r>
+    </w:p>
+    <w:p/>
+    <w:p>
+      <w:proofErr w:type="gramStart"/>
+      <w:r>
+        <w:t>python .</w:t>
+      </w:r>
+      <w:proofErr w:type="gramEnd"/>
+      <w:r>
+        <w:t>\step1_glm_permute.py --event "</w:t>
+      </w:r>
+      <w:proofErr w:type="spellStart"/>
+      <w:r>
+        <w:t>Auditory_inRep</w:t>
+      </w:r>
+      <w:proofErr w:type="spellEnd"/>
+      <w:proofErr w:type="gramStart"/>
+      <w:r>
+        <w:t>"  --</w:t>
+      </w:r>
+      <w:proofErr w:type="spellStart"/>
+      <w:proofErr w:type="gramEnd"/>
+      <w:r>
+        <w:t>task_Tag</w:t>
+      </w:r>
+      <w:proofErr w:type="spellEnd"/>
+      <w:r>
+        <w:t xml:space="preserve"> "Repeat" --</w:t>
+      </w:r>
+      <w:proofErr w:type="spellStart"/>
+      <w:r>
+        <w:t>glm_fea</w:t>
+      </w:r>
+      <w:proofErr w:type="spellEnd"/>
+      <w:r>
+        <w:t xml:space="preserve"> "</w:t>
+      </w:r>
+      <w:r>
+        <w:rPr>
+          <w:rFonts w:hint="eastAsia"/>
+        </w:rPr>
+        <w:t>Nonword</w:t>
+      </w:r>
+      <w:r>
+        <w:t>" --</w:t>
+      </w:r>
+      <w:proofErr w:type="spellStart"/>
+      <w:r>
+        <w:t>wordness</w:t>
+      </w:r>
+      <w:proofErr w:type="spellEnd"/>
+      <w:r>
+        <w:t xml:space="preserve"> "ALL"</w:t>
+      </w:r>
+      <w:r>
+        <w:rPr>
+          <w:rFonts w:hint="eastAsia"/>
+        </w:rPr>
+        <w:t xml:space="preserve"> --</w:t>
+      </w:r>
+      <w:proofErr w:type="spellStart"/>
+      <w:r>
+        <w:t>glm_out</w:t>
+      </w:r>
+      <w:proofErr w:type="spellEnd"/>
+      <w:r>
+        <w:rPr>
+          <w:rFonts w:hint="eastAsia"/>
+        </w:rPr>
+        <w:t xml:space="preserve"> </w:t>
+      </w:r>
+      <w:r>
+        <w:t>"beta</w:t>
+      </w:r>
+      <w:proofErr w:type="gramStart"/>
+      <w:r>
+        <w:t>";</w:t>
+      </w:r>
+      <w:proofErr w:type="gramEnd"/>
+      <w:r>
+        <w:rPr>
+          <w:rFonts w:eastAsia="Yu Mincho" w:hint="eastAsia"/>
+          <w:lang w:eastAsia="ja-JP"/>
+        </w:rPr>
+        <w:t xml:space="preserve"> </w:t>
+      </w:r>
+    </w:p>
+    <w:p>
+      <w:proofErr w:type="gramStart"/>
+      <w:r>
+        <w:t>python .</w:t>
+      </w:r>
+      <w:proofErr w:type="gramEnd"/>
+      <w:r>
+        <w:t>\step2_time_cluster.py --event "</w:t>
+      </w:r>
+      <w:proofErr w:type="spellStart"/>
+      <w:r>
+        <w:t>Auditory_inRep</w:t>
+      </w:r>
+      <w:proofErr w:type="spellEnd"/>
+      <w:proofErr w:type="gramStart"/>
+      <w:r>
+        <w:t>"  --</w:t>
+      </w:r>
+      <w:proofErr w:type="spellStart"/>
+      <w:proofErr w:type="gramEnd"/>
+      <w:r>
+        <w:t>task_Tag</w:t>
+      </w:r>
+      <w:proofErr w:type="spellEnd"/>
+      <w:r>
+        <w:t xml:space="preserve"> "Repeat" --</w:t>
+      </w:r>
+      <w:proofErr w:type="spellStart"/>
+      <w:r>
+        <w:t>glm_fea</w:t>
+      </w:r>
+      <w:proofErr w:type="spellEnd"/>
+      <w:r>
+        <w:t xml:space="preserve"> "</w:t>
+      </w:r>
+      <w:r>
+        <w:rPr>
+          <w:rFonts w:hint="eastAsia"/>
+        </w:rPr>
+        <w:t>Nonword</w:t>
+      </w:r>
+      <w:r>
+        <w:t>" --</w:t>
+      </w:r>
+      <w:proofErr w:type="spellStart"/>
+      <w:r>
+        <w:t>wordness</w:t>
+      </w:r>
+      <w:proofErr w:type="spellEnd"/>
+      <w:r>
+        <w:t xml:space="preserve"> "ALL</w:t>
+      </w:r>
+      <w:proofErr w:type="gramStart"/>
+      <w:r>
+        <w:t>"</w:t>
+      </w:r>
+      <w:r>
+        <w:rPr>
+          <w:rFonts w:hint="eastAsia"/>
+        </w:rPr>
+        <w:t>;</w:t>
+      </w:r>
+      <w:proofErr w:type="gramEnd"/>
+      <w:r>
+        <w:rPr>
+          <w:rFonts w:hint="eastAsia"/>
+        </w:rPr>
+        <w:t xml:space="preserve"> </w:t>
+      </w:r>
+    </w:p>
+    <w:p>
+      <w:proofErr w:type="gramStart"/>
+      <w:r>
+        <w:t>python .</w:t>
+      </w:r>
+      <w:proofErr w:type="gramEnd"/>
+      <w:r>
+        <w:t>\step1_glm_permute.py --event "</w:t>
+      </w:r>
+      <w:proofErr w:type="spellStart"/>
+      <w:r>
+        <w:t>Auditory_in</w:t>
+      </w:r>
+      <w:r>
+        <w:rPr>
+          <w:rFonts w:hint="eastAsia"/>
+        </w:rPr>
+        <w:t>YN</w:t>
+      </w:r>
+      <w:proofErr w:type="spellEnd"/>
+      <w:proofErr w:type="gramStart"/>
+      <w:r>
+        <w:t>"  --</w:t>
+      </w:r>
+      <w:proofErr w:type="spellStart"/>
+      <w:proofErr w:type="gramEnd"/>
+      <w:r>
+        <w:t>task_Tag</w:t>
+      </w:r>
+      <w:proofErr w:type="spellEnd"/>
+      <w:r>
+        <w:t xml:space="preserve"> "</w:t>
+      </w:r>
+      <w:proofErr w:type="spellStart"/>
+      <w:r>
+        <w:rPr>
+          <w:rFonts w:hint="eastAsia"/>
+        </w:rPr>
+        <w:t>Yes_No</w:t>
+      </w:r>
+      <w:proofErr w:type="spellEnd"/>
+      <w:r>
+        <w:t>" --</w:t>
+      </w:r>
+      <w:proofErr w:type="spellStart"/>
+      <w:r>
+        <w:t>glm_fea</w:t>
+      </w:r>
+      <w:proofErr w:type="spellEnd"/>
+      <w:r>
+        <w:t xml:space="preserve"> "</w:t>
+      </w:r>
+      <w:r>
+        <w:rPr>
+          <w:rFonts w:hint="eastAsia"/>
+        </w:rPr>
+        <w:t>Nonword</w:t>
+      </w:r>
+      <w:r>
+        <w:t>" --</w:t>
+      </w:r>
+      <w:proofErr w:type="spellStart"/>
+      <w:r>
+        <w:t>wordness</w:t>
+      </w:r>
+      <w:proofErr w:type="spellEnd"/>
+      <w:r>
+        <w:t xml:space="preserve"> "ALL"</w:t>
+      </w:r>
+      <w:r>
+        <w:rPr>
+          <w:rFonts w:hint="eastAsia"/>
+        </w:rPr>
+        <w:t xml:space="preserve"> --</w:t>
+      </w:r>
+      <w:proofErr w:type="spellStart"/>
+      <w:r>
+        <w:t>glm_out</w:t>
+      </w:r>
+      <w:proofErr w:type="spellEnd"/>
+      <w:r>
+        <w:rPr>
+          <w:rFonts w:hint="eastAsia"/>
+        </w:rPr>
+        <w:t xml:space="preserve"> </w:t>
+      </w:r>
+      <w:r>
+        <w:t>"beta</w:t>
+      </w:r>
+      <w:proofErr w:type="gramStart"/>
+      <w:r>
+        <w:t>";</w:t>
+      </w:r>
+      <w:proofErr w:type="gramEnd"/>
+      <w:r>
+        <w:rPr>
+          <w:rFonts w:eastAsia="Yu Mincho" w:hint="eastAsia"/>
+          <w:lang w:eastAsia="ja-JP"/>
+        </w:rPr>
+        <w:t xml:space="preserve"> </w:t>
+      </w:r>
+    </w:p>
+    <w:p>
+      <w:proofErr w:type="gramStart"/>
+      <w:r>
+        <w:t>python .</w:t>
+      </w:r>
+      <w:proofErr w:type="gramEnd"/>
+      <w:r>
+        <w:t>\step2_time_cluster.py --event "</w:t>
+      </w:r>
+      <w:proofErr w:type="spellStart"/>
+      <w:r>
+        <w:t>Auditory_in</w:t>
+      </w:r>
+      <w:r>
+        <w:rPr>
+          <w:rFonts w:hint="eastAsia"/>
+        </w:rPr>
+        <w:t>YN</w:t>
+      </w:r>
+      <w:proofErr w:type="spellEnd"/>
+      <w:proofErr w:type="gramStart"/>
+      <w:r>
+        <w:t>"  --</w:t>
+      </w:r>
+      <w:proofErr w:type="spellStart"/>
+      <w:proofErr w:type="gramEnd"/>
+      <w:r>
+        <w:t>task_Tag</w:t>
+      </w:r>
+      <w:proofErr w:type="spellEnd"/>
+      <w:r>
+        <w:t xml:space="preserve"> "</w:t>
+      </w:r>
+      <w:proofErr w:type="spellStart"/>
+      <w:r>
+        <w:rPr>
+          <w:rFonts w:hint="eastAsia"/>
+        </w:rPr>
+        <w:t>Yes_No</w:t>
+      </w:r>
+      <w:proofErr w:type="spellEnd"/>
+      <w:r>
+        <w:t>" --</w:t>
+      </w:r>
+      <w:proofErr w:type="spellStart"/>
+      <w:r>
+        <w:t>glm_fea</w:t>
+      </w:r>
+      <w:proofErr w:type="spellEnd"/>
+      <w:r>
+        <w:t xml:space="preserve"> "</w:t>
+      </w:r>
+      <w:r>
+        <w:rPr>
+          <w:rFonts w:hint="eastAsia"/>
+        </w:rPr>
         <w:t>Nonword</w:t>
       </w:r>
       <w:r>
@@ -1479,6 +2210,7 @@
     </w:p>
     <w:p>
       <w:r>
+        <w:lastRenderedPageBreak/>
         <w:t>python .\step2_time_cluster.py --event "Auditory_inRep"  --task_Tag "Repeat" --glm_fea "</w:t>
       </w:r>
       <w:r>
@@ -1758,7 +2490,6 @@
     </w:p>
     <w:p>
       <w:r>
-        <w:lastRenderedPageBreak/>
         <w:t>python .\step1_glm_permute.py --event "Resp</w:t>
       </w:r>
       <w:r>
@@ -2939,6 +3670,7 @@
     </w:p>
     <w:p>
       <w:r>
+        <w:lastRenderedPageBreak/>
         <w:t>python .\step2_time_cluster.py --event "Resp_inRep"  --task_Tag "Repeat" --glm_fea "</w:t>
       </w:r>
       <w:r>
@@ -3205,7 +3937,6 @@
     </w:p>
     <w:p>
       <w:r>
-        <w:lastRenderedPageBreak/>
         <w:t>python .\step1_glm_permute.py --event "Auditory_inRep"  --task_Tag "Repeat" --glm_fea "</w:t>
       </w:r>
       <w:r>
@@ -3347,6 +4078,7 @@
     </w:p>
     <w:p>
       <w:r>
+        <w:lastRenderedPageBreak/>
         <w:t># When glm output is beta, get original significance, but also do time cluster correction</w:t>
       </w:r>
     </w:p>
@@ -3596,7 +4328,6 @@
     </w:p>
     <w:p>
       <w:r>
-        <w:lastRenderedPageBreak/>
         <w:t>python .\step2_</w:t>
       </w:r>
       <w:r>
@@ -3787,6 +4518,7 @@
         </w:rPr>
       </w:pPr>
       <w:r>
+        <w:lastRenderedPageBreak/>
         <w:t xml:space="preserve"> </w:t>
       </w:r>
       <w:r>
@@ -4308,7 +5040,7 @@
   <w:style w:type="paragraph" w:default="1" w:styleId="Normal">
     <w:name w:val="Normal"/>
     <w:qFormat/>
-    <w:rsid w:val="00F902AB"/>
+    <w:rsid w:val="004C028C"/>
   </w:style>
   <w:style w:type="paragraph" w:styleId="Heading1">
     <w:name w:val="heading 1"/>

</xml_diff>

<commit_message>
Updated GLM: added YesNo vs Repeat in GLM
</commit_message>
<xml_diff>
--- a/projects/GLM/lines commands.docx
+++ b/projects/GLM/lines commands.docx
@@ -37,12 +37,14 @@
       <w:r>
         <w:t xml:space="preserve"> "</w:t>
       </w:r>
-      <w:r>
-        <w:rPr>
-          <w:rFonts w:hint="eastAsia"/>
-        </w:rPr>
-        <w:t>Acoustic</w:t>
-      </w:r>
+      <w:proofErr w:type="spellStart"/>
+      <w:r>
+        <w:rPr>
+          <w:rFonts w:hint="eastAsia"/>
+        </w:rPr>
+        <w:t>Rep_YN</w:t>
+      </w:r>
+      <w:proofErr w:type="spellEnd"/>
       <w:r>
         <w:t>" --</w:t>
       </w:r>
@@ -72,19 +74,8 @@
         <w:t xml:space="preserve"> </w:t>
       </w:r>
       <w:r>
-        <w:t>"</w:t>
-      </w:r>
-      <w:proofErr w:type="spellStart"/>
-      <w:r>
-        <w:t>beta</w:t>
-      </w:r>
-      <w:r>
-        <w:rPr>
-          <w:rFonts w:hint="eastAsia"/>
-        </w:rPr>
-        <w:t>_abs</w:t>
-      </w:r>
-      <w:proofErr w:type="spellEnd"/>
+        <w:t>"beta</w:t>
+      </w:r>
       <w:proofErr w:type="gramStart"/>
       <w:r>
         <w:t>";</w:t>
@@ -133,12 +124,14 @@
       <w:r>
         <w:t xml:space="preserve"> "</w:t>
       </w:r>
-      <w:r>
-        <w:rPr>
-          <w:rFonts w:hint="eastAsia"/>
-        </w:rPr>
-        <w:t>Acoustic</w:t>
-      </w:r>
+      <w:proofErr w:type="spellStart"/>
+      <w:r>
+        <w:rPr>
+          <w:rFonts w:hint="eastAsia"/>
+        </w:rPr>
+        <w:t>Rep_YN</w:t>
+      </w:r>
+      <w:proofErr w:type="spellEnd"/>
       <w:r>
         <w:t>" --</w:t>
       </w:r>
@@ -168,6 +161,7 @@
         <w:t xml:space="preserve"> </w:t>
       </w:r>
     </w:p>
+    <w:p/>
     <w:p>
       <w:proofErr w:type="gramStart"/>
       <w:r>
@@ -179,13 +173,7 @@
       </w:r>
       <w:proofErr w:type="spellStart"/>
       <w:r>
-        <w:t>Auditory_in</w:t>
-      </w:r>
-      <w:r>
-        <w:rPr>
-          <w:rFonts w:hint="eastAsia"/>
-        </w:rPr>
-        <w:t>YN</w:t>
+        <w:t>Auditory_inRep</w:t>
       </w:r>
       <w:proofErr w:type="spellEnd"/>
       <w:proofErr w:type="gramStart"/>
@@ -199,14 +187,22 @@
       </w:r>
       <w:proofErr w:type="spellEnd"/>
       <w:r>
-        <w:t xml:space="preserve"> "</w:t>
-      </w:r>
-      <w:proofErr w:type="spellStart"/>
-      <w:r>
-        <w:rPr>
-          <w:rFonts w:hint="eastAsia"/>
-        </w:rPr>
-        <w:t>Yes_No</w:t>
+        <w:t xml:space="preserve"> "Repeat" --</w:t>
+      </w:r>
+      <w:proofErr w:type="spellStart"/>
+      <w:r>
+        <w:t>glm_fea</w:t>
+      </w:r>
+      <w:proofErr w:type="spellEnd"/>
+      <w:r>
+        <w:t xml:space="preserve"> "</w:t>
+      </w:r>
+      <w:proofErr w:type="spellStart"/>
+      <w:r>
+        <w:rPr>
+          <w:rFonts w:hint="eastAsia"/>
+        </w:rPr>
+        <w:t>YN_Rep</w:t>
       </w:r>
       <w:proofErr w:type="spellEnd"/>
       <w:r>
@@ -214,23 +210,6 @@
       </w:r>
       <w:proofErr w:type="spellStart"/>
       <w:r>
-        <w:t>glm_fea</w:t>
-      </w:r>
-      <w:proofErr w:type="spellEnd"/>
-      <w:r>
-        <w:t xml:space="preserve"> "</w:t>
-      </w:r>
-      <w:r>
-        <w:rPr>
-          <w:rFonts w:hint="eastAsia"/>
-        </w:rPr>
-        <w:t>Acoustic</w:t>
-      </w:r>
-      <w:r>
-        <w:t>" --</w:t>
-      </w:r>
-      <w:proofErr w:type="spellStart"/>
-      <w:r>
         <w:t>wordness</w:t>
       </w:r>
       <w:proofErr w:type="spellEnd"/>
@@ -255,19 +234,8 @@
         <w:t xml:space="preserve"> </w:t>
       </w:r>
       <w:r>
-        <w:t>"</w:t>
-      </w:r>
-      <w:proofErr w:type="spellStart"/>
-      <w:r>
-        <w:t>beta</w:t>
-      </w:r>
-      <w:r>
-        <w:rPr>
-          <w:rFonts w:hint="eastAsia"/>
-        </w:rPr>
-        <w:t>_abs</w:t>
-      </w:r>
-      <w:proofErr w:type="spellEnd"/>
+        <w:t>"beta</w:t>
+      </w:r>
       <w:proofErr w:type="gramStart"/>
       <w:r>
         <w:t>";</w:t>
@@ -292,13 +260,7 @@
       </w:r>
       <w:proofErr w:type="spellStart"/>
       <w:r>
-        <w:t>Auditory_in</w:t>
-      </w:r>
-      <w:r>
-        <w:rPr>
-          <w:rFonts w:hint="eastAsia"/>
-        </w:rPr>
-        <w:t>YN</w:t>
+        <w:t>Auditory_inRep</w:t>
       </w:r>
       <w:proofErr w:type="spellEnd"/>
       <w:proofErr w:type="gramStart"/>
@@ -312,14 +274,22 @@
       </w:r>
       <w:proofErr w:type="spellEnd"/>
       <w:r>
-        <w:t xml:space="preserve"> "</w:t>
-      </w:r>
-      <w:proofErr w:type="spellStart"/>
-      <w:r>
-        <w:rPr>
-          <w:rFonts w:hint="eastAsia"/>
-        </w:rPr>
-        <w:t>Yes_No</w:t>
+        <w:t xml:space="preserve"> "Repeat" --</w:t>
+      </w:r>
+      <w:proofErr w:type="spellStart"/>
+      <w:r>
+        <w:t>glm_fea</w:t>
+      </w:r>
+      <w:proofErr w:type="spellEnd"/>
+      <w:r>
+        <w:t xml:space="preserve"> "</w:t>
+      </w:r>
+      <w:proofErr w:type="spellStart"/>
+      <w:r>
+        <w:rPr>
+          <w:rFonts w:hint="eastAsia"/>
+        </w:rPr>
+        <w:t>YN_Rep</w:t>
       </w:r>
       <w:proofErr w:type="spellEnd"/>
       <w:r>
@@ -327,6 +297,60 @@
       </w:r>
       <w:proofErr w:type="spellStart"/>
       <w:r>
+        <w:t>wordness</w:t>
+      </w:r>
+      <w:proofErr w:type="spellEnd"/>
+      <w:r>
+        <w:t xml:space="preserve"> "ALL</w:t>
+      </w:r>
+      <w:proofErr w:type="gramStart"/>
+      <w:r>
+        <w:t>"</w:t>
+      </w:r>
+      <w:r>
+        <w:rPr>
+          <w:rFonts w:hint="eastAsia"/>
+        </w:rPr>
+        <w:t>;</w:t>
+      </w:r>
+      <w:proofErr w:type="gramEnd"/>
+      <w:r>
+        <w:rPr>
+          <w:rFonts w:hint="eastAsia"/>
+        </w:rPr>
+        <w:t xml:space="preserve"> </w:t>
+      </w:r>
+    </w:p>
+    <w:p/>
+    <w:p>
+      <w:proofErr w:type="gramStart"/>
+      <w:r>
+        <w:t>python .</w:t>
+      </w:r>
+      <w:proofErr w:type="gramEnd"/>
+      <w:r>
+        <w:t>\step1_glm_permute.py --event "</w:t>
+      </w:r>
+      <w:proofErr w:type="spellStart"/>
+      <w:r>
+        <w:t>Auditory_inRep</w:t>
+      </w:r>
+      <w:proofErr w:type="spellEnd"/>
+      <w:proofErr w:type="gramStart"/>
+      <w:r>
+        <w:t>"  --</w:t>
+      </w:r>
+      <w:proofErr w:type="spellStart"/>
+      <w:proofErr w:type="gramEnd"/>
+      <w:r>
+        <w:t>task_Tag</w:t>
+      </w:r>
+      <w:proofErr w:type="spellEnd"/>
+      <w:r>
+        <w:t xml:space="preserve"> "Repeat" --</w:t>
+      </w:r>
+      <w:proofErr w:type="spellStart"/>
+      <w:r>
         <w:t>glm_fea</w:t>
       </w:r>
       <w:proofErr w:type="spellEnd"/>
@@ -338,77 +362,6 @@
           <w:rFonts w:hint="eastAsia"/>
         </w:rPr>
         <w:t>Acoustic</w:t>
-      </w:r>
-      <w:r>
-        <w:t>" --</w:t>
-      </w:r>
-      <w:proofErr w:type="spellStart"/>
-      <w:r>
-        <w:t>wordness</w:t>
-      </w:r>
-      <w:proofErr w:type="spellEnd"/>
-      <w:r>
-        <w:t xml:space="preserve"> "ALL</w:t>
-      </w:r>
-      <w:proofErr w:type="gramStart"/>
-      <w:r>
-        <w:t>"</w:t>
-      </w:r>
-      <w:r>
-        <w:rPr>
-          <w:rFonts w:hint="eastAsia"/>
-        </w:rPr>
-        <w:t>;</w:t>
-      </w:r>
-      <w:proofErr w:type="gramEnd"/>
-      <w:r>
-        <w:rPr>
-          <w:rFonts w:hint="eastAsia"/>
-        </w:rPr>
-        <w:t xml:space="preserve"> </w:t>
-      </w:r>
-    </w:p>
-    <w:p/>
-    <w:p>
-      <w:proofErr w:type="gramStart"/>
-      <w:r>
-        <w:t>python .</w:t>
-      </w:r>
-      <w:proofErr w:type="gramEnd"/>
-      <w:r>
-        <w:t>\step1_glm_permute.py --event "</w:t>
-      </w:r>
-      <w:proofErr w:type="spellStart"/>
-      <w:r>
-        <w:t>Auditory_inRep</w:t>
-      </w:r>
-      <w:proofErr w:type="spellEnd"/>
-      <w:proofErr w:type="gramStart"/>
-      <w:r>
-        <w:t>"  --</w:t>
-      </w:r>
-      <w:proofErr w:type="spellStart"/>
-      <w:proofErr w:type="gramEnd"/>
-      <w:r>
-        <w:t>task_Tag</w:t>
-      </w:r>
-      <w:proofErr w:type="spellEnd"/>
-      <w:r>
-        <w:t xml:space="preserve"> "Repeat" --</w:t>
-      </w:r>
-      <w:proofErr w:type="spellStart"/>
-      <w:r>
-        <w:t>glm_fea</w:t>
-      </w:r>
-      <w:proofErr w:type="spellEnd"/>
-      <w:r>
-        <w:t xml:space="preserve"> "</w:t>
-      </w:r>
-      <w:r>
-        <w:rPr>
-          <w:rFonts w:hint="eastAsia"/>
-        </w:rPr>
-        <w:t>Phonemic</w:t>
       </w:r>
       <w:r>
         <w:t>" --</w:t>
@@ -504,7 +457,7 @@
         <w:rPr>
           <w:rFonts w:hint="eastAsia"/>
         </w:rPr>
-        <w:t>Phonemic</w:t>
+        <w:t>Acoustic</w:t>
       </w:r>
       <w:r>
         <w:t>" --</w:t>
@@ -591,7 +544,7 @@
         <w:rPr>
           <w:rFonts w:hint="eastAsia"/>
         </w:rPr>
-        <w:t>Phonemic</w:t>
+        <w:t>Acoustic</w:t>
       </w:r>
       <w:r>
         <w:t>" --</w:t>
@@ -704,6 +657,77 @@
         <w:rPr>
           <w:rFonts w:hint="eastAsia"/>
         </w:rPr>
+        <w:t>Acoustic</w:t>
+      </w:r>
+      <w:r>
+        <w:t>" --</w:t>
+      </w:r>
+      <w:proofErr w:type="spellStart"/>
+      <w:r>
+        <w:t>wordness</w:t>
+      </w:r>
+      <w:proofErr w:type="spellEnd"/>
+      <w:r>
+        <w:t xml:space="preserve"> "ALL</w:t>
+      </w:r>
+      <w:proofErr w:type="gramStart"/>
+      <w:r>
+        <w:t>"</w:t>
+      </w:r>
+      <w:r>
+        <w:rPr>
+          <w:rFonts w:hint="eastAsia"/>
+        </w:rPr>
+        <w:t>;</w:t>
+      </w:r>
+      <w:proofErr w:type="gramEnd"/>
+      <w:r>
+        <w:rPr>
+          <w:rFonts w:hint="eastAsia"/>
+        </w:rPr>
+        <w:t xml:space="preserve"> </w:t>
+      </w:r>
+    </w:p>
+    <w:p/>
+    <w:p>
+      <w:proofErr w:type="gramStart"/>
+      <w:r>
+        <w:t>python .</w:t>
+      </w:r>
+      <w:proofErr w:type="gramEnd"/>
+      <w:r>
+        <w:t>\step1_glm_permute.py --event "</w:t>
+      </w:r>
+      <w:proofErr w:type="spellStart"/>
+      <w:r>
+        <w:t>Auditory_inRep</w:t>
+      </w:r>
+      <w:proofErr w:type="spellEnd"/>
+      <w:proofErr w:type="gramStart"/>
+      <w:r>
+        <w:t>"  --</w:t>
+      </w:r>
+      <w:proofErr w:type="spellStart"/>
+      <w:proofErr w:type="gramEnd"/>
+      <w:r>
+        <w:t>task_Tag</w:t>
+      </w:r>
+      <w:proofErr w:type="spellEnd"/>
+      <w:r>
+        <w:t xml:space="preserve"> "Repeat" --</w:t>
+      </w:r>
+      <w:proofErr w:type="spellStart"/>
+      <w:r>
+        <w:t>glm_fea</w:t>
+      </w:r>
+      <w:proofErr w:type="spellEnd"/>
+      <w:r>
+        <w:t xml:space="preserve"> "</w:t>
+      </w:r>
+      <w:r>
+        <w:rPr>
+          <w:rFonts w:hint="eastAsia"/>
+        </w:rPr>
         <w:t>Phonemic</w:t>
       </w:r>
       <w:r>
@@ -715,87 +739,7 @@
       </w:r>
       <w:proofErr w:type="spellEnd"/>
       <w:r>
-        <w:t xml:space="preserve"> "ALL</w:t>
-      </w:r>
-      <w:proofErr w:type="gramStart"/>
-      <w:r>
-        <w:t>"</w:t>
-      </w:r>
-      <w:r>
-        <w:rPr>
-          <w:rFonts w:hint="eastAsia"/>
-        </w:rPr>
-        <w:t>;</w:t>
-      </w:r>
-      <w:proofErr w:type="gramEnd"/>
-      <w:r>
-        <w:rPr>
-          <w:rFonts w:hint="eastAsia"/>
-        </w:rPr>
-        <w:t xml:space="preserve"> </w:t>
-      </w:r>
-    </w:p>
-    <w:p/>
-    <w:p>
-      <w:proofErr w:type="gramStart"/>
-      <w:r>
-        <w:t>python .</w:t>
-      </w:r>
-      <w:proofErr w:type="gramEnd"/>
-      <w:r>
-        <w:t>\step1_glm_permute.py --event "</w:t>
-      </w:r>
-      <w:proofErr w:type="spellStart"/>
-      <w:r>
-        <w:t>Auditory_inRep</w:t>
-      </w:r>
-      <w:proofErr w:type="spellEnd"/>
-      <w:proofErr w:type="gramStart"/>
-      <w:r>
-        <w:t>"  --</w:t>
-      </w:r>
-      <w:proofErr w:type="spellStart"/>
-      <w:proofErr w:type="gramEnd"/>
-      <w:r>
-        <w:t>task_Tag</w:t>
-      </w:r>
-      <w:proofErr w:type="spellEnd"/>
-      <w:r>
-        <w:t xml:space="preserve"> "Repeat" --</w:t>
-      </w:r>
-      <w:proofErr w:type="spellStart"/>
-      <w:r>
-        <w:t>glm_fea</w:t>
-      </w:r>
-      <w:proofErr w:type="spellEnd"/>
-      <w:r>
-        <w:t xml:space="preserve"> "</w:t>
-      </w:r>
-      <w:r>
-        <w:rPr>
-          <w:rFonts w:hint="eastAsia"/>
-        </w:rPr>
-        <w:t>Phonemic</w:t>
-      </w:r>
-      <w:r>
-        <w:t>" --</w:t>
-      </w:r>
-      <w:proofErr w:type="spellStart"/>
-      <w:r>
-        <w:t>wordness</w:t>
-      </w:r>
-      <w:proofErr w:type="spellEnd"/>
-      <w:r>
-        <w:t xml:space="preserve"> "</w:t>
-      </w:r>
-      <w:r>
-        <w:rPr>
-          <w:rFonts w:hint="eastAsia"/>
-        </w:rPr>
-        <w:t>Word</w:t>
-      </w:r>
-      <w:r>
-        <w:t>"</w:t>
+        <w:t xml:space="preserve"> "ALL"</w:t>
       </w:r>
       <w:r>
         <w:rPr>
@@ -891,13 +835,7 @@
       </w:r>
       <w:proofErr w:type="spellEnd"/>
       <w:r>
-        <w:t xml:space="preserve"> "</w:t>
-      </w:r>
-      <w:r>
-        <w:rPr>
-          <w:rFonts w:hint="eastAsia"/>
-        </w:rPr>
-        <w:t>Word</w:t>
+        <w:t xml:space="preserve"> "ALL</w:t>
       </w:r>
       <w:proofErr w:type="gramStart"/>
       <w:r>
@@ -917,7 +855,6 @@
         <w:t xml:space="preserve"> </w:t>
       </w:r>
     </w:p>
-    <w:p/>
     <w:p>
       <w:proofErr w:type="gramStart"/>
       <w:r>
@@ -929,7 +866,13 @@
       </w:r>
       <w:proofErr w:type="spellStart"/>
       <w:r>
-        <w:t>Auditory_inRep</w:t>
+        <w:t>Auditory_in</w:t>
+      </w:r>
+      <w:r>
+        <w:rPr>
+          <w:rFonts w:hint="eastAsia"/>
+        </w:rPr>
+        <w:t>YN</w:t>
       </w:r>
       <w:proofErr w:type="spellEnd"/>
       <w:proofErr w:type="gramStart"/>
@@ -943,7 +886,18 @@
       </w:r>
       <w:proofErr w:type="spellEnd"/>
       <w:r>
-        <w:t xml:space="preserve"> "Repeat" --</w:t>
+        <w:t xml:space="preserve"> "</w:t>
+      </w:r>
+      <w:proofErr w:type="spellStart"/>
+      <w:r>
+        <w:rPr>
+          <w:rFonts w:hint="eastAsia"/>
+        </w:rPr>
+        <w:t>Yes_No</w:t>
+      </w:r>
+      <w:proofErr w:type="spellEnd"/>
+      <w:r>
+        <w:t>" --</w:t>
       </w:r>
       <w:proofErr w:type="spellStart"/>
       <w:r>
@@ -968,16 +922,7 @@
       </w:r>
       <w:proofErr w:type="spellEnd"/>
       <w:r>
-        <w:t xml:space="preserve"> "</w:t>
-      </w:r>
-      <w:r>
-        <w:rPr>
-          <w:rFonts w:hint="eastAsia"/>
-        </w:rPr>
-        <w:t>Nonword</w:t>
-      </w:r>
-      <w:r>
-        <w:t>"</w:t>
+        <w:t xml:space="preserve"> "ALL"</w:t>
       </w:r>
       <w:r>
         <w:rPr>
@@ -1034,6 +979,94 @@
       </w:r>
       <w:proofErr w:type="spellStart"/>
       <w:r>
+        <w:t>Auditory_in</w:t>
+      </w:r>
+      <w:r>
+        <w:rPr>
+          <w:rFonts w:hint="eastAsia"/>
+        </w:rPr>
+        <w:t>YN</w:t>
+      </w:r>
+      <w:proofErr w:type="spellEnd"/>
+      <w:proofErr w:type="gramStart"/>
+      <w:r>
+        <w:t>"  --</w:t>
+      </w:r>
+      <w:proofErr w:type="spellStart"/>
+      <w:proofErr w:type="gramEnd"/>
+      <w:r>
+        <w:t>task_Tag</w:t>
+      </w:r>
+      <w:proofErr w:type="spellEnd"/>
+      <w:r>
+        <w:t xml:space="preserve"> "</w:t>
+      </w:r>
+      <w:proofErr w:type="spellStart"/>
+      <w:r>
+        <w:rPr>
+          <w:rFonts w:hint="eastAsia"/>
+        </w:rPr>
+        <w:t>Yes_No</w:t>
+      </w:r>
+      <w:proofErr w:type="spellEnd"/>
+      <w:r>
+        <w:t>" --</w:t>
+      </w:r>
+      <w:proofErr w:type="spellStart"/>
+      <w:r>
+        <w:t>glm_fea</w:t>
+      </w:r>
+      <w:proofErr w:type="spellEnd"/>
+      <w:r>
+        <w:t xml:space="preserve"> "</w:t>
+      </w:r>
+      <w:r>
+        <w:rPr>
+          <w:rFonts w:hint="eastAsia"/>
+        </w:rPr>
+        <w:t>Phonemic</w:t>
+      </w:r>
+      <w:r>
+        <w:t>" --</w:t>
+      </w:r>
+      <w:proofErr w:type="spellStart"/>
+      <w:r>
+        <w:t>wordness</w:t>
+      </w:r>
+      <w:proofErr w:type="spellEnd"/>
+      <w:r>
+        <w:t xml:space="preserve"> "ALL</w:t>
+      </w:r>
+      <w:proofErr w:type="gramStart"/>
+      <w:r>
+        <w:t>"</w:t>
+      </w:r>
+      <w:r>
+        <w:rPr>
+          <w:rFonts w:hint="eastAsia"/>
+        </w:rPr>
+        <w:t>;</w:t>
+      </w:r>
+      <w:proofErr w:type="gramEnd"/>
+      <w:r>
+        <w:rPr>
+          <w:rFonts w:hint="eastAsia"/>
+        </w:rPr>
+        <w:t xml:space="preserve"> </w:t>
+      </w:r>
+    </w:p>
+    <w:p/>
+    <w:p>
+      <w:proofErr w:type="gramStart"/>
+      <w:r>
+        <w:t>python .</w:t>
+      </w:r>
+      <w:proofErr w:type="gramEnd"/>
+      <w:r>
+        <w:t>\step1_glm_permute.py --event "</w:t>
+      </w:r>
+      <w:proofErr w:type="spellStart"/>
+      <w:r>
         <w:t>Auditory_inRep</w:t>
       </w:r>
       <w:proofErr w:type="spellEnd"/>
@@ -1062,7 +1095,7 @@
         <w:rPr>
           <w:rFonts w:hint="eastAsia"/>
         </w:rPr>
-        <w:t>Phonemic</w:t>
+        <w:t>Acoustic</w:t>
       </w:r>
       <w:r>
         <w:t>" --</w:t>
@@ -1079,78 +1112,10 @@
         <w:rPr>
           <w:rFonts w:hint="eastAsia"/>
         </w:rPr>
-        <w:t>Nonword</w:t>
-      </w:r>
-      <w:proofErr w:type="gramStart"/>
+        <w:t>Word</w:t>
+      </w:r>
       <w:r>
         <w:t>"</w:t>
-      </w:r>
-      <w:r>
-        <w:rPr>
-          <w:rFonts w:hint="eastAsia"/>
-        </w:rPr>
-        <w:t>;</w:t>
-      </w:r>
-      <w:proofErr w:type="gramEnd"/>
-      <w:r>
-        <w:rPr>
-          <w:rFonts w:hint="eastAsia"/>
-        </w:rPr>
-        <w:t xml:space="preserve"> </w:t>
-      </w:r>
-    </w:p>
-    <w:p/>
-    <w:p>
-      <w:proofErr w:type="gramStart"/>
-      <w:r>
-        <w:t>python .</w:t>
-      </w:r>
-      <w:proofErr w:type="gramEnd"/>
-      <w:r>
-        <w:t>\step1_glm_permute.py --event "</w:t>
-      </w:r>
-      <w:proofErr w:type="spellStart"/>
-      <w:r>
-        <w:t>Auditory_inRep</w:t>
-      </w:r>
-      <w:proofErr w:type="spellEnd"/>
-      <w:proofErr w:type="gramStart"/>
-      <w:r>
-        <w:t>"  --</w:t>
-      </w:r>
-      <w:proofErr w:type="spellStart"/>
-      <w:proofErr w:type="gramEnd"/>
-      <w:r>
-        <w:t>task_Tag</w:t>
-      </w:r>
-      <w:proofErr w:type="spellEnd"/>
-      <w:r>
-        <w:t xml:space="preserve"> "Repeat" --</w:t>
-      </w:r>
-      <w:proofErr w:type="spellStart"/>
-      <w:r>
-        <w:t>glm_fea</w:t>
-      </w:r>
-      <w:proofErr w:type="spellEnd"/>
-      <w:r>
-        <w:t xml:space="preserve"> "</w:t>
-      </w:r>
-      <w:r>
-        <w:rPr>
-          <w:rFonts w:hint="eastAsia"/>
-        </w:rPr>
-        <w:t>Lexical</w:t>
-      </w:r>
-      <w:r>
-        <w:t>" --</w:t>
-      </w:r>
-      <w:proofErr w:type="spellStart"/>
-      <w:r>
-        <w:t>wordness</w:t>
-      </w:r>
-      <w:proofErr w:type="spellEnd"/>
-      <w:r>
-        <w:t xml:space="preserve"> "ALL"</w:t>
       </w:r>
       <w:r>
         <w:rPr>
@@ -1236,7 +1201,7 @@
         <w:rPr>
           <w:rFonts w:hint="eastAsia"/>
         </w:rPr>
-        <w:t>Lexical</w:t>
+        <w:t>Acoustic</w:t>
       </w:r>
       <w:r>
         <w:t>" --</w:t>
@@ -1247,7 +1212,13 @@
       </w:r>
       <w:proofErr w:type="spellEnd"/>
       <w:r>
-        <w:t xml:space="preserve"> "ALL</w:t>
+        <w:t xml:space="preserve"> "</w:t>
+      </w:r>
+      <w:r>
+        <w:rPr>
+          <w:rFonts w:hint="eastAsia"/>
+        </w:rPr>
+        <w:t>Word</w:t>
       </w:r>
       <w:proofErr w:type="gramStart"/>
       <w:r>
@@ -1278,13 +1249,7 @@
       </w:r>
       <w:proofErr w:type="spellStart"/>
       <w:r>
-        <w:t>Auditory_in</w:t>
-      </w:r>
-      <w:r>
-        <w:rPr>
-          <w:rFonts w:hint="eastAsia"/>
-        </w:rPr>
-        <w:t>YN</w:t>
+        <w:t>Auditory_inRep</w:t>
       </w:r>
       <w:proofErr w:type="spellEnd"/>
       <w:proofErr w:type="gramStart"/>
@@ -1298,43 +1263,41 @@
       </w:r>
       <w:proofErr w:type="spellEnd"/>
       <w:r>
-        <w:t xml:space="preserve"> "</w:t>
-      </w:r>
-      <w:proofErr w:type="spellStart"/>
-      <w:r>
-        <w:rPr>
-          <w:rFonts w:hint="eastAsia"/>
-        </w:rPr>
-        <w:t>Yes_No</w:t>
-      </w:r>
-      <w:proofErr w:type="spellEnd"/>
+        <w:t xml:space="preserve"> "Repeat" --</w:t>
+      </w:r>
+      <w:proofErr w:type="spellStart"/>
+      <w:r>
+        <w:t>glm_fea</w:t>
+      </w:r>
+      <w:proofErr w:type="spellEnd"/>
+      <w:r>
+        <w:t xml:space="preserve"> "</w:t>
+      </w:r>
+      <w:r>
+        <w:rPr>
+          <w:rFonts w:hint="eastAsia"/>
+        </w:rPr>
+        <w:t>Phonemic</w:t>
+      </w:r>
       <w:r>
         <w:t>" --</w:t>
       </w:r>
       <w:proofErr w:type="spellStart"/>
       <w:r>
-        <w:t>glm_fea</w:t>
-      </w:r>
-      <w:proofErr w:type="spellEnd"/>
-      <w:r>
-        <w:t xml:space="preserve"> "</w:t>
-      </w:r>
-      <w:r>
-        <w:rPr>
-          <w:rFonts w:hint="eastAsia"/>
-        </w:rPr>
-        <w:t>Lexical</w:t>
-      </w:r>
-      <w:r>
-        <w:t>" --</w:t>
-      </w:r>
-      <w:proofErr w:type="spellStart"/>
-      <w:r>
         <w:t>wordness</w:t>
       </w:r>
       <w:proofErr w:type="spellEnd"/>
       <w:r>
-        <w:t xml:space="preserve"> "ALL"</w:t>
+        <w:t xml:space="preserve"> "</w:t>
+      </w:r>
+      <w:r>
+        <w:rPr>
+          <w:rFonts w:hint="eastAsia"/>
+        </w:rPr>
+        <w:t>Word</w:t>
+      </w:r>
+      <w:r>
+        <w:t>"</w:t>
       </w:r>
       <w:r>
         <w:rPr>
@@ -1391,6 +1354,83 @@
       </w:r>
       <w:proofErr w:type="spellStart"/>
       <w:r>
+        <w:t>Auditory_inRep</w:t>
+      </w:r>
+      <w:proofErr w:type="spellEnd"/>
+      <w:proofErr w:type="gramStart"/>
+      <w:r>
+        <w:t>"  --</w:t>
+      </w:r>
+      <w:proofErr w:type="spellStart"/>
+      <w:proofErr w:type="gramEnd"/>
+      <w:r>
+        <w:t>task_Tag</w:t>
+      </w:r>
+      <w:proofErr w:type="spellEnd"/>
+      <w:r>
+        <w:t xml:space="preserve"> "Repeat" --</w:t>
+      </w:r>
+      <w:proofErr w:type="spellStart"/>
+      <w:r>
+        <w:t>glm_fea</w:t>
+      </w:r>
+      <w:proofErr w:type="spellEnd"/>
+      <w:r>
+        <w:t xml:space="preserve"> "</w:t>
+      </w:r>
+      <w:r>
+        <w:rPr>
+          <w:rFonts w:hint="eastAsia"/>
+        </w:rPr>
+        <w:t>Phonemic</w:t>
+      </w:r>
+      <w:r>
+        <w:t>" --</w:t>
+      </w:r>
+      <w:proofErr w:type="spellStart"/>
+      <w:r>
+        <w:t>wordness</w:t>
+      </w:r>
+      <w:proofErr w:type="spellEnd"/>
+      <w:r>
+        <w:t xml:space="preserve"> "</w:t>
+      </w:r>
+      <w:r>
+        <w:rPr>
+          <w:rFonts w:hint="eastAsia"/>
+        </w:rPr>
+        <w:t>Word</w:t>
+      </w:r>
+      <w:proofErr w:type="gramStart"/>
+      <w:r>
+        <w:t>"</w:t>
+      </w:r>
+      <w:r>
+        <w:rPr>
+          <w:rFonts w:hint="eastAsia"/>
+        </w:rPr>
+        <w:t>;</w:t>
+      </w:r>
+      <w:proofErr w:type="gramEnd"/>
+      <w:r>
+        <w:rPr>
+          <w:rFonts w:hint="eastAsia"/>
+        </w:rPr>
+        <w:t xml:space="preserve"> </w:t>
+      </w:r>
+    </w:p>
+    <w:p/>
+    <w:p>
+      <w:proofErr w:type="gramStart"/>
+      <w:r>
+        <w:t>python .</w:t>
+      </w:r>
+      <w:proofErr w:type="gramEnd"/>
+      <w:r>
+        <w:t>\step1_glm_permute.py --event "</w:t>
+      </w:r>
+      <w:proofErr w:type="spellStart"/>
+      <w:r>
         <w:t>Auditory_in</w:t>
       </w:r>
       <w:r>
@@ -1436,7 +1476,7 @@
         <w:rPr>
           <w:rFonts w:hint="eastAsia"/>
         </w:rPr>
-        <w:t>Lexical</w:t>
+        <w:t>Acoustic</w:t>
       </w:r>
       <w:r>
         <w:t>" --</w:t>
@@ -1447,9 +1487,14 @@
       </w:r>
       <w:proofErr w:type="spellEnd"/>
       <w:r>
-        <w:t xml:space="preserve"> "ALL</w:t>
-      </w:r>
-      <w:proofErr w:type="gramStart"/>
+        <w:t xml:space="preserve"> "</w:t>
+      </w:r>
+      <w:r>
+        <w:rPr>
+          <w:rFonts w:hint="eastAsia"/>
+        </w:rPr>
+        <w:t>Word</w:t>
+      </w:r>
       <w:r>
         <w:t>"</w:t>
       </w:r>
@@ -1457,73 +1502,6 @@
         <w:rPr>
           <w:rFonts w:hint="eastAsia"/>
         </w:rPr>
-        <w:t>;</w:t>
-      </w:r>
-      <w:proofErr w:type="gramEnd"/>
-      <w:r>
-        <w:rPr>
-          <w:rFonts w:hint="eastAsia"/>
-        </w:rPr>
-        <w:t xml:space="preserve"> </w:t>
-      </w:r>
-    </w:p>
-    <w:p/>
-    <w:p>
-      <w:proofErr w:type="gramStart"/>
-      <w:r>
-        <w:t>python .</w:t>
-      </w:r>
-      <w:proofErr w:type="gramEnd"/>
-      <w:r>
-        <w:t>\step1_glm_permute.py --event "</w:t>
-      </w:r>
-      <w:proofErr w:type="spellStart"/>
-      <w:r>
-        <w:t>Auditory_inRep</w:t>
-      </w:r>
-      <w:proofErr w:type="spellEnd"/>
-      <w:proofErr w:type="gramStart"/>
-      <w:r>
-        <w:t>"  --</w:t>
-      </w:r>
-      <w:proofErr w:type="spellStart"/>
-      <w:proofErr w:type="gramEnd"/>
-      <w:r>
-        <w:t>task_Tag</w:t>
-      </w:r>
-      <w:proofErr w:type="spellEnd"/>
-      <w:r>
-        <w:t xml:space="preserve"> "Repeat" --</w:t>
-      </w:r>
-      <w:proofErr w:type="spellStart"/>
-      <w:r>
-        <w:t>glm_fea</w:t>
-      </w:r>
-      <w:proofErr w:type="spellEnd"/>
-      <w:r>
-        <w:t xml:space="preserve"> "</w:t>
-      </w:r>
-      <w:r>
-        <w:rPr>
-          <w:rFonts w:hint="eastAsia"/>
-        </w:rPr>
-        <w:t>Word</w:t>
-      </w:r>
-      <w:r>
-        <w:t>" --</w:t>
-      </w:r>
-      <w:proofErr w:type="spellStart"/>
-      <w:r>
-        <w:t>wordness</w:t>
-      </w:r>
-      <w:proofErr w:type="spellEnd"/>
-      <w:r>
-        <w:t xml:space="preserve"> "ALL"</w:t>
-      </w:r>
-      <w:r>
-        <w:rPr>
-          <w:rFonts w:hint="eastAsia"/>
-        </w:rPr>
         <w:t xml:space="preserve"> --</w:t>
       </w:r>
       <w:proofErr w:type="spellStart"/>
@@ -1538,8 +1516,19 @@
         <w:t xml:space="preserve"> </w:t>
       </w:r>
       <w:r>
-        <w:t>"beta</w:t>
-      </w:r>
+        <w:t>"</w:t>
+      </w:r>
+      <w:proofErr w:type="spellStart"/>
+      <w:r>
+        <w:t>beta</w:t>
+      </w:r>
+      <w:r>
+        <w:rPr>
+          <w:rFonts w:hint="eastAsia"/>
+        </w:rPr>
+        <w:t>_abs</w:t>
+      </w:r>
+      <w:proofErr w:type="spellEnd"/>
       <w:proofErr w:type="gramStart"/>
       <w:r>
         <w:t>";</w:t>
@@ -1564,7 +1553,13 @@
       </w:r>
       <w:proofErr w:type="spellStart"/>
       <w:r>
-        <w:t>Auditory_inRep</w:t>
+        <w:t>Auditory_in</w:t>
+      </w:r>
+      <w:r>
+        <w:rPr>
+          <w:rFonts w:hint="eastAsia"/>
+        </w:rPr>
+        <w:t>YN</w:t>
       </w:r>
       <w:proofErr w:type="spellEnd"/>
       <w:proofErr w:type="gramStart"/>
@@ -1578,7 +1573,18 @@
       </w:r>
       <w:proofErr w:type="spellEnd"/>
       <w:r>
-        <w:t xml:space="preserve"> "Repeat" --</w:t>
+        <w:t xml:space="preserve"> "</w:t>
+      </w:r>
+      <w:proofErr w:type="spellStart"/>
+      <w:r>
+        <w:rPr>
+          <w:rFonts w:hint="eastAsia"/>
+        </w:rPr>
+        <w:t>Yes_No</w:t>
+      </w:r>
+      <w:proofErr w:type="spellEnd"/>
+      <w:r>
+        <w:t>" --</w:t>
       </w:r>
       <w:proofErr w:type="spellStart"/>
       <w:r>
@@ -1592,20 +1598,118 @@
         <w:rPr>
           <w:rFonts w:hint="eastAsia"/>
         </w:rPr>
+        <w:t>Acoustic</w:t>
+      </w:r>
+      <w:r>
+        <w:t>" --</w:t>
+      </w:r>
+      <w:proofErr w:type="spellStart"/>
+      <w:r>
+        <w:t>wordness</w:t>
+      </w:r>
+      <w:proofErr w:type="spellEnd"/>
+      <w:r>
+        <w:t xml:space="preserve"> "</w:t>
+      </w:r>
+      <w:r>
+        <w:rPr>
+          <w:rFonts w:hint="eastAsia"/>
+        </w:rPr>
         <w:t>Word</w:t>
       </w:r>
+      <w:proofErr w:type="gramStart"/>
+      <w:r>
+        <w:t>"</w:t>
+      </w:r>
+      <w:r>
+        <w:rPr>
+          <w:rFonts w:hint="eastAsia"/>
+        </w:rPr>
+        <w:t>;</w:t>
+      </w:r>
+      <w:proofErr w:type="gramEnd"/>
+      <w:r>
+        <w:rPr>
+          <w:rFonts w:hint="eastAsia"/>
+        </w:rPr>
+        <w:t xml:space="preserve"> </w:t>
+      </w:r>
+    </w:p>
+    <w:p>
+      <w:proofErr w:type="gramStart"/>
+      <w:r>
+        <w:t>python .</w:t>
+      </w:r>
+      <w:proofErr w:type="gramEnd"/>
+      <w:r>
+        <w:t>\step1_glm_permute.py --event "</w:t>
+      </w:r>
+      <w:proofErr w:type="spellStart"/>
+      <w:r>
+        <w:t>Auditory_in</w:t>
+      </w:r>
+      <w:r>
+        <w:rPr>
+          <w:rFonts w:hint="eastAsia"/>
+        </w:rPr>
+        <w:t>YN</w:t>
+      </w:r>
+      <w:proofErr w:type="spellEnd"/>
+      <w:proofErr w:type="gramStart"/>
+      <w:r>
+        <w:t>"  --</w:t>
+      </w:r>
+      <w:proofErr w:type="spellStart"/>
+      <w:proofErr w:type="gramEnd"/>
+      <w:r>
+        <w:t>task_Tag</w:t>
+      </w:r>
+      <w:proofErr w:type="spellEnd"/>
+      <w:r>
+        <w:t xml:space="preserve"> "</w:t>
+      </w:r>
+      <w:proofErr w:type="spellStart"/>
+      <w:r>
+        <w:rPr>
+          <w:rFonts w:hint="eastAsia"/>
+        </w:rPr>
+        <w:t>Yes_No</w:t>
+      </w:r>
+      <w:proofErr w:type="spellEnd"/>
       <w:r>
         <w:t>" --</w:t>
       </w:r>
       <w:proofErr w:type="spellStart"/>
       <w:r>
+        <w:t>glm_fea</w:t>
+      </w:r>
+      <w:proofErr w:type="spellEnd"/>
+      <w:r>
+        <w:t xml:space="preserve"> "</w:t>
+      </w:r>
+      <w:r>
+        <w:rPr>
+          <w:rFonts w:hint="eastAsia"/>
+        </w:rPr>
+        <w:t>Phonemic</w:t>
+      </w:r>
+      <w:r>
+        <w:t>" --</w:t>
+      </w:r>
+      <w:proofErr w:type="spellStart"/>
+      <w:r>
         <w:t>wordness</w:t>
       </w:r>
       <w:proofErr w:type="spellEnd"/>
       <w:r>
-        <w:t xml:space="preserve"> "ALL</w:t>
-      </w:r>
-      <w:proofErr w:type="gramStart"/>
+        <w:t xml:space="preserve"> "</w:t>
+      </w:r>
+      <w:r>
+        <w:rPr>
+          <w:rFonts w:hint="eastAsia"/>
+        </w:rPr>
+        <w:t>Word</w:t>
+      </w:r>
       <w:r>
         <w:t>"</w:t>
       </w:r>
@@ -1613,89 +1717,6 @@
         <w:rPr>
           <w:rFonts w:hint="eastAsia"/>
         </w:rPr>
-        <w:t>;</w:t>
-      </w:r>
-      <w:proofErr w:type="gramEnd"/>
-      <w:r>
-        <w:rPr>
-          <w:rFonts w:hint="eastAsia"/>
-        </w:rPr>
-        <w:t xml:space="preserve"> </w:t>
-      </w:r>
-    </w:p>
-    <w:p>
-      <w:proofErr w:type="gramStart"/>
-      <w:r>
-        <w:t>python .</w:t>
-      </w:r>
-      <w:proofErr w:type="gramEnd"/>
-      <w:r>
-        <w:t>\step1_glm_permute.py --event "</w:t>
-      </w:r>
-      <w:proofErr w:type="spellStart"/>
-      <w:r>
-        <w:t>Auditory_in</w:t>
-      </w:r>
-      <w:r>
-        <w:rPr>
-          <w:rFonts w:hint="eastAsia"/>
-        </w:rPr>
-        <w:t>YN</w:t>
-      </w:r>
-      <w:proofErr w:type="spellEnd"/>
-      <w:proofErr w:type="gramStart"/>
-      <w:r>
-        <w:t>"  --</w:t>
-      </w:r>
-      <w:proofErr w:type="spellStart"/>
-      <w:proofErr w:type="gramEnd"/>
-      <w:r>
-        <w:t>task_Tag</w:t>
-      </w:r>
-      <w:proofErr w:type="spellEnd"/>
-      <w:r>
-        <w:t xml:space="preserve"> "</w:t>
-      </w:r>
-      <w:proofErr w:type="spellStart"/>
-      <w:r>
-        <w:rPr>
-          <w:rFonts w:hint="eastAsia"/>
-        </w:rPr>
-        <w:t>Yes_No</w:t>
-      </w:r>
-      <w:proofErr w:type="spellEnd"/>
-      <w:r>
-        <w:t>" --</w:t>
-      </w:r>
-      <w:proofErr w:type="spellStart"/>
-      <w:r>
-        <w:t>glm_fea</w:t>
-      </w:r>
-      <w:proofErr w:type="spellEnd"/>
-      <w:r>
-        <w:t xml:space="preserve"> "</w:t>
-      </w:r>
-      <w:r>
-        <w:rPr>
-          <w:rFonts w:hint="eastAsia"/>
-        </w:rPr>
-        <w:t>Word</w:t>
-      </w:r>
-      <w:r>
-        <w:t>" --</w:t>
-      </w:r>
-      <w:proofErr w:type="spellStart"/>
-      <w:r>
-        <w:t>wordness</w:t>
-      </w:r>
-      <w:proofErr w:type="spellEnd"/>
-      <w:r>
-        <w:t xml:space="preserve"> "ALL"</w:t>
-      </w:r>
-      <w:r>
-        <w:rPr>
-          <w:rFonts w:hint="eastAsia"/>
-        </w:rPr>
         <w:t xml:space="preserve"> --</w:t>
       </w:r>
       <w:proofErr w:type="spellStart"/>
@@ -1710,8 +1731,19 @@
         <w:t xml:space="preserve"> </w:t>
       </w:r>
       <w:r>
-        <w:t>"beta</w:t>
-      </w:r>
+        <w:t>"</w:t>
+      </w:r>
+      <w:proofErr w:type="spellStart"/>
+      <w:r>
+        <w:t>beta</w:t>
+      </w:r>
+      <w:r>
+        <w:rPr>
+          <w:rFonts w:hint="eastAsia"/>
+        </w:rPr>
+        <w:t>_abs</w:t>
+      </w:r>
+      <w:proofErr w:type="spellEnd"/>
       <w:proofErr w:type="gramStart"/>
       <w:r>
         <w:t>";</w:t>
@@ -1781,8 +1813,85 @@
         <w:rPr>
           <w:rFonts w:hint="eastAsia"/>
         </w:rPr>
+        <w:t>Phonemic</w:t>
+      </w:r>
+      <w:r>
+        <w:t>" --</w:t>
+      </w:r>
+      <w:proofErr w:type="spellStart"/>
+      <w:r>
+        <w:t>wordness</w:t>
+      </w:r>
+      <w:proofErr w:type="spellEnd"/>
+      <w:r>
+        <w:t xml:space="preserve"> "</w:t>
+      </w:r>
+      <w:r>
+        <w:rPr>
+          <w:rFonts w:hint="eastAsia"/>
+        </w:rPr>
         <w:t>Word</w:t>
       </w:r>
+      <w:proofErr w:type="gramStart"/>
+      <w:r>
+        <w:t>"</w:t>
+      </w:r>
+      <w:r>
+        <w:rPr>
+          <w:rFonts w:hint="eastAsia"/>
+        </w:rPr>
+        <w:t>;</w:t>
+      </w:r>
+      <w:proofErr w:type="gramEnd"/>
+      <w:r>
+        <w:rPr>
+          <w:rFonts w:hint="eastAsia"/>
+        </w:rPr>
+        <w:t xml:space="preserve"> </w:t>
+      </w:r>
+    </w:p>
+    <w:p/>
+    <w:p>
+      <w:proofErr w:type="gramStart"/>
+      <w:r>
+        <w:t>python .</w:t>
+      </w:r>
+      <w:proofErr w:type="gramEnd"/>
+      <w:r>
+        <w:t>\step1_glm_permute.py --event "</w:t>
+      </w:r>
+      <w:proofErr w:type="spellStart"/>
+      <w:r>
+        <w:t>Auditory_inRep</w:t>
+      </w:r>
+      <w:proofErr w:type="spellEnd"/>
+      <w:proofErr w:type="gramStart"/>
+      <w:r>
+        <w:t>"  --</w:t>
+      </w:r>
+      <w:proofErr w:type="spellStart"/>
+      <w:proofErr w:type="gramEnd"/>
+      <w:r>
+        <w:t>task_Tag</w:t>
+      </w:r>
+      <w:proofErr w:type="spellEnd"/>
+      <w:r>
+        <w:t xml:space="preserve"> "Repeat" --</w:t>
+      </w:r>
+      <w:proofErr w:type="spellStart"/>
+      <w:r>
+        <w:t>glm_fea</w:t>
+      </w:r>
+      <w:proofErr w:type="spellEnd"/>
+      <w:r>
+        <w:t xml:space="preserve"> "</w:t>
+      </w:r>
+      <w:r>
+        <w:rPr>
+          <w:rFonts w:hint="eastAsia"/>
+        </w:rPr>
+        <w:t>Acoustic</w:t>
+      </w:r>
       <w:r>
         <w:t>" --</w:t>
       </w:r>
@@ -1792,9 +1901,14 @@
       </w:r>
       <w:proofErr w:type="spellEnd"/>
       <w:r>
-        <w:t xml:space="preserve"> "ALL</w:t>
-      </w:r>
-      <w:proofErr w:type="gramStart"/>
+        <w:t xml:space="preserve"> "</w:t>
+      </w:r>
+      <w:r>
+        <w:rPr>
+          <w:rFonts w:hint="eastAsia"/>
+        </w:rPr>
+        <w:t>Nonword</w:t>
+      </w:r>
       <w:r>
         <w:t>"</w:t>
       </w:r>
@@ -1802,73 +1916,6 @@
         <w:rPr>
           <w:rFonts w:hint="eastAsia"/>
         </w:rPr>
-        <w:t>;</w:t>
-      </w:r>
-      <w:proofErr w:type="gramEnd"/>
-      <w:r>
-        <w:rPr>
-          <w:rFonts w:hint="eastAsia"/>
-        </w:rPr>
-        <w:t xml:space="preserve"> </w:t>
-      </w:r>
-    </w:p>
-    <w:p/>
-    <w:p>
-      <w:proofErr w:type="gramStart"/>
-      <w:r>
-        <w:t>python .</w:t>
-      </w:r>
-      <w:proofErr w:type="gramEnd"/>
-      <w:r>
-        <w:t>\step1_glm_permute.py --event "</w:t>
-      </w:r>
-      <w:proofErr w:type="spellStart"/>
-      <w:r>
-        <w:t>Auditory_inRep</w:t>
-      </w:r>
-      <w:proofErr w:type="spellEnd"/>
-      <w:proofErr w:type="gramStart"/>
-      <w:r>
-        <w:t>"  --</w:t>
-      </w:r>
-      <w:proofErr w:type="spellStart"/>
-      <w:proofErr w:type="gramEnd"/>
-      <w:r>
-        <w:t>task_Tag</w:t>
-      </w:r>
-      <w:proofErr w:type="spellEnd"/>
-      <w:r>
-        <w:t xml:space="preserve"> "Repeat" --</w:t>
-      </w:r>
-      <w:proofErr w:type="spellStart"/>
-      <w:r>
-        <w:t>glm_fea</w:t>
-      </w:r>
-      <w:proofErr w:type="spellEnd"/>
-      <w:r>
-        <w:t xml:space="preserve"> "</w:t>
-      </w:r>
-      <w:r>
-        <w:rPr>
-          <w:rFonts w:hint="eastAsia"/>
-        </w:rPr>
-        <w:t>Nonword</w:t>
-      </w:r>
-      <w:r>
-        <w:t>" --</w:t>
-      </w:r>
-      <w:proofErr w:type="spellStart"/>
-      <w:r>
-        <w:t>wordness</w:t>
-      </w:r>
-      <w:proofErr w:type="spellEnd"/>
-      <w:r>
-        <w:t xml:space="preserve"> "ALL"</w:t>
-      </w:r>
-      <w:r>
-        <w:rPr>
-          <w:rFonts w:hint="eastAsia"/>
-        </w:rPr>
         <w:t xml:space="preserve"> --</w:t>
       </w:r>
       <w:proofErr w:type="spellStart"/>
@@ -1883,8 +1930,19 @@
         <w:t xml:space="preserve"> </w:t>
       </w:r>
       <w:r>
-        <w:t>"beta</w:t>
-      </w:r>
+        <w:t>"</w:t>
+      </w:r>
+      <w:proofErr w:type="spellStart"/>
+      <w:r>
+        <w:t>beta</w:t>
+      </w:r>
+      <w:r>
+        <w:rPr>
+          <w:rFonts w:hint="eastAsia"/>
+        </w:rPr>
+        <w:t>_abs</w:t>
+      </w:r>
+      <w:proofErr w:type="spellEnd"/>
       <w:proofErr w:type="gramStart"/>
       <w:r>
         <w:t>";</w:t>
@@ -1937,8 +1995,84 @@
         <w:rPr>
           <w:rFonts w:hint="eastAsia"/>
         </w:rPr>
+        <w:t>Acoustic</w:t>
+      </w:r>
+      <w:r>
+        <w:t>" --</w:t>
+      </w:r>
+      <w:proofErr w:type="spellStart"/>
+      <w:r>
+        <w:t>wordness</w:t>
+      </w:r>
+      <w:proofErr w:type="spellEnd"/>
+      <w:r>
+        <w:t xml:space="preserve"> "</w:t>
+      </w:r>
+      <w:r>
+        <w:rPr>
+          <w:rFonts w:hint="eastAsia"/>
+        </w:rPr>
         <w:t>Nonword</w:t>
       </w:r>
+      <w:proofErr w:type="gramStart"/>
+      <w:r>
+        <w:t>"</w:t>
+      </w:r>
+      <w:r>
+        <w:rPr>
+          <w:rFonts w:hint="eastAsia"/>
+        </w:rPr>
+        <w:t>;</w:t>
+      </w:r>
+      <w:proofErr w:type="gramEnd"/>
+      <w:r>
+        <w:rPr>
+          <w:rFonts w:hint="eastAsia"/>
+        </w:rPr>
+        <w:t xml:space="preserve"> </w:t>
+      </w:r>
+    </w:p>
+    <w:p>
+      <w:proofErr w:type="gramStart"/>
+      <w:r>
+        <w:t>python .</w:t>
+      </w:r>
+      <w:proofErr w:type="gramEnd"/>
+      <w:r>
+        <w:t>\step1_glm_permute.py --event "</w:t>
+      </w:r>
+      <w:proofErr w:type="spellStart"/>
+      <w:r>
+        <w:t>Auditory_inRep</w:t>
+      </w:r>
+      <w:proofErr w:type="spellEnd"/>
+      <w:proofErr w:type="gramStart"/>
+      <w:r>
+        <w:t>"  --</w:t>
+      </w:r>
+      <w:proofErr w:type="spellStart"/>
+      <w:proofErr w:type="gramEnd"/>
+      <w:r>
+        <w:t>task_Tag</w:t>
+      </w:r>
+      <w:proofErr w:type="spellEnd"/>
+      <w:r>
+        <w:t xml:space="preserve"> "Repeat" --</w:t>
+      </w:r>
+      <w:proofErr w:type="spellStart"/>
+      <w:r>
+        <w:t>glm_fea</w:t>
+      </w:r>
+      <w:proofErr w:type="spellEnd"/>
+      <w:r>
+        <w:t xml:space="preserve"> "</w:t>
+      </w:r>
+      <w:r>
+        <w:rPr>
+          <w:rFonts w:hint="eastAsia"/>
+        </w:rPr>
+        <w:t>Phonemic</w:t>
+      </w:r>
       <w:r>
         <w:t>" --</w:t>
       </w:r>
@@ -1948,9 +2082,14 @@
       </w:r>
       <w:proofErr w:type="spellEnd"/>
       <w:r>
-        <w:t xml:space="preserve"> "ALL</w:t>
-      </w:r>
-      <w:proofErr w:type="gramStart"/>
+        <w:t xml:space="preserve"> "</w:t>
+      </w:r>
+      <w:r>
+        <w:rPr>
+          <w:rFonts w:hint="eastAsia"/>
+        </w:rPr>
+        <w:t>Nonword</w:t>
+      </w:r>
       <w:r>
         <w:t>"</w:t>
       </w:r>
@@ -1958,89 +2097,6 @@
         <w:rPr>
           <w:rFonts w:hint="eastAsia"/>
         </w:rPr>
-        <w:t>;</w:t>
-      </w:r>
-      <w:proofErr w:type="gramEnd"/>
-      <w:r>
-        <w:rPr>
-          <w:rFonts w:hint="eastAsia"/>
-        </w:rPr>
-        <w:t xml:space="preserve"> </w:t>
-      </w:r>
-    </w:p>
-    <w:p>
-      <w:proofErr w:type="gramStart"/>
-      <w:r>
-        <w:t>python .</w:t>
-      </w:r>
-      <w:proofErr w:type="gramEnd"/>
-      <w:r>
-        <w:t>\step1_glm_permute.py --event "</w:t>
-      </w:r>
-      <w:proofErr w:type="spellStart"/>
-      <w:r>
-        <w:t>Auditory_in</w:t>
-      </w:r>
-      <w:r>
-        <w:rPr>
-          <w:rFonts w:hint="eastAsia"/>
-        </w:rPr>
-        <w:t>YN</w:t>
-      </w:r>
-      <w:proofErr w:type="spellEnd"/>
-      <w:proofErr w:type="gramStart"/>
-      <w:r>
-        <w:t>"  --</w:t>
-      </w:r>
-      <w:proofErr w:type="spellStart"/>
-      <w:proofErr w:type="gramEnd"/>
-      <w:r>
-        <w:t>task_Tag</w:t>
-      </w:r>
-      <w:proofErr w:type="spellEnd"/>
-      <w:r>
-        <w:t xml:space="preserve"> "</w:t>
-      </w:r>
-      <w:proofErr w:type="spellStart"/>
-      <w:r>
-        <w:rPr>
-          <w:rFonts w:hint="eastAsia"/>
-        </w:rPr>
-        <w:t>Yes_No</w:t>
-      </w:r>
-      <w:proofErr w:type="spellEnd"/>
-      <w:r>
-        <w:t>" --</w:t>
-      </w:r>
-      <w:proofErr w:type="spellStart"/>
-      <w:r>
-        <w:t>glm_fea</w:t>
-      </w:r>
-      <w:proofErr w:type="spellEnd"/>
-      <w:r>
-        <w:t xml:space="preserve"> "</w:t>
-      </w:r>
-      <w:r>
-        <w:rPr>
-          <w:rFonts w:hint="eastAsia"/>
-        </w:rPr>
-        <w:t>Nonword</w:t>
-      </w:r>
-      <w:r>
-        <w:t>" --</w:t>
-      </w:r>
-      <w:proofErr w:type="spellStart"/>
-      <w:r>
-        <w:t>wordness</w:t>
-      </w:r>
-      <w:proofErr w:type="spellEnd"/>
-      <w:r>
-        <w:t xml:space="preserve"> "ALL"</w:t>
-      </w:r>
-      <w:r>
-        <w:rPr>
-          <w:rFonts w:hint="eastAsia"/>
-        </w:rPr>
         <w:t xml:space="preserve"> --</w:t>
       </w:r>
       <w:proofErr w:type="spellStart"/>
@@ -2055,8 +2111,19 @@
         <w:t xml:space="preserve"> </w:t>
       </w:r>
       <w:r>
-        <w:t>"beta</w:t>
-      </w:r>
+        <w:t>"</w:t>
+      </w:r>
+      <w:proofErr w:type="spellStart"/>
+      <w:r>
+        <w:t>beta</w:t>
+      </w:r>
+      <w:r>
+        <w:rPr>
+          <w:rFonts w:hint="eastAsia"/>
+        </w:rPr>
+        <w:t>_abs</w:t>
+      </w:r>
+      <w:proofErr w:type="spellEnd"/>
       <w:proofErr w:type="gramStart"/>
       <w:r>
         <w:t>";</w:t>
@@ -2081,6 +2148,83 @@
       </w:r>
       <w:proofErr w:type="spellStart"/>
       <w:r>
+        <w:t>Auditory_inRep</w:t>
+      </w:r>
+      <w:proofErr w:type="spellEnd"/>
+      <w:proofErr w:type="gramStart"/>
+      <w:r>
+        <w:t>"  --</w:t>
+      </w:r>
+      <w:proofErr w:type="spellStart"/>
+      <w:proofErr w:type="gramEnd"/>
+      <w:r>
+        <w:t>task_Tag</w:t>
+      </w:r>
+      <w:proofErr w:type="spellEnd"/>
+      <w:r>
+        <w:t xml:space="preserve"> "Repeat" --</w:t>
+      </w:r>
+      <w:proofErr w:type="spellStart"/>
+      <w:r>
+        <w:t>glm_fea</w:t>
+      </w:r>
+      <w:proofErr w:type="spellEnd"/>
+      <w:r>
+        <w:t xml:space="preserve"> "</w:t>
+      </w:r>
+      <w:r>
+        <w:rPr>
+          <w:rFonts w:hint="eastAsia"/>
+        </w:rPr>
+        <w:t>Phonemic</w:t>
+      </w:r>
+      <w:r>
+        <w:t>" --</w:t>
+      </w:r>
+      <w:proofErr w:type="spellStart"/>
+      <w:r>
+        <w:t>wordness</w:t>
+      </w:r>
+      <w:proofErr w:type="spellEnd"/>
+      <w:r>
+        <w:t xml:space="preserve"> "</w:t>
+      </w:r>
+      <w:r>
+        <w:rPr>
+          <w:rFonts w:hint="eastAsia"/>
+        </w:rPr>
+        <w:t>Nonword</w:t>
+      </w:r>
+      <w:proofErr w:type="gramStart"/>
+      <w:r>
+        <w:t>"</w:t>
+      </w:r>
+      <w:r>
+        <w:rPr>
+          <w:rFonts w:hint="eastAsia"/>
+        </w:rPr>
+        <w:t>;</w:t>
+      </w:r>
+      <w:proofErr w:type="gramEnd"/>
+      <w:r>
+        <w:rPr>
+          <w:rFonts w:hint="eastAsia"/>
+        </w:rPr>
+        <w:t xml:space="preserve"> </w:t>
+      </w:r>
+    </w:p>
+    <w:p/>
+    <w:p>
+      <w:proofErr w:type="gramStart"/>
+      <w:r>
+        <w:t>python .</w:t>
+      </w:r>
+      <w:proofErr w:type="gramEnd"/>
+      <w:r>
+        <w:t>\step1_glm_permute.py --event "</w:t>
+      </w:r>
+      <w:proofErr w:type="spellStart"/>
+      <w:r>
         <w:t>Auditory_in</w:t>
       </w:r>
       <w:r>
@@ -2126,10 +2270,1744 @@
         <w:rPr>
           <w:rFonts w:hint="eastAsia"/>
         </w:rPr>
+        <w:t>Acoustic</w:t>
+      </w:r>
+      <w:r>
+        <w:t>" --</w:t>
+      </w:r>
+      <w:proofErr w:type="spellStart"/>
+      <w:r>
+        <w:t>wordness</w:t>
+      </w:r>
+      <w:proofErr w:type="spellEnd"/>
+      <w:r>
+        <w:t xml:space="preserve"> "</w:t>
+      </w:r>
+      <w:r>
+        <w:rPr>
+          <w:rFonts w:hint="eastAsia"/>
+        </w:rPr>
         <w:t>Nonword</w:t>
       </w:r>
       <w:r>
+        <w:t>"</w:t>
+      </w:r>
+      <w:r>
+        <w:rPr>
+          <w:rFonts w:hint="eastAsia"/>
+        </w:rPr>
+        <w:t xml:space="preserve"> --</w:t>
+      </w:r>
+      <w:proofErr w:type="spellStart"/>
+      <w:r>
+        <w:t>glm_out</w:t>
+      </w:r>
+      <w:proofErr w:type="spellEnd"/>
+      <w:r>
+        <w:rPr>
+          <w:rFonts w:hint="eastAsia"/>
+        </w:rPr>
+        <w:t xml:space="preserve"> </w:t>
+      </w:r>
+      <w:r>
+        <w:t>"</w:t>
+      </w:r>
+      <w:proofErr w:type="spellStart"/>
+      <w:r>
+        <w:t>beta</w:t>
+      </w:r>
+      <w:r>
+        <w:rPr>
+          <w:rFonts w:hint="eastAsia"/>
+        </w:rPr>
+        <w:t>_abs</w:t>
+      </w:r>
+      <w:proofErr w:type="spellEnd"/>
+      <w:proofErr w:type="gramStart"/>
+      <w:r>
+        <w:t>";</w:t>
+      </w:r>
+      <w:proofErr w:type="gramEnd"/>
+      <w:r>
+        <w:rPr>
+          <w:rFonts w:eastAsia="Yu Mincho" w:hint="eastAsia"/>
+          <w:lang w:eastAsia="ja-JP"/>
+        </w:rPr>
+        <w:t xml:space="preserve"> </w:t>
+      </w:r>
+    </w:p>
+    <w:p>
+      <w:proofErr w:type="gramStart"/>
+      <w:r>
+        <w:t>python .</w:t>
+      </w:r>
+      <w:proofErr w:type="gramEnd"/>
+      <w:r>
+        <w:t>\step2_time_cluster.py --event "</w:t>
+      </w:r>
+      <w:proofErr w:type="spellStart"/>
+      <w:r>
+        <w:t>Auditory_in</w:t>
+      </w:r>
+      <w:r>
+        <w:rPr>
+          <w:rFonts w:hint="eastAsia"/>
+        </w:rPr>
+        <w:t>YN</w:t>
+      </w:r>
+      <w:proofErr w:type="spellEnd"/>
+      <w:proofErr w:type="gramStart"/>
+      <w:r>
+        <w:t>"  --</w:t>
+      </w:r>
+      <w:proofErr w:type="spellStart"/>
+      <w:proofErr w:type="gramEnd"/>
+      <w:r>
+        <w:t>task_Tag</w:t>
+      </w:r>
+      <w:proofErr w:type="spellEnd"/>
+      <w:r>
+        <w:t xml:space="preserve"> "</w:t>
+      </w:r>
+      <w:proofErr w:type="spellStart"/>
+      <w:r>
+        <w:rPr>
+          <w:rFonts w:hint="eastAsia"/>
+        </w:rPr>
+        <w:t>Yes_No</w:t>
+      </w:r>
+      <w:proofErr w:type="spellEnd"/>
+      <w:r>
         <w:t>" --</w:t>
+      </w:r>
+      <w:proofErr w:type="spellStart"/>
+      <w:r>
+        <w:t>glm_fea</w:t>
+      </w:r>
+      <w:proofErr w:type="spellEnd"/>
+      <w:r>
+        <w:t xml:space="preserve"> "</w:t>
+      </w:r>
+      <w:r>
+        <w:rPr>
+          <w:rFonts w:hint="eastAsia"/>
+        </w:rPr>
+        <w:t>Acoustic</w:t>
+      </w:r>
+      <w:r>
+        <w:t>" --</w:t>
+      </w:r>
+      <w:proofErr w:type="spellStart"/>
+      <w:r>
+        <w:t>wordness</w:t>
+      </w:r>
+      <w:proofErr w:type="spellEnd"/>
+      <w:r>
+        <w:t xml:space="preserve"> "</w:t>
+      </w:r>
+      <w:r>
+        <w:rPr>
+          <w:rFonts w:hint="eastAsia"/>
+        </w:rPr>
+        <w:t>Nonword</w:t>
+      </w:r>
+      <w:proofErr w:type="gramStart"/>
+      <w:r>
+        <w:t>"</w:t>
+      </w:r>
+      <w:r>
+        <w:rPr>
+          <w:rFonts w:hint="eastAsia"/>
+        </w:rPr>
+        <w:t>;</w:t>
+      </w:r>
+      <w:proofErr w:type="gramEnd"/>
+      <w:r>
+        <w:rPr>
+          <w:rFonts w:hint="eastAsia"/>
+        </w:rPr>
+        <w:t xml:space="preserve"> </w:t>
+      </w:r>
+    </w:p>
+    <w:p>
+      <w:proofErr w:type="gramStart"/>
+      <w:r>
+        <w:lastRenderedPageBreak/>
+        <w:t>python .</w:t>
+      </w:r>
+      <w:proofErr w:type="gramEnd"/>
+      <w:r>
+        <w:t>\step1_glm_permute.py --event "</w:t>
+      </w:r>
+      <w:proofErr w:type="spellStart"/>
+      <w:r>
+        <w:t>Auditory_in</w:t>
+      </w:r>
+      <w:r>
+        <w:rPr>
+          <w:rFonts w:hint="eastAsia"/>
+        </w:rPr>
+        <w:t>YN</w:t>
+      </w:r>
+      <w:proofErr w:type="spellEnd"/>
+      <w:proofErr w:type="gramStart"/>
+      <w:r>
+        <w:t>"  --</w:t>
+      </w:r>
+      <w:proofErr w:type="spellStart"/>
+      <w:proofErr w:type="gramEnd"/>
+      <w:r>
+        <w:t>task_Tag</w:t>
+      </w:r>
+      <w:proofErr w:type="spellEnd"/>
+      <w:r>
+        <w:t xml:space="preserve"> "</w:t>
+      </w:r>
+      <w:proofErr w:type="spellStart"/>
+      <w:r>
+        <w:rPr>
+          <w:rFonts w:hint="eastAsia"/>
+        </w:rPr>
+        <w:t>Yes_No</w:t>
+      </w:r>
+      <w:proofErr w:type="spellEnd"/>
+      <w:r>
+        <w:t>" --</w:t>
+      </w:r>
+      <w:proofErr w:type="spellStart"/>
+      <w:r>
+        <w:t>glm_fea</w:t>
+      </w:r>
+      <w:proofErr w:type="spellEnd"/>
+      <w:r>
+        <w:t xml:space="preserve"> "</w:t>
+      </w:r>
+      <w:r>
+        <w:rPr>
+          <w:rFonts w:hint="eastAsia"/>
+        </w:rPr>
+        <w:t>Phonemic</w:t>
+      </w:r>
+      <w:r>
+        <w:t>" --</w:t>
+      </w:r>
+      <w:proofErr w:type="spellStart"/>
+      <w:r>
+        <w:t>wordness</w:t>
+      </w:r>
+      <w:proofErr w:type="spellEnd"/>
+      <w:r>
+        <w:t xml:space="preserve"> "</w:t>
+      </w:r>
+      <w:r>
+        <w:rPr>
+          <w:rFonts w:hint="eastAsia"/>
+        </w:rPr>
+        <w:t>Nonword</w:t>
+      </w:r>
+      <w:r>
+        <w:t>"</w:t>
+      </w:r>
+      <w:r>
+        <w:rPr>
+          <w:rFonts w:hint="eastAsia"/>
+        </w:rPr>
+        <w:t xml:space="preserve"> --</w:t>
+      </w:r>
+      <w:proofErr w:type="spellStart"/>
+      <w:r>
+        <w:t>glm_out</w:t>
+      </w:r>
+      <w:proofErr w:type="spellEnd"/>
+      <w:r>
+        <w:rPr>
+          <w:rFonts w:hint="eastAsia"/>
+        </w:rPr>
+        <w:t xml:space="preserve"> </w:t>
+      </w:r>
+      <w:r>
+        <w:t>"</w:t>
+      </w:r>
+      <w:proofErr w:type="spellStart"/>
+      <w:r>
+        <w:t>beta</w:t>
+      </w:r>
+      <w:r>
+        <w:rPr>
+          <w:rFonts w:hint="eastAsia"/>
+        </w:rPr>
+        <w:t>_abs</w:t>
+      </w:r>
+      <w:proofErr w:type="spellEnd"/>
+      <w:proofErr w:type="gramStart"/>
+      <w:r>
+        <w:t>";</w:t>
+      </w:r>
+      <w:proofErr w:type="gramEnd"/>
+      <w:r>
+        <w:rPr>
+          <w:rFonts w:eastAsia="Yu Mincho" w:hint="eastAsia"/>
+          <w:lang w:eastAsia="ja-JP"/>
+        </w:rPr>
+        <w:t xml:space="preserve"> </w:t>
+      </w:r>
+    </w:p>
+    <w:p>
+      <w:proofErr w:type="gramStart"/>
+      <w:r>
+        <w:t>python .</w:t>
+      </w:r>
+      <w:proofErr w:type="gramEnd"/>
+      <w:r>
+        <w:t>\step2_time_cluster.py --event "</w:t>
+      </w:r>
+      <w:proofErr w:type="spellStart"/>
+      <w:r>
+        <w:t>Auditory_in</w:t>
+      </w:r>
+      <w:r>
+        <w:rPr>
+          <w:rFonts w:hint="eastAsia"/>
+        </w:rPr>
+        <w:t>YN</w:t>
+      </w:r>
+      <w:proofErr w:type="spellEnd"/>
+      <w:proofErr w:type="gramStart"/>
+      <w:r>
+        <w:t>"  --</w:t>
+      </w:r>
+      <w:proofErr w:type="spellStart"/>
+      <w:proofErr w:type="gramEnd"/>
+      <w:r>
+        <w:t>task_Tag</w:t>
+      </w:r>
+      <w:proofErr w:type="spellEnd"/>
+      <w:r>
+        <w:t xml:space="preserve"> "</w:t>
+      </w:r>
+      <w:proofErr w:type="spellStart"/>
+      <w:r>
+        <w:rPr>
+          <w:rFonts w:hint="eastAsia"/>
+        </w:rPr>
+        <w:t>Yes_No</w:t>
+      </w:r>
+      <w:proofErr w:type="spellEnd"/>
+      <w:r>
+        <w:t>" --</w:t>
+      </w:r>
+      <w:proofErr w:type="spellStart"/>
+      <w:r>
+        <w:t>glm_fea</w:t>
+      </w:r>
+      <w:proofErr w:type="spellEnd"/>
+      <w:r>
+        <w:t xml:space="preserve"> "</w:t>
+      </w:r>
+      <w:r>
+        <w:rPr>
+          <w:rFonts w:hint="eastAsia"/>
+        </w:rPr>
+        <w:t>Phonemic</w:t>
+      </w:r>
+      <w:r>
+        <w:t>" --</w:t>
+      </w:r>
+      <w:proofErr w:type="spellStart"/>
+      <w:r>
+        <w:t>wordness</w:t>
+      </w:r>
+      <w:proofErr w:type="spellEnd"/>
+      <w:r>
+        <w:t xml:space="preserve"> "</w:t>
+      </w:r>
+      <w:r>
+        <w:rPr>
+          <w:rFonts w:hint="eastAsia"/>
+        </w:rPr>
+        <w:t>Nonword</w:t>
+      </w:r>
+      <w:proofErr w:type="gramStart"/>
+      <w:r>
+        <w:t>"</w:t>
+      </w:r>
+      <w:r>
+        <w:rPr>
+          <w:rFonts w:hint="eastAsia"/>
+        </w:rPr>
+        <w:t>;</w:t>
+      </w:r>
+      <w:proofErr w:type="gramEnd"/>
+      <w:r>
+        <w:rPr>
+          <w:rFonts w:hint="eastAsia"/>
+        </w:rPr>
+        <w:t xml:space="preserve"> </w:t>
+      </w:r>
+    </w:p>
+    <w:p/>
+    <w:p>
+      <w:proofErr w:type="gramStart"/>
+      <w:r>
+        <w:t>python .</w:t>
+      </w:r>
+      <w:proofErr w:type="gramEnd"/>
+      <w:r>
+        <w:t>\step1_glm_permute.py --event "</w:t>
+      </w:r>
+      <w:proofErr w:type="spellStart"/>
+      <w:r>
+        <w:t>Auditory_inRep</w:t>
+      </w:r>
+      <w:proofErr w:type="spellEnd"/>
+      <w:proofErr w:type="gramStart"/>
+      <w:r>
+        <w:t>"  --</w:t>
+      </w:r>
+      <w:proofErr w:type="spellStart"/>
+      <w:proofErr w:type="gramEnd"/>
+      <w:r>
+        <w:t>task_Tag</w:t>
+      </w:r>
+      <w:proofErr w:type="spellEnd"/>
+      <w:r>
+        <w:t xml:space="preserve"> "Repeat" --</w:t>
+      </w:r>
+      <w:proofErr w:type="spellStart"/>
+      <w:r>
+        <w:t>glm_fea</w:t>
+      </w:r>
+      <w:proofErr w:type="spellEnd"/>
+      <w:r>
+        <w:t xml:space="preserve"> "</w:t>
+      </w:r>
+      <w:r>
+        <w:rPr>
+          <w:rFonts w:hint="eastAsia"/>
+        </w:rPr>
+        <w:t>Lexical</w:t>
+      </w:r>
+      <w:r>
+        <w:t>" --</w:t>
+      </w:r>
+      <w:proofErr w:type="spellStart"/>
+      <w:r>
+        <w:t>wordness</w:t>
+      </w:r>
+      <w:proofErr w:type="spellEnd"/>
+      <w:r>
+        <w:t xml:space="preserve"> "ALL"</w:t>
+      </w:r>
+      <w:r>
+        <w:rPr>
+          <w:rFonts w:hint="eastAsia"/>
+        </w:rPr>
+        <w:t xml:space="preserve"> --</w:t>
+      </w:r>
+      <w:proofErr w:type="spellStart"/>
+      <w:r>
+        <w:t>glm_out</w:t>
+      </w:r>
+      <w:proofErr w:type="spellEnd"/>
+      <w:r>
+        <w:rPr>
+          <w:rFonts w:hint="eastAsia"/>
+        </w:rPr>
+        <w:t xml:space="preserve"> </w:t>
+      </w:r>
+      <w:r>
+        <w:t>"</w:t>
+      </w:r>
+      <w:proofErr w:type="spellStart"/>
+      <w:r>
+        <w:t>beta</w:t>
+      </w:r>
+      <w:r>
+        <w:rPr>
+          <w:rFonts w:hint="eastAsia"/>
+        </w:rPr>
+        <w:t>_abs</w:t>
+      </w:r>
+      <w:proofErr w:type="spellEnd"/>
+      <w:proofErr w:type="gramStart"/>
+      <w:r>
+        <w:t>";</w:t>
+      </w:r>
+      <w:proofErr w:type="gramEnd"/>
+      <w:r>
+        <w:rPr>
+          <w:rFonts w:eastAsia="Yu Mincho" w:hint="eastAsia"/>
+          <w:lang w:eastAsia="ja-JP"/>
+        </w:rPr>
+        <w:t xml:space="preserve"> </w:t>
+      </w:r>
+    </w:p>
+    <w:p>
+      <w:proofErr w:type="gramStart"/>
+      <w:r>
+        <w:t>python .</w:t>
+      </w:r>
+      <w:proofErr w:type="gramEnd"/>
+      <w:r>
+        <w:t>\step2_time_cluster.py --event "</w:t>
+      </w:r>
+      <w:proofErr w:type="spellStart"/>
+      <w:r>
+        <w:t>Auditory_inRep</w:t>
+      </w:r>
+      <w:proofErr w:type="spellEnd"/>
+      <w:proofErr w:type="gramStart"/>
+      <w:r>
+        <w:t>"  --</w:t>
+      </w:r>
+      <w:proofErr w:type="spellStart"/>
+      <w:proofErr w:type="gramEnd"/>
+      <w:r>
+        <w:t>task_Tag</w:t>
+      </w:r>
+      <w:proofErr w:type="spellEnd"/>
+      <w:r>
+        <w:t xml:space="preserve"> "Repeat" --</w:t>
+      </w:r>
+      <w:proofErr w:type="spellStart"/>
+      <w:r>
+        <w:t>glm_fea</w:t>
+      </w:r>
+      <w:proofErr w:type="spellEnd"/>
+      <w:r>
+        <w:t xml:space="preserve"> "</w:t>
+      </w:r>
+      <w:r>
+        <w:rPr>
+          <w:rFonts w:hint="eastAsia"/>
+        </w:rPr>
+        <w:t>Lexical</w:t>
+      </w:r>
+      <w:r>
+        <w:t>" --</w:t>
+      </w:r>
+      <w:proofErr w:type="spellStart"/>
+      <w:r>
+        <w:t>wordness</w:t>
+      </w:r>
+      <w:proofErr w:type="spellEnd"/>
+      <w:r>
+        <w:t xml:space="preserve"> "ALL</w:t>
+      </w:r>
+      <w:proofErr w:type="gramStart"/>
+      <w:r>
+        <w:t>"</w:t>
+      </w:r>
+      <w:r>
+        <w:rPr>
+          <w:rFonts w:hint="eastAsia"/>
+        </w:rPr>
+        <w:t>;</w:t>
+      </w:r>
+      <w:proofErr w:type="gramEnd"/>
+      <w:r>
+        <w:rPr>
+          <w:rFonts w:hint="eastAsia"/>
+        </w:rPr>
+        <w:t xml:space="preserve"> </w:t>
+      </w:r>
+    </w:p>
+    <w:p>
+      <w:proofErr w:type="gramStart"/>
+      <w:r>
+        <w:t>python .</w:t>
+      </w:r>
+      <w:proofErr w:type="gramEnd"/>
+      <w:r>
+        <w:t>\step1_glm_permute.py --event "</w:t>
+      </w:r>
+      <w:proofErr w:type="spellStart"/>
+      <w:r>
+        <w:t>Auditory_in</w:t>
+      </w:r>
+      <w:r>
+        <w:rPr>
+          <w:rFonts w:hint="eastAsia"/>
+        </w:rPr>
+        <w:t>YN</w:t>
+      </w:r>
+      <w:proofErr w:type="spellEnd"/>
+      <w:proofErr w:type="gramStart"/>
+      <w:r>
+        <w:t>"  --</w:t>
+      </w:r>
+      <w:proofErr w:type="spellStart"/>
+      <w:proofErr w:type="gramEnd"/>
+      <w:r>
+        <w:t>task_Tag</w:t>
+      </w:r>
+      <w:proofErr w:type="spellEnd"/>
+      <w:r>
+        <w:t xml:space="preserve"> "</w:t>
+      </w:r>
+      <w:proofErr w:type="spellStart"/>
+      <w:r>
+        <w:rPr>
+          <w:rFonts w:hint="eastAsia"/>
+        </w:rPr>
+        <w:t>Yes_No</w:t>
+      </w:r>
+      <w:proofErr w:type="spellEnd"/>
+      <w:r>
+        <w:t>" --</w:t>
+      </w:r>
+      <w:proofErr w:type="spellStart"/>
+      <w:r>
+        <w:t>glm_fea</w:t>
+      </w:r>
+      <w:proofErr w:type="spellEnd"/>
+      <w:r>
+        <w:t xml:space="preserve"> "</w:t>
+      </w:r>
+      <w:r>
+        <w:rPr>
+          <w:rFonts w:hint="eastAsia"/>
+        </w:rPr>
+        <w:t>Lexical</w:t>
+      </w:r>
+      <w:r>
+        <w:t>" --</w:t>
+      </w:r>
+      <w:proofErr w:type="spellStart"/>
+      <w:r>
+        <w:t>wordness</w:t>
+      </w:r>
+      <w:proofErr w:type="spellEnd"/>
+      <w:r>
+        <w:t xml:space="preserve"> "ALL"</w:t>
+      </w:r>
+      <w:r>
+        <w:rPr>
+          <w:rFonts w:hint="eastAsia"/>
+        </w:rPr>
+        <w:t xml:space="preserve"> --</w:t>
+      </w:r>
+      <w:proofErr w:type="spellStart"/>
+      <w:r>
+        <w:t>glm_out</w:t>
+      </w:r>
+      <w:proofErr w:type="spellEnd"/>
+      <w:r>
+        <w:rPr>
+          <w:rFonts w:hint="eastAsia"/>
+        </w:rPr>
+        <w:t xml:space="preserve"> </w:t>
+      </w:r>
+      <w:r>
+        <w:t>"</w:t>
+      </w:r>
+      <w:proofErr w:type="spellStart"/>
+      <w:r>
+        <w:t>beta</w:t>
+      </w:r>
+      <w:r>
+        <w:rPr>
+          <w:rFonts w:hint="eastAsia"/>
+        </w:rPr>
+        <w:t>_abs</w:t>
+      </w:r>
+      <w:proofErr w:type="spellEnd"/>
+      <w:proofErr w:type="gramStart"/>
+      <w:r>
+        <w:t>";</w:t>
+      </w:r>
+      <w:proofErr w:type="gramEnd"/>
+      <w:r>
+        <w:rPr>
+          <w:rFonts w:eastAsia="Yu Mincho" w:hint="eastAsia"/>
+          <w:lang w:eastAsia="ja-JP"/>
+        </w:rPr>
+        <w:t xml:space="preserve"> </w:t>
+      </w:r>
+    </w:p>
+    <w:p>
+      <w:proofErr w:type="gramStart"/>
+      <w:r>
+        <w:t>python .</w:t>
+      </w:r>
+      <w:proofErr w:type="gramEnd"/>
+      <w:r>
+        <w:t>\step2_time_cluster.py --event "</w:t>
+      </w:r>
+      <w:proofErr w:type="spellStart"/>
+      <w:r>
+        <w:t>Auditory_in</w:t>
+      </w:r>
+      <w:r>
+        <w:rPr>
+          <w:rFonts w:hint="eastAsia"/>
+        </w:rPr>
+        <w:t>YN</w:t>
+      </w:r>
+      <w:proofErr w:type="spellEnd"/>
+      <w:proofErr w:type="gramStart"/>
+      <w:r>
+        <w:t>"  --</w:t>
+      </w:r>
+      <w:proofErr w:type="spellStart"/>
+      <w:proofErr w:type="gramEnd"/>
+      <w:r>
+        <w:t>task_Tag</w:t>
+      </w:r>
+      <w:proofErr w:type="spellEnd"/>
+      <w:r>
+        <w:t xml:space="preserve"> "</w:t>
+      </w:r>
+      <w:proofErr w:type="spellStart"/>
+      <w:r>
+        <w:rPr>
+          <w:rFonts w:hint="eastAsia"/>
+        </w:rPr>
+        <w:t>Yes_No</w:t>
+      </w:r>
+      <w:proofErr w:type="spellEnd"/>
+      <w:r>
+        <w:t>" --</w:t>
+      </w:r>
+      <w:proofErr w:type="spellStart"/>
+      <w:r>
+        <w:t>glm_fea</w:t>
+      </w:r>
+      <w:proofErr w:type="spellEnd"/>
+      <w:r>
+        <w:t xml:space="preserve"> "</w:t>
+      </w:r>
+      <w:r>
+        <w:rPr>
+          <w:rFonts w:hint="eastAsia"/>
+        </w:rPr>
+        <w:t>Lexical</w:t>
+      </w:r>
+      <w:r>
+        <w:t>" --</w:t>
+      </w:r>
+      <w:proofErr w:type="spellStart"/>
+      <w:r>
+        <w:t>wordness</w:t>
+      </w:r>
+      <w:proofErr w:type="spellEnd"/>
+      <w:r>
+        <w:t xml:space="preserve"> "ALL</w:t>
+      </w:r>
+      <w:proofErr w:type="gramStart"/>
+      <w:r>
+        <w:t>"</w:t>
+      </w:r>
+      <w:r>
+        <w:rPr>
+          <w:rFonts w:hint="eastAsia"/>
+        </w:rPr>
+        <w:t>;</w:t>
+      </w:r>
+      <w:proofErr w:type="gramEnd"/>
+      <w:r>
+        <w:rPr>
+          <w:rFonts w:hint="eastAsia"/>
+        </w:rPr>
+        <w:t xml:space="preserve"> </w:t>
+      </w:r>
+    </w:p>
+    <w:p/>
+    <w:p>
+      <w:proofErr w:type="gramStart"/>
+      <w:r>
+        <w:t>python .</w:t>
+      </w:r>
+      <w:proofErr w:type="gramEnd"/>
+      <w:r>
+        <w:t>\step1_glm_permute.py --event "</w:t>
+      </w:r>
+      <w:proofErr w:type="spellStart"/>
+      <w:r>
+        <w:t>Auditory_inRep</w:t>
+      </w:r>
+      <w:proofErr w:type="spellEnd"/>
+      <w:proofErr w:type="gramStart"/>
+      <w:r>
+        <w:t>"  --</w:t>
+      </w:r>
+      <w:proofErr w:type="spellStart"/>
+      <w:proofErr w:type="gramEnd"/>
+      <w:r>
+        <w:t>task_Tag</w:t>
+      </w:r>
+      <w:proofErr w:type="spellEnd"/>
+      <w:r>
+        <w:t xml:space="preserve"> "Repeat" --</w:t>
+      </w:r>
+      <w:proofErr w:type="spellStart"/>
+      <w:r>
+        <w:t>glm_fea</w:t>
+      </w:r>
+      <w:proofErr w:type="spellEnd"/>
+      <w:r>
+        <w:t xml:space="preserve"> "</w:t>
+      </w:r>
+      <w:r>
+        <w:rPr>
+          <w:rFonts w:hint="eastAsia"/>
+        </w:rPr>
+        <w:t>Word</w:t>
+      </w:r>
+      <w:r>
+        <w:t>" --</w:t>
+      </w:r>
+      <w:proofErr w:type="spellStart"/>
+      <w:r>
+        <w:t>wordness</w:t>
+      </w:r>
+      <w:proofErr w:type="spellEnd"/>
+      <w:r>
+        <w:t xml:space="preserve"> "ALL"</w:t>
+      </w:r>
+      <w:r>
+        <w:rPr>
+          <w:rFonts w:hint="eastAsia"/>
+        </w:rPr>
+        <w:t xml:space="preserve"> --</w:t>
+      </w:r>
+      <w:proofErr w:type="spellStart"/>
+      <w:r>
+        <w:t>glm_out</w:t>
+      </w:r>
+      <w:proofErr w:type="spellEnd"/>
+      <w:r>
+        <w:rPr>
+          <w:rFonts w:hint="eastAsia"/>
+        </w:rPr>
+        <w:t xml:space="preserve"> </w:t>
+      </w:r>
+      <w:r>
+        <w:t>"beta</w:t>
+      </w:r>
+      <w:proofErr w:type="gramStart"/>
+      <w:r>
+        <w:t>";</w:t>
+      </w:r>
+      <w:proofErr w:type="gramEnd"/>
+      <w:r>
+        <w:rPr>
+          <w:rFonts w:eastAsia="Yu Mincho" w:hint="eastAsia"/>
+          <w:lang w:eastAsia="ja-JP"/>
+        </w:rPr>
+        <w:t xml:space="preserve"> </w:t>
+      </w:r>
+    </w:p>
+    <w:p>
+      <w:proofErr w:type="gramStart"/>
+      <w:r>
+        <w:t>python .</w:t>
+      </w:r>
+      <w:proofErr w:type="gramEnd"/>
+      <w:r>
+        <w:t>\step2_time_cluster.py --event "</w:t>
+      </w:r>
+      <w:proofErr w:type="spellStart"/>
+      <w:r>
+        <w:t>Auditory_inRep</w:t>
+      </w:r>
+      <w:proofErr w:type="spellEnd"/>
+      <w:proofErr w:type="gramStart"/>
+      <w:r>
+        <w:t>"  --</w:t>
+      </w:r>
+      <w:proofErr w:type="spellStart"/>
+      <w:proofErr w:type="gramEnd"/>
+      <w:r>
+        <w:t>task_Tag</w:t>
+      </w:r>
+      <w:proofErr w:type="spellEnd"/>
+      <w:r>
+        <w:t xml:space="preserve"> "Repeat" --</w:t>
+      </w:r>
+      <w:proofErr w:type="spellStart"/>
+      <w:r>
+        <w:t>glm_fea</w:t>
+      </w:r>
+      <w:proofErr w:type="spellEnd"/>
+      <w:r>
+        <w:t xml:space="preserve"> "</w:t>
+      </w:r>
+      <w:r>
+        <w:rPr>
+          <w:rFonts w:hint="eastAsia"/>
+        </w:rPr>
+        <w:t>Word</w:t>
+      </w:r>
+      <w:r>
+        <w:t>" --</w:t>
+      </w:r>
+      <w:proofErr w:type="spellStart"/>
+      <w:r>
+        <w:t>wordness</w:t>
+      </w:r>
+      <w:proofErr w:type="spellEnd"/>
+      <w:r>
+        <w:t xml:space="preserve"> "ALL</w:t>
+      </w:r>
+      <w:proofErr w:type="gramStart"/>
+      <w:r>
+        <w:t>"</w:t>
+      </w:r>
+      <w:r>
+        <w:rPr>
+          <w:rFonts w:hint="eastAsia"/>
+        </w:rPr>
+        <w:t>;</w:t>
+      </w:r>
+      <w:proofErr w:type="gramEnd"/>
+      <w:r>
+        <w:rPr>
+          <w:rFonts w:hint="eastAsia"/>
+        </w:rPr>
+        <w:t xml:space="preserve"> </w:t>
+      </w:r>
+    </w:p>
+    <w:p>
+      <w:proofErr w:type="gramStart"/>
+      <w:r>
+        <w:t>python .</w:t>
+      </w:r>
+      <w:proofErr w:type="gramEnd"/>
+      <w:r>
+        <w:t>\step1_glm_permute.py --event "</w:t>
+      </w:r>
+      <w:proofErr w:type="spellStart"/>
+      <w:r>
+        <w:t>Auditory_in</w:t>
+      </w:r>
+      <w:r>
+        <w:rPr>
+          <w:rFonts w:hint="eastAsia"/>
+        </w:rPr>
+        <w:t>YN</w:t>
+      </w:r>
+      <w:proofErr w:type="spellEnd"/>
+      <w:proofErr w:type="gramStart"/>
+      <w:r>
+        <w:t>"  --</w:t>
+      </w:r>
+      <w:proofErr w:type="spellStart"/>
+      <w:proofErr w:type="gramEnd"/>
+      <w:r>
+        <w:t>task_Tag</w:t>
+      </w:r>
+      <w:proofErr w:type="spellEnd"/>
+      <w:r>
+        <w:t xml:space="preserve"> "</w:t>
+      </w:r>
+      <w:proofErr w:type="spellStart"/>
+      <w:r>
+        <w:rPr>
+          <w:rFonts w:hint="eastAsia"/>
+        </w:rPr>
+        <w:t>Yes_No</w:t>
+      </w:r>
+      <w:proofErr w:type="spellEnd"/>
+      <w:r>
+        <w:t>" --</w:t>
+      </w:r>
+      <w:proofErr w:type="spellStart"/>
+      <w:r>
+        <w:t>glm_fea</w:t>
+      </w:r>
+      <w:proofErr w:type="spellEnd"/>
+      <w:r>
+        <w:t xml:space="preserve"> "</w:t>
+      </w:r>
+      <w:r>
+        <w:rPr>
+          <w:rFonts w:hint="eastAsia"/>
+        </w:rPr>
+        <w:t>Word</w:t>
+      </w:r>
+      <w:r>
+        <w:t>" --</w:t>
+      </w:r>
+      <w:proofErr w:type="spellStart"/>
+      <w:r>
+        <w:t>wordness</w:t>
+      </w:r>
+      <w:proofErr w:type="spellEnd"/>
+      <w:r>
+        <w:t xml:space="preserve"> "ALL"</w:t>
+      </w:r>
+      <w:r>
+        <w:rPr>
+          <w:rFonts w:hint="eastAsia"/>
+        </w:rPr>
+        <w:t xml:space="preserve"> --</w:t>
+      </w:r>
+      <w:proofErr w:type="spellStart"/>
+      <w:r>
+        <w:t>glm_out</w:t>
+      </w:r>
+      <w:proofErr w:type="spellEnd"/>
+      <w:r>
+        <w:rPr>
+          <w:rFonts w:hint="eastAsia"/>
+        </w:rPr>
+        <w:t xml:space="preserve"> </w:t>
+      </w:r>
+      <w:r>
+        <w:t>"beta</w:t>
+      </w:r>
+      <w:proofErr w:type="gramStart"/>
+      <w:r>
+        <w:t>";</w:t>
+      </w:r>
+      <w:proofErr w:type="gramEnd"/>
+      <w:r>
+        <w:rPr>
+          <w:rFonts w:eastAsia="Yu Mincho" w:hint="eastAsia"/>
+          <w:lang w:eastAsia="ja-JP"/>
+        </w:rPr>
+        <w:t xml:space="preserve"> </w:t>
+      </w:r>
+    </w:p>
+    <w:p>
+      <w:proofErr w:type="gramStart"/>
+      <w:r>
+        <w:t>python .</w:t>
+      </w:r>
+      <w:proofErr w:type="gramEnd"/>
+      <w:r>
+        <w:t>\step2_time_cluster.py --event "</w:t>
+      </w:r>
+      <w:proofErr w:type="spellStart"/>
+      <w:r>
+        <w:t>Auditory_in</w:t>
+      </w:r>
+      <w:r>
+        <w:rPr>
+          <w:rFonts w:hint="eastAsia"/>
+        </w:rPr>
+        <w:t>YN</w:t>
+      </w:r>
+      <w:proofErr w:type="spellEnd"/>
+      <w:proofErr w:type="gramStart"/>
+      <w:r>
+        <w:t>"  --</w:t>
+      </w:r>
+      <w:proofErr w:type="spellStart"/>
+      <w:proofErr w:type="gramEnd"/>
+      <w:r>
+        <w:t>task_Tag</w:t>
+      </w:r>
+      <w:proofErr w:type="spellEnd"/>
+      <w:r>
+        <w:t xml:space="preserve"> "</w:t>
+      </w:r>
+      <w:proofErr w:type="spellStart"/>
+      <w:r>
+        <w:rPr>
+          <w:rFonts w:hint="eastAsia"/>
+        </w:rPr>
+        <w:t>Yes_No</w:t>
+      </w:r>
+      <w:proofErr w:type="spellEnd"/>
+      <w:r>
+        <w:t>" --</w:t>
+      </w:r>
+      <w:proofErr w:type="spellStart"/>
+      <w:r>
+        <w:t>glm_fea</w:t>
+      </w:r>
+      <w:proofErr w:type="spellEnd"/>
+      <w:r>
+        <w:t xml:space="preserve"> "</w:t>
+      </w:r>
+      <w:r>
+        <w:rPr>
+          <w:rFonts w:hint="eastAsia"/>
+        </w:rPr>
+        <w:t>Word</w:t>
+      </w:r>
+      <w:r>
+        <w:t>" --</w:t>
+      </w:r>
+      <w:proofErr w:type="spellStart"/>
+      <w:r>
+        <w:t>wordness</w:t>
+      </w:r>
+      <w:proofErr w:type="spellEnd"/>
+      <w:r>
+        <w:t xml:space="preserve"> "ALL</w:t>
+      </w:r>
+      <w:proofErr w:type="gramStart"/>
+      <w:r>
+        <w:t>"</w:t>
+      </w:r>
+      <w:r>
+        <w:rPr>
+          <w:rFonts w:hint="eastAsia"/>
+        </w:rPr>
+        <w:t>;</w:t>
+      </w:r>
+      <w:proofErr w:type="gramEnd"/>
+      <w:r>
+        <w:rPr>
+          <w:rFonts w:hint="eastAsia"/>
+        </w:rPr>
+        <w:t xml:space="preserve"> </w:t>
+      </w:r>
+    </w:p>
+    <w:p/>
+    <w:p>
+      <w:proofErr w:type="gramStart"/>
+      <w:r>
+        <w:t>python .</w:t>
+      </w:r>
+      <w:proofErr w:type="gramEnd"/>
+      <w:r>
+        <w:t>\step1_glm_permute.py --event "</w:t>
+      </w:r>
+      <w:proofErr w:type="spellStart"/>
+      <w:r>
+        <w:t>Auditory_inRep</w:t>
+      </w:r>
+      <w:proofErr w:type="spellEnd"/>
+      <w:proofErr w:type="gramStart"/>
+      <w:r>
+        <w:t>"  --</w:t>
+      </w:r>
+      <w:proofErr w:type="spellStart"/>
+      <w:proofErr w:type="gramEnd"/>
+      <w:r>
+        <w:t>task_Tag</w:t>
+      </w:r>
+      <w:proofErr w:type="spellEnd"/>
+      <w:r>
+        <w:t xml:space="preserve"> "Repeat" --</w:t>
+      </w:r>
+      <w:proofErr w:type="spellStart"/>
+      <w:r>
+        <w:t>glm_fea</w:t>
+      </w:r>
+      <w:proofErr w:type="spellEnd"/>
+      <w:r>
+        <w:t xml:space="preserve"> "</w:t>
+      </w:r>
+      <w:r>
+        <w:rPr>
+          <w:rFonts w:hint="eastAsia"/>
+        </w:rPr>
+        <w:t>Nonword</w:t>
+      </w:r>
+      <w:r>
+        <w:t>" --</w:t>
+      </w:r>
+      <w:proofErr w:type="spellStart"/>
+      <w:r>
+        <w:t>wordness</w:t>
+      </w:r>
+      <w:proofErr w:type="spellEnd"/>
+      <w:r>
+        <w:t xml:space="preserve"> "ALL"</w:t>
+      </w:r>
+      <w:r>
+        <w:rPr>
+          <w:rFonts w:hint="eastAsia"/>
+        </w:rPr>
+        <w:t xml:space="preserve"> --</w:t>
+      </w:r>
+      <w:proofErr w:type="spellStart"/>
+      <w:r>
+        <w:t>glm_out</w:t>
+      </w:r>
+      <w:proofErr w:type="spellEnd"/>
+      <w:r>
+        <w:rPr>
+          <w:rFonts w:hint="eastAsia"/>
+        </w:rPr>
+        <w:t xml:space="preserve"> </w:t>
+      </w:r>
+      <w:r>
+        <w:t>"beta</w:t>
+      </w:r>
+      <w:proofErr w:type="gramStart"/>
+      <w:r>
+        <w:t>";</w:t>
+      </w:r>
+      <w:proofErr w:type="gramEnd"/>
+      <w:r>
+        <w:rPr>
+          <w:rFonts w:eastAsia="Yu Mincho" w:hint="eastAsia"/>
+          <w:lang w:eastAsia="ja-JP"/>
+        </w:rPr>
+        <w:t xml:space="preserve"> </w:t>
+      </w:r>
+    </w:p>
+    <w:p>
+      <w:proofErr w:type="gramStart"/>
+      <w:r>
+        <w:t>python .</w:t>
+      </w:r>
+      <w:proofErr w:type="gramEnd"/>
+      <w:r>
+        <w:t>\step2_time_cluster.py --event "</w:t>
+      </w:r>
+      <w:proofErr w:type="spellStart"/>
+      <w:r>
+        <w:t>Auditory_inRep</w:t>
+      </w:r>
+      <w:proofErr w:type="spellEnd"/>
+      <w:proofErr w:type="gramStart"/>
+      <w:r>
+        <w:t>"  --</w:t>
+      </w:r>
+      <w:proofErr w:type="spellStart"/>
+      <w:proofErr w:type="gramEnd"/>
+      <w:r>
+        <w:t>task_Tag</w:t>
+      </w:r>
+      <w:proofErr w:type="spellEnd"/>
+      <w:r>
+        <w:t xml:space="preserve"> "Repeat" --</w:t>
+      </w:r>
+      <w:proofErr w:type="spellStart"/>
+      <w:r>
+        <w:t>glm_fea</w:t>
+      </w:r>
+      <w:proofErr w:type="spellEnd"/>
+      <w:r>
+        <w:t xml:space="preserve"> "</w:t>
+      </w:r>
+      <w:r>
+        <w:rPr>
+          <w:rFonts w:hint="eastAsia"/>
+        </w:rPr>
+        <w:t>Nonword</w:t>
+      </w:r>
+      <w:r>
+        <w:t>" --</w:t>
+      </w:r>
+      <w:proofErr w:type="spellStart"/>
+      <w:r>
+        <w:t>wordness</w:t>
+      </w:r>
+      <w:proofErr w:type="spellEnd"/>
+      <w:r>
+        <w:t xml:space="preserve"> "ALL</w:t>
+      </w:r>
+      <w:proofErr w:type="gramStart"/>
+      <w:r>
+        <w:t>"</w:t>
+      </w:r>
+      <w:r>
+        <w:rPr>
+          <w:rFonts w:hint="eastAsia"/>
+        </w:rPr>
+        <w:t>;</w:t>
+      </w:r>
+      <w:proofErr w:type="gramEnd"/>
+      <w:r>
+        <w:rPr>
+          <w:rFonts w:hint="eastAsia"/>
+        </w:rPr>
+        <w:t xml:space="preserve"> </w:t>
+      </w:r>
+    </w:p>
+    <w:p>
+      <w:proofErr w:type="gramStart"/>
+      <w:r>
+        <w:t>python .</w:t>
+      </w:r>
+      <w:proofErr w:type="gramEnd"/>
+      <w:r>
+        <w:t>\step1_glm_permute.py --event "</w:t>
+      </w:r>
+      <w:proofErr w:type="spellStart"/>
+      <w:r>
+        <w:t>Auditory_in</w:t>
+      </w:r>
+      <w:r>
+        <w:rPr>
+          <w:rFonts w:hint="eastAsia"/>
+        </w:rPr>
+        <w:t>YN</w:t>
+      </w:r>
+      <w:proofErr w:type="spellEnd"/>
+      <w:proofErr w:type="gramStart"/>
+      <w:r>
+        <w:t>"  --</w:t>
+      </w:r>
+      <w:proofErr w:type="spellStart"/>
+      <w:proofErr w:type="gramEnd"/>
+      <w:r>
+        <w:t>task_Tag</w:t>
+      </w:r>
+      <w:proofErr w:type="spellEnd"/>
+      <w:r>
+        <w:t xml:space="preserve"> "</w:t>
+      </w:r>
+      <w:proofErr w:type="spellStart"/>
+      <w:r>
+        <w:rPr>
+          <w:rFonts w:hint="eastAsia"/>
+        </w:rPr>
+        <w:t>Yes_No</w:t>
+      </w:r>
+      <w:proofErr w:type="spellEnd"/>
+      <w:r>
+        <w:t>" --</w:t>
+      </w:r>
+      <w:proofErr w:type="spellStart"/>
+      <w:r>
+        <w:t>glm_fea</w:t>
+      </w:r>
+      <w:proofErr w:type="spellEnd"/>
+      <w:r>
+        <w:t xml:space="preserve"> "</w:t>
+      </w:r>
+      <w:r>
+        <w:rPr>
+          <w:rFonts w:hint="eastAsia"/>
+        </w:rPr>
+        <w:t>Nonword</w:t>
+      </w:r>
+      <w:r>
+        <w:t>" --</w:t>
+      </w:r>
+      <w:proofErr w:type="spellStart"/>
+      <w:r>
+        <w:t>wordness</w:t>
+      </w:r>
+      <w:proofErr w:type="spellEnd"/>
+      <w:r>
+        <w:t xml:space="preserve"> "ALL"</w:t>
+      </w:r>
+      <w:r>
+        <w:rPr>
+          <w:rFonts w:hint="eastAsia"/>
+        </w:rPr>
+        <w:t xml:space="preserve"> --</w:t>
+      </w:r>
+      <w:proofErr w:type="spellStart"/>
+      <w:r>
+        <w:t>glm_out</w:t>
+      </w:r>
+      <w:proofErr w:type="spellEnd"/>
+      <w:r>
+        <w:rPr>
+          <w:rFonts w:hint="eastAsia"/>
+        </w:rPr>
+        <w:t xml:space="preserve"> </w:t>
+      </w:r>
+      <w:r>
+        <w:t>"beta</w:t>
+      </w:r>
+      <w:proofErr w:type="gramStart"/>
+      <w:r>
+        <w:t>";</w:t>
+      </w:r>
+      <w:proofErr w:type="gramEnd"/>
+      <w:r>
+        <w:rPr>
+          <w:rFonts w:eastAsia="Yu Mincho" w:hint="eastAsia"/>
+          <w:lang w:eastAsia="ja-JP"/>
+        </w:rPr>
+        <w:t xml:space="preserve"> </w:t>
+      </w:r>
+    </w:p>
+    <w:p>
+      <w:proofErr w:type="gramStart"/>
+      <w:r>
+        <w:lastRenderedPageBreak/>
+        <w:t>python .</w:t>
+      </w:r>
+      <w:proofErr w:type="gramEnd"/>
+      <w:r>
+        <w:t>\step2_time_cluster.py --event "</w:t>
+      </w:r>
+      <w:proofErr w:type="spellStart"/>
+      <w:r>
+        <w:t>Auditory_in</w:t>
+      </w:r>
+      <w:r>
+        <w:rPr>
+          <w:rFonts w:hint="eastAsia"/>
+        </w:rPr>
+        <w:t>YN</w:t>
+      </w:r>
+      <w:proofErr w:type="spellEnd"/>
+      <w:proofErr w:type="gramStart"/>
+      <w:r>
+        <w:t>"  --</w:t>
+      </w:r>
+      <w:proofErr w:type="spellStart"/>
+      <w:proofErr w:type="gramEnd"/>
+      <w:r>
+        <w:t>task_Tag</w:t>
+      </w:r>
+      <w:proofErr w:type="spellEnd"/>
+      <w:r>
+        <w:t xml:space="preserve"> "</w:t>
+      </w:r>
+      <w:proofErr w:type="spellStart"/>
+      <w:r>
+        <w:rPr>
+          <w:rFonts w:hint="eastAsia"/>
+        </w:rPr>
+        <w:t>Yes_No</w:t>
+      </w:r>
+      <w:proofErr w:type="spellEnd"/>
+      <w:r>
+        <w:t>" --</w:t>
+      </w:r>
+      <w:proofErr w:type="spellStart"/>
+      <w:r>
+        <w:t>glm_fea</w:t>
+      </w:r>
+      <w:proofErr w:type="spellEnd"/>
+      <w:r>
+        <w:t xml:space="preserve"> "</w:t>
+      </w:r>
+      <w:r>
+        <w:rPr>
+          <w:rFonts w:hint="eastAsia"/>
+        </w:rPr>
+        <w:t>Nonword</w:t>
+      </w:r>
+      <w:r>
+        <w:t>" --</w:t>
+      </w:r>
+      <w:proofErr w:type="spellStart"/>
+      <w:r>
+        <w:t>wordness</w:t>
+      </w:r>
+      <w:proofErr w:type="spellEnd"/>
+      <w:r>
+        <w:t xml:space="preserve"> "ALL</w:t>
+      </w:r>
+      <w:proofErr w:type="gramStart"/>
+      <w:r>
+        <w:t>"</w:t>
+      </w:r>
+      <w:r>
+        <w:rPr>
+          <w:rFonts w:hint="eastAsia"/>
+        </w:rPr>
+        <w:t>;</w:t>
+      </w:r>
+      <w:proofErr w:type="gramEnd"/>
+      <w:r>
+        <w:rPr>
+          <w:rFonts w:hint="eastAsia"/>
+        </w:rPr>
+        <w:t xml:space="preserve"> </w:t>
+      </w:r>
+    </w:p>
+    <w:p/>
+    <w:p>
+      <w:proofErr w:type="gramStart"/>
+      <w:r>
+        <w:t>python .</w:t>
+      </w:r>
+      <w:proofErr w:type="gramEnd"/>
+      <w:r>
+        <w:t>\step1_glm_permute.py --event "</w:t>
+      </w:r>
+      <w:proofErr w:type="spellStart"/>
+      <w:r>
+        <w:t>Auditory_in</w:t>
+      </w:r>
+      <w:r>
+        <w:rPr>
+          <w:rFonts w:hint="eastAsia"/>
+        </w:rPr>
+        <w:t>Rep</w:t>
+      </w:r>
+      <w:proofErr w:type="spellEnd"/>
+      <w:proofErr w:type="gramStart"/>
+      <w:r>
+        <w:t>"  --</w:t>
+      </w:r>
+      <w:proofErr w:type="spellStart"/>
+      <w:proofErr w:type="gramEnd"/>
+      <w:r>
+        <w:t>task_Tag</w:t>
+      </w:r>
+      <w:proofErr w:type="spellEnd"/>
+      <w:r>
+        <w:t xml:space="preserve"> "</w:t>
+      </w:r>
+      <w:proofErr w:type="spellStart"/>
+      <w:r>
+        <w:t>Rep_YN</w:t>
+      </w:r>
+      <w:proofErr w:type="spellEnd"/>
+      <w:r>
+        <w:t>" --</w:t>
+      </w:r>
+      <w:proofErr w:type="spellStart"/>
+      <w:r>
+        <w:t>glm_fea</w:t>
+      </w:r>
+      <w:proofErr w:type="spellEnd"/>
+      <w:r>
+        <w:t xml:space="preserve"> "Rep-YN" --</w:t>
+      </w:r>
+      <w:proofErr w:type="spellStart"/>
+      <w:r>
+        <w:t>wordness</w:t>
+      </w:r>
+      <w:proofErr w:type="spellEnd"/>
+      <w:r>
+        <w:t xml:space="preserve"> "ALL"</w:t>
+      </w:r>
+      <w:r>
+        <w:rPr>
+          <w:rFonts w:hint="eastAsia"/>
+        </w:rPr>
+        <w:t xml:space="preserve"> --</w:t>
+      </w:r>
+      <w:proofErr w:type="spellStart"/>
+      <w:r>
+        <w:t>glm_out</w:t>
+      </w:r>
+      <w:proofErr w:type="spellEnd"/>
+      <w:r>
+        <w:rPr>
+          <w:rFonts w:hint="eastAsia"/>
+        </w:rPr>
+        <w:t xml:space="preserve"> </w:t>
+      </w:r>
+      <w:r>
+        <w:t>"beta</w:t>
+      </w:r>
+      <w:proofErr w:type="gramStart"/>
+      <w:r>
+        <w:t>";</w:t>
+      </w:r>
+      <w:proofErr w:type="gramEnd"/>
+      <w:r>
+        <w:rPr>
+          <w:rFonts w:eastAsia="Yu Mincho" w:hint="eastAsia"/>
+          <w:lang w:eastAsia="ja-JP"/>
+        </w:rPr>
+        <w:t xml:space="preserve"> </w:t>
+      </w:r>
+    </w:p>
+    <w:p>
+      <w:proofErr w:type="gramStart"/>
+      <w:r>
+        <w:t>python .</w:t>
+      </w:r>
+      <w:proofErr w:type="gramEnd"/>
+      <w:r>
+        <w:t>\step2_time_cluster.py --event "</w:t>
+      </w:r>
+      <w:proofErr w:type="spellStart"/>
+      <w:r>
+        <w:t>Auditory_in</w:t>
+      </w:r>
+      <w:r>
+        <w:rPr>
+          <w:rFonts w:hint="eastAsia"/>
+        </w:rPr>
+        <w:t>Rep</w:t>
+      </w:r>
+      <w:proofErr w:type="spellEnd"/>
+      <w:proofErr w:type="gramStart"/>
+      <w:r>
+        <w:t>"  --</w:t>
+      </w:r>
+      <w:proofErr w:type="spellStart"/>
+      <w:proofErr w:type="gramEnd"/>
+      <w:r>
+        <w:t>task_Tag</w:t>
+      </w:r>
+      <w:proofErr w:type="spellEnd"/>
+      <w:r>
+        <w:t xml:space="preserve"> "</w:t>
+      </w:r>
+      <w:proofErr w:type="spellStart"/>
+      <w:r>
+        <w:t>Rep_YN</w:t>
+      </w:r>
+      <w:proofErr w:type="spellEnd"/>
+      <w:r>
+        <w:t>" --</w:t>
+      </w:r>
+      <w:proofErr w:type="spellStart"/>
+      <w:r>
+        <w:t>glm_fea</w:t>
+      </w:r>
+      <w:proofErr w:type="spellEnd"/>
+      <w:r>
+        <w:t xml:space="preserve"> "Rep-YN" --</w:t>
+      </w:r>
+      <w:proofErr w:type="spellStart"/>
+      <w:r>
+        <w:t>wordness</w:t>
+      </w:r>
+      <w:proofErr w:type="spellEnd"/>
+      <w:r>
+        <w:t xml:space="preserve"> "ALL</w:t>
+      </w:r>
+      <w:proofErr w:type="gramStart"/>
+      <w:r>
+        <w:t>"</w:t>
+      </w:r>
+      <w:r>
+        <w:rPr>
+          <w:rFonts w:hint="eastAsia"/>
+        </w:rPr>
+        <w:t>;</w:t>
+      </w:r>
+      <w:proofErr w:type="gramEnd"/>
+      <w:r>
+        <w:rPr>
+          <w:rFonts w:hint="eastAsia"/>
+        </w:rPr>
+        <w:t xml:space="preserve"> </w:t>
+      </w:r>
+    </w:p>
+    <w:p/>
+    <w:p>
+      <w:proofErr w:type="gramStart"/>
+      <w:r>
+        <w:t>python .</w:t>
+      </w:r>
+      <w:proofErr w:type="gramEnd"/>
+      <w:r>
+        <w:t>\step1_glm_permute.py --event "</w:t>
+      </w:r>
+      <w:proofErr w:type="spellStart"/>
+      <w:r>
+        <w:t>Auditory_in</w:t>
+      </w:r>
+      <w:r>
+        <w:rPr>
+          <w:rFonts w:hint="eastAsia"/>
+        </w:rPr>
+        <w:t>Rep</w:t>
+      </w:r>
+      <w:proofErr w:type="spellEnd"/>
+      <w:proofErr w:type="gramStart"/>
+      <w:r>
+        <w:t>"  --</w:t>
+      </w:r>
+      <w:proofErr w:type="spellStart"/>
+      <w:proofErr w:type="gramEnd"/>
+      <w:r>
+        <w:t>task_Tag</w:t>
+      </w:r>
+      <w:proofErr w:type="spellEnd"/>
+      <w:r>
+        <w:t xml:space="preserve"> "</w:t>
+      </w:r>
+      <w:proofErr w:type="spellStart"/>
+      <w:r>
+        <w:t>Rep_YN</w:t>
+      </w:r>
+      <w:proofErr w:type="spellEnd"/>
+      <w:r>
+        <w:t>" --</w:t>
+      </w:r>
+      <w:proofErr w:type="spellStart"/>
+      <w:r>
+        <w:t>glm_fea</w:t>
+      </w:r>
+      <w:proofErr w:type="spellEnd"/>
+      <w:r>
+        <w:t xml:space="preserve"> "YN-Rep" --</w:t>
+      </w:r>
+      <w:proofErr w:type="spellStart"/>
+      <w:r>
+        <w:t>wordness</w:t>
+      </w:r>
+      <w:proofErr w:type="spellEnd"/>
+      <w:r>
+        <w:t xml:space="preserve"> "ALL"</w:t>
+      </w:r>
+      <w:r>
+        <w:rPr>
+          <w:rFonts w:hint="eastAsia"/>
+        </w:rPr>
+        <w:t xml:space="preserve"> --</w:t>
+      </w:r>
+      <w:proofErr w:type="spellStart"/>
+      <w:r>
+        <w:t>glm_out</w:t>
+      </w:r>
+      <w:proofErr w:type="spellEnd"/>
+      <w:r>
+        <w:rPr>
+          <w:rFonts w:hint="eastAsia"/>
+        </w:rPr>
+        <w:t xml:space="preserve"> </w:t>
+      </w:r>
+      <w:r>
+        <w:t>"beta</w:t>
+      </w:r>
+      <w:proofErr w:type="gramStart"/>
+      <w:r>
+        <w:t>";</w:t>
+      </w:r>
+      <w:proofErr w:type="gramEnd"/>
+      <w:r>
+        <w:rPr>
+          <w:rFonts w:eastAsia="Yu Mincho" w:hint="eastAsia"/>
+          <w:lang w:eastAsia="ja-JP"/>
+        </w:rPr>
+        <w:t xml:space="preserve"> </w:t>
+      </w:r>
+    </w:p>
+    <w:p>
+      <w:proofErr w:type="gramStart"/>
+      <w:r>
+        <w:t>python .</w:t>
+      </w:r>
+      <w:proofErr w:type="gramEnd"/>
+      <w:r>
+        <w:t>\step2_time_cluster.py --event "</w:t>
+      </w:r>
+      <w:proofErr w:type="spellStart"/>
+      <w:r>
+        <w:t>Auditory_in</w:t>
+      </w:r>
+      <w:r>
+        <w:rPr>
+          <w:rFonts w:hint="eastAsia"/>
+        </w:rPr>
+        <w:t>Rep</w:t>
+      </w:r>
+      <w:proofErr w:type="spellEnd"/>
+      <w:proofErr w:type="gramStart"/>
+      <w:r>
+        <w:t>"  --</w:t>
+      </w:r>
+      <w:proofErr w:type="spellStart"/>
+      <w:proofErr w:type="gramEnd"/>
+      <w:r>
+        <w:t>task_Tag</w:t>
+      </w:r>
+      <w:proofErr w:type="spellEnd"/>
+      <w:r>
+        <w:t xml:space="preserve"> "</w:t>
+      </w:r>
+      <w:proofErr w:type="spellStart"/>
+      <w:r>
+        <w:t>Rep_YN</w:t>
+      </w:r>
+      <w:proofErr w:type="spellEnd"/>
+      <w:r>
+        <w:t>" --</w:t>
+      </w:r>
+      <w:proofErr w:type="spellStart"/>
+      <w:r>
+        <w:t>glm_fea</w:t>
+      </w:r>
+      <w:proofErr w:type="spellEnd"/>
+      <w:r>
+        <w:t xml:space="preserve"> "YN-Rep" --</w:t>
       </w:r>
       <w:proofErr w:type="spellStart"/>
       <w:r>
@@ -2159,6 +4037,7 @@
     </w:p>
     <w:p/>
     <w:p/>
+    <w:p/>
     <w:p>
       <w:r>
         <w:rPr>
@@ -2210,7 +4089,6 @@
     </w:p>
     <w:p>
       <w:r>
-        <w:lastRenderedPageBreak/>
         <w:t>python .\step2_time_cluster.py --event "Auditory_inRep"  --task_Tag "Repeat" --glm_fea "</w:t>
       </w:r>
       <w:r>
@@ -2383,6 +4261,7 @@
     </w:p>
     <w:p>
       <w:r>
+        <w:lastRenderedPageBreak/>
         <w:t>python .\step2_time_cluster.py --event "Resp_inRep"  --task_Tag "Repeat" --glm_fea "</w:t>
       </w:r>
       <w:r>
@@ -3128,6 +5007,7 @@
     <w:p>
       <w:proofErr w:type="gramStart"/>
       <w:r>
+        <w:lastRenderedPageBreak/>
         <w:t>python .</w:t>
       </w:r>
       <w:proofErr w:type="gramEnd"/>
@@ -3670,7 +5550,6 @@
     </w:p>
     <w:p>
       <w:r>
-        <w:lastRenderedPageBreak/>
         <w:t>python .\step2_time_cluster.py --event "Resp_inRep"  --task_Tag "Repeat" --glm_fea "</w:t>
       </w:r>
       <w:r>
@@ -3808,6 +5687,7 @@
     </w:p>
     <w:p>
       <w:r>
+        <w:lastRenderedPageBreak/>
         <w:t>python .\step1_glm_permute.py --event "Resp_inRep"  --task_Tag "Repeat" --glm_fea "</w:t>
       </w:r>
       <w:r>
@@ -4078,134 +5958,134 @@
     </w:p>
     <w:p>
       <w:r>
+        <w:t># When glm output is beta, get original significance, but also do time cluster correction</w:t>
+      </w:r>
+    </w:p>
+    <w:p>
+      <w:r>
+        <w:t>python .\step2_</w:t>
+      </w:r>
+      <w:r>
+        <w:rPr>
+          <w:rFonts w:hint="eastAsia"/>
+        </w:rPr>
+        <w:t>glm_fdr</w:t>
+      </w:r>
+      <w:r>
+        <w:t>.py --event "</w:t>
+      </w:r>
+      <w:r>
+        <w:rPr>
+          <w:rFonts w:hint="eastAsia"/>
+        </w:rPr>
+        <w:t>Cue</w:t>
+      </w:r>
+      <w:r>
+        <w:t>_inRep"  --task_Tag "Repeat" --glm_fea "</w:t>
+      </w:r>
+      <w:r>
+        <w:t>Acoustic</w:t>
+      </w:r>
+      <w:r>
+        <w:t>" --wordness "ALL"</w:t>
+      </w:r>
+      <w:r>
+        <w:rPr>
+          <w:rFonts w:hint="eastAsia"/>
+        </w:rPr>
+        <w:t xml:space="preserve">; </w:t>
+      </w:r>
+    </w:p>
+    <w:p>
+      <w:r>
+        <w:t>python .\step2_</w:t>
+      </w:r>
+      <w:r>
+        <w:rPr>
+          <w:rFonts w:hint="eastAsia"/>
+        </w:rPr>
+        <w:t>glm_fdr</w:t>
+      </w:r>
+      <w:r>
+        <w:t>.py --event "Auditory_inRep"  --task_Tag "Repeat" --glm_fea "</w:t>
+      </w:r>
+      <w:r>
+        <w:t>Acoustic</w:t>
+      </w:r>
+      <w:r>
+        <w:t>" --wordness "ALL"</w:t>
+      </w:r>
+      <w:r>
+        <w:rPr>
+          <w:rFonts w:hint="eastAsia"/>
+        </w:rPr>
+        <w:t xml:space="preserve">; </w:t>
+      </w:r>
+    </w:p>
+    <w:p>
+      <w:r>
+        <w:t>python .\step2_</w:t>
+      </w:r>
+      <w:r>
+        <w:rPr>
+          <w:rFonts w:hint="eastAsia"/>
+        </w:rPr>
+        <w:t>glm_fdr</w:t>
+      </w:r>
+      <w:r>
+        <w:t>.py --event "Resp_inRep"  --task_Tag "Repeat" --glm_fea "</w:t>
+      </w:r>
+      <w:r>
+        <w:t>Acoustic</w:t>
+      </w:r>
+      <w:r>
+        <w:t>" --wordness "ALL"</w:t>
+      </w:r>
+      <w:r>
+        <w:rPr>
+          <w:rFonts w:hint="eastAsia"/>
+        </w:rPr>
+        <w:t>;</w:t>
+      </w:r>
+    </w:p>
+    <w:p>
+      <w:r>
+        <w:t>python .\step2_</w:t>
+      </w:r>
+      <w:r>
+        <w:rPr>
+          <w:rFonts w:hint="eastAsia"/>
+        </w:rPr>
+        <w:t>glm_fdr</w:t>
+      </w:r>
+      <w:r>
+        <w:t>.py --event "</w:t>
+      </w:r>
+      <w:r>
+        <w:rPr>
+          <w:rFonts w:hint="eastAsia"/>
+        </w:rPr>
+        <w:t>Cue</w:t>
+      </w:r>
+      <w:r>
+        <w:t>_inRep"  --task_Tag "Repeat" --glm_fea "</w:t>
+      </w:r>
+      <w:r>
+        <w:t>Phonemic</w:t>
+      </w:r>
+      <w:r>
+        <w:t>" --wordness "ALL"</w:t>
+      </w:r>
+      <w:r>
+        <w:rPr>
+          <w:rFonts w:hint="eastAsia"/>
+        </w:rPr>
+        <w:t xml:space="preserve">; </w:t>
+      </w:r>
+    </w:p>
+    <w:p>
+      <w:r>
         <w:lastRenderedPageBreak/>
-        <w:t># When glm output is beta, get original significance, but also do time cluster correction</w:t>
-      </w:r>
-    </w:p>
-    <w:p>
-      <w:r>
-        <w:t>python .\step2_</w:t>
-      </w:r>
-      <w:r>
-        <w:rPr>
-          <w:rFonts w:hint="eastAsia"/>
-        </w:rPr>
-        <w:t>glm_fdr</w:t>
-      </w:r>
-      <w:r>
-        <w:t>.py --event "</w:t>
-      </w:r>
-      <w:r>
-        <w:rPr>
-          <w:rFonts w:hint="eastAsia"/>
-        </w:rPr>
-        <w:t>Cue</w:t>
-      </w:r>
-      <w:r>
-        <w:t>_inRep"  --task_Tag "Repeat" --glm_fea "</w:t>
-      </w:r>
-      <w:r>
-        <w:t>Acoustic</w:t>
-      </w:r>
-      <w:r>
-        <w:t>" --wordness "ALL"</w:t>
-      </w:r>
-      <w:r>
-        <w:rPr>
-          <w:rFonts w:hint="eastAsia"/>
-        </w:rPr>
-        <w:t xml:space="preserve">; </w:t>
-      </w:r>
-    </w:p>
-    <w:p>
-      <w:r>
-        <w:t>python .\step2_</w:t>
-      </w:r>
-      <w:r>
-        <w:rPr>
-          <w:rFonts w:hint="eastAsia"/>
-        </w:rPr>
-        <w:t>glm_fdr</w:t>
-      </w:r>
-      <w:r>
-        <w:t>.py --event "Auditory_inRep"  --task_Tag "Repeat" --glm_fea "</w:t>
-      </w:r>
-      <w:r>
-        <w:t>Acoustic</w:t>
-      </w:r>
-      <w:r>
-        <w:t>" --wordness "ALL"</w:t>
-      </w:r>
-      <w:r>
-        <w:rPr>
-          <w:rFonts w:hint="eastAsia"/>
-        </w:rPr>
-        <w:t xml:space="preserve">; </w:t>
-      </w:r>
-    </w:p>
-    <w:p>
-      <w:r>
-        <w:t>python .\step2_</w:t>
-      </w:r>
-      <w:r>
-        <w:rPr>
-          <w:rFonts w:hint="eastAsia"/>
-        </w:rPr>
-        <w:t>glm_fdr</w:t>
-      </w:r>
-      <w:r>
-        <w:t>.py --event "Resp_inRep"  --task_Tag "Repeat" --glm_fea "</w:t>
-      </w:r>
-      <w:r>
-        <w:t>Acoustic</w:t>
-      </w:r>
-      <w:r>
-        <w:t>" --wordness "ALL"</w:t>
-      </w:r>
-      <w:r>
-        <w:rPr>
-          <w:rFonts w:hint="eastAsia"/>
-        </w:rPr>
-        <w:t>;</w:t>
-      </w:r>
-    </w:p>
-    <w:p>
-      <w:r>
-        <w:t>python .\step2_</w:t>
-      </w:r>
-      <w:r>
-        <w:rPr>
-          <w:rFonts w:hint="eastAsia"/>
-        </w:rPr>
-        <w:t>glm_fdr</w:t>
-      </w:r>
-      <w:r>
-        <w:t>.py --event "</w:t>
-      </w:r>
-      <w:r>
-        <w:rPr>
-          <w:rFonts w:hint="eastAsia"/>
-        </w:rPr>
-        <w:t>Cue</w:t>
-      </w:r>
-      <w:r>
-        <w:t>_inRep"  --task_Tag "Repeat" --glm_fea "</w:t>
-      </w:r>
-      <w:r>
-        <w:t>Phonemic</w:t>
-      </w:r>
-      <w:r>
-        <w:t>" --wordness "ALL"</w:t>
-      </w:r>
-      <w:r>
-        <w:rPr>
-          <w:rFonts w:hint="eastAsia"/>
-        </w:rPr>
-        <w:t xml:space="preserve">; </w:t>
-      </w:r>
-    </w:p>
-    <w:p>
-      <w:r>
         <w:t>python .\step2_</w:t>
       </w:r>
       <w:r>
@@ -4518,7 +6398,6 @@
         </w:rPr>
       </w:pPr>
       <w:r>
-        <w:lastRenderedPageBreak/>
         <w:t xml:space="preserve"> </w:t>
       </w:r>
       <w:r>
@@ -5040,7 +6919,7 @@
   <w:style w:type="paragraph" w:default="1" w:styleId="Normal">
     <w:name w:val="Normal"/>
     <w:qFormat/>
-    <w:rsid w:val="004C028C"/>
+    <w:rsid w:val="004546C0"/>
   </w:style>
   <w:style w:type="paragraph" w:styleId="Heading1">
     <w:name w:val="heading 1"/>

</xml_diff>

<commit_message>
**Binned GLM** get time windows of the traces, average, and do GLMs upon the averaged time window bins.
</commit_message>
<xml_diff>
--- a/projects/GLM/lines commands.docx
+++ b/projects/GLM/lines commands.docx
@@ -3,6 +3,110 @@
 <w:document xmlns:wpc="http://schemas.microsoft.com/office/word/2010/wordprocessingCanvas" xmlns:cx="http://schemas.microsoft.com/office/drawing/2014/chartex" xmlns:cx1="http://schemas.microsoft.com/office/drawing/2015/9/8/chartex" xmlns:cx2="http://schemas.microsoft.com/office/drawing/2015/10/21/chartex" xmlns:cx3="http://schemas.microsoft.com/office/drawing/2016/5/9/chartex" xmlns:cx4="http://schemas.microsoft.com/office/drawing/2016/5/10/chartex" xmlns:cx5="http://schemas.microsoft.com/office/drawing/2016/5/11/chartex" xmlns:cx6="http://schemas.microsoft.com/office/drawing/2016/5/12/chartex" xmlns:cx7="http://schemas.microsoft.com/office/drawing/2016/5/13/chartex" xmlns:cx8="http://schemas.microsoft.com/office/drawing/2016/5/14/chartex" xmlns:mc="http://schemas.openxmlformats.org/markup-compatibility/2006" xmlns:aink="http://schemas.microsoft.com/office/drawing/2016/ink" xmlns:am3d="http://schemas.microsoft.com/office/drawing/2017/model3d" xmlns:o="urn:schemas-microsoft-com:office:office" xmlns:oel="http://schemas.microsoft.com/office/2019/extlst" xmlns:r="http://schemas.openxmlformats.org/officeDocument/2006/relationships" xmlns:m="http://schemas.openxmlformats.org/officeDocument/2006/math" xmlns:v="urn:schemas-microsoft-com:vml" xmlns:wp14="http://schemas.microsoft.com/office/word/2010/wordprocessingDrawing" xmlns:wp="http://schemas.openxmlformats.org/drawingml/2006/wordprocessingDrawing" xmlns:w10="urn:schemas-microsoft-com:office:word" xmlns:w="http://schemas.openxmlformats.org/wordprocessingml/2006/main" xmlns:w14="http://schemas.microsoft.com/office/word/2010/wordml" xmlns:w15="http://schemas.microsoft.com/office/word/2012/wordml" xmlns:w16cex="http://schemas.microsoft.com/office/word/2018/wordml/cex" xmlns:w16cid="http://schemas.microsoft.com/office/word/2016/wordml/cid" xmlns:w16="http://schemas.microsoft.com/office/word/2018/wordml" xmlns:w16du="http://schemas.microsoft.com/office/word/2023/wordml/word16du" xmlns:w16sdtdh="http://schemas.microsoft.com/office/word/2020/wordml/sdtdatahash" xmlns:w16sdtfl="http://schemas.microsoft.com/office/word/2024/wordml/sdtformatlock" xmlns:w16se="http://schemas.microsoft.com/office/word/2015/wordml/symex" xmlns:wpg="http://schemas.microsoft.com/office/word/2010/wordprocessingGroup" xmlns:wpi="http://schemas.microsoft.com/office/word/2010/wordprocessingInk" xmlns:wne="http://schemas.microsoft.com/office/word/2006/wordml" xmlns:wps="http://schemas.microsoft.com/office/word/2010/wordprocessingShape" mc:Ignorable="w14 w15 w16se w16cid w16 w16cex w16sdtdh w16sdtfl w16du wp14">
   <w:body>
     <w:p>
+      <w:r>
+        <w:t># For testing</w:t>
+      </w:r>
+    </w:p>
+    <w:p>
+      <w:r>
+        <w:t>e</w:t>
+      </w:r>
+      <w:r>
+        <w:t>vent</w:t>
+      </w:r>
+      <w:r>
+        <w:t>=</w:t>
+      </w:r>
+      <w:r>
+        <w:t>"</w:t>
+      </w:r>
+      <w:proofErr w:type="spellStart"/>
+      <w:r>
+        <w:t>Auditory_inRep</w:t>
+      </w:r>
+      <w:proofErr w:type="spellEnd"/>
+      <w:r>
+        <w:t>"</w:t>
+      </w:r>
+    </w:p>
+    <w:p>
+      <w:proofErr w:type="spellStart"/>
+      <w:r>
+        <w:t>task_Tag</w:t>
+      </w:r>
+      <w:proofErr w:type="spellEnd"/>
+      <w:r>
+        <w:t>=</w:t>
+      </w:r>
+      <w:r>
+        <w:t>"Repeat"</w:t>
+      </w:r>
+    </w:p>
+    <w:p>
+      <w:proofErr w:type="spellStart"/>
+      <w:r>
+        <w:t>glm_fea</w:t>
+      </w:r>
+      <w:proofErr w:type="spellEnd"/>
+      <w:r>
+        <w:t>=</w:t>
+      </w:r>
+      <w:r>
+        <w:t>"</w:t>
+      </w:r>
+      <w:proofErr w:type="spellStart"/>
+      <w:r>
+        <w:t>Rep_YN</w:t>
+      </w:r>
+      <w:proofErr w:type="spellEnd"/>
+      <w:r>
+        <w:t>"</w:t>
+      </w:r>
+    </w:p>
+    <w:p>
+      <w:proofErr w:type="spellStart"/>
+      <w:r>
+        <w:t>wordness</w:t>
+      </w:r>
+      <w:proofErr w:type="spellEnd"/>
+      <w:r>
+        <w:t>=</w:t>
+      </w:r>
+      <w:r>
+        <w:t>"ALL"</w:t>
+      </w:r>
+    </w:p>
+    <w:p>
+      <w:proofErr w:type="spellStart"/>
+      <w:r>
+        <w:t>glm_out</w:t>
+      </w:r>
+      <w:proofErr w:type="spellEnd"/>
+      <w:r>
+        <w:t>=</w:t>
+      </w:r>
+      <w:r>
+        <w:t>"beta"</w:t>
+      </w:r>
+    </w:p>
+    <w:p>
+      <w:r>
+        <w:t>stat=</w:t>
+      </w:r>
+      <w:r>
+        <w:t>"</w:t>
+      </w:r>
+      <w:proofErr w:type="spellStart"/>
+      <w:r>
+        <w:t>zscore</w:t>
+      </w:r>
+      <w:proofErr w:type="spellEnd"/>
+      <w:r>
+        <w:t>"</w:t>
+      </w:r>
+    </w:p>
+    <w:p/>
+    <w:p>
       <w:proofErr w:type="gramStart"/>
       <w:r>
         <w:t>python .</w:t>
@@ -788,6 +892,7 @@
     <w:p>
       <w:proofErr w:type="gramStart"/>
       <w:r>
+        <w:lastRenderedPageBreak/>
         <w:t>python .</w:t>
       </w:r>
       <w:proofErr w:type="gramEnd"/>
@@ -1164,12 +1269,882 @@
     <w:p>
       <w:proofErr w:type="gramStart"/>
       <w:r>
+        <w:t>python .</w:t>
+      </w:r>
+      <w:proofErr w:type="gramEnd"/>
+      <w:r>
+        <w:t>\step2_time_cluster.py --event "</w:t>
+      </w:r>
+      <w:proofErr w:type="spellStart"/>
+      <w:r>
+        <w:t>Auditory_inRep</w:t>
+      </w:r>
+      <w:proofErr w:type="spellEnd"/>
+      <w:proofErr w:type="gramStart"/>
+      <w:r>
+        <w:t>"  --</w:t>
+      </w:r>
+      <w:proofErr w:type="spellStart"/>
+      <w:proofErr w:type="gramEnd"/>
+      <w:r>
+        <w:t>task_Tag</w:t>
+      </w:r>
+      <w:proofErr w:type="spellEnd"/>
+      <w:r>
+        <w:t xml:space="preserve"> "Repeat" --</w:t>
+      </w:r>
+      <w:proofErr w:type="spellStart"/>
+      <w:r>
+        <w:t>glm_fea</w:t>
+      </w:r>
+      <w:proofErr w:type="spellEnd"/>
+      <w:r>
+        <w:t xml:space="preserve"> "</w:t>
+      </w:r>
+      <w:r>
+        <w:rPr>
+          <w:rFonts w:hint="eastAsia"/>
+        </w:rPr>
+        <w:t>Acoustic</w:t>
+      </w:r>
+      <w:r>
+        <w:t>" --</w:t>
+      </w:r>
+      <w:proofErr w:type="spellStart"/>
+      <w:r>
+        <w:t>wordness</w:t>
+      </w:r>
+      <w:proofErr w:type="spellEnd"/>
+      <w:r>
+        <w:t xml:space="preserve"> "</w:t>
+      </w:r>
+      <w:r>
+        <w:rPr>
+          <w:rFonts w:hint="eastAsia"/>
+        </w:rPr>
+        <w:t>Word</w:t>
+      </w:r>
+      <w:proofErr w:type="gramStart"/>
+      <w:r>
+        <w:t>"</w:t>
+      </w:r>
+      <w:r>
+        <w:rPr>
+          <w:rFonts w:hint="eastAsia"/>
+        </w:rPr>
+        <w:t>;</w:t>
+      </w:r>
+      <w:proofErr w:type="gramEnd"/>
+      <w:r>
+        <w:rPr>
+          <w:rFonts w:hint="eastAsia"/>
+        </w:rPr>
+        <w:t xml:space="preserve"> </w:t>
+      </w:r>
+    </w:p>
+    <w:p>
+      <w:proofErr w:type="gramStart"/>
+      <w:r>
+        <w:t>python .</w:t>
+      </w:r>
+      <w:proofErr w:type="gramEnd"/>
+      <w:r>
+        <w:t>\step1_glm_permute.py --event "</w:t>
+      </w:r>
+      <w:proofErr w:type="spellStart"/>
+      <w:r>
+        <w:t>Auditory_inRep</w:t>
+      </w:r>
+      <w:proofErr w:type="spellEnd"/>
+      <w:proofErr w:type="gramStart"/>
+      <w:r>
+        <w:t>"  --</w:t>
+      </w:r>
+      <w:proofErr w:type="spellStart"/>
+      <w:proofErr w:type="gramEnd"/>
+      <w:r>
+        <w:t>task_Tag</w:t>
+      </w:r>
+      <w:proofErr w:type="spellEnd"/>
+      <w:r>
+        <w:t xml:space="preserve"> "Repeat" --</w:t>
+      </w:r>
+      <w:proofErr w:type="spellStart"/>
+      <w:r>
+        <w:t>glm_fea</w:t>
+      </w:r>
+      <w:proofErr w:type="spellEnd"/>
+      <w:r>
+        <w:t xml:space="preserve"> "</w:t>
+      </w:r>
+      <w:r>
+        <w:rPr>
+          <w:rFonts w:hint="eastAsia"/>
+        </w:rPr>
+        <w:t>Phonemic</w:t>
+      </w:r>
+      <w:r>
+        <w:t>" --</w:t>
+      </w:r>
+      <w:proofErr w:type="spellStart"/>
+      <w:r>
+        <w:t>wordness</w:t>
+      </w:r>
+      <w:proofErr w:type="spellEnd"/>
+      <w:r>
+        <w:t xml:space="preserve"> "</w:t>
+      </w:r>
+      <w:r>
+        <w:rPr>
+          <w:rFonts w:hint="eastAsia"/>
+        </w:rPr>
+        <w:t>Word</w:t>
+      </w:r>
+      <w:r>
+        <w:t>"</w:t>
+      </w:r>
+      <w:r>
+        <w:rPr>
+          <w:rFonts w:hint="eastAsia"/>
+        </w:rPr>
+        <w:t xml:space="preserve"> --</w:t>
+      </w:r>
+      <w:proofErr w:type="spellStart"/>
+      <w:r>
+        <w:t>glm_out</w:t>
+      </w:r>
+      <w:proofErr w:type="spellEnd"/>
+      <w:r>
+        <w:rPr>
+          <w:rFonts w:hint="eastAsia"/>
+        </w:rPr>
+        <w:t xml:space="preserve"> </w:t>
+      </w:r>
+      <w:r>
+        <w:t>"</w:t>
+      </w:r>
+      <w:proofErr w:type="spellStart"/>
+      <w:r>
+        <w:t>beta</w:t>
+      </w:r>
+      <w:r>
+        <w:rPr>
+          <w:rFonts w:hint="eastAsia"/>
+        </w:rPr>
+        <w:t>_abs</w:t>
+      </w:r>
+      <w:proofErr w:type="spellEnd"/>
+      <w:proofErr w:type="gramStart"/>
+      <w:r>
+        <w:t>";</w:t>
+      </w:r>
+      <w:proofErr w:type="gramEnd"/>
+      <w:r>
+        <w:rPr>
+          <w:rFonts w:eastAsia="Yu Mincho" w:hint="eastAsia"/>
+          <w:lang w:eastAsia="ja-JP"/>
+        </w:rPr>
+        <w:t xml:space="preserve"> </w:t>
+      </w:r>
+    </w:p>
+    <w:p>
+      <w:proofErr w:type="gramStart"/>
+      <w:r>
+        <w:t>python .</w:t>
+      </w:r>
+      <w:proofErr w:type="gramEnd"/>
+      <w:r>
+        <w:t>\step2_time_cluster.py --event "</w:t>
+      </w:r>
+      <w:proofErr w:type="spellStart"/>
+      <w:r>
+        <w:t>Auditory_inRep</w:t>
+      </w:r>
+      <w:proofErr w:type="spellEnd"/>
+      <w:proofErr w:type="gramStart"/>
+      <w:r>
+        <w:t>"  --</w:t>
+      </w:r>
+      <w:proofErr w:type="spellStart"/>
+      <w:proofErr w:type="gramEnd"/>
+      <w:r>
+        <w:t>task_Tag</w:t>
+      </w:r>
+      <w:proofErr w:type="spellEnd"/>
+      <w:r>
+        <w:t xml:space="preserve"> "Repeat" --</w:t>
+      </w:r>
+      <w:proofErr w:type="spellStart"/>
+      <w:r>
+        <w:t>glm_fea</w:t>
+      </w:r>
+      <w:proofErr w:type="spellEnd"/>
+      <w:r>
+        <w:t xml:space="preserve"> "</w:t>
+      </w:r>
+      <w:r>
+        <w:rPr>
+          <w:rFonts w:hint="eastAsia"/>
+        </w:rPr>
+        <w:t>Phonemic</w:t>
+      </w:r>
+      <w:r>
+        <w:t>" --</w:t>
+      </w:r>
+      <w:proofErr w:type="spellStart"/>
+      <w:r>
+        <w:t>wordness</w:t>
+      </w:r>
+      <w:proofErr w:type="spellEnd"/>
+      <w:r>
+        <w:t xml:space="preserve"> "</w:t>
+      </w:r>
+      <w:r>
+        <w:rPr>
+          <w:rFonts w:hint="eastAsia"/>
+        </w:rPr>
+        <w:t>Word</w:t>
+      </w:r>
+      <w:proofErr w:type="gramStart"/>
+      <w:r>
+        <w:t>"</w:t>
+      </w:r>
+      <w:r>
+        <w:rPr>
+          <w:rFonts w:hint="eastAsia"/>
+        </w:rPr>
+        <w:t>;</w:t>
+      </w:r>
+      <w:proofErr w:type="gramEnd"/>
+      <w:r>
+        <w:rPr>
+          <w:rFonts w:hint="eastAsia"/>
+        </w:rPr>
+        <w:t xml:space="preserve"> </w:t>
+      </w:r>
+    </w:p>
+    <w:p/>
+    <w:p>
+      <w:proofErr w:type="gramStart"/>
+      <w:r>
+        <w:t>python .</w:t>
+      </w:r>
+      <w:proofErr w:type="gramEnd"/>
+      <w:r>
+        <w:t>\step1_glm_permute.py --event "</w:t>
+      </w:r>
+      <w:proofErr w:type="spellStart"/>
+      <w:r>
+        <w:t>Auditory_in</w:t>
+      </w:r>
+      <w:r>
+        <w:rPr>
+          <w:rFonts w:hint="eastAsia"/>
+        </w:rPr>
+        <w:t>YN</w:t>
+      </w:r>
+      <w:proofErr w:type="spellEnd"/>
+      <w:proofErr w:type="gramStart"/>
+      <w:r>
+        <w:t>"  --</w:t>
+      </w:r>
+      <w:proofErr w:type="spellStart"/>
+      <w:proofErr w:type="gramEnd"/>
+      <w:r>
+        <w:t>task_Tag</w:t>
+      </w:r>
+      <w:proofErr w:type="spellEnd"/>
+      <w:r>
+        <w:t xml:space="preserve"> "</w:t>
+      </w:r>
+      <w:proofErr w:type="spellStart"/>
+      <w:r>
+        <w:rPr>
+          <w:rFonts w:hint="eastAsia"/>
+        </w:rPr>
+        <w:t>Yes_No</w:t>
+      </w:r>
+      <w:proofErr w:type="spellEnd"/>
+      <w:r>
+        <w:t>" --</w:t>
+      </w:r>
+      <w:proofErr w:type="spellStart"/>
+      <w:r>
+        <w:t>glm_fea</w:t>
+      </w:r>
+      <w:proofErr w:type="spellEnd"/>
+      <w:r>
+        <w:t xml:space="preserve"> "</w:t>
+      </w:r>
+      <w:r>
+        <w:rPr>
+          <w:rFonts w:hint="eastAsia"/>
+        </w:rPr>
+        <w:t>Acoustic</w:t>
+      </w:r>
+      <w:r>
+        <w:t>" --</w:t>
+      </w:r>
+      <w:proofErr w:type="spellStart"/>
+      <w:r>
+        <w:t>wordness</w:t>
+      </w:r>
+      <w:proofErr w:type="spellEnd"/>
+      <w:r>
+        <w:t xml:space="preserve"> "</w:t>
+      </w:r>
+      <w:r>
+        <w:rPr>
+          <w:rFonts w:hint="eastAsia"/>
+        </w:rPr>
+        <w:t>Word</w:t>
+      </w:r>
+      <w:r>
+        <w:t>"</w:t>
+      </w:r>
+      <w:r>
+        <w:rPr>
+          <w:rFonts w:hint="eastAsia"/>
+        </w:rPr>
+        <w:t xml:space="preserve"> --</w:t>
+      </w:r>
+      <w:proofErr w:type="spellStart"/>
+      <w:r>
+        <w:t>glm_out</w:t>
+      </w:r>
+      <w:proofErr w:type="spellEnd"/>
+      <w:r>
+        <w:rPr>
+          <w:rFonts w:hint="eastAsia"/>
+        </w:rPr>
+        <w:t xml:space="preserve"> </w:t>
+      </w:r>
+      <w:r>
+        <w:t>"</w:t>
+      </w:r>
+      <w:proofErr w:type="spellStart"/>
+      <w:r>
+        <w:t>beta</w:t>
+      </w:r>
+      <w:r>
+        <w:rPr>
+          <w:rFonts w:hint="eastAsia"/>
+        </w:rPr>
+        <w:t>_abs</w:t>
+      </w:r>
+      <w:proofErr w:type="spellEnd"/>
+      <w:proofErr w:type="gramStart"/>
+      <w:r>
+        <w:t>";</w:t>
+      </w:r>
+      <w:proofErr w:type="gramEnd"/>
+      <w:r>
+        <w:rPr>
+          <w:rFonts w:eastAsia="Yu Mincho" w:hint="eastAsia"/>
+          <w:lang w:eastAsia="ja-JP"/>
+        </w:rPr>
+        <w:t xml:space="preserve"> </w:t>
+      </w:r>
+    </w:p>
+    <w:p>
+      <w:proofErr w:type="gramStart"/>
+      <w:r>
+        <w:t>python .</w:t>
+      </w:r>
+      <w:proofErr w:type="gramEnd"/>
+      <w:r>
+        <w:t>\step2_time_cluster.py --event "</w:t>
+      </w:r>
+      <w:proofErr w:type="spellStart"/>
+      <w:r>
+        <w:t>Auditory_in</w:t>
+      </w:r>
+      <w:r>
+        <w:rPr>
+          <w:rFonts w:hint="eastAsia"/>
+        </w:rPr>
+        <w:t>YN</w:t>
+      </w:r>
+      <w:proofErr w:type="spellEnd"/>
+      <w:proofErr w:type="gramStart"/>
+      <w:r>
+        <w:t>"  --</w:t>
+      </w:r>
+      <w:proofErr w:type="spellStart"/>
+      <w:proofErr w:type="gramEnd"/>
+      <w:r>
+        <w:t>task_Tag</w:t>
+      </w:r>
+      <w:proofErr w:type="spellEnd"/>
+      <w:r>
+        <w:t xml:space="preserve"> "</w:t>
+      </w:r>
+      <w:proofErr w:type="spellStart"/>
+      <w:r>
+        <w:rPr>
+          <w:rFonts w:hint="eastAsia"/>
+        </w:rPr>
+        <w:t>Yes_No</w:t>
+      </w:r>
+      <w:proofErr w:type="spellEnd"/>
+      <w:r>
+        <w:t>" --</w:t>
+      </w:r>
+      <w:proofErr w:type="spellStart"/>
+      <w:r>
+        <w:t>glm_fea</w:t>
+      </w:r>
+      <w:proofErr w:type="spellEnd"/>
+      <w:r>
+        <w:t xml:space="preserve"> "</w:t>
+      </w:r>
+      <w:r>
+        <w:rPr>
+          <w:rFonts w:hint="eastAsia"/>
+        </w:rPr>
+        <w:t>Acoustic</w:t>
+      </w:r>
+      <w:r>
+        <w:t>" --</w:t>
+      </w:r>
+      <w:proofErr w:type="spellStart"/>
+      <w:r>
+        <w:t>wordness</w:t>
+      </w:r>
+      <w:proofErr w:type="spellEnd"/>
+      <w:r>
+        <w:t xml:space="preserve"> "</w:t>
+      </w:r>
+      <w:r>
+        <w:rPr>
+          <w:rFonts w:hint="eastAsia"/>
+        </w:rPr>
+        <w:t>Word</w:t>
+      </w:r>
+      <w:proofErr w:type="gramStart"/>
+      <w:r>
+        <w:t>"</w:t>
+      </w:r>
+      <w:r>
+        <w:rPr>
+          <w:rFonts w:hint="eastAsia"/>
+        </w:rPr>
+        <w:t>;</w:t>
+      </w:r>
+      <w:proofErr w:type="gramEnd"/>
+      <w:r>
+        <w:rPr>
+          <w:rFonts w:hint="eastAsia"/>
+        </w:rPr>
+        <w:t xml:space="preserve"> </w:t>
+      </w:r>
+    </w:p>
+    <w:p>
+      <w:proofErr w:type="gramStart"/>
+      <w:r>
+        <w:t>python .</w:t>
+      </w:r>
+      <w:proofErr w:type="gramEnd"/>
+      <w:r>
+        <w:t>\step1_glm_permute.py --event "</w:t>
+      </w:r>
+      <w:proofErr w:type="spellStart"/>
+      <w:r>
+        <w:t>Auditory_in</w:t>
+      </w:r>
+      <w:r>
+        <w:rPr>
+          <w:rFonts w:hint="eastAsia"/>
+        </w:rPr>
+        <w:t>YN</w:t>
+      </w:r>
+      <w:proofErr w:type="spellEnd"/>
+      <w:proofErr w:type="gramStart"/>
+      <w:r>
+        <w:t>"  --</w:t>
+      </w:r>
+      <w:proofErr w:type="spellStart"/>
+      <w:proofErr w:type="gramEnd"/>
+      <w:r>
+        <w:t>task_Tag</w:t>
+      </w:r>
+      <w:proofErr w:type="spellEnd"/>
+      <w:r>
+        <w:t xml:space="preserve"> "</w:t>
+      </w:r>
+      <w:proofErr w:type="spellStart"/>
+      <w:r>
+        <w:rPr>
+          <w:rFonts w:hint="eastAsia"/>
+        </w:rPr>
+        <w:t>Yes_No</w:t>
+      </w:r>
+      <w:proofErr w:type="spellEnd"/>
+      <w:r>
+        <w:t>" --</w:t>
+      </w:r>
+      <w:proofErr w:type="spellStart"/>
+      <w:r>
+        <w:t>glm_fea</w:t>
+      </w:r>
+      <w:proofErr w:type="spellEnd"/>
+      <w:r>
+        <w:t xml:space="preserve"> "</w:t>
+      </w:r>
+      <w:r>
+        <w:rPr>
+          <w:rFonts w:hint="eastAsia"/>
+        </w:rPr>
+        <w:t>Phonemic</w:t>
+      </w:r>
+      <w:r>
+        <w:t>" --</w:t>
+      </w:r>
+      <w:proofErr w:type="spellStart"/>
+      <w:r>
+        <w:t>wordness</w:t>
+      </w:r>
+      <w:proofErr w:type="spellEnd"/>
+      <w:r>
+        <w:t xml:space="preserve"> "</w:t>
+      </w:r>
+      <w:r>
+        <w:rPr>
+          <w:rFonts w:hint="eastAsia"/>
+        </w:rPr>
+        <w:t>Word</w:t>
+      </w:r>
+      <w:r>
+        <w:t>"</w:t>
+      </w:r>
+      <w:r>
+        <w:rPr>
+          <w:rFonts w:hint="eastAsia"/>
+        </w:rPr>
+        <w:t xml:space="preserve"> --</w:t>
+      </w:r>
+      <w:proofErr w:type="spellStart"/>
+      <w:r>
+        <w:t>glm_out</w:t>
+      </w:r>
+      <w:proofErr w:type="spellEnd"/>
+      <w:r>
+        <w:rPr>
+          <w:rFonts w:hint="eastAsia"/>
+        </w:rPr>
+        <w:t xml:space="preserve"> </w:t>
+      </w:r>
+      <w:r>
+        <w:t>"</w:t>
+      </w:r>
+      <w:proofErr w:type="spellStart"/>
+      <w:r>
+        <w:t>beta</w:t>
+      </w:r>
+      <w:r>
+        <w:rPr>
+          <w:rFonts w:hint="eastAsia"/>
+        </w:rPr>
+        <w:t>_abs</w:t>
+      </w:r>
+      <w:proofErr w:type="spellEnd"/>
+      <w:proofErr w:type="gramStart"/>
+      <w:r>
+        <w:t>";</w:t>
+      </w:r>
+      <w:proofErr w:type="gramEnd"/>
+      <w:r>
+        <w:rPr>
+          <w:rFonts w:eastAsia="Yu Mincho" w:hint="eastAsia"/>
+          <w:lang w:eastAsia="ja-JP"/>
+        </w:rPr>
+        <w:t xml:space="preserve"> </w:t>
+      </w:r>
+    </w:p>
+    <w:p>
+      <w:proofErr w:type="gramStart"/>
+      <w:r>
+        <w:t>python .</w:t>
+      </w:r>
+      <w:proofErr w:type="gramEnd"/>
+      <w:r>
+        <w:t>\step2_time_cluster.py --event "</w:t>
+      </w:r>
+      <w:proofErr w:type="spellStart"/>
+      <w:r>
+        <w:t>Auditory_in</w:t>
+      </w:r>
+      <w:r>
+        <w:rPr>
+          <w:rFonts w:hint="eastAsia"/>
+        </w:rPr>
+        <w:t>YN</w:t>
+      </w:r>
+      <w:proofErr w:type="spellEnd"/>
+      <w:proofErr w:type="gramStart"/>
+      <w:r>
+        <w:t>"  --</w:t>
+      </w:r>
+      <w:proofErr w:type="spellStart"/>
+      <w:proofErr w:type="gramEnd"/>
+      <w:r>
+        <w:t>task_Tag</w:t>
+      </w:r>
+      <w:proofErr w:type="spellEnd"/>
+      <w:r>
+        <w:t xml:space="preserve"> "</w:t>
+      </w:r>
+      <w:proofErr w:type="spellStart"/>
+      <w:r>
+        <w:rPr>
+          <w:rFonts w:hint="eastAsia"/>
+        </w:rPr>
+        <w:t>Yes_No</w:t>
+      </w:r>
+      <w:proofErr w:type="spellEnd"/>
+      <w:r>
+        <w:t>" --</w:t>
+      </w:r>
+      <w:proofErr w:type="spellStart"/>
+      <w:r>
+        <w:t>glm_fea</w:t>
+      </w:r>
+      <w:proofErr w:type="spellEnd"/>
+      <w:r>
+        <w:t xml:space="preserve"> "</w:t>
+      </w:r>
+      <w:r>
+        <w:rPr>
+          <w:rFonts w:hint="eastAsia"/>
+        </w:rPr>
+        <w:t>Phonemic</w:t>
+      </w:r>
+      <w:r>
+        <w:t>" --</w:t>
+      </w:r>
+      <w:proofErr w:type="spellStart"/>
+      <w:r>
+        <w:t>wordness</w:t>
+      </w:r>
+      <w:proofErr w:type="spellEnd"/>
+      <w:r>
+        <w:t xml:space="preserve"> "</w:t>
+      </w:r>
+      <w:r>
+        <w:rPr>
+          <w:rFonts w:hint="eastAsia"/>
+        </w:rPr>
+        <w:t>Word</w:t>
+      </w:r>
+      <w:proofErr w:type="gramStart"/>
+      <w:r>
+        <w:t>"</w:t>
+      </w:r>
+      <w:r>
+        <w:rPr>
+          <w:rFonts w:hint="eastAsia"/>
+        </w:rPr>
+        <w:t>;</w:t>
+      </w:r>
+      <w:proofErr w:type="gramEnd"/>
+      <w:r>
+        <w:rPr>
+          <w:rFonts w:hint="eastAsia"/>
+        </w:rPr>
+        <w:t xml:space="preserve"> </w:t>
+      </w:r>
+    </w:p>
+    <w:p/>
+    <w:p>
+      <w:proofErr w:type="gramStart"/>
+      <w:r>
+        <w:t>python .</w:t>
+      </w:r>
+      <w:proofErr w:type="gramEnd"/>
+      <w:r>
+        <w:t>\step1_glm_permute.py --event "</w:t>
+      </w:r>
+      <w:proofErr w:type="spellStart"/>
+      <w:r>
+        <w:t>Auditory_inRep</w:t>
+      </w:r>
+      <w:proofErr w:type="spellEnd"/>
+      <w:proofErr w:type="gramStart"/>
+      <w:r>
+        <w:t>"  --</w:t>
+      </w:r>
+      <w:proofErr w:type="spellStart"/>
+      <w:proofErr w:type="gramEnd"/>
+      <w:r>
+        <w:t>task_Tag</w:t>
+      </w:r>
+      <w:proofErr w:type="spellEnd"/>
+      <w:r>
+        <w:t xml:space="preserve"> "Repeat" --</w:t>
+      </w:r>
+      <w:proofErr w:type="spellStart"/>
+      <w:r>
+        <w:t>glm_fea</w:t>
+      </w:r>
+      <w:proofErr w:type="spellEnd"/>
+      <w:r>
+        <w:t xml:space="preserve"> "</w:t>
+      </w:r>
+      <w:r>
+        <w:rPr>
+          <w:rFonts w:hint="eastAsia"/>
+        </w:rPr>
+        <w:t>Acoustic</w:t>
+      </w:r>
+      <w:r>
+        <w:t>" --</w:t>
+      </w:r>
+      <w:proofErr w:type="spellStart"/>
+      <w:r>
+        <w:t>wordness</w:t>
+      </w:r>
+      <w:proofErr w:type="spellEnd"/>
+      <w:r>
+        <w:t xml:space="preserve"> "</w:t>
+      </w:r>
+      <w:r>
+        <w:rPr>
+          <w:rFonts w:hint="eastAsia"/>
+        </w:rPr>
+        <w:t>Nonword</w:t>
+      </w:r>
+      <w:r>
+        <w:t>"</w:t>
+      </w:r>
+      <w:r>
+        <w:rPr>
+          <w:rFonts w:hint="eastAsia"/>
+        </w:rPr>
+        <w:t xml:space="preserve"> --</w:t>
+      </w:r>
+      <w:proofErr w:type="spellStart"/>
+      <w:r>
+        <w:t>glm_out</w:t>
+      </w:r>
+      <w:proofErr w:type="spellEnd"/>
+      <w:r>
+        <w:rPr>
+          <w:rFonts w:hint="eastAsia"/>
+        </w:rPr>
+        <w:t xml:space="preserve"> </w:t>
+      </w:r>
+      <w:r>
+        <w:t>"</w:t>
+      </w:r>
+      <w:proofErr w:type="spellStart"/>
+      <w:r>
+        <w:t>beta</w:t>
+      </w:r>
+      <w:r>
+        <w:rPr>
+          <w:rFonts w:hint="eastAsia"/>
+        </w:rPr>
+        <w:t>_abs</w:t>
+      </w:r>
+      <w:proofErr w:type="spellEnd"/>
+      <w:proofErr w:type="gramStart"/>
+      <w:r>
+        <w:t>";</w:t>
+      </w:r>
+      <w:proofErr w:type="gramEnd"/>
+      <w:r>
+        <w:rPr>
+          <w:rFonts w:eastAsia="Yu Mincho" w:hint="eastAsia"/>
+          <w:lang w:eastAsia="ja-JP"/>
+        </w:rPr>
+        <w:t xml:space="preserve"> </w:t>
+      </w:r>
+    </w:p>
+    <w:p>
+      <w:proofErr w:type="gramStart"/>
+      <w:r>
+        <w:t>python .</w:t>
+      </w:r>
+      <w:proofErr w:type="gramEnd"/>
+      <w:r>
+        <w:t>\step2_time_cluster.py --event "</w:t>
+      </w:r>
+      <w:proofErr w:type="spellStart"/>
+      <w:r>
+        <w:t>Auditory_inRep</w:t>
+      </w:r>
+      <w:proofErr w:type="spellEnd"/>
+      <w:proofErr w:type="gramStart"/>
+      <w:r>
+        <w:t>"  --</w:t>
+      </w:r>
+      <w:proofErr w:type="spellStart"/>
+      <w:proofErr w:type="gramEnd"/>
+      <w:r>
+        <w:t>task_Tag</w:t>
+      </w:r>
+      <w:proofErr w:type="spellEnd"/>
+      <w:r>
+        <w:t xml:space="preserve"> "Repeat" --</w:t>
+      </w:r>
+      <w:proofErr w:type="spellStart"/>
+      <w:r>
+        <w:t>glm_fea</w:t>
+      </w:r>
+      <w:proofErr w:type="spellEnd"/>
+      <w:r>
+        <w:t xml:space="preserve"> "</w:t>
+      </w:r>
+      <w:r>
+        <w:rPr>
+          <w:rFonts w:hint="eastAsia"/>
+        </w:rPr>
+        <w:t>Acoustic</w:t>
+      </w:r>
+      <w:r>
+        <w:t>" --</w:t>
+      </w:r>
+      <w:proofErr w:type="spellStart"/>
+      <w:r>
+        <w:t>wordness</w:t>
+      </w:r>
+      <w:proofErr w:type="spellEnd"/>
+      <w:r>
+        <w:t xml:space="preserve"> "</w:t>
+      </w:r>
+      <w:r>
+        <w:rPr>
+          <w:rFonts w:hint="eastAsia"/>
+        </w:rPr>
+        <w:t>Nonword</w:t>
+      </w:r>
+      <w:proofErr w:type="gramStart"/>
+      <w:r>
+        <w:t>"</w:t>
+      </w:r>
+      <w:r>
+        <w:rPr>
+          <w:rFonts w:hint="eastAsia"/>
+        </w:rPr>
+        <w:t>;</w:t>
+      </w:r>
+      <w:proofErr w:type="gramEnd"/>
+      <w:r>
+        <w:rPr>
+          <w:rFonts w:hint="eastAsia"/>
+        </w:rPr>
+        <w:t xml:space="preserve"> </w:t>
+      </w:r>
+    </w:p>
+    <w:p>
+      <w:proofErr w:type="gramStart"/>
+      <w:r>
         <w:lastRenderedPageBreak/>
         <w:t>python .</w:t>
       </w:r>
       <w:proofErr w:type="gramEnd"/>
       <w:r>
-        <w:t>\step2_time_cluster.py --event "</w:t>
+        <w:t>\step1_glm_permute.py --event "</w:t>
       </w:r>
       <w:proofErr w:type="spellStart"/>
       <w:r>
@@ -1201,7 +2176,7 @@
         <w:rPr>
           <w:rFonts w:hint="eastAsia"/>
         </w:rPr>
-        <w:t>Acoustic</w:t>
+        <w:t>Phonemic</w:t>
       </w:r>
       <w:r>
         <w:t>" --</w:t>
@@ -1218,83 +2193,7 @@
         <w:rPr>
           <w:rFonts w:hint="eastAsia"/>
         </w:rPr>
-        <w:t>Word</w:t>
-      </w:r>
-      <w:proofErr w:type="gramStart"/>
-      <w:r>
-        <w:t>"</w:t>
-      </w:r>
-      <w:r>
-        <w:rPr>
-          <w:rFonts w:hint="eastAsia"/>
-        </w:rPr>
-        <w:t>;</w:t>
-      </w:r>
-      <w:proofErr w:type="gramEnd"/>
-      <w:r>
-        <w:rPr>
-          <w:rFonts w:hint="eastAsia"/>
-        </w:rPr>
-        <w:t xml:space="preserve"> </w:t>
-      </w:r>
-    </w:p>
-    <w:p>
-      <w:proofErr w:type="gramStart"/>
-      <w:r>
-        <w:t>python .</w:t>
-      </w:r>
-      <w:proofErr w:type="gramEnd"/>
-      <w:r>
-        <w:t>\step1_glm_permute.py --event "</w:t>
-      </w:r>
-      <w:proofErr w:type="spellStart"/>
-      <w:r>
-        <w:t>Auditory_inRep</w:t>
-      </w:r>
-      <w:proofErr w:type="spellEnd"/>
-      <w:proofErr w:type="gramStart"/>
-      <w:r>
-        <w:t>"  --</w:t>
-      </w:r>
-      <w:proofErr w:type="spellStart"/>
-      <w:proofErr w:type="gramEnd"/>
-      <w:r>
-        <w:t>task_Tag</w:t>
-      </w:r>
-      <w:proofErr w:type="spellEnd"/>
-      <w:r>
-        <w:t xml:space="preserve"> "Repeat" --</w:t>
-      </w:r>
-      <w:proofErr w:type="spellStart"/>
-      <w:r>
-        <w:t>glm_fea</w:t>
-      </w:r>
-      <w:proofErr w:type="spellEnd"/>
-      <w:r>
-        <w:t xml:space="preserve"> "</w:t>
-      </w:r>
-      <w:r>
-        <w:rPr>
-          <w:rFonts w:hint="eastAsia"/>
-        </w:rPr>
-        <w:t>Phonemic</w:t>
-      </w:r>
-      <w:r>
-        <w:t>" --</w:t>
-      </w:r>
-      <w:proofErr w:type="spellStart"/>
-      <w:r>
-        <w:t>wordness</w:t>
-      </w:r>
-      <w:proofErr w:type="spellEnd"/>
-      <w:r>
-        <w:t xml:space="preserve"> "</w:t>
-      </w:r>
-      <w:r>
-        <w:rPr>
-          <w:rFonts w:hint="eastAsia"/>
-        </w:rPr>
-        <w:t>Word</w:t>
+        <w:t>Nonword</w:t>
       </w:r>
       <w:r>
         <w:t>"</w:t>
@@ -1399,7 +2298,7 @@
         <w:rPr>
           <w:rFonts w:hint="eastAsia"/>
         </w:rPr>
-        <w:t>Word</w:t>
+        <w:t>Nonword</w:t>
       </w:r>
       <w:proofErr w:type="gramStart"/>
       <w:r>
@@ -1493,7 +2392,7 @@
         <w:rPr>
           <w:rFonts w:hint="eastAsia"/>
         </w:rPr>
-        <w:t>Word</w:t>
+        <w:t>Nonword</w:t>
       </w:r>
       <w:r>
         <w:t>"</w:t>
@@ -1615,7 +2514,7 @@
         <w:rPr>
           <w:rFonts w:hint="eastAsia"/>
         </w:rPr>
-        <w:t>Word</w:t>
+        <w:t>Nonword</w:t>
       </w:r>
       <w:proofErr w:type="gramStart"/>
       <w:r>
@@ -1708,7 +2607,7 @@
         <w:rPr>
           <w:rFonts w:hint="eastAsia"/>
         </w:rPr>
-        <w:t>Word</w:t>
+        <w:t>Nonword</w:t>
       </w:r>
       <w:r>
         <w:t>"</w:t>
@@ -1830,7 +2729,7 @@
         <w:rPr>
           <w:rFonts w:hint="eastAsia"/>
         </w:rPr>
-        <w:t>Word</w:t>
+        <w:t>Nonword</w:t>
       </w:r>
       <w:proofErr w:type="gramStart"/>
       <w:r>
@@ -1890,7 +2789,7 @@
         <w:rPr>
           <w:rFonts w:hint="eastAsia"/>
         </w:rPr>
-        <w:t>Acoustic</w:t>
+        <w:t>Lexical</w:t>
       </w:r>
       <w:r>
         <w:t>" --</w:t>
@@ -1901,16 +2800,7 @@
       </w:r>
       <w:proofErr w:type="spellEnd"/>
       <w:r>
-        <w:t xml:space="preserve"> "</w:t>
-      </w:r>
-      <w:r>
-        <w:rPr>
-          <w:rFonts w:hint="eastAsia"/>
-        </w:rPr>
-        <w:t>Nonword</w:t>
-      </w:r>
-      <w:r>
-        <w:t>"</w:t>
+        <w:t xml:space="preserve"> "ALL"</w:t>
       </w:r>
       <w:r>
         <w:rPr>
@@ -1995,7 +2885,7 @@
         <w:rPr>
           <w:rFonts w:hint="eastAsia"/>
         </w:rPr>
-        <w:t>Acoustic</w:t>
+        <w:t>Lexical</w:t>
       </w:r>
       <w:r>
         <w:t>" --</w:t>
@@ -2006,13 +2896,7 @@
       </w:r>
       <w:proofErr w:type="spellEnd"/>
       <w:r>
-        <w:t xml:space="preserve"> "</w:t>
-      </w:r>
-      <w:r>
-        <w:rPr>
-          <w:rFonts w:hint="eastAsia"/>
-        </w:rPr>
-        <w:t>Nonword</w:t>
+        <w:t xml:space="preserve"> "ALL</w:t>
       </w:r>
       <w:proofErr w:type="gramStart"/>
       <w:r>
@@ -2043,7 +2927,13 @@
       </w:r>
       <w:proofErr w:type="spellStart"/>
       <w:r>
-        <w:t>Auditory_inRep</w:t>
+        <w:t>Auditory_in</w:t>
+      </w:r>
+      <w:r>
+        <w:rPr>
+          <w:rFonts w:hint="eastAsia"/>
+        </w:rPr>
+        <w:t>YN</w:t>
       </w:r>
       <w:proofErr w:type="spellEnd"/>
       <w:proofErr w:type="gramStart"/>
@@ -2057,7 +2947,18 @@
       </w:r>
       <w:proofErr w:type="spellEnd"/>
       <w:r>
-        <w:t xml:space="preserve"> "Repeat" --</w:t>
+        <w:t xml:space="preserve"> "</w:t>
+      </w:r>
+      <w:proofErr w:type="spellStart"/>
+      <w:r>
+        <w:rPr>
+          <w:rFonts w:hint="eastAsia"/>
+        </w:rPr>
+        <w:t>Yes_No</w:t>
+      </w:r>
+      <w:proofErr w:type="spellEnd"/>
+      <w:r>
+        <w:t>" --</w:t>
       </w:r>
       <w:proofErr w:type="spellStart"/>
       <w:r>
@@ -2071,7 +2972,7 @@
         <w:rPr>
           <w:rFonts w:hint="eastAsia"/>
         </w:rPr>
-        <w:t>Phonemic</w:t>
+        <w:t>Lexical</w:t>
       </w:r>
       <w:r>
         <w:t>" --</w:t>
@@ -2082,16 +2983,7 @@
       </w:r>
       <w:proofErr w:type="spellEnd"/>
       <w:r>
-        <w:t xml:space="preserve"> "</w:t>
-      </w:r>
-      <w:r>
-        <w:rPr>
-          <w:rFonts w:hint="eastAsia"/>
-        </w:rPr>
-        <w:t>Nonword</w:t>
-      </w:r>
-      <w:r>
-        <w:t>"</w:t>
+        <w:t xml:space="preserve"> "ALL"</w:t>
       </w:r>
       <w:r>
         <w:rPr>
@@ -2148,6 +3040,94 @@
       </w:r>
       <w:proofErr w:type="spellStart"/>
       <w:r>
+        <w:t>Auditory_in</w:t>
+      </w:r>
+      <w:r>
+        <w:rPr>
+          <w:rFonts w:hint="eastAsia"/>
+        </w:rPr>
+        <w:t>YN</w:t>
+      </w:r>
+      <w:proofErr w:type="spellEnd"/>
+      <w:proofErr w:type="gramStart"/>
+      <w:r>
+        <w:t>"  --</w:t>
+      </w:r>
+      <w:proofErr w:type="spellStart"/>
+      <w:proofErr w:type="gramEnd"/>
+      <w:r>
+        <w:t>task_Tag</w:t>
+      </w:r>
+      <w:proofErr w:type="spellEnd"/>
+      <w:r>
+        <w:t xml:space="preserve"> "</w:t>
+      </w:r>
+      <w:proofErr w:type="spellStart"/>
+      <w:r>
+        <w:rPr>
+          <w:rFonts w:hint="eastAsia"/>
+        </w:rPr>
+        <w:t>Yes_No</w:t>
+      </w:r>
+      <w:proofErr w:type="spellEnd"/>
+      <w:r>
+        <w:t>" --</w:t>
+      </w:r>
+      <w:proofErr w:type="spellStart"/>
+      <w:r>
+        <w:t>glm_fea</w:t>
+      </w:r>
+      <w:proofErr w:type="spellEnd"/>
+      <w:r>
+        <w:t xml:space="preserve"> "</w:t>
+      </w:r>
+      <w:r>
+        <w:rPr>
+          <w:rFonts w:hint="eastAsia"/>
+        </w:rPr>
+        <w:t>Lexical</w:t>
+      </w:r>
+      <w:r>
+        <w:t>" --</w:t>
+      </w:r>
+      <w:proofErr w:type="spellStart"/>
+      <w:r>
+        <w:t>wordness</w:t>
+      </w:r>
+      <w:proofErr w:type="spellEnd"/>
+      <w:r>
+        <w:t xml:space="preserve"> "ALL</w:t>
+      </w:r>
+      <w:proofErr w:type="gramStart"/>
+      <w:r>
+        <w:t>"</w:t>
+      </w:r>
+      <w:r>
+        <w:rPr>
+          <w:rFonts w:hint="eastAsia"/>
+        </w:rPr>
+        <w:t>;</w:t>
+      </w:r>
+      <w:proofErr w:type="gramEnd"/>
+      <w:r>
+        <w:rPr>
+          <w:rFonts w:hint="eastAsia"/>
+        </w:rPr>
+        <w:t xml:space="preserve"> </w:t>
+      </w:r>
+    </w:p>
+    <w:p/>
+    <w:p>
+      <w:proofErr w:type="gramStart"/>
+      <w:r>
+        <w:t>python .</w:t>
+      </w:r>
+      <w:proofErr w:type="gramEnd"/>
+      <w:r>
+        <w:t>\step1_glm_permute.py --event "</w:t>
+      </w:r>
+      <w:proofErr w:type="spellStart"/>
+      <w:r>
         <w:t>Auditory_inRep</w:t>
       </w:r>
       <w:proofErr w:type="spellEnd"/>
@@ -2176,7 +3156,7 @@
         <w:rPr>
           <w:rFonts w:hint="eastAsia"/>
         </w:rPr>
-        <w:t>Phonemic</w:t>
+        <w:t>Word</w:t>
       </w:r>
       <w:r>
         <w:t>" --</w:t>
@@ -2187,110 +3167,7 @@
       </w:r>
       <w:proofErr w:type="spellEnd"/>
       <w:r>
-        <w:t xml:space="preserve"> "</w:t>
-      </w:r>
-      <w:r>
-        <w:rPr>
-          <w:rFonts w:hint="eastAsia"/>
-        </w:rPr>
-        <w:t>Nonword</w:t>
-      </w:r>
-      <w:proofErr w:type="gramStart"/>
-      <w:r>
-        <w:t>"</w:t>
-      </w:r>
-      <w:r>
-        <w:rPr>
-          <w:rFonts w:hint="eastAsia"/>
-        </w:rPr>
-        <w:t>;</w:t>
-      </w:r>
-      <w:proofErr w:type="gramEnd"/>
-      <w:r>
-        <w:rPr>
-          <w:rFonts w:hint="eastAsia"/>
-        </w:rPr>
-        <w:t xml:space="preserve"> </w:t>
-      </w:r>
-    </w:p>
-    <w:p/>
-    <w:p>
-      <w:proofErr w:type="gramStart"/>
-      <w:r>
-        <w:t>python .</w:t>
-      </w:r>
-      <w:proofErr w:type="gramEnd"/>
-      <w:r>
-        <w:t>\step1_glm_permute.py --event "</w:t>
-      </w:r>
-      <w:proofErr w:type="spellStart"/>
-      <w:r>
-        <w:t>Auditory_in</w:t>
-      </w:r>
-      <w:r>
-        <w:rPr>
-          <w:rFonts w:hint="eastAsia"/>
-        </w:rPr>
-        <w:t>YN</w:t>
-      </w:r>
-      <w:proofErr w:type="spellEnd"/>
-      <w:proofErr w:type="gramStart"/>
-      <w:r>
-        <w:t>"  --</w:t>
-      </w:r>
-      <w:proofErr w:type="spellStart"/>
-      <w:proofErr w:type="gramEnd"/>
-      <w:r>
-        <w:t>task_Tag</w:t>
-      </w:r>
-      <w:proofErr w:type="spellEnd"/>
-      <w:r>
-        <w:t xml:space="preserve"> "</w:t>
-      </w:r>
-      <w:proofErr w:type="spellStart"/>
-      <w:r>
-        <w:rPr>
-          <w:rFonts w:hint="eastAsia"/>
-        </w:rPr>
-        <w:t>Yes_No</w:t>
-      </w:r>
-      <w:proofErr w:type="spellEnd"/>
-      <w:r>
-        <w:t>" --</w:t>
-      </w:r>
-      <w:proofErr w:type="spellStart"/>
-      <w:r>
-        <w:t>glm_fea</w:t>
-      </w:r>
-      <w:proofErr w:type="spellEnd"/>
-      <w:r>
-        <w:t xml:space="preserve"> "</w:t>
-      </w:r>
-      <w:r>
-        <w:rPr>
-          <w:rFonts w:hint="eastAsia"/>
-        </w:rPr>
-        <w:t>Acoustic</w:t>
-      </w:r>
-      <w:r>
-        <w:t>" --</w:t>
-      </w:r>
-      <w:proofErr w:type="spellStart"/>
-      <w:r>
-        <w:t>wordness</w:t>
-      </w:r>
-      <w:proofErr w:type="spellEnd"/>
-      <w:r>
-        <w:t xml:space="preserve"> "</w:t>
-      </w:r>
-      <w:r>
-        <w:rPr>
-          <w:rFonts w:hint="eastAsia"/>
-        </w:rPr>
-        <w:t>Nonword</w:t>
-      </w:r>
-      <w:r>
-        <w:t>"</w:t>
+        <w:t xml:space="preserve"> "ALL"</w:t>
       </w:r>
       <w:r>
         <w:rPr>
@@ -2310,19 +3187,8 @@
         <w:t xml:space="preserve"> </w:t>
       </w:r>
       <w:r>
-        <w:t>"</w:t>
-      </w:r>
-      <w:proofErr w:type="spellStart"/>
-      <w:r>
-        <w:t>beta</w:t>
-      </w:r>
-      <w:r>
-        <w:rPr>
-          <w:rFonts w:hint="eastAsia"/>
-        </w:rPr>
-        <w:t>_abs</w:t>
-      </w:r>
-      <w:proofErr w:type="spellEnd"/>
+        <w:t>"beta</w:t>
+      </w:r>
       <w:proofErr w:type="gramStart"/>
       <w:r>
         <w:t>";</w:t>
@@ -2347,6 +3213,76 @@
       </w:r>
       <w:proofErr w:type="spellStart"/>
       <w:r>
+        <w:t>Auditory_inRep</w:t>
+      </w:r>
+      <w:proofErr w:type="spellEnd"/>
+      <w:proofErr w:type="gramStart"/>
+      <w:r>
+        <w:t>"  --</w:t>
+      </w:r>
+      <w:proofErr w:type="spellStart"/>
+      <w:proofErr w:type="gramEnd"/>
+      <w:r>
+        <w:t>task_Tag</w:t>
+      </w:r>
+      <w:proofErr w:type="spellEnd"/>
+      <w:r>
+        <w:t xml:space="preserve"> "Repeat" --</w:t>
+      </w:r>
+      <w:proofErr w:type="spellStart"/>
+      <w:r>
+        <w:t>glm_fea</w:t>
+      </w:r>
+      <w:proofErr w:type="spellEnd"/>
+      <w:r>
+        <w:t xml:space="preserve"> "</w:t>
+      </w:r>
+      <w:r>
+        <w:rPr>
+          <w:rFonts w:hint="eastAsia"/>
+        </w:rPr>
+        <w:t>Word</w:t>
+      </w:r>
+      <w:r>
+        <w:t>" --</w:t>
+      </w:r>
+      <w:proofErr w:type="spellStart"/>
+      <w:r>
+        <w:t>wordness</w:t>
+      </w:r>
+      <w:proofErr w:type="spellEnd"/>
+      <w:r>
+        <w:t xml:space="preserve"> "ALL</w:t>
+      </w:r>
+      <w:proofErr w:type="gramStart"/>
+      <w:r>
+        <w:t>"</w:t>
+      </w:r>
+      <w:r>
+        <w:rPr>
+          <w:rFonts w:hint="eastAsia"/>
+        </w:rPr>
+        <w:t>;</w:t>
+      </w:r>
+      <w:proofErr w:type="gramEnd"/>
+      <w:r>
+        <w:rPr>
+          <w:rFonts w:hint="eastAsia"/>
+        </w:rPr>
+        <w:t xml:space="preserve"> </w:t>
+      </w:r>
+    </w:p>
+    <w:p>
+      <w:proofErr w:type="gramStart"/>
+      <w:r>
+        <w:t>python .</w:t>
+      </w:r>
+      <w:proofErr w:type="gramEnd"/>
+      <w:r>
+        <w:t>\step1_glm_permute.py --event "</w:t>
+      </w:r>
+      <w:proofErr w:type="spellStart"/>
+      <w:r>
         <w:t>Auditory_in</w:t>
       </w:r>
       <w:r>
@@ -2392,7 +3328,7 @@
         <w:rPr>
           <w:rFonts w:hint="eastAsia"/>
         </w:rPr>
-        <w:t>Acoustic</w:t>
+        <w:t>Word</w:t>
       </w:r>
       <w:r>
         <w:t>" --</w:t>
@@ -2403,28 +3339,37 @@
       </w:r>
       <w:proofErr w:type="spellEnd"/>
       <w:r>
-        <w:t xml:space="preserve"> "</w:t>
-      </w:r>
-      <w:r>
-        <w:rPr>
-          <w:rFonts w:hint="eastAsia"/>
-        </w:rPr>
-        <w:t>Nonword</w:t>
-      </w:r>
-      <w:proofErr w:type="gramStart"/>
-      <w:r>
-        <w:t>"</w:t>
-      </w:r>
-      <w:r>
-        <w:rPr>
-          <w:rFonts w:hint="eastAsia"/>
-        </w:rPr>
-        <w:t>;</w:t>
-      </w:r>
-      <w:proofErr w:type="gramEnd"/>
-      <w:r>
-        <w:rPr>
-          <w:rFonts w:hint="eastAsia"/>
+        <w:t xml:space="preserve"> "ALL"</w:t>
+      </w:r>
+      <w:r>
+        <w:rPr>
+          <w:rFonts w:hint="eastAsia"/>
+        </w:rPr>
+        <w:t xml:space="preserve"> --</w:t>
+      </w:r>
+      <w:proofErr w:type="spellStart"/>
+      <w:r>
+        <w:t>glm_out</w:t>
+      </w:r>
+      <w:proofErr w:type="spellEnd"/>
+      <w:r>
+        <w:rPr>
+          <w:rFonts w:hint="eastAsia"/>
+        </w:rPr>
+        <w:t xml:space="preserve"> </w:t>
+      </w:r>
+      <w:r>
+        <w:t>"beta</w:t>
+      </w:r>
+      <w:proofErr w:type="gramStart"/>
+      <w:r>
+        <w:t>";</w:t>
+      </w:r>
+      <w:proofErr w:type="gramEnd"/>
+      <w:r>
+        <w:rPr>
+          <w:rFonts w:eastAsia="Yu Mincho" w:hint="eastAsia"/>
+          <w:lang w:eastAsia="ja-JP"/>
         </w:rPr>
         <w:t xml:space="preserve"> </w:t>
       </w:r>
@@ -2437,17 +3382,99 @@
       </w:r>
       <w:proofErr w:type="gramEnd"/>
       <w:r>
+        <w:t>\step2_time_cluster.py --event "</w:t>
+      </w:r>
+      <w:proofErr w:type="spellStart"/>
+      <w:r>
+        <w:t>Auditory_in</w:t>
+      </w:r>
+      <w:r>
+        <w:rPr>
+          <w:rFonts w:hint="eastAsia"/>
+        </w:rPr>
+        <w:t>YN</w:t>
+      </w:r>
+      <w:proofErr w:type="spellEnd"/>
+      <w:proofErr w:type="gramStart"/>
+      <w:r>
+        <w:t>"  --</w:t>
+      </w:r>
+      <w:proofErr w:type="spellStart"/>
+      <w:proofErr w:type="gramEnd"/>
+      <w:r>
+        <w:t>task_Tag</w:t>
+      </w:r>
+      <w:proofErr w:type="spellEnd"/>
+      <w:r>
+        <w:t xml:space="preserve"> "</w:t>
+      </w:r>
+      <w:proofErr w:type="spellStart"/>
+      <w:r>
+        <w:rPr>
+          <w:rFonts w:hint="eastAsia"/>
+        </w:rPr>
+        <w:t>Yes_No</w:t>
+      </w:r>
+      <w:proofErr w:type="spellEnd"/>
+      <w:r>
+        <w:t>" --</w:t>
+      </w:r>
+      <w:proofErr w:type="spellStart"/>
+      <w:r>
+        <w:t>glm_fea</w:t>
+      </w:r>
+      <w:proofErr w:type="spellEnd"/>
+      <w:r>
+        <w:t xml:space="preserve"> "</w:t>
+      </w:r>
+      <w:r>
+        <w:rPr>
+          <w:rFonts w:hint="eastAsia"/>
+        </w:rPr>
+        <w:t>Word</w:t>
+      </w:r>
+      <w:r>
+        <w:t>" --</w:t>
+      </w:r>
+      <w:proofErr w:type="spellStart"/>
+      <w:r>
+        <w:t>wordness</w:t>
+      </w:r>
+      <w:proofErr w:type="spellEnd"/>
+      <w:r>
+        <w:t xml:space="preserve"> "ALL</w:t>
+      </w:r>
+      <w:proofErr w:type="gramStart"/>
+      <w:r>
+        <w:t>"</w:t>
+      </w:r>
+      <w:r>
+        <w:rPr>
+          <w:rFonts w:hint="eastAsia"/>
+        </w:rPr>
+        <w:t>;</w:t>
+      </w:r>
+      <w:proofErr w:type="gramEnd"/>
+      <w:r>
+        <w:rPr>
+          <w:rFonts w:hint="eastAsia"/>
+        </w:rPr>
+        <w:t xml:space="preserve"> </w:t>
+      </w:r>
+    </w:p>
+    <w:p/>
+    <w:p>
+      <w:proofErr w:type="gramStart"/>
+      <w:r>
+        <w:t>python .</w:t>
+      </w:r>
+      <w:proofErr w:type="gramEnd"/>
+      <w:r>
         <w:t>\step1_glm_permute.py --event "</w:t>
       </w:r>
       <w:proofErr w:type="spellStart"/>
       <w:r>
-        <w:t>Auditory_in</w:t>
-      </w:r>
-      <w:r>
-        <w:rPr>
-          <w:rFonts w:hint="eastAsia"/>
-        </w:rPr>
-        <w:t>YN</w:t>
+        <w:t>Auditory_inRep</w:t>
       </w:r>
       <w:proofErr w:type="spellEnd"/>
       <w:proofErr w:type="gramStart"/>
@@ -2461,52 +3488,32 @@
       </w:r>
       <w:proofErr w:type="spellEnd"/>
       <w:r>
-        <w:t xml:space="preserve"> "</w:t>
-      </w:r>
-      <w:proofErr w:type="spellStart"/>
-      <w:r>
-        <w:rPr>
-          <w:rFonts w:hint="eastAsia"/>
-        </w:rPr>
-        <w:t>Yes_No</w:t>
-      </w:r>
-      <w:proofErr w:type="spellEnd"/>
+        <w:t xml:space="preserve"> "Repeat" --</w:t>
+      </w:r>
+      <w:proofErr w:type="spellStart"/>
+      <w:r>
+        <w:t>glm_fea</w:t>
+      </w:r>
+      <w:proofErr w:type="spellEnd"/>
+      <w:r>
+        <w:t xml:space="preserve"> "</w:t>
+      </w:r>
+      <w:r>
+        <w:rPr>
+          <w:rFonts w:hint="eastAsia"/>
+        </w:rPr>
+        <w:t>Nonword</w:t>
+      </w:r>
       <w:r>
         <w:t>" --</w:t>
       </w:r>
       <w:proofErr w:type="spellStart"/>
       <w:r>
-        <w:t>glm_fea</w:t>
-      </w:r>
-      <w:proofErr w:type="spellEnd"/>
-      <w:r>
-        <w:t xml:space="preserve"> "</w:t>
-      </w:r>
-      <w:r>
-        <w:rPr>
-          <w:rFonts w:hint="eastAsia"/>
-        </w:rPr>
-        <w:t>Phonemic</w:t>
-      </w:r>
-      <w:r>
-        <w:t>" --</w:t>
-      </w:r>
-      <w:proofErr w:type="spellStart"/>
-      <w:r>
         <w:t>wordness</w:t>
       </w:r>
       <w:proofErr w:type="spellEnd"/>
       <w:r>
-        <w:t xml:space="preserve"> "</w:t>
-      </w:r>
-      <w:r>
-        <w:rPr>
-          <w:rFonts w:hint="eastAsia"/>
-        </w:rPr>
-        <w:t>Nonword</w:t>
-      </w:r>
-      <w:r>
-        <w:t>"</w:t>
+        <w:t xml:space="preserve"> "ALL"</w:t>
       </w:r>
       <w:r>
         <w:rPr>
@@ -2526,19 +3533,8 @@
         <w:t xml:space="preserve"> </w:t>
       </w:r>
       <w:r>
-        <w:t>"</w:t>
-      </w:r>
-      <w:proofErr w:type="spellStart"/>
-      <w:r>
-        <w:t>beta</w:t>
-      </w:r>
-      <w:r>
-        <w:rPr>
-          <w:rFonts w:hint="eastAsia"/>
-        </w:rPr>
-        <w:t>_abs</w:t>
-      </w:r>
-      <w:proofErr w:type="spellEnd"/>
+        <w:t>"beta</w:t>
+      </w:r>
       <w:proofErr w:type="gramStart"/>
       <w:r>
         <w:t>";</w:t>
@@ -2563,6 +3559,76 @@
       </w:r>
       <w:proofErr w:type="spellStart"/>
       <w:r>
+        <w:t>Auditory_inRep</w:t>
+      </w:r>
+      <w:proofErr w:type="spellEnd"/>
+      <w:proofErr w:type="gramStart"/>
+      <w:r>
+        <w:t>"  --</w:t>
+      </w:r>
+      <w:proofErr w:type="spellStart"/>
+      <w:proofErr w:type="gramEnd"/>
+      <w:r>
+        <w:t>task_Tag</w:t>
+      </w:r>
+      <w:proofErr w:type="spellEnd"/>
+      <w:r>
+        <w:t xml:space="preserve"> "Repeat" --</w:t>
+      </w:r>
+      <w:proofErr w:type="spellStart"/>
+      <w:r>
+        <w:t>glm_fea</w:t>
+      </w:r>
+      <w:proofErr w:type="spellEnd"/>
+      <w:r>
+        <w:t xml:space="preserve"> "</w:t>
+      </w:r>
+      <w:r>
+        <w:rPr>
+          <w:rFonts w:hint="eastAsia"/>
+        </w:rPr>
+        <w:t>Nonword</w:t>
+      </w:r>
+      <w:r>
+        <w:t>" --</w:t>
+      </w:r>
+      <w:proofErr w:type="spellStart"/>
+      <w:r>
+        <w:t>wordness</w:t>
+      </w:r>
+      <w:proofErr w:type="spellEnd"/>
+      <w:r>
+        <w:t xml:space="preserve"> "ALL</w:t>
+      </w:r>
+      <w:proofErr w:type="gramStart"/>
+      <w:r>
+        <w:t>"</w:t>
+      </w:r>
+      <w:r>
+        <w:rPr>
+          <w:rFonts w:hint="eastAsia"/>
+        </w:rPr>
+        <w:t>;</w:t>
+      </w:r>
+      <w:proofErr w:type="gramEnd"/>
+      <w:r>
+        <w:rPr>
+          <w:rFonts w:hint="eastAsia"/>
+        </w:rPr>
+        <w:t xml:space="preserve"> </w:t>
+      </w:r>
+    </w:p>
+    <w:p>
+      <w:proofErr w:type="gramStart"/>
+      <w:r>
+        <w:t>python .</w:t>
+      </w:r>
+      <w:proofErr w:type="gramEnd"/>
+      <w:r>
+        <w:t>\step1_glm_permute.py --event "</w:t>
+      </w:r>
+      <w:proofErr w:type="spellStart"/>
+      <w:r>
         <w:t>Auditory_in</w:t>
       </w:r>
       <w:r>
@@ -2608,7 +3674,7 @@
         <w:rPr>
           <w:rFonts w:hint="eastAsia"/>
         </w:rPr>
-        <w:t>Phonemic</w:t>
+        <w:t>Nonword</w:t>
       </w:r>
       <w:r>
         <w:t>" --</w:t>
@@ -2619,83 +3685,6 @@
       </w:r>
       <w:proofErr w:type="spellEnd"/>
       <w:r>
-        <w:t xml:space="preserve"> "</w:t>
-      </w:r>
-      <w:r>
-        <w:rPr>
-          <w:rFonts w:hint="eastAsia"/>
-        </w:rPr>
-        <w:t>Nonword</w:t>
-      </w:r>
-      <w:proofErr w:type="gramStart"/>
-      <w:r>
-        <w:t>"</w:t>
-      </w:r>
-      <w:r>
-        <w:rPr>
-          <w:rFonts w:hint="eastAsia"/>
-        </w:rPr>
-        <w:t>;</w:t>
-      </w:r>
-      <w:proofErr w:type="gramEnd"/>
-      <w:r>
-        <w:rPr>
-          <w:rFonts w:hint="eastAsia"/>
-        </w:rPr>
-        <w:t xml:space="preserve"> </w:t>
-      </w:r>
-    </w:p>
-    <w:p/>
-    <w:p>
-      <w:proofErr w:type="gramStart"/>
-      <w:r>
-        <w:t>python .</w:t>
-      </w:r>
-      <w:proofErr w:type="gramEnd"/>
-      <w:r>
-        <w:t>\step1_glm_permute.py --event "</w:t>
-      </w:r>
-      <w:proofErr w:type="spellStart"/>
-      <w:r>
-        <w:t>Auditory_inRep</w:t>
-      </w:r>
-      <w:proofErr w:type="spellEnd"/>
-      <w:proofErr w:type="gramStart"/>
-      <w:r>
-        <w:t>"  --</w:t>
-      </w:r>
-      <w:proofErr w:type="spellStart"/>
-      <w:proofErr w:type="gramEnd"/>
-      <w:r>
-        <w:t>task_Tag</w:t>
-      </w:r>
-      <w:proofErr w:type="spellEnd"/>
-      <w:r>
-        <w:t xml:space="preserve"> "Repeat" --</w:t>
-      </w:r>
-      <w:proofErr w:type="spellStart"/>
-      <w:r>
-        <w:t>glm_fea</w:t>
-      </w:r>
-      <w:proofErr w:type="spellEnd"/>
-      <w:r>
-        <w:t xml:space="preserve"> "</w:t>
-      </w:r>
-      <w:r>
-        <w:rPr>
-          <w:rFonts w:hint="eastAsia"/>
-        </w:rPr>
-        <w:t>Lexical</w:t>
-      </w:r>
-      <w:r>
-        <w:t>" --</w:t>
-      </w:r>
-      <w:proofErr w:type="spellStart"/>
-      <w:r>
-        <w:t>wordness</w:t>
-      </w:r>
-      <w:proofErr w:type="spellEnd"/>
-      <w:r>
         <w:t xml:space="preserve"> "ALL"</w:t>
       </w:r>
       <w:r>
@@ -2716,19 +3705,8 @@
         <w:t xml:space="preserve"> </w:t>
       </w:r>
       <w:r>
-        <w:t>"</w:t>
-      </w:r>
-      <w:proofErr w:type="spellStart"/>
-      <w:r>
-        <w:t>beta</w:t>
-      </w:r>
-      <w:r>
-        <w:rPr>
-          <w:rFonts w:hint="eastAsia"/>
-        </w:rPr>
-        <w:t>_abs</w:t>
-      </w:r>
-      <w:proofErr w:type="spellEnd"/>
+        <w:t>"beta</w:t>
+      </w:r>
       <w:proofErr w:type="gramStart"/>
       <w:r>
         <w:t>";</w:t>
@@ -2745,880 +3723,6 @@
     <w:p>
       <w:proofErr w:type="gramStart"/>
       <w:r>
-        <w:t>python .</w:t>
-      </w:r>
-      <w:proofErr w:type="gramEnd"/>
-      <w:r>
-        <w:t>\step2_time_cluster.py --event "</w:t>
-      </w:r>
-      <w:proofErr w:type="spellStart"/>
-      <w:r>
-        <w:t>Auditory_inRep</w:t>
-      </w:r>
-      <w:proofErr w:type="spellEnd"/>
-      <w:proofErr w:type="gramStart"/>
-      <w:r>
-        <w:t>"  --</w:t>
-      </w:r>
-      <w:proofErr w:type="spellStart"/>
-      <w:proofErr w:type="gramEnd"/>
-      <w:r>
-        <w:t>task_Tag</w:t>
-      </w:r>
-      <w:proofErr w:type="spellEnd"/>
-      <w:r>
-        <w:t xml:space="preserve"> "Repeat" --</w:t>
-      </w:r>
-      <w:proofErr w:type="spellStart"/>
-      <w:r>
-        <w:t>glm_fea</w:t>
-      </w:r>
-      <w:proofErr w:type="spellEnd"/>
-      <w:r>
-        <w:t xml:space="preserve"> "</w:t>
-      </w:r>
-      <w:r>
-        <w:rPr>
-          <w:rFonts w:hint="eastAsia"/>
-        </w:rPr>
-        <w:t>Lexical</w:t>
-      </w:r>
-      <w:r>
-        <w:t>" --</w:t>
-      </w:r>
-      <w:proofErr w:type="spellStart"/>
-      <w:r>
-        <w:t>wordness</w:t>
-      </w:r>
-      <w:proofErr w:type="spellEnd"/>
-      <w:r>
-        <w:t xml:space="preserve"> "ALL</w:t>
-      </w:r>
-      <w:proofErr w:type="gramStart"/>
-      <w:r>
-        <w:t>"</w:t>
-      </w:r>
-      <w:r>
-        <w:rPr>
-          <w:rFonts w:hint="eastAsia"/>
-        </w:rPr>
-        <w:t>;</w:t>
-      </w:r>
-      <w:proofErr w:type="gramEnd"/>
-      <w:r>
-        <w:rPr>
-          <w:rFonts w:hint="eastAsia"/>
-        </w:rPr>
-        <w:t xml:space="preserve"> </w:t>
-      </w:r>
-    </w:p>
-    <w:p>
-      <w:proofErr w:type="gramStart"/>
-      <w:r>
-        <w:t>python .</w:t>
-      </w:r>
-      <w:proofErr w:type="gramEnd"/>
-      <w:r>
-        <w:t>\step1_glm_permute.py --event "</w:t>
-      </w:r>
-      <w:proofErr w:type="spellStart"/>
-      <w:r>
-        <w:t>Auditory_in</w:t>
-      </w:r>
-      <w:r>
-        <w:rPr>
-          <w:rFonts w:hint="eastAsia"/>
-        </w:rPr>
-        <w:t>YN</w:t>
-      </w:r>
-      <w:proofErr w:type="spellEnd"/>
-      <w:proofErr w:type="gramStart"/>
-      <w:r>
-        <w:t>"  --</w:t>
-      </w:r>
-      <w:proofErr w:type="spellStart"/>
-      <w:proofErr w:type="gramEnd"/>
-      <w:r>
-        <w:t>task_Tag</w:t>
-      </w:r>
-      <w:proofErr w:type="spellEnd"/>
-      <w:r>
-        <w:t xml:space="preserve"> "</w:t>
-      </w:r>
-      <w:proofErr w:type="spellStart"/>
-      <w:r>
-        <w:rPr>
-          <w:rFonts w:hint="eastAsia"/>
-        </w:rPr>
-        <w:t>Yes_No</w:t>
-      </w:r>
-      <w:proofErr w:type="spellEnd"/>
-      <w:r>
-        <w:t>" --</w:t>
-      </w:r>
-      <w:proofErr w:type="spellStart"/>
-      <w:r>
-        <w:t>glm_fea</w:t>
-      </w:r>
-      <w:proofErr w:type="spellEnd"/>
-      <w:r>
-        <w:t xml:space="preserve"> "</w:t>
-      </w:r>
-      <w:r>
-        <w:rPr>
-          <w:rFonts w:hint="eastAsia"/>
-        </w:rPr>
-        <w:t>Lexical</w:t>
-      </w:r>
-      <w:r>
-        <w:t>" --</w:t>
-      </w:r>
-      <w:proofErr w:type="spellStart"/>
-      <w:r>
-        <w:t>wordness</w:t>
-      </w:r>
-      <w:proofErr w:type="spellEnd"/>
-      <w:r>
-        <w:t xml:space="preserve"> "ALL"</w:t>
-      </w:r>
-      <w:r>
-        <w:rPr>
-          <w:rFonts w:hint="eastAsia"/>
-        </w:rPr>
-        <w:t xml:space="preserve"> --</w:t>
-      </w:r>
-      <w:proofErr w:type="spellStart"/>
-      <w:r>
-        <w:t>glm_out</w:t>
-      </w:r>
-      <w:proofErr w:type="spellEnd"/>
-      <w:r>
-        <w:rPr>
-          <w:rFonts w:hint="eastAsia"/>
-        </w:rPr>
-        <w:t xml:space="preserve"> </w:t>
-      </w:r>
-      <w:r>
-        <w:t>"</w:t>
-      </w:r>
-      <w:proofErr w:type="spellStart"/>
-      <w:r>
-        <w:t>beta</w:t>
-      </w:r>
-      <w:r>
-        <w:rPr>
-          <w:rFonts w:hint="eastAsia"/>
-        </w:rPr>
-        <w:t>_abs</w:t>
-      </w:r>
-      <w:proofErr w:type="spellEnd"/>
-      <w:proofErr w:type="gramStart"/>
-      <w:r>
-        <w:t>";</w:t>
-      </w:r>
-      <w:proofErr w:type="gramEnd"/>
-      <w:r>
-        <w:rPr>
-          <w:rFonts w:eastAsia="Yu Mincho" w:hint="eastAsia"/>
-          <w:lang w:eastAsia="ja-JP"/>
-        </w:rPr>
-        <w:t xml:space="preserve"> </w:t>
-      </w:r>
-    </w:p>
-    <w:p>
-      <w:proofErr w:type="gramStart"/>
-      <w:r>
-        <w:t>python .</w:t>
-      </w:r>
-      <w:proofErr w:type="gramEnd"/>
-      <w:r>
-        <w:t>\step2_time_cluster.py --event "</w:t>
-      </w:r>
-      <w:proofErr w:type="spellStart"/>
-      <w:r>
-        <w:t>Auditory_in</w:t>
-      </w:r>
-      <w:r>
-        <w:rPr>
-          <w:rFonts w:hint="eastAsia"/>
-        </w:rPr>
-        <w:t>YN</w:t>
-      </w:r>
-      <w:proofErr w:type="spellEnd"/>
-      <w:proofErr w:type="gramStart"/>
-      <w:r>
-        <w:t>"  --</w:t>
-      </w:r>
-      <w:proofErr w:type="spellStart"/>
-      <w:proofErr w:type="gramEnd"/>
-      <w:r>
-        <w:t>task_Tag</w:t>
-      </w:r>
-      <w:proofErr w:type="spellEnd"/>
-      <w:r>
-        <w:t xml:space="preserve"> "</w:t>
-      </w:r>
-      <w:proofErr w:type="spellStart"/>
-      <w:r>
-        <w:rPr>
-          <w:rFonts w:hint="eastAsia"/>
-        </w:rPr>
-        <w:t>Yes_No</w:t>
-      </w:r>
-      <w:proofErr w:type="spellEnd"/>
-      <w:r>
-        <w:t>" --</w:t>
-      </w:r>
-      <w:proofErr w:type="spellStart"/>
-      <w:r>
-        <w:t>glm_fea</w:t>
-      </w:r>
-      <w:proofErr w:type="spellEnd"/>
-      <w:r>
-        <w:t xml:space="preserve"> "</w:t>
-      </w:r>
-      <w:r>
-        <w:rPr>
-          <w:rFonts w:hint="eastAsia"/>
-        </w:rPr>
-        <w:t>Lexical</w:t>
-      </w:r>
-      <w:r>
-        <w:t>" --</w:t>
-      </w:r>
-      <w:proofErr w:type="spellStart"/>
-      <w:r>
-        <w:t>wordness</w:t>
-      </w:r>
-      <w:proofErr w:type="spellEnd"/>
-      <w:r>
-        <w:t xml:space="preserve"> "ALL</w:t>
-      </w:r>
-      <w:proofErr w:type="gramStart"/>
-      <w:r>
-        <w:t>"</w:t>
-      </w:r>
-      <w:r>
-        <w:rPr>
-          <w:rFonts w:hint="eastAsia"/>
-        </w:rPr>
-        <w:t>;</w:t>
-      </w:r>
-      <w:proofErr w:type="gramEnd"/>
-      <w:r>
-        <w:rPr>
-          <w:rFonts w:hint="eastAsia"/>
-        </w:rPr>
-        <w:t xml:space="preserve"> </w:t>
-      </w:r>
-    </w:p>
-    <w:p/>
-    <w:p>
-      <w:proofErr w:type="gramStart"/>
-      <w:r>
-        <w:t>python .</w:t>
-      </w:r>
-      <w:proofErr w:type="gramEnd"/>
-      <w:r>
-        <w:t>\step1_glm_permute.py --event "</w:t>
-      </w:r>
-      <w:proofErr w:type="spellStart"/>
-      <w:r>
-        <w:t>Auditory_inRep</w:t>
-      </w:r>
-      <w:proofErr w:type="spellEnd"/>
-      <w:proofErr w:type="gramStart"/>
-      <w:r>
-        <w:t>"  --</w:t>
-      </w:r>
-      <w:proofErr w:type="spellStart"/>
-      <w:proofErr w:type="gramEnd"/>
-      <w:r>
-        <w:t>task_Tag</w:t>
-      </w:r>
-      <w:proofErr w:type="spellEnd"/>
-      <w:r>
-        <w:t xml:space="preserve"> "Repeat" --</w:t>
-      </w:r>
-      <w:proofErr w:type="spellStart"/>
-      <w:r>
-        <w:t>glm_fea</w:t>
-      </w:r>
-      <w:proofErr w:type="spellEnd"/>
-      <w:r>
-        <w:t xml:space="preserve"> "</w:t>
-      </w:r>
-      <w:r>
-        <w:rPr>
-          <w:rFonts w:hint="eastAsia"/>
-        </w:rPr>
-        <w:t>Word</w:t>
-      </w:r>
-      <w:r>
-        <w:t>" --</w:t>
-      </w:r>
-      <w:proofErr w:type="spellStart"/>
-      <w:r>
-        <w:t>wordness</w:t>
-      </w:r>
-      <w:proofErr w:type="spellEnd"/>
-      <w:r>
-        <w:t xml:space="preserve"> "ALL"</w:t>
-      </w:r>
-      <w:r>
-        <w:rPr>
-          <w:rFonts w:hint="eastAsia"/>
-        </w:rPr>
-        <w:t xml:space="preserve"> --</w:t>
-      </w:r>
-      <w:proofErr w:type="spellStart"/>
-      <w:r>
-        <w:t>glm_out</w:t>
-      </w:r>
-      <w:proofErr w:type="spellEnd"/>
-      <w:r>
-        <w:rPr>
-          <w:rFonts w:hint="eastAsia"/>
-        </w:rPr>
-        <w:t xml:space="preserve"> </w:t>
-      </w:r>
-      <w:r>
-        <w:t>"beta</w:t>
-      </w:r>
-      <w:proofErr w:type="gramStart"/>
-      <w:r>
-        <w:t>";</w:t>
-      </w:r>
-      <w:proofErr w:type="gramEnd"/>
-      <w:r>
-        <w:rPr>
-          <w:rFonts w:eastAsia="Yu Mincho" w:hint="eastAsia"/>
-          <w:lang w:eastAsia="ja-JP"/>
-        </w:rPr>
-        <w:t xml:space="preserve"> </w:t>
-      </w:r>
-    </w:p>
-    <w:p>
-      <w:proofErr w:type="gramStart"/>
-      <w:r>
-        <w:t>python .</w:t>
-      </w:r>
-      <w:proofErr w:type="gramEnd"/>
-      <w:r>
-        <w:t>\step2_time_cluster.py --event "</w:t>
-      </w:r>
-      <w:proofErr w:type="spellStart"/>
-      <w:r>
-        <w:t>Auditory_inRep</w:t>
-      </w:r>
-      <w:proofErr w:type="spellEnd"/>
-      <w:proofErr w:type="gramStart"/>
-      <w:r>
-        <w:t>"  --</w:t>
-      </w:r>
-      <w:proofErr w:type="spellStart"/>
-      <w:proofErr w:type="gramEnd"/>
-      <w:r>
-        <w:t>task_Tag</w:t>
-      </w:r>
-      <w:proofErr w:type="spellEnd"/>
-      <w:r>
-        <w:t xml:space="preserve"> "Repeat" --</w:t>
-      </w:r>
-      <w:proofErr w:type="spellStart"/>
-      <w:r>
-        <w:t>glm_fea</w:t>
-      </w:r>
-      <w:proofErr w:type="spellEnd"/>
-      <w:r>
-        <w:t xml:space="preserve"> "</w:t>
-      </w:r>
-      <w:r>
-        <w:rPr>
-          <w:rFonts w:hint="eastAsia"/>
-        </w:rPr>
-        <w:t>Word</w:t>
-      </w:r>
-      <w:r>
-        <w:t>" --</w:t>
-      </w:r>
-      <w:proofErr w:type="spellStart"/>
-      <w:r>
-        <w:t>wordness</w:t>
-      </w:r>
-      <w:proofErr w:type="spellEnd"/>
-      <w:r>
-        <w:t xml:space="preserve"> "ALL</w:t>
-      </w:r>
-      <w:proofErr w:type="gramStart"/>
-      <w:r>
-        <w:t>"</w:t>
-      </w:r>
-      <w:r>
-        <w:rPr>
-          <w:rFonts w:hint="eastAsia"/>
-        </w:rPr>
-        <w:t>;</w:t>
-      </w:r>
-      <w:proofErr w:type="gramEnd"/>
-      <w:r>
-        <w:rPr>
-          <w:rFonts w:hint="eastAsia"/>
-        </w:rPr>
-        <w:t xml:space="preserve"> </w:t>
-      </w:r>
-    </w:p>
-    <w:p>
-      <w:proofErr w:type="gramStart"/>
-      <w:r>
-        <w:t>python .</w:t>
-      </w:r>
-      <w:proofErr w:type="gramEnd"/>
-      <w:r>
-        <w:t>\step1_glm_permute.py --event "</w:t>
-      </w:r>
-      <w:proofErr w:type="spellStart"/>
-      <w:r>
-        <w:t>Auditory_in</w:t>
-      </w:r>
-      <w:r>
-        <w:rPr>
-          <w:rFonts w:hint="eastAsia"/>
-        </w:rPr>
-        <w:t>YN</w:t>
-      </w:r>
-      <w:proofErr w:type="spellEnd"/>
-      <w:proofErr w:type="gramStart"/>
-      <w:r>
-        <w:t>"  --</w:t>
-      </w:r>
-      <w:proofErr w:type="spellStart"/>
-      <w:proofErr w:type="gramEnd"/>
-      <w:r>
-        <w:t>task_Tag</w:t>
-      </w:r>
-      <w:proofErr w:type="spellEnd"/>
-      <w:r>
-        <w:t xml:space="preserve"> "</w:t>
-      </w:r>
-      <w:proofErr w:type="spellStart"/>
-      <w:r>
-        <w:rPr>
-          <w:rFonts w:hint="eastAsia"/>
-        </w:rPr>
-        <w:t>Yes_No</w:t>
-      </w:r>
-      <w:proofErr w:type="spellEnd"/>
-      <w:r>
-        <w:t>" --</w:t>
-      </w:r>
-      <w:proofErr w:type="spellStart"/>
-      <w:r>
-        <w:t>glm_fea</w:t>
-      </w:r>
-      <w:proofErr w:type="spellEnd"/>
-      <w:r>
-        <w:t xml:space="preserve"> "</w:t>
-      </w:r>
-      <w:r>
-        <w:rPr>
-          <w:rFonts w:hint="eastAsia"/>
-        </w:rPr>
-        <w:t>Word</w:t>
-      </w:r>
-      <w:r>
-        <w:t>" --</w:t>
-      </w:r>
-      <w:proofErr w:type="spellStart"/>
-      <w:r>
-        <w:t>wordness</w:t>
-      </w:r>
-      <w:proofErr w:type="spellEnd"/>
-      <w:r>
-        <w:t xml:space="preserve"> "ALL"</w:t>
-      </w:r>
-      <w:r>
-        <w:rPr>
-          <w:rFonts w:hint="eastAsia"/>
-        </w:rPr>
-        <w:t xml:space="preserve"> --</w:t>
-      </w:r>
-      <w:proofErr w:type="spellStart"/>
-      <w:r>
-        <w:t>glm_out</w:t>
-      </w:r>
-      <w:proofErr w:type="spellEnd"/>
-      <w:r>
-        <w:rPr>
-          <w:rFonts w:hint="eastAsia"/>
-        </w:rPr>
-        <w:t xml:space="preserve"> </w:t>
-      </w:r>
-      <w:r>
-        <w:t>"beta</w:t>
-      </w:r>
-      <w:proofErr w:type="gramStart"/>
-      <w:r>
-        <w:t>";</w:t>
-      </w:r>
-      <w:proofErr w:type="gramEnd"/>
-      <w:r>
-        <w:rPr>
-          <w:rFonts w:eastAsia="Yu Mincho" w:hint="eastAsia"/>
-          <w:lang w:eastAsia="ja-JP"/>
-        </w:rPr>
-        <w:t xml:space="preserve"> </w:t>
-      </w:r>
-    </w:p>
-    <w:p>
-      <w:proofErr w:type="gramStart"/>
-      <w:r>
-        <w:t>python .</w:t>
-      </w:r>
-      <w:proofErr w:type="gramEnd"/>
-      <w:r>
-        <w:t>\step2_time_cluster.py --event "</w:t>
-      </w:r>
-      <w:proofErr w:type="spellStart"/>
-      <w:r>
-        <w:t>Auditory_in</w:t>
-      </w:r>
-      <w:r>
-        <w:rPr>
-          <w:rFonts w:hint="eastAsia"/>
-        </w:rPr>
-        <w:t>YN</w:t>
-      </w:r>
-      <w:proofErr w:type="spellEnd"/>
-      <w:proofErr w:type="gramStart"/>
-      <w:r>
-        <w:t>"  --</w:t>
-      </w:r>
-      <w:proofErr w:type="spellStart"/>
-      <w:proofErr w:type="gramEnd"/>
-      <w:r>
-        <w:t>task_Tag</w:t>
-      </w:r>
-      <w:proofErr w:type="spellEnd"/>
-      <w:r>
-        <w:t xml:space="preserve"> "</w:t>
-      </w:r>
-      <w:proofErr w:type="spellStart"/>
-      <w:r>
-        <w:rPr>
-          <w:rFonts w:hint="eastAsia"/>
-        </w:rPr>
-        <w:t>Yes_No</w:t>
-      </w:r>
-      <w:proofErr w:type="spellEnd"/>
-      <w:r>
-        <w:t>" --</w:t>
-      </w:r>
-      <w:proofErr w:type="spellStart"/>
-      <w:r>
-        <w:t>glm_fea</w:t>
-      </w:r>
-      <w:proofErr w:type="spellEnd"/>
-      <w:r>
-        <w:t xml:space="preserve"> "</w:t>
-      </w:r>
-      <w:r>
-        <w:rPr>
-          <w:rFonts w:hint="eastAsia"/>
-        </w:rPr>
-        <w:t>Word</w:t>
-      </w:r>
-      <w:r>
-        <w:t>" --</w:t>
-      </w:r>
-      <w:proofErr w:type="spellStart"/>
-      <w:r>
-        <w:t>wordness</w:t>
-      </w:r>
-      <w:proofErr w:type="spellEnd"/>
-      <w:r>
-        <w:t xml:space="preserve"> "ALL</w:t>
-      </w:r>
-      <w:proofErr w:type="gramStart"/>
-      <w:r>
-        <w:t>"</w:t>
-      </w:r>
-      <w:r>
-        <w:rPr>
-          <w:rFonts w:hint="eastAsia"/>
-        </w:rPr>
-        <w:t>;</w:t>
-      </w:r>
-      <w:proofErr w:type="gramEnd"/>
-      <w:r>
-        <w:rPr>
-          <w:rFonts w:hint="eastAsia"/>
-        </w:rPr>
-        <w:t xml:space="preserve"> </w:t>
-      </w:r>
-    </w:p>
-    <w:p/>
-    <w:p>
-      <w:proofErr w:type="gramStart"/>
-      <w:r>
-        <w:t>python .</w:t>
-      </w:r>
-      <w:proofErr w:type="gramEnd"/>
-      <w:r>
-        <w:t>\step1_glm_permute.py --event "</w:t>
-      </w:r>
-      <w:proofErr w:type="spellStart"/>
-      <w:r>
-        <w:t>Auditory_inRep</w:t>
-      </w:r>
-      <w:proofErr w:type="spellEnd"/>
-      <w:proofErr w:type="gramStart"/>
-      <w:r>
-        <w:t>"  --</w:t>
-      </w:r>
-      <w:proofErr w:type="spellStart"/>
-      <w:proofErr w:type="gramEnd"/>
-      <w:r>
-        <w:t>task_Tag</w:t>
-      </w:r>
-      <w:proofErr w:type="spellEnd"/>
-      <w:r>
-        <w:t xml:space="preserve"> "Repeat" --</w:t>
-      </w:r>
-      <w:proofErr w:type="spellStart"/>
-      <w:r>
-        <w:t>glm_fea</w:t>
-      </w:r>
-      <w:proofErr w:type="spellEnd"/>
-      <w:r>
-        <w:t xml:space="preserve"> "</w:t>
-      </w:r>
-      <w:r>
-        <w:rPr>
-          <w:rFonts w:hint="eastAsia"/>
-        </w:rPr>
-        <w:t>Nonword</w:t>
-      </w:r>
-      <w:r>
-        <w:t>" --</w:t>
-      </w:r>
-      <w:proofErr w:type="spellStart"/>
-      <w:r>
-        <w:t>wordness</w:t>
-      </w:r>
-      <w:proofErr w:type="spellEnd"/>
-      <w:r>
-        <w:t xml:space="preserve"> "ALL"</w:t>
-      </w:r>
-      <w:r>
-        <w:rPr>
-          <w:rFonts w:hint="eastAsia"/>
-        </w:rPr>
-        <w:t xml:space="preserve"> --</w:t>
-      </w:r>
-      <w:proofErr w:type="spellStart"/>
-      <w:r>
-        <w:t>glm_out</w:t>
-      </w:r>
-      <w:proofErr w:type="spellEnd"/>
-      <w:r>
-        <w:rPr>
-          <w:rFonts w:hint="eastAsia"/>
-        </w:rPr>
-        <w:t xml:space="preserve"> </w:t>
-      </w:r>
-      <w:r>
-        <w:t>"beta</w:t>
-      </w:r>
-      <w:proofErr w:type="gramStart"/>
-      <w:r>
-        <w:t>";</w:t>
-      </w:r>
-      <w:proofErr w:type="gramEnd"/>
-      <w:r>
-        <w:rPr>
-          <w:rFonts w:eastAsia="Yu Mincho" w:hint="eastAsia"/>
-          <w:lang w:eastAsia="ja-JP"/>
-        </w:rPr>
-        <w:t xml:space="preserve"> </w:t>
-      </w:r>
-    </w:p>
-    <w:p>
-      <w:proofErr w:type="gramStart"/>
-      <w:r>
-        <w:t>python .</w:t>
-      </w:r>
-      <w:proofErr w:type="gramEnd"/>
-      <w:r>
-        <w:t>\step2_time_cluster.py --event "</w:t>
-      </w:r>
-      <w:proofErr w:type="spellStart"/>
-      <w:r>
-        <w:t>Auditory_inRep</w:t>
-      </w:r>
-      <w:proofErr w:type="spellEnd"/>
-      <w:proofErr w:type="gramStart"/>
-      <w:r>
-        <w:t>"  --</w:t>
-      </w:r>
-      <w:proofErr w:type="spellStart"/>
-      <w:proofErr w:type="gramEnd"/>
-      <w:r>
-        <w:t>task_Tag</w:t>
-      </w:r>
-      <w:proofErr w:type="spellEnd"/>
-      <w:r>
-        <w:t xml:space="preserve"> "Repeat" --</w:t>
-      </w:r>
-      <w:proofErr w:type="spellStart"/>
-      <w:r>
-        <w:t>glm_fea</w:t>
-      </w:r>
-      <w:proofErr w:type="spellEnd"/>
-      <w:r>
-        <w:t xml:space="preserve"> "</w:t>
-      </w:r>
-      <w:r>
-        <w:rPr>
-          <w:rFonts w:hint="eastAsia"/>
-        </w:rPr>
-        <w:t>Nonword</w:t>
-      </w:r>
-      <w:r>
-        <w:t>" --</w:t>
-      </w:r>
-      <w:proofErr w:type="spellStart"/>
-      <w:r>
-        <w:t>wordness</w:t>
-      </w:r>
-      <w:proofErr w:type="spellEnd"/>
-      <w:r>
-        <w:t xml:space="preserve"> "ALL</w:t>
-      </w:r>
-      <w:proofErr w:type="gramStart"/>
-      <w:r>
-        <w:t>"</w:t>
-      </w:r>
-      <w:r>
-        <w:rPr>
-          <w:rFonts w:hint="eastAsia"/>
-        </w:rPr>
-        <w:t>;</w:t>
-      </w:r>
-      <w:proofErr w:type="gramEnd"/>
-      <w:r>
-        <w:rPr>
-          <w:rFonts w:hint="eastAsia"/>
-        </w:rPr>
-        <w:t xml:space="preserve"> </w:t>
-      </w:r>
-    </w:p>
-    <w:p>
-      <w:proofErr w:type="gramStart"/>
-      <w:r>
-        <w:t>python .</w:t>
-      </w:r>
-      <w:proofErr w:type="gramEnd"/>
-      <w:r>
-        <w:t>\step1_glm_permute.py --event "</w:t>
-      </w:r>
-      <w:proofErr w:type="spellStart"/>
-      <w:r>
-        <w:t>Auditory_in</w:t>
-      </w:r>
-      <w:r>
-        <w:rPr>
-          <w:rFonts w:hint="eastAsia"/>
-        </w:rPr>
-        <w:t>YN</w:t>
-      </w:r>
-      <w:proofErr w:type="spellEnd"/>
-      <w:proofErr w:type="gramStart"/>
-      <w:r>
-        <w:t>"  --</w:t>
-      </w:r>
-      <w:proofErr w:type="spellStart"/>
-      <w:proofErr w:type="gramEnd"/>
-      <w:r>
-        <w:t>task_Tag</w:t>
-      </w:r>
-      <w:proofErr w:type="spellEnd"/>
-      <w:r>
-        <w:t xml:space="preserve"> "</w:t>
-      </w:r>
-      <w:proofErr w:type="spellStart"/>
-      <w:r>
-        <w:rPr>
-          <w:rFonts w:hint="eastAsia"/>
-        </w:rPr>
-        <w:t>Yes_No</w:t>
-      </w:r>
-      <w:proofErr w:type="spellEnd"/>
-      <w:r>
-        <w:t>" --</w:t>
-      </w:r>
-      <w:proofErr w:type="spellStart"/>
-      <w:r>
-        <w:t>glm_fea</w:t>
-      </w:r>
-      <w:proofErr w:type="spellEnd"/>
-      <w:r>
-        <w:t xml:space="preserve"> "</w:t>
-      </w:r>
-      <w:r>
-        <w:rPr>
-          <w:rFonts w:hint="eastAsia"/>
-        </w:rPr>
-        <w:t>Nonword</w:t>
-      </w:r>
-      <w:r>
-        <w:t>" --</w:t>
-      </w:r>
-      <w:proofErr w:type="spellStart"/>
-      <w:r>
-        <w:t>wordness</w:t>
-      </w:r>
-      <w:proofErr w:type="spellEnd"/>
-      <w:r>
-        <w:t xml:space="preserve"> "ALL"</w:t>
-      </w:r>
-      <w:r>
-        <w:rPr>
-          <w:rFonts w:hint="eastAsia"/>
-        </w:rPr>
-        <w:t xml:space="preserve"> --</w:t>
-      </w:r>
-      <w:proofErr w:type="spellStart"/>
-      <w:r>
-        <w:t>glm_out</w:t>
-      </w:r>
-      <w:proofErr w:type="spellEnd"/>
-      <w:r>
-        <w:rPr>
-          <w:rFonts w:hint="eastAsia"/>
-        </w:rPr>
-        <w:t xml:space="preserve"> </w:t>
-      </w:r>
-      <w:r>
-        <w:t>"beta</w:t>
-      </w:r>
-      <w:proofErr w:type="gramStart"/>
-      <w:r>
-        <w:t>";</w:t>
-      </w:r>
-      <w:proofErr w:type="gramEnd"/>
-      <w:r>
-        <w:rPr>
-          <w:rFonts w:eastAsia="Yu Mincho" w:hint="eastAsia"/>
-          <w:lang w:eastAsia="ja-JP"/>
-        </w:rPr>
-        <w:t xml:space="preserve"> </w:t>
-      </w:r>
-    </w:p>
-    <w:p>
-      <w:proofErr w:type="gramStart"/>
-      <w:r>
-        <w:lastRenderedPageBreak/>
         <w:t>python .</w:t>
       </w:r>
       <w:proofErr w:type="gramEnd"/>
@@ -4261,7 +4365,6 @@
     </w:p>
     <w:p>
       <w:r>
-        <w:lastRenderedPageBreak/>
         <w:t>python .\step2_time_cluster.py --event "Resp_inRep"  --task_Tag "Repeat" --glm_fea "</w:t>
       </w:r>
       <w:r>
@@ -5007,7 +5110,6 @@
     <w:p>
       <w:proofErr w:type="gramStart"/>
       <w:r>
-        <w:lastRenderedPageBreak/>
         <w:t>python .</w:t>
       </w:r>
       <w:proofErr w:type="gramEnd"/>
@@ -5687,7 +5789,6 @@
     </w:p>
     <w:p>
       <w:r>
-        <w:lastRenderedPageBreak/>
         <w:t>python .\step1_glm_permute.py --event "Resp_inRep"  --task_Tag "Repeat" --glm_fea "</w:t>
       </w:r>
       <w:r>
@@ -6085,7 +6186,6 @@
     </w:p>
     <w:p>
       <w:r>
-        <w:lastRenderedPageBreak/>
         <w:t>python .\step2_</w:t>
       </w:r>
       <w:r>

</xml_diff>